<commit_message>
Correção de bugs - Busca horarios na Matrícula
Foram encontrados novos bugs quando o sistema buscava os horários
disponíveis para o professor de acordo com o curso escolhido no
formulário de matrícula. Novos testes deverão ser realizados. Monitorar.
</commit_message>
<xml_diff>
--- a/private/contratos/template.docx
+++ b/private/contratos/template.docx
@@ -626,11 +626,33 @@
         <w:rPr>
           <w:u w:val="single"/>
         </w:rPr>
-        <w:t>Aula Prática:</w:t>
-      </w:r>
-      <w:r>
+        <w:t>Aula Prática</w:t>
+      </w:r>
+      <w:r>
+        <w:rPr>
+          <w:u w:val="single"/>
+        </w:rPr>
         <w:t xml:space="preserve"> </w:t>
       </w:r>
+      <w:proofErr w:type="gramStart"/>
+      <w:r>
+        <w:rPr>
+          <w:u w:val="single"/>
+        </w:rPr>
+        <w:t xml:space="preserve">de </w:t>
+      </w:r>
+      <w:bookmarkStart w:id="1" w:name="curso_nome1"/>
+      <w:bookmarkEnd w:id="1"/>
+      <w:r>
+        <w:rPr>
+          <w:u w:val="single"/>
+        </w:rPr>
+        <w:t>:</w:t>
+      </w:r>
+      <w:proofErr w:type="gramEnd"/>
+      <w:r>
+        <w:t xml:space="preserve"> </w:t>
+      </w:r>
       <w:r>
         <w:t xml:space="preserve">Todas </w:t>
       </w:r>
@@ -643,8 +665,8 @@
         </w:rPr>
         <w:t xml:space="preserve"> </w:t>
       </w:r>
-      <w:bookmarkStart w:id="1" w:name="dia_pratica"/>
-      <w:bookmarkEnd w:id="1"/>
+      <w:bookmarkStart w:id="2" w:name="dia_pratica"/>
+      <w:bookmarkEnd w:id="2"/>
       <w:r>
         <w:rPr>
           <w:b/>
@@ -654,8 +676,8 @@
       <w:r>
         <w:t>das</w:t>
       </w:r>
-      <w:bookmarkStart w:id="2" w:name="horario_pratica"/>
-      <w:bookmarkEnd w:id="2"/>
+      <w:bookmarkStart w:id="3" w:name="horario_pratica"/>
+      <w:bookmarkEnd w:id="3"/>
       <w:r>
         <w:rPr>
           <w:b/>
@@ -663,17 +685,21 @@
         <w:t xml:space="preserve"> </w:t>
       </w:r>
       <w:r>
+        <w:rPr>
+          <w:b/>
+        </w:rPr>
+        <w:t xml:space="preserve"> </w:t>
+      </w:r>
+      <w:r>
         <w:t>horas às</w:t>
       </w:r>
-      <w:bookmarkStart w:id="3" w:name="termino_pratica"/>
-      <w:bookmarkStart w:id="4" w:name="_GoBack"/>
-      <w:bookmarkEnd w:id="3"/>
+      <w:bookmarkStart w:id="4" w:name="termino_pratica"/>
       <w:bookmarkEnd w:id="4"/>
       <w:r>
         <w:rPr>
           <w:b/>
         </w:rPr>
-        <w:t xml:space="preserve"> </w:t>
+        <w:t xml:space="preserve">  </w:t>
       </w:r>
       <w:r>
         <w:t>horas, com o professor</w:t>
@@ -807,12 +833,35 @@
           <w:szCs w:val="20"/>
         </w:rPr>
       </w:pPr>
-      <w:r>
-        <w:rPr>
-          <w:sz w:val="20"/>
-          <w:szCs w:val="20"/>
-        </w:rPr>
-        <w:t>Aluno:</w:t>
+      <w:proofErr w:type="gramStart"/>
+      <w:r>
+        <w:rPr>
+          <w:sz w:val="20"/>
+          <w:szCs w:val="20"/>
+        </w:rPr>
+        <w:t>Aluno</w:t>
+      </w:r>
+      <w:r>
+        <w:rPr>
+          <w:sz w:val="20"/>
+          <w:szCs w:val="20"/>
+        </w:rPr>
+        <w:t>(</w:t>
+      </w:r>
+      <w:proofErr w:type="gramEnd"/>
+      <w:r>
+        <w:rPr>
+          <w:sz w:val="20"/>
+          <w:szCs w:val="20"/>
+        </w:rPr>
+        <w:t>a)</w:t>
+      </w:r>
+      <w:r>
+        <w:rPr>
+          <w:sz w:val="20"/>
+          <w:szCs w:val="20"/>
+        </w:rPr>
+        <w:t>:</w:t>
       </w:r>
       <w:r>
         <w:rPr>
@@ -829,7 +878,21 @@
           <w:sz w:val="20"/>
           <w:szCs w:val="20"/>
         </w:rPr>
-        <w:t>, nascido no dia</w:t>
+        <w:t>, nascido</w:t>
+      </w:r>
+      <w:r>
+        <w:rPr>
+          <w:sz w:val="20"/>
+          <w:szCs w:val="20"/>
+        </w:rPr>
+        <w:t>(a)</w:t>
+      </w:r>
+      <w:r>
+        <w:rPr>
+          <w:sz w:val="20"/>
+          <w:szCs w:val="20"/>
+        </w:rPr>
+        <w:t xml:space="preserve"> no dia</w:t>
       </w:r>
       <w:r>
         <w:rPr>
@@ -846,7 +909,23 @@
           <w:sz w:val="20"/>
           <w:szCs w:val="20"/>
         </w:rPr>
-        <w:t>, filho de</w:t>
+        <w:t>, filho</w:t>
+      </w:r>
+      <w:r>
+        <w:rPr>
+          <w:sz w:val="20"/>
+          <w:szCs w:val="20"/>
+        </w:rPr>
+        <w:t>(a)</w:t>
+      </w:r>
+      <w:bookmarkStart w:id="13" w:name="_GoBack"/>
+      <w:bookmarkEnd w:id="13"/>
+      <w:r>
+        <w:rPr>
+          <w:sz w:val="20"/>
+          <w:szCs w:val="20"/>
+        </w:rPr>
+        <w:t xml:space="preserve"> de</w:t>
       </w:r>
       <w:r>
         <w:rPr>
@@ -856,8 +935,8 @@
         </w:rPr>
         <w:t xml:space="preserve"> </w:t>
       </w:r>
-      <w:bookmarkStart w:id="13" w:name="aluno_pai"/>
-      <w:bookmarkEnd w:id="13"/>
+      <w:bookmarkStart w:id="14" w:name="aluno_pai"/>
+      <w:bookmarkEnd w:id="14"/>
       <w:r>
         <w:rPr>
           <w:b/>
@@ -881,8 +960,8 @@
         </w:rPr>
         <w:t xml:space="preserve"> </w:t>
       </w:r>
-      <w:bookmarkStart w:id="14" w:name="aluno_mae"/>
-      <w:bookmarkEnd w:id="14"/>
+      <w:bookmarkStart w:id="15" w:name="aluno_mae"/>
+      <w:bookmarkEnd w:id="15"/>
       <w:r>
         <w:rPr>
           <w:sz w:val="20"/>
@@ -898,8 +977,8 @@
         </w:rPr>
         <w:t xml:space="preserve"> </w:t>
       </w:r>
-      <w:bookmarkStart w:id="15" w:name="aluno_endereco"/>
-      <w:bookmarkEnd w:id="15"/>
+      <w:bookmarkStart w:id="16" w:name="aluno_endereco"/>
+      <w:bookmarkEnd w:id="16"/>
       <w:r>
         <w:rPr>
           <w:sz w:val="20"/>
@@ -915,8 +994,8 @@
         </w:rPr>
         <w:t xml:space="preserve"> </w:t>
       </w:r>
-      <w:bookmarkStart w:id="16" w:name="aluno_bairro"/>
-      <w:bookmarkEnd w:id="16"/>
+      <w:bookmarkStart w:id="17" w:name="aluno_bairro"/>
+      <w:bookmarkEnd w:id="17"/>
       <w:r>
         <w:rPr>
           <w:sz w:val="20"/>
@@ -946,8 +1025,8 @@
         </w:rPr>
         <w:t xml:space="preserve"> </w:t>
       </w:r>
-      <w:bookmarkStart w:id="17" w:name="aluno_cep"/>
-      <w:bookmarkEnd w:id="17"/>
+      <w:bookmarkStart w:id="18" w:name="aluno_cep"/>
+      <w:bookmarkEnd w:id="18"/>
       <w:r>
         <w:rPr>
           <w:sz w:val="20"/>
@@ -970,8 +1049,8 @@
         </w:rPr>
         <w:t xml:space="preserve"> </w:t>
       </w:r>
-      <w:bookmarkStart w:id="18" w:name="aluno_cidade"/>
-      <w:bookmarkEnd w:id="18"/>
+      <w:bookmarkStart w:id="19" w:name="aluno_cidade"/>
+      <w:bookmarkEnd w:id="19"/>
       <w:r>
         <w:rPr>
           <w:sz w:val="20"/>
@@ -1001,8 +1080,8 @@
         </w:rPr>
         <w:t xml:space="preserve"> </w:t>
       </w:r>
-      <w:bookmarkStart w:id="19" w:name="aluno_uf"/>
-      <w:bookmarkEnd w:id="19"/>
+      <w:bookmarkStart w:id="20" w:name="aluno_uf"/>
+      <w:bookmarkEnd w:id="20"/>
       <w:r>
         <w:rPr>
           <w:sz w:val="20"/>
@@ -1018,8 +1097,8 @@
         </w:rPr>
         <w:t xml:space="preserve"> </w:t>
       </w:r>
-      <w:bookmarkStart w:id="20" w:name="aluno_telefone"/>
-      <w:bookmarkEnd w:id="20"/>
+      <w:bookmarkStart w:id="21" w:name="aluno_telefone"/>
+      <w:bookmarkEnd w:id="21"/>
       <w:r>
         <w:rPr>
           <w:sz w:val="20"/>
@@ -1042,8 +1121,8 @@
         </w:rPr>
         <w:t xml:space="preserve"> </w:t>
       </w:r>
-      <w:bookmarkStart w:id="21" w:name="aluno_celular"/>
-      <w:bookmarkEnd w:id="21"/>
+      <w:bookmarkStart w:id="22" w:name="aluno_celular"/>
+      <w:bookmarkEnd w:id="22"/>
       <w:r>
         <w:rPr>
           <w:sz w:val="20"/>
@@ -1066,8 +1145,8 @@
         </w:rPr>
         <w:t xml:space="preserve"> </w:t>
       </w:r>
-      <w:bookmarkStart w:id="22" w:name="curso_nome"/>
-      <w:bookmarkEnd w:id="22"/>
+      <w:bookmarkStart w:id="23" w:name="curso_nome2"/>
+      <w:bookmarkEnd w:id="23"/>
       <w:r>
         <w:rPr>
           <w:sz w:val="20"/>
@@ -1083,8 +1162,8 @@
         </w:rPr>
         <w:t xml:space="preserve"> </w:t>
       </w:r>
-      <w:bookmarkStart w:id="23" w:name="valor_total"/>
-      <w:bookmarkEnd w:id="23"/>
+      <w:bookmarkStart w:id="24" w:name="valor_total"/>
+      <w:bookmarkEnd w:id="24"/>
       <w:r>
         <w:rPr>
           <w:sz w:val="20"/>
@@ -1135,8 +1214,8 @@
         </w:rPr>
         <w:t xml:space="preserve"> </w:t>
       </w:r>
-      <w:bookmarkStart w:id="24" w:name="valor_mensal"/>
-      <w:bookmarkEnd w:id="24"/>
+      <w:bookmarkStart w:id="25" w:name="valor_mensal"/>
+      <w:bookmarkEnd w:id="25"/>
       <w:r>
         <w:rPr>
           <w:sz w:val="20"/>
@@ -1458,8 +1537,8 @@
         </w:rPr>
         <w:t xml:space="preserve"> </w:t>
       </w:r>
-      <w:bookmarkStart w:id="25" w:name="data_matricula"/>
-      <w:bookmarkEnd w:id="25"/>
+      <w:bookmarkStart w:id="26" w:name="data_matricula"/>
+      <w:bookmarkEnd w:id="26"/>
       <w:r>
         <w:rPr>
           <w:sz w:val="20"/>
@@ -3468,7 +3547,7 @@
 </file>
 
 <file path=customXml/itemProps1.xml><?xml version="1.0" encoding="utf-8"?>
-<ds:datastoreItem xmlns:ds="http://schemas.openxmlformats.org/officeDocument/2006/customXml" ds:itemID="{7404FB4F-F7EE-4764-9F7B-3FBE0D19E353}">
+<ds:datastoreItem xmlns:ds="http://schemas.openxmlformats.org/officeDocument/2006/customXml" ds:itemID="{842E1DDE-859E-4944-94FD-6B2B526175D9}">
   <ds:schemaRefs>
     <ds:schemaRef ds:uri="http://schemas.openxmlformats.org/officeDocument/2006/bibliography"/>
   </ds:schemaRefs>

</xml_diff>

<commit_message>
Conclusão da template do contrato e criação seeds.
Contrato preenchendo 100%.
Criado o arquivo seeds.rb para preenchimento dos clientes na numeração
original do Conservatório.
</commit_message>
<xml_diff>
--- a/private/contratos/template.docx
+++ b/private/contratos/template.docx
@@ -632,6 +632,24 @@
           <w:b/>
           <w:u w:val="single"/>
         </w:rPr>
+        <w:t xml:space="preserve">Cliente Número: </w:t>
+      </w:r>
+      <w:bookmarkStart w:id="0" w:name="cliente_id1"/>
+      <w:bookmarkEnd w:id="0"/>
+    </w:p>
+    <w:p>
+      <w:pPr>
+        <w:jc w:val="center"/>
+        <w:rPr>
+          <w:b/>
+          <w:u w:val="single"/>
+        </w:rPr>
+      </w:pPr>
+      <w:r>
+        <w:rPr>
+          <w:b/>
+          <w:u w:val="single"/>
+        </w:rPr>
         <w:t>Matrícula Número</w:t>
       </w:r>
       <w:r>
@@ -641,27 +659,28 @@
         </w:rPr>
         <w:t xml:space="preserve">: </w:t>
       </w:r>
-      <w:bookmarkStart w:id="0" w:name="cliente_id"/>
-      <w:bookmarkEnd w:id="0"/>
-    </w:p>
-    <w:p>
-      <w:pPr>
-        <w:rPr>
-          <w:b/>
-          <w:sz w:val="20"/>
-          <w:szCs w:val="20"/>
-        </w:rPr>
-      </w:pPr>
-    </w:p>
-    <w:p>
-      <w:pPr>
-        <w:rPr>
-          <w:sz w:val="20"/>
-          <w:szCs w:val="20"/>
-        </w:rPr>
-      </w:pPr>
-      <w:r>
-        <w:rPr>
+      <w:bookmarkStart w:id="1" w:name="matricula_id1"/>
+      <w:bookmarkEnd w:id="1"/>
+    </w:p>
+    <w:p>
+      <w:pPr>
+        <w:rPr>
+          <w:b/>
+          <w:sz w:val="20"/>
+          <w:szCs w:val="20"/>
+        </w:rPr>
+      </w:pPr>
+    </w:p>
+    <w:p>
+      <w:pPr>
+        <w:rPr>
+          <w:sz w:val="20"/>
+          <w:szCs w:val="20"/>
+        </w:rPr>
+      </w:pPr>
+      <w:r>
+        <w:rPr>
+          <w:b/>
           <w:sz w:val="20"/>
           <w:szCs w:val="20"/>
           <w:u w:val="single"/>
@@ -670,22 +689,35 @@
       </w:r>
       <w:r>
         <w:rPr>
+          <w:b/>
           <w:sz w:val="20"/>
           <w:szCs w:val="20"/>
           <w:u w:val="single"/>
         </w:rPr>
-        <w:t xml:space="preserve"> de </w:t>
-      </w:r>
-      <w:bookmarkStart w:id="1" w:name="curso_nome1"/>
-      <w:bookmarkEnd w:id="1"/>
-      <w:r>
-        <w:rPr>
+        <w:t xml:space="preserve"> </w:t>
+      </w:r>
+      <w:proofErr w:type="gramStart"/>
+      <w:r>
+        <w:rPr>
+          <w:b/>
           <w:sz w:val="20"/>
           <w:szCs w:val="20"/>
           <w:u w:val="single"/>
         </w:rPr>
+        <w:t xml:space="preserve">de </w:t>
+      </w:r>
+      <w:bookmarkStart w:id="2" w:name="curso_nome1"/>
+      <w:bookmarkEnd w:id="2"/>
+      <w:r>
+        <w:rPr>
+          <w:b/>
+          <w:sz w:val="20"/>
+          <w:szCs w:val="20"/>
+          <w:u w:val="single"/>
+        </w:rPr>
         <w:t>:</w:t>
       </w:r>
+      <w:proofErr w:type="gramEnd"/>
       <w:r>
         <w:rPr>
           <w:sz w:val="20"/>
@@ -715,8 +747,8 @@
         </w:rPr>
         <w:t xml:space="preserve"> </w:t>
       </w:r>
-      <w:bookmarkStart w:id="2" w:name="dia_pratica"/>
-      <w:bookmarkEnd w:id="2"/>
+      <w:bookmarkStart w:id="3" w:name="dia_pratica"/>
+      <w:bookmarkEnd w:id="3"/>
       <w:r>
         <w:rPr>
           <w:b/>
@@ -740,8 +772,8 @@
         </w:rPr>
         <w:t xml:space="preserve"> </w:t>
       </w:r>
-      <w:bookmarkStart w:id="3" w:name="horario_pratica"/>
-      <w:bookmarkEnd w:id="3"/>
+      <w:bookmarkStart w:id="4" w:name="horario_pratica"/>
+      <w:bookmarkEnd w:id="4"/>
       <w:r>
         <w:rPr>
           <w:b/>
@@ -765,8 +797,8 @@
         </w:rPr>
         <w:t xml:space="preserve"> </w:t>
       </w:r>
-      <w:bookmarkStart w:id="4" w:name="termino_pratica"/>
-      <w:bookmarkEnd w:id="4"/>
+      <w:bookmarkStart w:id="5" w:name="termino_pratica"/>
+      <w:bookmarkEnd w:id="5"/>
       <w:r>
         <w:rPr>
           <w:b/>
@@ -797,8 +829,8 @@
         </w:rPr>
         <w:t xml:space="preserve"> </w:t>
       </w:r>
-      <w:bookmarkStart w:id="5" w:name="professor_pratica"/>
-      <w:bookmarkEnd w:id="5"/>
+      <w:bookmarkStart w:id="6" w:name="professor_pratica"/>
+      <w:bookmarkEnd w:id="6"/>
       <w:r>
         <w:rPr>
           <w:sz w:val="20"/>
@@ -814,14 +846,17 @@
           <w:szCs w:val="20"/>
         </w:rPr>
       </w:pPr>
-      <w:r>
-        <w:rPr>
+      <w:bookmarkStart w:id="7" w:name="_GoBack"/>
+      <w:r>
+        <w:rPr>
+          <w:b/>
           <w:sz w:val="20"/>
           <w:szCs w:val="20"/>
           <w:u w:val="single"/>
         </w:rPr>
         <w:t>Aula de Teoria:</w:t>
       </w:r>
+      <w:bookmarkEnd w:id="7"/>
       <w:r>
         <w:rPr>
           <w:sz w:val="20"/>
@@ -852,8 +887,8 @@
         </w:rPr>
         <w:t xml:space="preserve"> </w:t>
       </w:r>
-      <w:bookmarkStart w:id="6" w:name="dia_teoria"/>
-      <w:bookmarkEnd w:id="6"/>
+      <w:bookmarkStart w:id="8" w:name="dia_teoria"/>
+      <w:bookmarkEnd w:id="8"/>
       <w:r>
         <w:rPr>
           <w:b/>
@@ -878,8 +913,8 @@
         </w:rPr>
         <w:t xml:space="preserve"> </w:t>
       </w:r>
-      <w:bookmarkStart w:id="7" w:name="horario_teoria"/>
-      <w:bookmarkEnd w:id="7"/>
+      <w:bookmarkStart w:id="9" w:name="horario_teoria"/>
+      <w:bookmarkEnd w:id="9"/>
       <w:r>
         <w:rPr>
           <w:b/>
@@ -903,8 +938,8 @@
         </w:rPr>
         <w:t xml:space="preserve"> </w:t>
       </w:r>
-      <w:bookmarkStart w:id="8" w:name="termino_teoria"/>
-      <w:bookmarkEnd w:id="8"/>
+      <w:bookmarkStart w:id="10" w:name="termino_teoria"/>
+      <w:bookmarkEnd w:id="10"/>
       <w:r>
         <w:rPr>
           <w:b/>
@@ -928,8 +963,8 @@
         </w:rPr>
         <w:t xml:space="preserve"> </w:t>
       </w:r>
-      <w:bookmarkStart w:id="9" w:name="professor_teoria"/>
-      <w:bookmarkEnd w:id="9"/>
+      <w:bookmarkStart w:id="11" w:name="professor_teoria"/>
+      <w:bookmarkEnd w:id="11"/>
       <w:r>
         <w:rPr>
           <w:sz w:val="20"/>
@@ -969,8 +1004,8 @@
         </w:rPr>
         <w:t xml:space="preserve"> </w:t>
       </w:r>
-      <w:bookmarkStart w:id="10" w:name="cliente_email"/>
-      <w:bookmarkEnd w:id="10"/>
+      <w:bookmarkStart w:id="12" w:name="cliente_email"/>
+      <w:bookmarkEnd w:id="12"/>
     </w:p>
     <w:p>
       <w:pPr>
@@ -1009,8 +1044,8 @@
         </w:rPr>
         <w:t xml:space="preserve"> </w:t>
       </w:r>
-      <w:bookmarkStart w:id="11" w:name="aluno_nome"/>
-      <w:bookmarkEnd w:id="11"/>
+      <w:bookmarkStart w:id="13" w:name="aluno_nome"/>
+      <w:bookmarkEnd w:id="13"/>
       <w:r>
         <w:rPr>
           <w:sz w:val="20"/>
@@ -1040,8 +1075,8 @@
         </w:rPr>
         <w:t xml:space="preserve"> </w:t>
       </w:r>
-      <w:bookmarkStart w:id="12" w:name="aluno_nascimento"/>
-      <w:bookmarkEnd w:id="12"/>
+      <w:bookmarkStart w:id="14" w:name="aluno_nascimento"/>
+      <w:bookmarkEnd w:id="14"/>
       <w:r>
         <w:rPr>
           <w:sz w:val="20"/>
@@ -1071,8 +1106,8 @@
         </w:rPr>
         <w:t xml:space="preserve"> </w:t>
       </w:r>
-      <w:bookmarkStart w:id="13" w:name="aluno_pai"/>
-      <w:bookmarkEnd w:id="13"/>
+      <w:bookmarkStart w:id="15" w:name="aluno_pai"/>
+      <w:bookmarkEnd w:id="15"/>
       <w:r>
         <w:rPr>
           <w:b/>
@@ -1096,8 +1131,8 @@
         </w:rPr>
         <w:t xml:space="preserve"> </w:t>
       </w:r>
-      <w:bookmarkStart w:id="14" w:name="aluno_mae"/>
-      <w:bookmarkEnd w:id="14"/>
+      <w:bookmarkStart w:id="16" w:name="aluno_mae"/>
+      <w:bookmarkEnd w:id="16"/>
       <w:r>
         <w:rPr>
           <w:sz w:val="20"/>
@@ -1113,8 +1148,8 @@
         </w:rPr>
         <w:t xml:space="preserve"> </w:t>
       </w:r>
-      <w:bookmarkStart w:id="15" w:name="aluno_endereco"/>
-      <w:bookmarkEnd w:id="15"/>
+      <w:bookmarkStart w:id="17" w:name="aluno_endereco"/>
+      <w:bookmarkEnd w:id="17"/>
       <w:r>
         <w:rPr>
           <w:sz w:val="20"/>
@@ -1130,8 +1165,8 @@
         </w:rPr>
         <w:t xml:space="preserve"> </w:t>
       </w:r>
-      <w:bookmarkStart w:id="16" w:name="aluno_bairro"/>
-      <w:bookmarkEnd w:id="16"/>
+      <w:bookmarkStart w:id="18" w:name="aluno_bairro"/>
+      <w:bookmarkEnd w:id="18"/>
       <w:r>
         <w:rPr>
           <w:sz w:val="20"/>
@@ -1161,8 +1196,8 @@
         </w:rPr>
         <w:t xml:space="preserve"> </w:t>
       </w:r>
-      <w:bookmarkStart w:id="17" w:name="aluno_cep"/>
-      <w:bookmarkEnd w:id="17"/>
+      <w:bookmarkStart w:id="19" w:name="aluno_cep"/>
+      <w:bookmarkEnd w:id="19"/>
       <w:r>
         <w:rPr>
           <w:sz w:val="20"/>
@@ -1185,8 +1220,8 @@
         </w:rPr>
         <w:t xml:space="preserve"> </w:t>
       </w:r>
-      <w:bookmarkStart w:id="18" w:name="aluno_cidade"/>
-      <w:bookmarkEnd w:id="18"/>
+      <w:bookmarkStart w:id="20" w:name="aluno_cidade"/>
+      <w:bookmarkEnd w:id="20"/>
       <w:r>
         <w:rPr>
           <w:sz w:val="20"/>
@@ -1216,8 +1251,8 @@
         </w:rPr>
         <w:t xml:space="preserve"> </w:t>
       </w:r>
-      <w:bookmarkStart w:id="19" w:name="aluno_uf"/>
-      <w:bookmarkEnd w:id="19"/>
+      <w:bookmarkStart w:id="21" w:name="aluno_uf"/>
+      <w:bookmarkEnd w:id="21"/>
       <w:r>
         <w:rPr>
           <w:sz w:val="20"/>
@@ -1233,8 +1268,8 @@
         </w:rPr>
         <w:t xml:space="preserve"> </w:t>
       </w:r>
-      <w:bookmarkStart w:id="20" w:name="aluno_telefone"/>
-      <w:bookmarkEnd w:id="20"/>
+      <w:bookmarkStart w:id="22" w:name="aluno_telefone"/>
+      <w:bookmarkEnd w:id="22"/>
       <w:r>
         <w:rPr>
           <w:sz w:val="20"/>
@@ -1257,8 +1292,8 @@
         </w:rPr>
         <w:t xml:space="preserve"> </w:t>
       </w:r>
-      <w:bookmarkStart w:id="21" w:name="aluno_celular"/>
-      <w:bookmarkEnd w:id="21"/>
+      <w:bookmarkStart w:id="23" w:name="aluno_celular"/>
+      <w:bookmarkEnd w:id="23"/>
       <w:r>
         <w:rPr>
           <w:sz w:val="20"/>
@@ -1281,8 +1316,8 @@
         </w:rPr>
         <w:t xml:space="preserve"> </w:t>
       </w:r>
-      <w:bookmarkStart w:id="22" w:name="curso_nome2"/>
-      <w:bookmarkEnd w:id="22"/>
+      <w:bookmarkStart w:id="24" w:name="curso_nome2"/>
+      <w:bookmarkEnd w:id="24"/>
       <w:r>
         <w:rPr>
           <w:sz w:val="20"/>
@@ -1298,8 +1333,8 @@
         </w:rPr>
         <w:t xml:space="preserve"> </w:t>
       </w:r>
-      <w:bookmarkStart w:id="23" w:name="valor_total"/>
-      <w:bookmarkEnd w:id="23"/>
+      <w:bookmarkStart w:id="25" w:name="valor_total"/>
+      <w:bookmarkEnd w:id="25"/>
       <w:r>
         <w:rPr>
           <w:sz w:val="20"/>
@@ -1350,8 +1385,8 @@
         </w:rPr>
         <w:t xml:space="preserve"> </w:t>
       </w:r>
-      <w:bookmarkStart w:id="24" w:name="valor_mensal"/>
-      <w:bookmarkEnd w:id="24"/>
+      <w:bookmarkStart w:id="26" w:name="valor_mensal"/>
+      <w:bookmarkEnd w:id="26"/>
       <w:r>
         <w:rPr>
           <w:sz w:val="20"/>
@@ -1673,8 +1708,8 @@
         </w:rPr>
         <w:t xml:space="preserve">Santos, </w:t>
       </w:r>
-      <w:bookmarkStart w:id="25" w:name="data_matricula"/>
-      <w:bookmarkEnd w:id="25"/>
+      <w:bookmarkStart w:id="27" w:name="data_matricula"/>
+      <w:bookmarkEnd w:id="27"/>
       <w:r>
         <w:rPr>
           <w:sz w:val="20"/>
@@ -2361,6 +2396,7 @@
           <w:rFonts w:ascii="Times New Roman" w:hAnsi="Times New Roman" w:cs="Times New Roman"/>
           <w:i w:val="0"/>
           <w:sz w:val="22"/>
+          <w:u w:val="single"/>
         </w:rPr>
       </w:pPr>
       <w:r>
@@ -2369,40 +2405,56 @@
           <w:i w:val="0"/>
           <w:color w:val="auto"/>
           <w:sz w:val="22"/>
-        </w:rPr>
-        <w:t>Matrícula nº</w:t>
-      </w:r>
+          <w:u w:val="single"/>
+        </w:rPr>
+        <w:t xml:space="preserve">Cliente nº: </w:t>
+      </w:r>
+      <w:bookmarkStart w:id="28" w:name="cliente_id2"/>
+      <w:bookmarkEnd w:id="28"/>
       <w:r>
         <w:rPr>
           <w:rFonts w:ascii="Times New Roman" w:hAnsi="Times New Roman" w:cs="Times New Roman"/>
           <w:i w:val="0"/>
           <w:color w:val="auto"/>
           <w:sz w:val="22"/>
-        </w:rPr>
-        <w:t xml:space="preserve">: </w:t>
-      </w:r>
-      <w:bookmarkStart w:id="26" w:name="cliente_id2"/>
-      <w:bookmarkEnd w:id="26"/>
+          <w:u w:val="single"/>
+        </w:rPr>
+        <w:br/>
+      </w:r>
       <w:r>
         <w:rPr>
           <w:rFonts w:ascii="Times New Roman" w:hAnsi="Times New Roman" w:cs="Times New Roman"/>
           <w:i w:val="0"/>
           <w:color w:val="auto"/>
           <w:sz w:val="22"/>
-        </w:rPr>
-        <w:br/>
-      </w:r>
+          <w:u w:val="single"/>
+        </w:rPr>
+        <w:t xml:space="preserve">Matrícula nº: </w:t>
+      </w:r>
+      <w:bookmarkStart w:id="29" w:name="matricula_id2"/>
+      <w:bookmarkEnd w:id="29"/>
       <w:r>
         <w:rPr>
           <w:rFonts w:ascii="Times New Roman" w:hAnsi="Times New Roman" w:cs="Times New Roman"/>
           <w:i w:val="0"/>
           <w:color w:val="auto"/>
           <w:sz w:val="22"/>
+          <w:u w:val="single"/>
+        </w:rPr>
+        <w:br/>
+      </w:r>
+      <w:r>
+        <w:rPr>
+          <w:rFonts w:ascii="Times New Roman" w:hAnsi="Times New Roman" w:cs="Times New Roman"/>
+          <w:i w:val="0"/>
+          <w:color w:val="auto"/>
+          <w:sz w:val="22"/>
+          <w:u w:val="single"/>
         </w:rPr>
         <w:t xml:space="preserve">Nome do Aluno: </w:t>
       </w:r>
-      <w:bookmarkStart w:id="27" w:name="aluno_nome2"/>
-      <w:bookmarkEnd w:id="27"/>
+      <w:bookmarkStart w:id="30" w:name="aluno_nome2"/>
+      <w:bookmarkEnd w:id="30"/>
     </w:p>
     <w:p>
       <w:pPr>
@@ -2410,6 +2462,7 @@
         <w:rPr>
           <w:rFonts w:ascii="Times New Roman" w:hAnsi="Times New Roman"/>
           <w:sz w:val="22"/>
+          <w:u w:val="single"/>
         </w:rPr>
       </w:pPr>
       <w:r>
@@ -2418,317 +2471,301 @@
           <w:b/>
           <w:bCs/>
           <w:sz w:val="22"/>
-        </w:rPr>
-        <w:t>C</w:t>
+          <w:u w:val="single"/>
+        </w:rPr>
+        <w:t>Curso</w:t>
       </w:r>
       <w:r>
         <w:rPr>
           <w:rFonts w:ascii="Times New Roman" w:hAnsi="Times New Roman"/>
           <w:b/>
-          <w:bCs/>
           <w:sz w:val="22"/>
-        </w:rPr>
-        <w:t>u</w:t>
-      </w:r>
-      <w:r>
-        <w:rPr>
-          <w:rFonts w:ascii="Times New Roman" w:hAnsi="Times New Roman"/>
-          <w:b/>
-          <w:bCs/>
+          <w:u w:val="single"/>
+        </w:rPr>
+        <w:t xml:space="preserve">: </w:t>
+      </w:r>
+      <w:bookmarkStart w:id="31" w:name="curso_nome3"/>
+      <w:bookmarkEnd w:id="31"/>
+    </w:p>
+    <w:p>
+      <w:pPr>
+        <w:rPr>
+          <w:b/>
           <w:sz w:val="22"/>
         </w:rPr>
-        <w:t>rso</w:t>
-      </w:r>
-      <w:r>
-        <w:rPr>
-          <w:rFonts w:ascii="Times New Roman" w:hAnsi="Times New Roman"/>
+      </w:pPr>
+    </w:p>
+    <w:p>
+      <w:pPr>
+        <w:rPr>
           <w:b/>
           <w:sz w:val="22"/>
         </w:rPr>
-        <w:t xml:space="preserve">: </w:t>
-      </w:r>
-      <w:bookmarkStart w:id="28" w:name="curso_nome3"/>
-      <w:bookmarkEnd w:id="28"/>
-    </w:p>
-    <w:p>
-      <w:pPr>
+      </w:pPr>
+    </w:p>
+    <w:p>
+      <w:pPr>
+        <w:jc w:val="both"/>
+        <w:rPr>
+          <w:sz w:val="20"/>
+          <w:szCs w:val="20"/>
+        </w:rPr>
+      </w:pPr>
+      <w:r>
+        <w:rPr>
+          <w:sz w:val="20"/>
+          <w:szCs w:val="20"/>
+        </w:rPr>
+        <w:t xml:space="preserve">Os signatários deste instrumento, de um lado, </w:t>
+      </w:r>
+      <w:r>
+        <w:rPr>
+          <w:b/>
+          <w:sz w:val="20"/>
+          <w:szCs w:val="20"/>
+        </w:rPr>
+        <w:t>Conservatório Musical “Heitor Villa Lobos”,</w:t>
+      </w:r>
+      <w:r>
+        <w:rPr>
+          <w:sz w:val="20"/>
+          <w:szCs w:val="20"/>
+        </w:rPr>
+        <w:t xml:space="preserve"> devidamente inscrito no CNPJ/MF sob nº 58.193.285/0001-04, estabelecido à </w:t>
+      </w:r>
+      <w:r>
+        <w:rPr>
+          <w:sz w:val="20"/>
+          <w:szCs w:val="20"/>
+        </w:rPr>
+        <w:t>A</w:t>
+      </w:r>
+      <w:r>
+        <w:rPr>
+          <w:sz w:val="20"/>
+          <w:szCs w:val="20"/>
+        </w:rPr>
+        <w:t>venida</w:t>
+      </w:r>
+      <w:r>
+        <w:rPr>
+          <w:sz w:val="20"/>
+          <w:szCs w:val="20"/>
+        </w:rPr>
+        <w:t xml:space="preserve"> Pedro Lessa nº 2.460 - altos</w:t>
+      </w:r>
+      <w:r>
+        <w:rPr>
+          <w:sz w:val="20"/>
+          <w:szCs w:val="20"/>
+        </w:rPr>
+        <w:t xml:space="preserve"> na cidade de Santos-SP, neste ato representada por seu representante legal, infra-assinado, doravante denominada simplesmente ESCOLA, e de outro,</w:t>
+      </w:r>
+      <w:r>
+        <w:rPr>
+          <w:b/>
+          <w:sz w:val="20"/>
+          <w:szCs w:val="20"/>
+        </w:rPr>
+        <w:t xml:space="preserve"> </w:t>
+      </w:r>
+      <w:bookmarkStart w:id="32" w:name="cliente_nome1"/>
+      <w:bookmarkEnd w:id="32"/>
+      <w:r>
+        <w:rPr>
+          <w:sz w:val="20"/>
+          <w:szCs w:val="20"/>
+        </w:rPr>
+        <w:t>, nacionalidade:</w:t>
+      </w:r>
+      <w:r>
+        <w:rPr>
+          <w:b/>
+          <w:sz w:val="20"/>
+          <w:szCs w:val="20"/>
+        </w:rPr>
+        <w:t xml:space="preserve"> </w:t>
+      </w:r>
+      <w:bookmarkStart w:id="33" w:name="cliente_nacionalidade"/>
+      <w:bookmarkEnd w:id="33"/>
+      <w:r>
+        <w:rPr>
+          <w:sz w:val="20"/>
+          <w:szCs w:val="20"/>
+        </w:rPr>
+        <w:t>, profissão:</w:t>
+      </w:r>
+      <w:r>
+        <w:rPr>
+          <w:b/>
+          <w:sz w:val="20"/>
+          <w:szCs w:val="20"/>
+        </w:rPr>
+        <w:t xml:space="preserve"> </w:t>
+      </w:r>
+      <w:bookmarkStart w:id="34" w:name="cliente_profissao"/>
+      <w:bookmarkEnd w:id="34"/>
+      <w:r>
+        <w:rPr>
+          <w:sz w:val="20"/>
+          <w:szCs w:val="20"/>
+        </w:rPr>
+        <w:t>,  portador da cédula de identidade RG nº</w:t>
+      </w:r>
+      <w:r>
         <w:rPr>
           <w:b/>
           <w:sz w:val="22"/>
         </w:rPr>
-      </w:pPr>
-    </w:p>
-    <w:p>
-      <w:pPr>
+        <w:t xml:space="preserve"> </w:t>
+      </w:r>
+      <w:bookmarkStart w:id="35" w:name="cliente_rg"/>
+      <w:bookmarkEnd w:id="35"/>
+      <w:r>
+        <w:rPr>
+          <w:b/>
+          <w:sz w:val="20"/>
+          <w:szCs w:val="20"/>
+        </w:rPr>
+        <w:t xml:space="preserve"> </w:t>
+      </w:r>
+      <w:r>
+        <w:rPr>
+          <w:sz w:val="20"/>
+          <w:szCs w:val="20"/>
+        </w:rPr>
+        <w:t>SSP/SP, inscrito no CPF/MF sob n</w:t>
+      </w:r>
+      <w:r>
+        <w:rPr>
+          <w:sz w:val="20"/>
+          <w:szCs w:val="20"/>
+          <w:vertAlign w:val="superscript"/>
+        </w:rPr>
+        <w:t>o</w:t>
+      </w:r>
+      <w:r>
+        <w:rPr>
+          <w:b/>
+          <w:sz w:val="20"/>
+          <w:szCs w:val="20"/>
+        </w:rPr>
+        <w:t xml:space="preserve"> </w:t>
+      </w:r>
+      <w:bookmarkStart w:id="36" w:name="cliente_cpf"/>
+      <w:bookmarkEnd w:id="36"/>
+      <w:r>
+        <w:rPr>
+          <w:sz w:val="20"/>
+          <w:szCs w:val="20"/>
+        </w:rPr>
+        <w:t>, residente e domiciliado à</w:t>
+      </w:r>
+      <w:r>
+        <w:rPr>
+          <w:b/>
+          <w:sz w:val="20"/>
+          <w:szCs w:val="20"/>
+        </w:rPr>
+        <w:t xml:space="preserve"> </w:t>
+      </w:r>
+      <w:bookmarkStart w:id="37" w:name="cliente_endereco"/>
+      <w:bookmarkEnd w:id="37"/>
+      <w:r>
+        <w:rPr>
+          <w:sz w:val="20"/>
+          <w:szCs w:val="20"/>
+        </w:rPr>
+        <w:t>, Bairro:</w:t>
+      </w:r>
+      <w:r>
+        <w:rPr>
+          <w:b/>
+          <w:sz w:val="20"/>
+          <w:szCs w:val="20"/>
+        </w:rPr>
+        <w:t xml:space="preserve"> </w:t>
+      </w:r>
+      <w:bookmarkStart w:id="38" w:name="cliente_bairro"/>
+      <w:bookmarkEnd w:id="38"/>
+      <w:r>
+        <w:rPr>
+          <w:sz w:val="20"/>
+          <w:szCs w:val="20"/>
+        </w:rPr>
+        <w:t xml:space="preserve">, </w:t>
+      </w:r>
+      <w:r>
+        <w:rPr>
+          <w:sz w:val="20"/>
+          <w:szCs w:val="20"/>
+        </w:rPr>
+        <w:t>CEP:</w:t>
+      </w:r>
+      <w:r>
+        <w:rPr>
+          <w:b/>
+          <w:sz w:val="20"/>
+          <w:szCs w:val="20"/>
+        </w:rPr>
+        <w:t xml:space="preserve"> </w:t>
+      </w:r>
+      <w:bookmarkStart w:id="39" w:name="cliente_cep"/>
+      <w:bookmarkEnd w:id="39"/>
+      <w:r>
+        <w:rPr>
+          <w:sz w:val="20"/>
+          <w:szCs w:val="20"/>
+        </w:rPr>
+        <w:t xml:space="preserve">, </w:t>
+      </w:r>
+      <w:r>
+        <w:rPr>
+          <w:sz w:val="20"/>
+          <w:szCs w:val="20"/>
+        </w:rPr>
+        <w:t>na cidade de</w:t>
+      </w:r>
+      <w:r>
+        <w:rPr>
+          <w:b/>
+          <w:sz w:val="20"/>
+          <w:szCs w:val="20"/>
+        </w:rPr>
+        <w:t xml:space="preserve"> </w:t>
+      </w:r>
+      <w:bookmarkStart w:id="40" w:name="cliente_cidade"/>
+      <w:bookmarkEnd w:id="40"/>
+      <w:r>
+        <w:rPr>
+          <w:sz w:val="20"/>
+          <w:szCs w:val="20"/>
+        </w:rPr>
+        <w:t xml:space="preserve">, </w:t>
+      </w:r>
+      <w:r>
+        <w:rPr>
+          <w:sz w:val="20"/>
+          <w:szCs w:val="20"/>
+        </w:rPr>
+        <w:t>Estado</w:t>
+      </w:r>
+      <w:r>
+        <w:rPr>
+          <w:sz w:val="20"/>
+          <w:szCs w:val="20"/>
+        </w:rPr>
+        <w:t>:</w:t>
+      </w:r>
+      <w:r>
         <w:rPr>
           <w:b/>
           <w:sz w:val="22"/>
         </w:rPr>
-      </w:pPr>
-    </w:p>
-    <w:p>
-      <w:pPr>
-        <w:jc w:val="both"/>
-        <w:rPr>
-          <w:sz w:val="20"/>
-          <w:szCs w:val="20"/>
-        </w:rPr>
-      </w:pPr>
-      <w:r>
-        <w:rPr>
-          <w:sz w:val="20"/>
-          <w:szCs w:val="20"/>
-        </w:rPr>
-        <w:t xml:space="preserve">Os signatários deste instrumento, de um lado, </w:t>
-      </w:r>
-      <w:r>
-        <w:rPr>
-          <w:b/>
-          <w:sz w:val="20"/>
-          <w:szCs w:val="20"/>
-        </w:rPr>
-        <w:t>Conservatório Musical “Heitor Villa Lobos”,</w:t>
-      </w:r>
-      <w:r>
-        <w:rPr>
-          <w:sz w:val="20"/>
-          <w:szCs w:val="20"/>
-        </w:rPr>
-        <w:t xml:space="preserve"> devidamente inscrito no CNPJ/MF sob nº 58.193.285/0001-04, estabelecido à </w:t>
-      </w:r>
-      <w:r>
-        <w:rPr>
-          <w:sz w:val="20"/>
-          <w:szCs w:val="20"/>
-        </w:rPr>
-        <w:t>A</w:t>
-      </w:r>
-      <w:r>
-        <w:rPr>
-          <w:sz w:val="20"/>
-          <w:szCs w:val="20"/>
-        </w:rPr>
-        <w:t>venida</w:t>
-      </w:r>
-      <w:r>
-        <w:rPr>
-          <w:sz w:val="20"/>
-          <w:szCs w:val="20"/>
-        </w:rPr>
-        <w:t xml:space="preserve"> Pedro Lessa nº 2.460 - altos</w:t>
-      </w:r>
-      <w:r>
-        <w:rPr>
-          <w:sz w:val="20"/>
-          <w:szCs w:val="20"/>
-        </w:rPr>
-        <w:t xml:space="preserve"> na cidade de Santos-SP, neste ato representada por seu representante legal, infra-assinado, doravante denominada simplesmente ESCOLA, e de outro,</w:t>
-      </w:r>
-      <w:r>
-        <w:rPr>
-          <w:b/>
-          <w:sz w:val="20"/>
-          <w:szCs w:val="20"/>
-        </w:rPr>
         <w:t xml:space="preserve"> </w:t>
       </w:r>
-      <w:bookmarkStart w:id="29" w:name="cliente_nome1"/>
-      <w:bookmarkEnd w:id="29"/>
-      <w:r>
-        <w:rPr>
-          <w:sz w:val="20"/>
-          <w:szCs w:val="20"/>
-        </w:rPr>
-        <w:t>, nacionalidade:</w:t>
-      </w:r>
-      <w:r>
-        <w:rPr>
-          <w:b/>
-          <w:sz w:val="20"/>
-          <w:szCs w:val="20"/>
-        </w:rPr>
-        <w:t xml:space="preserve"> </w:t>
-      </w:r>
-      <w:bookmarkStart w:id="30" w:name="cliente_nacionalidade"/>
-      <w:bookmarkEnd w:id="30"/>
-      <w:r>
-        <w:rPr>
-          <w:sz w:val="20"/>
-          <w:szCs w:val="20"/>
-        </w:rPr>
-        <w:t>, profissão:</w:t>
-      </w:r>
-      <w:r>
-        <w:rPr>
-          <w:b/>
-          <w:sz w:val="20"/>
-          <w:szCs w:val="20"/>
-        </w:rPr>
-        <w:t xml:space="preserve"> </w:t>
-      </w:r>
-      <w:bookmarkStart w:id="31" w:name="cliente_profissao"/>
-      <w:bookmarkEnd w:id="31"/>
-      <w:r>
-        <w:rPr>
-          <w:sz w:val="20"/>
-          <w:szCs w:val="20"/>
-        </w:rPr>
-        <w:t>,  portador da cédula de identidade RG nº</w:t>
-      </w:r>
-      <w:r>
-        <w:rPr>
-          <w:b/>
-          <w:sz w:val="22"/>
-        </w:rPr>
-        <w:t xml:space="preserve"> </w:t>
-      </w:r>
-      <w:bookmarkStart w:id="32" w:name="cliente_rg"/>
-      <w:bookmarkEnd w:id="32"/>
-      <w:r>
-        <w:rPr>
-          <w:b/>
-          <w:sz w:val="20"/>
-          <w:szCs w:val="20"/>
-        </w:rPr>
-        <w:t xml:space="preserve"> </w:t>
-      </w:r>
-      <w:r>
-        <w:rPr>
-          <w:sz w:val="20"/>
-          <w:szCs w:val="20"/>
-        </w:rPr>
-        <w:t>SSP/SP, inscrito no CPF/MF sob n</w:t>
-      </w:r>
-      <w:r>
-        <w:rPr>
-          <w:sz w:val="20"/>
-          <w:szCs w:val="20"/>
-          <w:vertAlign w:val="superscript"/>
-        </w:rPr>
-        <w:t>o</w:t>
-      </w:r>
-      <w:r>
-        <w:rPr>
-          <w:b/>
-          <w:sz w:val="20"/>
-          <w:szCs w:val="20"/>
-        </w:rPr>
-        <w:t xml:space="preserve"> </w:t>
-      </w:r>
-      <w:bookmarkStart w:id="33" w:name="cliente_cpf"/>
-      <w:bookmarkEnd w:id="33"/>
-      <w:r>
-        <w:rPr>
-          <w:sz w:val="20"/>
-          <w:szCs w:val="20"/>
-        </w:rPr>
-        <w:t>, residente e domiciliado à</w:t>
-      </w:r>
-      <w:r>
-        <w:rPr>
-          <w:b/>
-          <w:sz w:val="20"/>
-          <w:szCs w:val="20"/>
-        </w:rPr>
-        <w:t xml:space="preserve"> </w:t>
-      </w:r>
-      <w:bookmarkStart w:id="34" w:name="cliente_endereco"/>
-      <w:bookmarkEnd w:id="34"/>
-      <w:r>
-        <w:rPr>
-          <w:sz w:val="20"/>
-          <w:szCs w:val="20"/>
-        </w:rPr>
-        <w:t>, Bairro:</w:t>
-      </w:r>
-      <w:r>
-        <w:rPr>
-          <w:b/>
-          <w:sz w:val="20"/>
-          <w:szCs w:val="20"/>
-        </w:rPr>
-        <w:t xml:space="preserve"> </w:t>
-      </w:r>
-      <w:bookmarkStart w:id="35" w:name="cliente_bairro"/>
-      <w:bookmarkEnd w:id="35"/>
-      <w:r>
-        <w:rPr>
-          <w:sz w:val="20"/>
-          <w:szCs w:val="20"/>
-        </w:rPr>
-        <w:t xml:space="preserve">, </w:t>
-      </w:r>
-      <w:r>
-        <w:rPr>
-          <w:sz w:val="20"/>
-          <w:szCs w:val="20"/>
-        </w:rPr>
-        <w:t>CEP:</w:t>
-      </w:r>
-      <w:r>
-        <w:rPr>
-          <w:b/>
-          <w:sz w:val="20"/>
-          <w:szCs w:val="20"/>
-        </w:rPr>
-        <w:t xml:space="preserve"> </w:t>
-      </w:r>
-      <w:bookmarkStart w:id="36" w:name="cliente_cep"/>
-      <w:bookmarkEnd w:id="36"/>
-      <w:r>
-        <w:rPr>
-          <w:sz w:val="20"/>
-          <w:szCs w:val="20"/>
-        </w:rPr>
-        <w:t xml:space="preserve">, </w:t>
-      </w:r>
-      <w:r>
-        <w:rPr>
-          <w:sz w:val="20"/>
-          <w:szCs w:val="20"/>
-        </w:rPr>
-        <w:t>na cidade de</w:t>
-      </w:r>
-      <w:r>
-        <w:rPr>
-          <w:b/>
-          <w:sz w:val="20"/>
-          <w:szCs w:val="20"/>
-        </w:rPr>
-        <w:t xml:space="preserve"> </w:t>
-      </w:r>
-      <w:bookmarkStart w:id="37" w:name="cliente_cidade"/>
-      <w:bookmarkEnd w:id="37"/>
-      <w:r>
-        <w:rPr>
-          <w:sz w:val="20"/>
-          <w:szCs w:val="20"/>
-        </w:rPr>
-        <w:t xml:space="preserve">, </w:t>
-      </w:r>
-      <w:r>
-        <w:rPr>
-          <w:sz w:val="20"/>
-          <w:szCs w:val="20"/>
-        </w:rPr>
-        <w:t>Estado</w:t>
-      </w:r>
-      <w:r>
-        <w:rPr>
-          <w:sz w:val="20"/>
-          <w:szCs w:val="20"/>
-        </w:rPr>
-        <w:t>:</w:t>
-      </w:r>
-      <w:r>
-        <w:rPr>
-          <w:b/>
-          <w:sz w:val="22"/>
-        </w:rPr>
-        <w:t xml:space="preserve"> </w:t>
-      </w:r>
-      <w:bookmarkStart w:id="38" w:name="cliente_uf"/>
-      <w:bookmarkEnd w:id="38"/>
+      <w:bookmarkStart w:id="41" w:name="cliente_uf"/>
+      <w:bookmarkEnd w:id="41"/>
       <w:r>
         <w:rPr>
           <w:sz w:val="22"/>
@@ -6760,8 +6797,8 @@
         </w:rPr>
         <w:t xml:space="preserve"> </w:t>
       </w:r>
-      <w:bookmarkStart w:id="39" w:name="valor_total2"/>
-      <w:bookmarkEnd w:id="39"/>
+      <w:bookmarkStart w:id="42" w:name="valor_total2"/>
+      <w:bookmarkEnd w:id="42"/>
       <w:r>
         <w:rPr>
           <w:b/>
@@ -6817,8 +6854,8 @@
         </w:rPr>
         <w:t xml:space="preserve"> </w:t>
       </w:r>
-      <w:bookmarkStart w:id="40" w:name="valor_mensal2"/>
-      <w:bookmarkEnd w:id="40"/>
+      <w:bookmarkStart w:id="43" w:name="valor_mensal2"/>
+      <w:bookmarkEnd w:id="43"/>
       <w:r>
         <w:rPr>
           <w:sz w:val="20"/>
@@ -6832,17 +6869,26 @@
           <w:sz w:val="20"/>
           <w:szCs w:val="20"/>
         </w:rPr>
-        <w:t xml:space="preserve"> vencendo no ato da matrícula e </w:t>
-      </w:r>
-      <w:bookmarkStart w:id="41" w:name="parcelas"/>
-      <w:bookmarkEnd w:id="41"/>
-      <w:r>
-        <w:rPr>
+        <w:t xml:space="preserve"> vencendo no ato da matrícula e</w:t>
+      </w:r>
+      <w:r>
+        <w:rPr>
+          <w:b/>
           <w:sz w:val="20"/>
           <w:szCs w:val="20"/>
         </w:rPr>
         <w:t xml:space="preserve"> </w:t>
       </w:r>
+      <w:bookmarkStart w:id="44" w:name="parcelas"/>
+      <w:bookmarkEnd w:id="44"/>
+      <w:r>
+        <w:rPr>
+          <w:b/>
+          <w:sz w:val="20"/>
+          <w:szCs w:val="20"/>
+        </w:rPr>
+        <w:t xml:space="preserve"> </w:t>
+      </w:r>
       <w:r>
         <w:rPr>
           <w:sz w:val="20"/>
@@ -6873,17 +6919,26 @@
           <w:sz w:val="20"/>
           <w:szCs w:val="20"/>
         </w:rPr>
-        <w:t xml:space="preserve">, dos meses de </w:t>
-      </w:r>
-      <w:bookmarkStart w:id="42" w:name="mes_inicio"/>
-      <w:bookmarkEnd w:id="42"/>
-      <w:r>
-        <w:rPr>
+        <w:t>, dos meses de</w:t>
+      </w:r>
+      <w:r>
+        <w:rPr>
+          <w:b/>
           <w:sz w:val="20"/>
           <w:szCs w:val="20"/>
         </w:rPr>
         <w:t xml:space="preserve"> </w:t>
       </w:r>
+      <w:bookmarkStart w:id="45" w:name="mes_inicio"/>
+      <w:bookmarkEnd w:id="45"/>
+      <w:r>
+        <w:rPr>
+          <w:b/>
+          <w:sz w:val="20"/>
+          <w:szCs w:val="20"/>
+        </w:rPr>
+        <w:t xml:space="preserve"> </w:t>
+      </w:r>
       <w:r>
         <w:rPr>
           <w:sz w:val="20"/>
@@ -6893,6 +6948,7 @@
       </w:r>
       <w:r>
         <w:rPr>
+          <w:b/>
           <w:sz w:val="20"/>
           <w:szCs w:val="20"/>
         </w:rPr>
@@ -6910,6 +6966,7 @@
       </w:r>
       <w:r>
         <w:rPr>
+          <w:b/>
           <w:sz w:val="20"/>
           <w:szCs w:val="20"/>
         </w:rPr>
@@ -6917,12 +6974,14 @@
       </w:r>
       <w:r>
         <w:rPr>
-          <w:sz w:val="20"/>
-          <w:szCs w:val="20"/>
-        </w:rPr>
-      </w:r>
-      <w:r>
-        <w:rPr>
+          <w:b/>
+          <w:sz w:val="20"/>
+          <w:szCs w:val="20"/>
+        </w:rPr>
+      </w:r>
+      <w:r>
+        <w:rPr>
+          <w:b/>
           <w:sz w:val="20"/>
           <w:szCs w:val="20"/>
         </w:rPr>
@@ -6930,6 +6989,7 @@
       </w:r>
       <w:r>
         <w:rPr>
+          <w:b/>
           <w:noProof/>
           <w:sz w:val="20"/>
           <w:szCs w:val="20"/>
@@ -6938,6 +6998,7 @@
       </w:r>
       <w:r>
         <w:rPr>
+          <w:b/>
           <w:sz w:val="20"/>
           <w:szCs w:val="20"/>
         </w:rPr>
@@ -6952,13 +7013,14 @@
       </w:r>
       <w:r>
         <w:rPr>
+          <w:b/>
           <w:sz w:val="20"/>
           <w:szCs w:val="20"/>
         </w:rPr>
         <w:t xml:space="preserve"> </w:t>
       </w:r>
-      <w:bookmarkStart w:id="43" w:name="ano_vigente"/>
-      <w:bookmarkEnd w:id="43"/>
+      <w:bookmarkStart w:id="46" w:name="ano_vigente"/>
+      <w:bookmarkEnd w:id="46"/>
       <w:r>
         <w:rPr>
           <w:sz w:val="20"/>
@@ -7016,18 +7078,34 @@
           <w:sz w:val="20"/>
           <w:szCs w:val="20"/>
         </w:rPr>
-        <w:t xml:space="preserve"> será em </w:t>
-      </w:r>
-      <w:bookmarkStart w:id="44" w:name="parcelas2"/>
-      <w:bookmarkStart w:id="45" w:name="_GoBack"/>
-      <w:bookmarkEnd w:id="44"/>
-      <w:bookmarkEnd w:id="45"/>
-      <w:r>
-        <w:rPr>
-          <w:sz w:val="20"/>
-          <w:szCs w:val="20"/>
-        </w:rPr>
-        <w:t xml:space="preserve"> parcelas iguais, vencendo a primeira no dia da matrícula e as demais</w:t>
+        <w:t xml:space="preserve"> será em</w:t>
+      </w:r>
+      <w:proofErr w:type="gramStart"/>
+      <w:r>
+        <w:rPr>
+          <w:b/>
+          <w:sz w:val="20"/>
+          <w:szCs w:val="20"/>
+        </w:rPr>
+        <w:t xml:space="preserve"> </w:t>
+      </w:r>
+      <w:bookmarkStart w:id="47" w:name="parcelas2"/>
+      <w:bookmarkEnd w:id="47"/>
+      <w:r>
+        <w:rPr>
+          <w:b/>
+          <w:sz w:val="20"/>
+          <w:szCs w:val="20"/>
+        </w:rPr>
+        <w:t xml:space="preserve"> </w:t>
+      </w:r>
+      <w:proofErr w:type="gramEnd"/>
+      <w:r>
+        <w:rPr>
+          <w:sz w:val="20"/>
+          <w:szCs w:val="20"/>
+        </w:rPr>
+        <w:t>parcelas iguais, vencendo a primeira no dia da matrícula e as demais</w:t>
       </w:r>
       <w:r>
         <w:rPr>
@@ -7041,17 +7119,26 @@
           <w:sz w:val="20"/>
           <w:szCs w:val="20"/>
         </w:rPr>
-        <w:t xml:space="preserve"> dos meses de </w:t>
-      </w:r>
-      <w:bookmarkStart w:id="46" w:name="mes_inicio2"/>
-      <w:bookmarkEnd w:id="46"/>
-      <w:r>
-        <w:rPr>
+        <w:t xml:space="preserve"> dos meses de</w:t>
+      </w:r>
+      <w:r>
+        <w:rPr>
+          <w:b/>
           <w:sz w:val="20"/>
           <w:szCs w:val="20"/>
         </w:rPr>
         <w:t xml:space="preserve"> </w:t>
       </w:r>
+      <w:bookmarkStart w:id="48" w:name="mes_inicio2"/>
+      <w:bookmarkEnd w:id="48"/>
+      <w:r>
+        <w:rPr>
+          <w:b/>
+          <w:sz w:val="20"/>
+          <w:szCs w:val="20"/>
+        </w:rPr>
+        <w:t xml:space="preserve"> </w:t>
+      </w:r>
       <w:r>
         <w:rPr>
           <w:sz w:val="20"/>
@@ -7061,6 +7148,7 @@
       </w:r>
       <w:r>
         <w:rPr>
+          <w:b/>
           <w:sz w:val="20"/>
           <w:szCs w:val="20"/>
         </w:rPr>
@@ -7078,6 +7166,7 @@
       </w:r>
       <w:r>
         <w:rPr>
+          <w:b/>
           <w:sz w:val="20"/>
           <w:szCs w:val="20"/>
         </w:rPr>
@@ -7085,12 +7174,14 @@
       </w:r>
       <w:r>
         <w:rPr>
-          <w:sz w:val="20"/>
-          <w:szCs w:val="20"/>
-        </w:rPr>
-      </w:r>
-      <w:r>
-        <w:rPr>
+          <w:b/>
+          <w:sz w:val="20"/>
+          <w:szCs w:val="20"/>
+        </w:rPr>
+      </w:r>
+      <w:r>
+        <w:rPr>
+          <w:b/>
           <w:sz w:val="20"/>
           <w:szCs w:val="20"/>
         </w:rPr>
@@ -7098,6 +7189,7 @@
       </w:r>
       <w:r>
         <w:rPr>
+          <w:b/>
           <w:noProof/>
           <w:sz w:val="20"/>
           <w:szCs w:val="20"/>
@@ -7106,6 +7198,7 @@
       </w:r>
       <w:r>
         <w:rPr>
+          <w:b/>
           <w:sz w:val="20"/>
           <w:szCs w:val="20"/>
         </w:rPr>
@@ -7120,13 +7213,14 @@
       </w:r>
       <w:r>
         <w:rPr>
+          <w:b/>
           <w:sz w:val="20"/>
           <w:szCs w:val="20"/>
         </w:rPr>
         <w:t xml:space="preserve"> </w:t>
       </w:r>
-      <w:bookmarkStart w:id="47" w:name="ano_vigente2"/>
-      <w:bookmarkEnd w:id="47"/>
+      <w:bookmarkStart w:id="49" w:name="ano_vigente2"/>
+      <w:bookmarkEnd w:id="49"/>
       <w:r>
         <w:rPr>
           <w:sz w:val="20"/>
@@ -7388,13 +7482,37 @@
       </w:r>
       <w:r>
         <w:rPr>
-          <w:sz w:val="20"/>
-          <w:szCs w:val="20"/>
-        </w:rPr>
-        <w:t xml:space="preserve">O presente contrato tem duração de 12 (doze) meses ou até o mês de </w:t>
-      </w:r>
-      <w:r>
-        <w:rPr>
+          <w:b/>
+          <w:sz w:val="20"/>
+          <w:szCs w:val="20"/>
+        </w:rPr>
+        <w:t xml:space="preserve"> </w:t>
+      </w:r>
+      <w:r>
+        <w:rPr>
+          <w:sz w:val="20"/>
+          <w:szCs w:val="20"/>
+        </w:rPr>
+        <w:t xml:space="preserve">O presente contrato tem duração de </w:t>
+      </w:r>
+      <w:r>
+        <w:rPr>
+          <w:b/>
+          <w:sz w:val="20"/>
+          <w:szCs w:val="20"/>
+        </w:rPr>
+        <w:t>12 (doze)</w:t>
+      </w:r>
+      <w:r>
+        <w:rPr>
+          <w:sz w:val="20"/>
+          <w:szCs w:val="20"/>
+        </w:rPr>
+        <w:t xml:space="preserve"> meses ou até o mês de </w:t>
+      </w:r>
+      <w:r>
+        <w:rPr>
+          <w:b/>
           <w:sz w:val="20"/>
           <w:szCs w:val="20"/>
         </w:rPr>
@@ -7412,6 +7530,7 @@
       </w:r>
       <w:r>
         <w:rPr>
+          <w:b/>
           <w:sz w:val="20"/>
           <w:szCs w:val="20"/>
         </w:rPr>
@@ -7419,12 +7538,14 @@
       </w:r>
       <w:r>
         <w:rPr>
-          <w:sz w:val="20"/>
-          <w:szCs w:val="20"/>
-        </w:rPr>
-      </w:r>
-      <w:r>
-        <w:rPr>
+          <w:b/>
+          <w:sz w:val="20"/>
+          <w:szCs w:val="20"/>
+        </w:rPr>
+      </w:r>
+      <w:r>
+        <w:rPr>
+          <w:b/>
           <w:sz w:val="20"/>
           <w:szCs w:val="20"/>
         </w:rPr>
@@ -7432,6 +7553,7 @@
       </w:r>
       <w:r>
         <w:rPr>
+          <w:b/>
           <w:noProof/>
           <w:sz w:val="20"/>
           <w:szCs w:val="20"/>
@@ -7440,6 +7562,7 @@
       </w:r>
       <w:r>
         <w:rPr>
+          <w:b/>
           <w:sz w:val="20"/>
           <w:szCs w:val="20"/>
         </w:rPr>
@@ -7450,66 +7573,40 @@
           <w:sz w:val="20"/>
           <w:szCs w:val="20"/>
         </w:rPr>
-        <w:t xml:space="preserve"> de </w:t>
-      </w:r>
-      <w:r>
-        <w:rPr>
-          <w:sz w:val="20"/>
-          <w:szCs w:val="20"/>
-        </w:rPr>
-        <w:fldChar w:fldCharType="begin">
-          <w:ffData>
-            <w:name w:val="Texto13"/>
-            <w:enabled/>
-            <w:calcOnExit w:val="0"/>
-            <w:textInput>
-              <w:type w:val="number"/>
-              <w:default w:val="2015"/>
-            </w:textInput>
-          </w:ffData>
-        </w:fldChar>
-      </w:r>
-      <w:r>
-        <w:rPr>
-          <w:sz w:val="20"/>
-          <w:szCs w:val="20"/>
-        </w:rPr>
-        <w:instrText xml:space="preserve"> FORMTEXT </w:instrText>
-      </w:r>
-      <w:r>
-        <w:rPr>
-          <w:sz w:val="20"/>
-          <w:szCs w:val="20"/>
-        </w:rPr>
-      </w:r>
-      <w:r>
-        <w:rPr>
-          <w:sz w:val="20"/>
-          <w:szCs w:val="20"/>
-        </w:rPr>
-        <w:fldChar w:fldCharType="separate"/>
-      </w:r>
-      <w:r>
-        <w:rPr>
-          <w:noProof/>
-          <w:sz w:val="20"/>
-          <w:szCs w:val="20"/>
-        </w:rPr>
-        <w:t>2015</w:t>
-      </w:r>
-      <w:r>
-        <w:rPr>
-          <w:sz w:val="20"/>
-          <w:szCs w:val="20"/>
-        </w:rPr>
-        <w:fldChar w:fldCharType="end"/>
-      </w:r>
-      <w:r>
-        <w:rPr>
-          <w:sz w:val="20"/>
-          <w:szCs w:val="20"/>
-        </w:rPr>
-        <w:t>,  e poderá ser rescindido partes nas seguintes hipóteses:</w:t>
+        <w:t xml:space="preserve"> </w:t>
+      </w:r>
+      <w:proofErr w:type="gramStart"/>
+      <w:r>
+        <w:rPr>
+          <w:sz w:val="20"/>
+          <w:szCs w:val="20"/>
+        </w:rPr>
+        <w:t>de</w:t>
+      </w:r>
+      <w:r>
+        <w:rPr>
+          <w:b/>
+          <w:sz w:val="20"/>
+          <w:szCs w:val="20"/>
+        </w:rPr>
+        <w:t xml:space="preserve"> </w:t>
+      </w:r>
+      <w:bookmarkStart w:id="50" w:name="ano_vigente3"/>
+      <w:bookmarkEnd w:id="50"/>
+      <w:r>
+        <w:rPr>
+          <w:sz w:val="20"/>
+          <w:szCs w:val="20"/>
+        </w:rPr>
+        <w:t>,</w:t>
+      </w:r>
+      <w:proofErr w:type="gramEnd"/>
+      <w:r>
+        <w:rPr>
+          <w:sz w:val="20"/>
+          <w:szCs w:val="20"/>
+        </w:rPr>
+        <w:t xml:space="preserve"> e poderá ser rescindido partes nas seguintes hipóteses:</w:t>
       </w:r>
     </w:p>
     <w:p>
@@ -8457,8 +8554,8 @@
         </w:rPr>
         <w:t xml:space="preserve"> </w:t>
       </w:r>
-      <w:bookmarkStart w:id="48" w:name="data_matricula2"/>
-      <w:bookmarkEnd w:id="48"/>
+      <w:bookmarkStart w:id="51" w:name="data_matricula2"/>
+      <w:bookmarkEnd w:id="51"/>
     </w:p>
     <w:p>
       <w:pPr>
@@ -8811,7 +8908,7 @@
                               <w:sz w:val="26"/>
                               <w:szCs w:val="26"/>
                             </w:rPr>
-                            <w:t>5</w:t>
+                            <w:t>2</w:t>
                           </w:r>
                           <w:r>
                             <w:rPr>
@@ -8891,7 +8988,7 @@
                         <w:sz w:val="26"/>
                         <w:szCs w:val="26"/>
                       </w:rPr>
-                      <w:t>5</w:t>
+                      <w:t>2</w:t>
                     </w:r>
                     <w:r>
                       <w:rPr>
@@ -10718,7 +10815,7 @@
 </file>
 
 <file path=customXml/itemProps1.xml><?xml version="1.0" encoding="utf-8"?>
-<ds:datastoreItem xmlns:ds="http://schemas.openxmlformats.org/officeDocument/2006/customXml" ds:itemID="{CED20E77-5854-463F-B8C0-58AB5086C1FF}">
+<ds:datastoreItem xmlns:ds="http://schemas.openxmlformats.org/officeDocument/2006/customXml" ds:itemID="{3AFF99B1-DACC-445C-863E-B6F829562AD9}">
   <ds:schemaRefs>
     <ds:schemaRef ds:uri="http://schemas.openxmlformats.org/officeDocument/2006/bibliography"/>
   </ds:schemaRefs>

</xml_diff>

<commit_message>
Sistema de log (notificações) concluído e mais..
O sistema de log é feito na tabela Notificações e foi implementado em
todas as Controllers onde são utilizadas as Actions Create, Update e
Destroy.
Efetuados acertos nas máscaras dos formulários em geral.
Alteração do dbschema.
Acertos no contrato para utilização da tabela Circulares.
Preenchimento do README com instruções de uso do sistema.
</commit_message>
<xml_diff>
--- a/private/contratos/template.docx
+++ b/private/contratos/template.docx
@@ -171,17 +171,36 @@
                               </w:rPr>
                               <w:t xml:space="preserve">Home page: </w:t>
                             </w:r>
-                            <w:hyperlink r:id="rId9" w:history="1">
-                              <w:r>
-                                <w:rPr>
-                                  <w:rStyle w:val="Hyperlink"/>
-                                  <w:color w:val="auto"/>
-                                  <w:sz w:val="20"/>
-                                  <w:lang w:val="en-US"/>
-                                </w:rPr>
-                                <w:t>www.conservatoriohvillalobos.com.br</w:t>
-                              </w:r>
-                            </w:hyperlink>
+                            <w:r>
+                              <w:fldChar w:fldCharType="begin"/>
+                            </w:r>
+                            <w:r>
+                              <w:rPr>
+                                <w:lang w:val="en-US"/>
+                              </w:rPr>
+                              <w:instrText xml:space="preserve"> HYPERLINK "http://www.conservatoriohvillalobos.com.br" </w:instrText>
+                            </w:r>
+                            <w:r>
+                              <w:fldChar w:fldCharType="separate"/>
+                            </w:r>
+                            <w:r>
+                              <w:rPr>
+                                <w:rStyle w:val="Hyperlink"/>
+                                <w:color w:val="auto"/>
+                                <w:sz w:val="20"/>
+                                <w:lang w:val="en-US"/>
+                              </w:rPr>
+                              <w:t>www.conservatoriohvillalobos.com.br</w:t>
+                            </w:r>
+                            <w:r>
+                              <w:rPr>
+                                <w:rStyle w:val="Hyperlink"/>
+                                <w:color w:val="auto"/>
+                                <w:sz w:val="20"/>
+                                <w:lang w:val="en-US"/>
+                              </w:rPr>
+                              <w:fldChar w:fldCharType="end"/>
+                            </w:r>
                           </w:p>
                           <w:p>
                             <w:pPr>
@@ -202,7 +221,7 @@
                               </w:rPr>
                               <w:t xml:space="preserve">E-mail: </w:t>
                             </w:r>
-                            <w:hyperlink r:id="rId10" w:history="1">
+                            <w:hyperlink r:id="rId9" w:history="1">
                               <w:r>
                                 <w:rPr>
                                   <w:rStyle w:val="Hyperlink"/>
@@ -846,7 +865,6 @@
           <w:szCs w:val="20"/>
         </w:rPr>
       </w:pPr>
-      <w:bookmarkStart w:id="7" w:name="_GoBack"/>
       <w:r>
         <w:rPr>
           <w:b/>
@@ -856,29 +874,64 @@
         </w:rPr>
         <w:t>Aula de Teoria:</w:t>
       </w:r>
+      <w:r>
+        <w:rPr>
+          <w:sz w:val="20"/>
+          <w:szCs w:val="20"/>
+        </w:rPr>
+        <w:t xml:space="preserve"> </w:t>
+      </w:r>
+      <w:r>
+        <w:rPr>
+          <w:sz w:val="20"/>
+          <w:szCs w:val="20"/>
+        </w:rPr>
+        <w:t xml:space="preserve">Todas </w:t>
+      </w:r>
+      <w:proofErr w:type="gramStart"/>
+      <w:r>
+        <w:rPr>
+          <w:sz w:val="20"/>
+          <w:szCs w:val="20"/>
+        </w:rPr>
+        <w:t>as</w:t>
+      </w:r>
+      <w:r>
+        <w:rPr>
+          <w:b/>
+          <w:sz w:val="20"/>
+          <w:szCs w:val="20"/>
+        </w:rPr>
+        <w:t xml:space="preserve"> </w:t>
+      </w:r>
+      <w:bookmarkStart w:id="7" w:name="dia_teoria"/>
       <w:bookmarkEnd w:id="7"/>
       <w:r>
         <w:rPr>
+          <w:b/>
+          <w:sz w:val="20"/>
+          <w:szCs w:val="20"/>
+        </w:rPr>
+        <w:t>–feiras</w:t>
+      </w:r>
+      <w:proofErr w:type="gramEnd"/>
+      <w:r>
+        <w:rPr>
+          <w:sz w:val="20"/>
+          <w:szCs w:val="20"/>
+        </w:rPr>
+        <w:t>, das</w:t>
+      </w:r>
+      <w:r>
+        <w:rPr>
+          <w:b/>
           <w:sz w:val="20"/>
           <w:szCs w:val="20"/>
         </w:rPr>
         <w:t xml:space="preserve"> </w:t>
       </w:r>
-      <w:r>
-        <w:rPr>
-          <w:sz w:val="20"/>
-          <w:szCs w:val="20"/>
-        </w:rPr>
-        <w:t xml:space="preserve">Todas </w:t>
-      </w:r>
-      <w:proofErr w:type="gramStart"/>
-      <w:r>
-        <w:rPr>
-          <w:sz w:val="20"/>
-          <w:szCs w:val="20"/>
-        </w:rPr>
-        <w:t>as</w:t>
-      </w:r>
+      <w:bookmarkStart w:id="8" w:name="horario_teoria"/>
+      <w:bookmarkEnd w:id="8"/>
       <w:r>
         <w:rPr>
           <w:b/>
@@ -887,23 +940,12 @@
         </w:rPr>
         <w:t xml:space="preserve"> </w:t>
       </w:r>
-      <w:bookmarkStart w:id="8" w:name="dia_teoria"/>
-      <w:bookmarkEnd w:id="8"/>
-      <w:r>
-        <w:rPr>
-          <w:b/>
-          <w:sz w:val="20"/>
-          <w:szCs w:val="20"/>
-        </w:rPr>
-        <w:t>–feiras</w:t>
-      </w:r>
-      <w:proofErr w:type="gramEnd"/>
-      <w:r>
-        <w:rPr>
-          <w:sz w:val="20"/>
-          <w:szCs w:val="20"/>
-        </w:rPr>
-        <w:t>, das</w:t>
+      <w:r>
+        <w:rPr>
+          <w:sz w:val="20"/>
+          <w:szCs w:val="20"/>
+        </w:rPr>
+        <w:t>horas às</w:t>
       </w:r>
       <w:r>
         <w:rPr>
@@ -913,7 +955,7 @@
         </w:rPr>
         <w:t xml:space="preserve"> </w:t>
       </w:r>
-      <w:bookmarkStart w:id="9" w:name="horario_teoria"/>
+      <w:bookmarkStart w:id="9" w:name="termino_teoria"/>
       <w:bookmarkEnd w:id="9"/>
       <w:r>
         <w:rPr>
@@ -928,7 +970,7 @@
           <w:sz w:val="20"/>
           <w:szCs w:val="20"/>
         </w:rPr>
-        <w:t>horas às</w:t>
+        <w:t>horas, com o professor(a)</w:t>
       </w:r>
       <w:r>
         <w:rPr>
@@ -938,22 +980,78 @@
         </w:rPr>
         <w:t xml:space="preserve"> </w:t>
       </w:r>
-      <w:bookmarkStart w:id="10" w:name="termino_teoria"/>
+      <w:bookmarkStart w:id="10" w:name="professor_teoria"/>
       <w:bookmarkEnd w:id="10"/>
       <w:r>
         <w:rPr>
+          <w:sz w:val="20"/>
+          <w:szCs w:val="20"/>
+        </w:rPr>
+        <w:t>.</w:t>
+      </w:r>
+    </w:p>
+    <w:p>
+      <w:pPr>
+        <w:rPr>
+          <w:sz w:val="20"/>
+          <w:szCs w:val="20"/>
+        </w:rPr>
+      </w:pPr>
+    </w:p>
+    <w:p>
+      <w:pPr>
+        <w:jc w:val="both"/>
+        <w:rPr>
+          <w:sz w:val="20"/>
+          <w:szCs w:val="20"/>
+        </w:rPr>
+      </w:pPr>
+      <w:r>
+        <w:rPr>
+          <w:sz w:val="20"/>
+          <w:szCs w:val="20"/>
+        </w:rPr>
+        <w:t>E-mail do cliente:</w:t>
+      </w:r>
+      <w:r>
+        <w:rPr>
           <w:b/>
           <w:sz w:val="20"/>
           <w:szCs w:val="20"/>
         </w:rPr>
         <w:t xml:space="preserve"> </w:t>
       </w:r>
-      <w:r>
-        <w:rPr>
-          <w:sz w:val="20"/>
-          <w:szCs w:val="20"/>
-        </w:rPr>
-        <w:t>horas, com o professor(a)</w:t>
+      <w:bookmarkStart w:id="11" w:name="cliente_email"/>
+      <w:bookmarkEnd w:id="11"/>
+    </w:p>
+    <w:p>
+      <w:pPr>
+        <w:jc w:val="both"/>
+        <w:rPr>
+          <w:sz w:val="20"/>
+          <w:szCs w:val="20"/>
+        </w:rPr>
+      </w:pPr>
+      <w:r>
+        <w:rPr>
+          <w:sz w:val="20"/>
+          <w:szCs w:val="20"/>
+        </w:rPr>
+        <w:t>Aluno</w:t>
+      </w:r>
+      <w:r>
+        <w:rPr>
+          <w:sz w:val="20"/>
+          <w:szCs w:val="20"/>
+        </w:rPr>
+        <w:t>(a)</w:t>
+      </w:r>
+      <w:r>
+        <w:rPr>
+          <w:sz w:val="20"/>
+          <w:szCs w:val="20"/>
+        </w:rPr>
+        <w:t>:</w:t>
       </w:r>
       <w:r>
         <w:rPr>
@@ -963,8 +1061,349 @@
         </w:rPr>
         <w:t xml:space="preserve"> </w:t>
       </w:r>
-      <w:bookmarkStart w:id="11" w:name="professor_teoria"/>
-      <w:bookmarkEnd w:id="11"/>
+      <w:bookmarkStart w:id="12" w:name="aluno_nome"/>
+      <w:bookmarkEnd w:id="12"/>
+      <w:r>
+        <w:rPr>
+          <w:sz w:val="20"/>
+          <w:szCs w:val="20"/>
+        </w:rPr>
+        <w:t>, nascido</w:t>
+      </w:r>
+      <w:r>
+        <w:rPr>
+          <w:sz w:val="20"/>
+          <w:szCs w:val="20"/>
+        </w:rPr>
+        <w:t>(a)</w:t>
+      </w:r>
+      <w:r>
+        <w:rPr>
+          <w:sz w:val="20"/>
+          <w:szCs w:val="20"/>
+        </w:rPr>
+        <w:t xml:space="preserve"> no dia</w:t>
+      </w:r>
+      <w:r>
+        <w:rPr>
+          <w:b/>
+          <w:sz w:val="20"/>
+          <w:szCs w:val="20"/>
+        </w:rPr>
+        <w:t xml:space="preserve"> </w:t>
+      </w:r>
+      <w:bookmarkStart w:id="13" w:name="aluno_nascimento"/>
+      <w:bookmarkEnd w:id="13"/>
+      <w:r>
+        <w:rPr>
+          <w:sz w:val="20"/>
+          <w:szCs w:val="20"/>
+        </w:rPr>
+        <w:t>, filho</w:t>
+      </w:r>
+      <w:r>
+        <w:rPr>
+          <w:sz w:val="20"/>
+          <w:szCs w:val="20"/>
+        </w:rPr>
+        <w:t>(a)</w:t>
+      </w:r>
+      <w:r>
+        <w:rPr>
+          <w:sz w:val="20"/>
+          <w:szCs w:val="20"/>
+        </w:rPr>
+        <w:t xml:space="preserve"> de</w:t>
+      </w:r>
+      <w:r>
+        <w:rPr>
+          <w:b/>
+          <w:sz w:val="20"/>
+          <w:szCs w:val="20"/>
+        </w:rPr>
+        <w:t xml:space="preserve"> </w:t>
+      </w:r>
+      <w:bookmarkStart w:id="14" w:name="aluno_pai"/>
+      <w:bookmarkEnd w:id="14"/>
+      <w:r>
+        <w:rPr>
+          <w:b/>
+          <w:sz w:val="20"/>
+          <w:szCs w:val="20"/>
+        </w:rPr>
+        <w:t xml:space="preserve"> </w:t>
+      </w:r>
+      <w:r>
+        <w:rPr>
+          <w:sz w:val="20"/>
+          <w:szCs w:val="20"/>
+        </w:rPr>
+        <w:t>e</w:t>
+      </w:r>
+      <w:r>
+        <w:rPr>
+          <w:b/>
+          <w:sz w:val="20"/>
+          <w:szCs w:val="20"/>
+        </w:rPr>
+        <w:t xml:space="preserve"> </w:t>
+      </w:r>
+      <w:bookmarkStart w:id="15" w:name="aluno_mae"/>
+      <w:bookmarkEnd w:id="15"/>
+      <w:r>
+        <w:rPr>
+          <w:sz w:val="20"/>
+          <w:szCs w:val="20"/>
+        </w:rPr>
+        <w:t>, residente e domiciliado à</w:t>
+      </w:r>
+      <w:r>
+        <w:rPr>
+          <w:b/>
+          <w:sz w:val="20"/>
+          <w:szCs w:val="20"/>
+        </w:rPr>
+        <w:t xml:space="preserve"> </w:t>
+      </w:r>
+      <w:bookmarkStart w:id="16" w:name="aluno_endereco"/>
+      <w:bookmarkEnd w:id="16"/>
+      <w:r>
+        <w:rPr>
+          <w:sz w:val="20"/>
+          <w:szCs w:val="20"/>
+        </w:rPr>
+        <w:t>, bairro</w:t>
+      </w:r>
+      <w:r>
+        <w:rPr>
+          <w:b/>
+          <w:sz w:val="20"/>
+          <w:szCs w:val="20"/>
+        </w:rPr>
+        <w:t xml:space="preserve"> </w:t>
+      </w:r>
+      <w:bookmarkStart w:id="17" w:name="aluno_bairro"/>
+      <w:bookmarkEnd w:id="17"/>
+      <w:r>
+        <w:rPr>
+          <w:sz w:val="20"/>
+          <w:szCs w:val="20"/>
+        </w:rPr>
+        <w:t>,</w:t>
+      </w:r>
+      <w:r>
+        <w:rPr>
+          <w:sz w:val="20"/>
+          <w:szCs w:val="20"/>
+        </w:rPr>
+        <w:t xml:space="preserve"> </w:t>
+      </w:r>
+      <w:r>
+        <w:rPr>
+          <w:sz w:val="20"/>
+          <w:szCs w:val="20"/>
+        </w:rPr>
+        <w:t>CEP</w:t>
+      </w:r>
+      <w:r>
+        <w:rPr>
+          <w:b/>
+          <w:sz w:val="20"/>
+          <w:szCs w:val="20"/>
+        </w:rPr>
+        <w:t xml:space="preserve"> </w:t>
+      </w:r>
+      <w:bookmarkStart w:id="18" w:name="aluno_cep"/>
+      <w:bookmarkEnd w:id="18"/>
+      <w:r>
+        <w:rPr>
+          <w:sz w:val="20"/>
+          <w:szCs w:val="20"/>
+        </w:rPr>
+        <w:t xml:space="preserve">, </w:t>
+      </w:r>
+      <w:r>
+        <w:rPr>
+          <w:sz w:val="20"/>
+          <w:szCs w:val="20"/>
+        </w:rPr>
+        <w:t>na cidade de</w:t>
+      </w:r>
+      <w:r>
+        <w:rPr>
+          <w:b/>
+          <w:sz w:val="20"/>
+          <w:szCs w:val="20"/>
+        </w:rPr>
+        <w:t xml:space="preserve"> </w:t>
+      </w:r>
+      <w:bookmarkStart w:id="19" w:name="aluno_cidade"/>
+      <w:bookmarkEnd w:id="19"/>
+      <w:r>
+        <w:rPr>
+          <w:sz w:val="20"/>
+          <w:szCs w:val="20"/>
+        </w:rPr>
+        <w:t>,</w:t>
+      </w:r>
+      <w:r>
+        <w:rPr>
+          <w:sz w:val="20"/>
+          <w:szCs w:val="20"/>
+        </w:rPr>
+        <w:t xml:space="preserve"> </w:t>
+      </w:r>
+      <w:r>
+        <w:rPr>
+          <w:sz w:val="20"/>
+          <w:szCs w:val="20"/>
+        </w:rPr>
+        <w:t>estado de</w:t>
+      </w:r>
+      <w:r>
+        <w:rPr>
+          <w:b/>
+          <w:sz w:val="20"/>
+          <w:szCs w:val="20"/>
+        </w:rPr>
+        <w:t xml:space="preserve"> </w:t>
+      </w:r>
+      <w:bookmarkStart w:id="20" w:name="aluno_uf"/>
+      <w:bookmarkEnd w:id="20"/>
+      <w:r>
+        <w:rPr>
+          <w:sz w:val="20"/>
+          <w:szCs w:val="20"/>
+        </w:rPr>
+        <w:t>, telefone</w:t>
+      </w:r>
+      <w:r>
+        <w:rPr>
+          <w:b/>
+          <w:sz w:val="20"/>
+          <w:szCs w:val="20"/>
+        </w:rPr>
+        <w:t xml:space="preserve"> </w:t>
+      </w:r>
+      <w:bookmarkStart w:id="21" w:name="aluno_telefone"/>
+      <w:bookmarkEnd w:id="21"/>
+      <w:r>
+        <w:rPr>
+          <w:sz w:val="20"/>
+          <w:szCs w:val="20"/>
+        </w:rPr>
+        <w:t>,</w:t>
+      </w:r>
+      <w:r>
+        <w:rPr>
+          <w:sz w:val="20"/>
+          <w:szCs w:val="20"/>
+        </w:rPr>
+        <w:t xml:space="preserve"> celular</w:t>
+      </w:r>
+      <w:r>
+        <w:rPr>
+          <w:b/>
+          <w:sz w:val="20"/>
+          <w:szCs w:val="20"/>
+        </w:rPr>
+        <w:t xml:space="preserve"> </w:t>
+      </w:r>
+      <w:bookmarkStart w:id="22" w:name="aluno_celular"/>
+      <w:bookmarkEnd w:id="22"/>
+      <w:r>
+        <w:rPr>
+          <w:sz w:val="20"/>
+          <w:szCs w:val="20"/>
+        </w:rPr>
+        <w:t>,</w:t>
+      </w:r>
+      <w:r>
+        <w:rPr>
+          <w:sz w:val="20"/>
+          <w:szCs w:val="20"/>
+        </w:rPr>
+        <w:t xml:space="preserve"> vem requerer matrícula para o curso de</w:t>
+      </w:r>
+      <w:r>
+        <w:rPr>
+          <w:b/>
+          <w:sz w:val="20"/>
+          <w:szCs w:val="20"/>
+        </w:rPr>
+        <w:t xml:space="preserve"> </w:t>
+      </w:r>
+      <w:bookmarkStart w:id="23" w:name="curso_nome2"/>
+      <w:bookmarkEnd w:id="23"/>
+      <w:r>
+        <w:rPr>
+          <w:sz w:val="20"/>
+          <w:szCs w:val="20"/>
+        </w:rPr>
+        <w:t>. O preço total do curso é de</w:t>
+      </w:r>
+      <w:r>
+        <w:rPr>
+          <w:b/>
+          <w:sz w:val="20"/>
+          <w:szCs w:val="20"/>
+        </w:rPr>
+        <w:t xml:space="preserve"> </w:t>
+      </w:r>
+      <w:bookmarkStart w:id="24" w:name="valor_total"/>
+      <w:bookmarkEnd w:id="24"/>
+      <w:r>
+        <w:rPr>
+          <w:sz w:val="20"/>
+          <w:szCs w:val="20"/>
+        </w:rPr>
+        <w:t xml:space="preserve">, </w:t>
+      </w:r>
+      <w:r>
+        <w:rPr>
+          <w:sz w:val="20"/>
+          <w:szCs w:val="20"/>
+        </w:rPr>
+        <w:t>dividido em</w:t>
+      </w:r>
+      <w:r>
+        <w:rPr>
+          <w:sz w:val="20"/>
+          <w:szCs w:val="20"/>
+        </w:rPr>
+        <w:t xml:space="preserve"> </w:t>
+      </w:r>
+      <w:r>
+        <w:rPr>
+          <w:sz w:val="20"/>
+          <w:szCs w:val="20"/>
+        </w:rPr>
+        <w:t>12</w:t>
+      </w:r>
+      <w:r>
+        <w:rPr>
+          <w:sz w:val="20"/>
+          <w:szCs w:val="20"/>
+        </w:rPr>
+        <w:t xml:space="preserve"> </w:t>
+      </w:r>
+      <w:r>
+        <w:rPr>
+          <w:sz w:val="20"/>
+          <w:szCs w:val="20"/>
+        </w:rPr>
+        <w:t>parcelas mensais de</w:t>
+      </w:r>
+      <w:r>
+        <w:rPr>
+          <w:b/>
+          <w:sz w:val="20"/>
+          <w:szCs w:val="20"/>
+        </w:rPr>
+        <w:t xml:space="preserve"> </w:t>
+      </w:r>
+      <w:bookmarkStart w:id="25" w:name="valor_mensal"/>
+      <w:bookmarkEnd w:id="25"/>
       <w:r>
         <w:rPr>
           <w:sz w:val="20"/>
@@ -994,18 +1433,8 @@
           <w:sz w:val="20"/>
           <w:szCs w:val="20"/>
         </w:rPr>
-        <w:t>E-mail do cliente:</w:t>
-      </w:r>
-      <w:r>
-        <w:rPr>
-          <w:b/>
-          <w:sz w:val="20"/>
-          <w:szCs w:val="20"/>
-        </w:rPr>
-        <w:t xml:space="preserve"> </w:t>
-      </w:r>
-      <w:bookmarkStart w:id="12" w:name="cliente_email"/>
-      <w:bookmarkEnd w:id="12"/>
+        <w:t>Ao assinar o Requerimento de Matrícula, o aluno (pai, mãe ou responsável que assinar abaixo) declara:</w:t>
+      </w:r>
     </w:p>
     <w:p>
       <w:pPr>
@@ -1015,701 +1444,289 @@
           <w:szCs w:val="20"/>
         </w:rPr>
       </w:pPr>
-      <w:r>
-        <w:rPr>
-          <w:sz w:val="20"/>
-          <w:szCs w:val="20"/>
-        </w:rPr>
-        <w:t>Aluno</w:t>
-      </w:r>
-      <w:r>
-        <w:rPr>
-          <w:sz w:val="20"/>
-          <w:szCs w:val="20"/>
-        </w:rPr>
-        <w:t>(a)</w:t>
-      </w:r>
-      <w:r>
-        <w:rPr>
-          <w:sz w:val="20"/>
-          <w:szCs w:val="20"/>
-        </w:rPr>
-        <w:t>:</w:t>
-      </w:r>
-      <w:r>
-        <w:rPr>
-          <w:b/>
-          <w:sz w:val="20"/>
-          <w:szCs w:val="20"/>
-        </w:rPr>
-        <w:t xml:space="preserve"> </w:t>
-      </w:r>
-      <w:bookmarkStart w:id="13" w:name="aluno_nome"/>
-      <w:bookmarkEnd w:id="13"/>
-      <w:r>
-        <w:rPr>
-          <w:sz w:val="20"/>
-          <w:szCs w:val="20"/>
-        </w:rPr>
-        <w:t>, nascido</w:t>
-      </w:r>
-      <w:r>
-        <w:rPr>
-          <w:sz w:val="20"/>
-          <w:szCs w:val="20"/>
-        </w:rPr>
-        <w:t>(a)</w:t>
-      </w:r>
-      <w:r>
-        <w:rPr>
-          <w:sz w:val="20"/>
-          <w:szCs w:val="20"/>
-        </w:rPr>
-        <w:t xml:space="preserve"> no dia</w:t>
-      </w:r>
-      <w:r>
-        <w:rPr>
-          <w:b/>
-          <w:sz w:val="20"/>
-          <w:szCs w:val="20"/>
-        </w:rPr>
-        <w:t xml:space="preserve"> </w:t>
-      </w:r>
-      <w:bookmarkStart w:id="14" w:name="aluno_nascimento"/>
-      <w:bookmarkEnd w:id="14"/>
-      <w:r>
-        <w:rPr>
-          <w:sz w:val="20"/>
-          <w:szCs w:val="20"/>
-        </w:rPr>
-        <w:t>, filho</w:t>
-      </w:r>
-      <w:r>
-        <w:rPr>
-          <w:sz w:val="20"/>
-          <w:szCs w:val="20"/>
-        </w:rPr>
-        <w:t>(a)</w:t>
-      </w:r>
-      <w:r>
-        <w:rPr>
-          <w:sz w:val="20"/>
-          <w:szCs w:val="20"/>
-        </w:rPr>
-        <w:t xml:space="preserve"> de</w:t>
-      </w:r>
-      <w:r>
-        <w:rPr>
-          <w:b/>
-          <w:sz w:val="20"/>
-          <w:szCs w:val="20"/>
-        </w:rPr>
-        <w:t xml:space="preserve"> </w:t>
-      </w:r>
-      <w:bookmarkStart w:id="15" w:name="aluno_pai"/>
-      <w:bookmarkEnd w:id="15"/>
-      <w:r>
-        <w:rPr>
-          <w:b/>
-          <w:sz w:val="20"/>
-          <w:szCs w:val="20"/>
-        </w:rPr>
-        <w:t xml:space="preserve"> </w:t>
-      </w:r>
-      <w:r>
-        <w:rPr>
-          <w:sz w:val="20"/>
-          <w:szCs w:val="20"/>
-        </w:rPr>
-        <w:t>e</w:t>
-      </w:r>
-      <w:r>
-        <w:rPr>
-          <w:b/>
-          <w:sz w:val="20"/>
-          <w:szCs w:val="20"/>
-        </w:rPr>
-        <w:t xml:space="preserve"> </w:t>
-      </w:r>
-      <w:bookmarkStart w:id="16" w:name="aluno_mae"/>
-      <w:bookmarkEnd w:id="16"/>
-      <w:r>
-        <w:rPr>
-          <w:sz w:val="20"/>
-          <w:szCs w:val="20"/>
-        </w:rPr>
-        <w:t>, residente e domiciliado à</w:t>
-      </w:r>
-      <w:r>
-        <w:rPr>
-          <w:b/>
-          <w:sz w:val="20"/>
-          <w:szCs w:val="20"/>
-        </w:rPr>
-        <w:t xml:space="preserve"> </w:t>
-      </w:r>
-      <w:bookmarkStart w:id="17" w:name="aluno_endereco"/>
-      <w:bookmarkEnd w:id="17"/>
-      <w:r>
-        <w:rPr>
-          <w:sz w:val="20"/>
-          <w:szCs w:val="20"/>
-        </w:rPr>
-        <w:t>, bairro</w:t>
-      </w:r>
-      <w:r>
-        <w:rPr>
-          <w:b/>
-          <w:sz w:val="20"/>
-          <w:szCs w:val="20"/>
-        </w:rPr>
-        <w:t xml:space="preserve"> </w:t>
-      </w:r>
-      <w:bookmarkStart w:id="18" w:name="aluno_bairro"/>
-      <w:bookmarkEnd w:id="18"/>
-      <w:r>
-        <w:rPr>
-          <w:sz w:val="20"/>
-          <w:szCs w:val="20"/>
-        </w:rPr>
-        <w:t>,</w:t>
-      </w:r>
-      <w:r>
-        <w:rPr>
-          <w:sz w:val="20"/>
-          <w:szCs w:val="20"/>
-        </w:rPr>
-        <w:t xml:space="preserve"> </w:t>
-      </w:r>
-      <w:r>
-        <w:rPr>
-          <w:sz w:val="20"/>
-          <w:szCs w:val="20"/>
-        </w:rPr>
-        <w:t>CEP</w:t>
-      </w:r>
-      <w:r>
-        <w:rPr>
-          <w:b/>
-          <w:sz w:val="20"/>
-          <w:szCs w:val="20"/>
-        </w:rPr>
-        <w:t xml:space="preserve"> </w:t>
-      </w:r>
-      <w:bookmarkStart w:id="19" w:name="aluno_cep"/>
-      <w:bookmarkEnd w:id="19"/>
-      <w:r>
-        <w:rPr>
-          <w:sz w:val="20"/>
-          <w:szCs w:val="20"/>
-        </w:rPr>
-        <w:t xml:space="preserve">, </w:t>
-      </w:r>
-      <w:r>
-        <w:rPr>
-          <w:sz w:val="20"/>
-          <w:szCs w:val="20"/>
-        </w:rPr>
-        <w:t>na cidade de</w:t>
-      </w:r>
-      <w:r>
-        <w:rPr>
-          <w:b/>
-          <w:sz w:val="20"/>
-          <w:szCs w:val="20"/>
-        </w:rPr>
-        <w:t xml:space="preserve"> </w:t>
-      </w:r>
-      <w:bookmarkStart w:id="20" w:name="aluno_cidade"/>
-      <w:bookmarkEnd w:id="20"/>
-      <w:r>
-        <w:rPr>
-          <w:sz w:val="20"/>
-          <w:szCs w:val="20"/>
-        </w:rPr>
-        <w:t>,</w:t>
-      </w:r>
-      <w:r>
-        <w:rPr>
-          <w:sz w:val="20"/>
-          <w:szCs w:val="20"/>
-        </w:rPr>
-        <w:t xml:space="preserve"> </w:t>
-      </w:r>
-      <w:r>
-        <w:rPr>
-          <w:sz w:val="20"/>
-          <w:szCs w:val="20"/>
-        </w:rPr>
-        <w:t>estado de</w:t>
-      </w:r>
-      <w:r>
-        <w:rPr>
-          <w:b/>
-          <w:sz w:val="20"/>
-          <w:szCs w:val="20"/>
-        </w:rPr>
-        <w:t xml:space="preserve"> </w:t>
-      </w:r>
-      <w:bookmarkStart w:id="21" w:name="aluno_uf"/>
-      <w:bookmarkEnd w:id="21"/>
-      <w:r>
-        <w:rPr>
-          <w:sz w:val="20"/>
-          <w:szCs w:val="20"/>
-        </w:rPr>
-        <w:t>, telefone</w:t>
-      </w:r>
-      <w:r>
-        <w:rPr>
-          <w:b/>
-          <w:sz w:val="20"/>
-          <w:szCs w:val="20"/>
-        </w:rPr>
-        <w:t xml:space="preserve"> </w:t>
-      </w:r>
-      <w:bookmarkStart w:id="22" w:name="aluno_telefone"/>
-      <w:bookmarkEnd w:id="22"/>
-      <w:r>
-        <w:rPr>
-          <w:sz w:val="20"/>
-          <w:szCs w:val="20"/>
-        </w:rPr>
-        <w:t>,</w:t>
-      </w:r>
-      <w:r>
-        <w:rPr>
-          <w:sz w:val="20"/>
-          <w:szCs w:val="20"/>
-        </w:rPr>
-        <w:t xml:space="preserve"> celular</w:t>
-      </w:r>
-      <w:r>
-        <w:rPr>
-          <w:b/>
-          <w:sz w:val="20"/>
-          <w:szCs w:val="20"/>
-        </w:rPr>
-        <w:t xml:space="preserve"> </w:t>
-      </w:r>
-      <w:bookmarkStart w:id="23" w:name="aluno_celular"/>
-      <w:bookmarkEnd w:id="23"/>
-      <w:r>
-        <w:rPr>
-          <w:sz w:val="20"/>
-          <w:szCs w:val="20"/>
-        </w:rPr>
-        <w:t>,</w:t>
-      </w:r>
-      <w:r>
-        <w:rPr>
-          <w:sz w:val="20"/>
-          <w:szCs w:val="20"/>
-        </w:rPr>
-        <w:t xml:space="preserve"> vem requerer matrícula para o curso de</w:t>
-      </w:r>
-      <w:r>
-        <w:rPr>
-          <w:b/>
-          <w:sz w:val="20"/>
-          <w:szCs w:val="20"/>
-        </w:rPr>
-        <w:t xml:space="preserve"> </w:t>
-      </w:r>
-      <w:bookmarkStart w:id="24" w:name="curso_nome2"/>
-      <w:bookmarkEnd w:id="24"/>
-      <w:r>
-        <w:rPr>
-          <w:sz w:val="20"/>
-          <w:szCs w:val="20"/>
-        </w:rPr>
-        <w:t>. O preço total do curso é de</w:t>
-      </w:r>
-      <w:r>
-        <w:rPr>
-          <w:b/>
-          <w:sz w:val="20"/>
-          <w:szCs w:val="20"/>
-        </w:rPr>
-        <w:t xml:space="preserve"> </w:t>
-      </w:r>
-      <w:bookmarkStart w:id="25" w:name="valor_total"/>
-      <w:bookmarkEnd w:id="25"/>
-      <w:r>
-        <w:rPr>
-          <w:sz w:val="20"/>
-          <w:szCs w:val="20"/>
-        </w:rPr>
-        <w:t xml:space="preserve">, </w:t>
-      </w:r>
-      <w:r>
-        <w:rPr>
-          <w:sz w:val="20"/>
-          <w:szCs w:val="20"/>
-        </w:rPr>
-        <w:t>dividido em</w:t>
-      </w:r>
-      <w:r>
-        <w:rPr>
-          <w:sz w:val="20"/>
-          <w:szCs w:val="20"/>
-        </w:rPr>
-        <w:t xml:space="preserve"> </w:t>
-      </w:r>
-      <w:r>
-        <w:rPr>
-          <w:sz w:val="20"/>
-          <w:szCs w:val="20"/>
-        </w:rPr>
-        <w:t>12</w:t>
-      </w:r>
-      <w:r>
-        <w:rPr>
-          <w:sz w:val="20"/>
-          <w:szCs w:val="20"/>
-        </w:rPr>
-        <w:t xml:space="preserve"> </w:t>
-      </w:r>
-      <w:r>
-        <w:rPr>
-          <w:sz w:val="20"/>
-          <w:szCs w:val="20"/>
-        </w:rPr>
-        <w:t>parcelas mensais de</w:t>
-      </w:r>
-      <w:r>
-        <w:rPr>
-          <w:b/>
-          <w:sz w:val="20"/>
-          <w:szCs w:val="20"/>
-        </w:rPr>
-        <w:t xml:space="preserve"> </w:t>
-      </w:r>
-      <w:bookmarkStart w:id="26" w:name="valor_mensal"/>
+    </w:p>
+    <w:p>
+      <w:pPr>
+        <w:jc w:val="both"/>
+        <w:rPr>
+          <w:sz w:val="20"/>
+          <w:szCs w:val="20"/>
+        </w:rPr>
+      </w:pPr>
+      <w:r>
+        <w:rPr>
+          <w:sz w:val="20"/>
+          <w:szCs w:val="20"/>
+        </w:rPr>
+        <w:t>1- Aceitar todas as disposições do Regimento Escolar aprovado pela Secretaria da Educação.</w:t>
+      </w:r>
+    </w:p>
+    <w:p>
+      <w:pPr>
+        <w:jc w:val="both"/>
+        <w:rPr>
+          <w:sz w:val="20"/>
+          <w:szCs w:val="20"/>
+        </w:rPr>
+      </w:pPr>
+    </w:p>
+    <w:p>
+      <w:pPr>
+        <w:jc w:val="both"/>
+        <w:rPr>
+          <w:sz w:val="20"/>
+          <w:szCs w:val="20"/>
+        </w:rPr>
+      </w:pPr>
+      <w:r>
+        <w:rPr>
+          <w:sz w:val="20"/>
+          <w:szCs w:val="20"/>
+        </w:rPr>
+        <w:t>2- Aceitar os objetivos gerais e pedagógicos da Escola.</w:t>
+      </w:r>
+    </w:p>
+    <w:p>
+      <w:pPr>
+        <w:jc w:val="both"/>
+        <w:rPr>
+          <w:sz w:val="20"/>
+          <w:szCs w:val="20"/>
+        </w:rPr>
+      </w:pPr>
+    </w:p>
+    <w:p>
+      <w:pPr>
+        <w:jc w:val="both"/>
+        <w:rPr>
+          <w:b/>
+          <w:bCs/>
+          <w:sz w:val="20"/>
+          <w:szCs w:val="20"/>
+        </w:rPr>
+      </w:pPr>
+      <w:r>
+        <w:rPr>
+          <w:sz w:val="20"/>
+          <w:szCs w:val="20"/>
+        </w:rPr>
+        <w:t xml:space="preserve">3- Ter conhecimento de que em caso de desistência do curso contratado deverá assinar requerimento apropriado à disposição na secretaria da Escola, até no máximo dia 30 de cada mês com o carnê de pagamento em mãos, </w:t>
+      </w:r>
+      <w:r>
+        <w:rPr>
+          <w:b/>
+          <w:bCs/>
+          <w:sz w:val="20"/>
+          <w:szCs w:val="20"/>
+        </w:rPr>
+        <w:t xml:space="preserve">devendo saldar as parcelas porventura em aberto no ato da assinatura da desistência, posteriormente cancelando as parcelas sequentes a partir do cancelamento, para devida exclusão do quadro de cobrança.  </w:t>
+      </w:r>
+    </w:p>
+    <w:p>
+      <w:pPr>
+        <w:jc w:val="both"/>
+        <w:rPr>
+          <w:b/>
+          <w:bCs/>
+          <w:sz w:val="20"/>
+          <w:szCs w:val="20"/>
+        </w:rPr>
+      </w:pPr>
+    </w:p>
+    <w:p>
+      <w:pPr>
+        <w:jc w:val="both"/>
+        <w:rPr>
+          <w:bCs/>
+          <w:sz w:val="20"/>
+          <w:szCs w:val="20"/>
+        </w:rPr>
+      </w:pPr>
+      <w:r>
+        <w:rPr>
+          <w:bCs/>
+          <w:sz w:val="20"/>
+          <w:szCs w:val="20"/>
+        </w:rPr>
+        <w:t>4- O não cancelamento formal aqui na escola em requerimento próprio o aluno estará ainda sendo considerado matriculado, portanto sofrerá as penalidades de cobranças judiciais e cartório de protestos caso ocorra a inadimplência.</w:t>
+      </w:r>
+    </w:p>
+    <w:p>
+      <w:pPr>
+        <w:jc w:val="both"/>
+        <w:rPr>
+          <w:bCs/>
+          <w:sz w:val="20"/>
+          <w:szCs w:val="20"/>
+        </w:rPr>
+      </w:pPr>
+      <w:r>
+        <w:rPr>
+          <w:bCs/>
+          <w:sz w:val="20"/>
+          <w:szCs w:val="20"/>
+        </w:rPr>
+        <w:t>5- O cancelamento não prevê a devolução das parcelas pagas, pelo fato dos professores serem remunerados por contrato de aluno desde o início da matrícula.</w:t>
+      </w:r>
+    </w:p>
+    <w:p>
+      <w:pPr>
+        <w:jc w:val="both"/>
+        <w:rPr>
+          <w:bCs/>
+          <w:sz w:val="20"/>
+          <w:szCs w:val="20"/>
+        </w:rPr>
+      </w:pPr>
+    </w:p>
+    <w:p>
+      <w:pPr>
+        <w:rPr>
+          <w:sz w:val="20"/>
+          <w:szCs w:val="20"/>
+        </w:rPr>
+      </w:pPr>
+      <w:r>
+        <w:rPr>
+          <w:bCs/>
+          <w:sz w:val="20"/>
+          <w:szCs w:val="20"/>
+        </w:rPr>
+        <w:t xml:space="preserve">6- </w:t>
+      </w:r>
+      <w:r>
+        <w:rPr>
+          <w:sz w:val="20"/>
+          <w:szCs w:val="20"/>
+        </w:rPr>
+        <w:t>Ter conhecimento que , o cancelamento efetuado anterior as férias para possível retorno após a mesma, deverá ser paga a mensalidade na qual deixou de pagar em seu cancelamento, pelo fato do curso ter o seu valor anual até dezembro e dividido em 12 parcelas, sendo que  o custo do aluno de professores e despesas já estão contabilizados para o mesmo.</w:t>
+      </w:r>
+    </w:p>
+    <w:p>
+      <w:pPr>
+        <w:rPr>
+          <w:sz w:val="20"/>
+          <w:szCs w:val="20"/>
+        </w:rPr>
+      </w:pPr>
+    </w:p>
+    <w:p>
+      <w:pPr>
+        <w:rPr>
+          <w:sz w:val="20"/>
+          <w:szCs w:val="20"/>
+        </w:rPr>
+      </w:pPr>
+      <w:r>
+        <w:rPr>
+          <w:sz w:val="20"/>
+          <w:szCs w:val="20"/>
+        </w:rPr>
+        <w:t xml:space="preserve">7- Pedimos atenção para o pagamento das parcelas em seu vencimento, assim evitando o esquecimento e constrangimentos posteriores, pois o banco enviará automaticamente para o cartório de protestos após 30 dias.  </w:t>
+      </w:r>
+    </w:p>
+    <w:p>
+      <w:pPr>
+        <w:rPr>
+          <w:sz w:val="20"/>
+          <w:szCs w:val="20"/>
+        </w:rPr>
+      </w:pPr>
+    </w:p>
+    <w:p>
+      <w:pPr>
+        <w:jc w:val="both"/>
+        <w:rPr>
+          <w:sz w:val="20"/>
+          <w:szCs w:val="20"/>
+        </w:rPr>
+      </w:pPr>
+      <w:r>
+        <w:rPr>
+          <w:sz w:val="20"/>
+          <w:szCs w:val="20"/>
+        </w:rPr>
+        <w:t>O contratante declara ainda:</w:t>
+      </w:r>
+    </w:p>
+    <w:p>
+      <w:pPr>
+        <w:jc w:val="both"/>
+        <w:rPr>
+          <w:sz w:val="20"/>
+          <w:szCs w:val="20"/>
+        </w:rPr>
+      </w:pPr>
+    </w:p>
+    <w:p>
+      <w:pPr>
+        <w:jc w:val="both"/>
+        <w:rPr>
+          <w:sz w:val="20"/>
+          <w:szCs w:val="20"/>
+        </w:rPr>
+      </w:pPr>
+      <w:r>
+        <w:rPr>
+          <w:sz w:val="20"/>
+          <w:szCs w:val="20"/>
+        </w:rPr>
+        <w:t>1- A autenticidade dos dados e documentos fornecidos para efeito de matrícula.</w:t>
+      </w:r>
+    </w:p>
+    <w:p>
+      <w:pPr>
+        <w:jc w:val="both"/>
+        <w:rPr>
+          <w:b/>
+          <w:bCs/>
+          <w:sz w:val="20"/>
+          <w:szCs w:val="20"/>
+        </w:rPr>
+      </w:pPr>
+      <w:r>
+        <w:rPr>
+          <w:sz w:val="20"/>
+          <w:szCs w:val="20"/>
+        </w:rPr>
+        <w:t xml:space="preserve">2- </w:t>
+      </w:r>
+      <w:r>
+        <w:rPr>
+          <w:b/>
+          <w:bCs/>
+          <w:sz w:val="20"/>
+          <w:szCs w:val="20"/>
+        </w:rPr>
+        <w:t>Ter assinado o “Termo de contrato de prestação de serviços de ensino musical” e tomado ciência de todas as cláusulas, com as quais concordou.</w:t>
+      </w:r>
+    </w:p>
+    <w:p>
+      <w:pPr>
+        <w:rPr>
+          <w:sz w:val="20"/>
+          <w:szCs w:val="20"/>
+        </w:rPr>
+      </w:pPr>
+    </w:p>
+    <w:p>
+      <w:pPr>
+        <w:jc w:val="center"/>
+        <w:rPr>
+          <w:b/>
+          <w:sz w:val="20"/>
+          <w:szCs w:val="20"/>
+        </w:rPr>
+      </w:pPr>
+      <w:r>
+        <w:rPr>
+          <w:sz w:val="20"/>
+          <w:szCs w:val="20"/>
+        </w:rPr>
+        <w:t xml:space="preserve">Santos, </w:t>
+      </w:r>
+      <w:bookmarkStart w:id="26" w:name="data_matricula"/>
       <w:bookmarkEnd w:id="26"/>
-      <w:r>
-        <w:rPr>
-          <w:sz w:val="20"/>
-          <w:szCs w:val="20"/>
-        </w:rPr>
-        <w:t>.</w:t>
-      </w:r>
-    </w:p>
-    <w:p>
-      <w:pPr>
-        <w:rPr>
-          <w:sz w:val="20"/>
-          <w:szCs w:val="20"/>
-        </w:rPr>
-      </w:pPr>
-    </w:p>
-    <w:p>
-      <w:pPr>
-        <w:jc w:val="both"/>
-        <w:rPr>
-          <w:sz w:val="20"/>
-          <w:szCs w:val="20"/>
-        </w:rPr>
-      </w:pPr>
-      <w:r>
-        <w:rPr>
-          <w:sz w:val="20"/>
-          <w:szCs w:val="20"/>
-        </w:rPr>
-        <w:t>Ao assinar o Requerimento de Matrícula, o aluno (pai, mãe ou responsável que assinar abaixo) declara:</w:t>
-      </w:r>
-    </w:p>
-    <w:p>
-      <w:pPr>
-        <w:jc w:val="both"/>
-        <w:rPr>
-          <w:sz w:val="20"/>
-          <w:szCs w:val="20"/>
-        </w:rPr>
-      </w:pPr>
-    </w:p>
-    <w:p>
-      <w:pPr>
-        <w:jc w:val="both"/>
-        <w:rPr>
-          <w:sz w:val="20"/>
-          <w:szCs w:val="20"/>
-        </w:rPr>
-      </w:pPr>
-      <w:r>
-        <w:rPr>
-          <w:sz w:val="20"/>
-          <w:szCs w:val="20"/>
-        </w:rPr>
-        <w:t>1- Aceitar todas as disposições do Regimento Escolar aprovado pela Secretaria da Educação.</w:t>
-      </w:r>
-    </w:p>
-    <w:p>
-      <w:pPr>
-        <w:jc w:val="both"/>
-        <w:rPr>
-          <w:sz w:val="20"/>
-          <w:szCs w:val="20"/>
-        </w:rPr>
-      </w:pPr>
-    </w:p>
-    <w:p>
-      <w:pPr>
-        <w:jc w:val="both"/>
-        <w:rPr>
-          <w:sz w:val="20"/>
-          <w:szCs w:val="20"/>
-        </w:rPr>
-      </w:pPr>
-      <w:r>
-        <w:rPr>
-          <w:sz w:val="20"/>
-          <w:szCs w:val="20"/>
-        </w:rPr>
-        <w:t>2- Aceitar os objetivos gerais e pedagógicos da Escola.</w:t>
-      </w:r>
-    </w:p>
-    <w:p>
-      <w:pPr>
-        <w:jc w:val="both"/>
-        <w:rPr>
-          <w:sz w:val="20"/>
-          <w:szCs w:val="20"/>
-        </w:rPr>
-      </w:pPr>
-    </w:p>
-    <w:p>
-      <w:pPr>
-        <w:jc w:val="both"/>
-        <w:rPr>
-          <w:b/>
-          <w:bCs/>
-          <w:sz w:val="20"/>
-          <w:szCs w:val="20"/>
-        </w:rPr>
-      </w:pPr>
-      <w:r>
-        <w:rPr>
-          <w:sz w:val="20"/>
-          <w:szCs w:val="20"/>
-        </w:rPr>
-        <w:t xml:space="preserve">3- Ter conhecimento de que em caso de desistência do curso contratado deverá assinar requerimento apropriado à disposição na secretaria da Escola, até no máximo dia 30 de cada mês com o carnê de pagamento em mãos, </w:t>
-      </w:r>
-      <w:r>
-        <w:rPr>
-          <w:b/>
-          <w:bCs/>
-          <w:sz w:val="20"/>
-          <w:szCs w:val="20"/>
-        </w:rPr>
-        <w:t xml:space="preserve">devendo saldar as parcelas porventura em aberto no ato da assinatura da desistência, posteriormente cancelando as parcelas sequentes a partir do cancelamento, para devida exclusão do quadro de cobrança.  </w:t>
-      </w:r>
-    </w:p>
-    <w:p>
-      <w:pPr>
-        <w:jc w:val="both"/>
-        <w:rPr>
-          <w:b/>
-          <w:bCs/>
-          <w:sz w:val="20"/>
-          <w:szCs w:val="20"/>
-        </w:rPr>
-      </w:pPr>
-    </w:p>
-    <w:p>
-      <w:pPr>
-        <w:jc w:val="both"/>
-        <w:rPr>
-          <w:bCs/>
-          <w:sz w:val="20"/>
-          <w:szCs w:val="20"/>
-        </w:rPr>
-      </w:pPr>
-      <w:r>
-        <w:rPr>
-          <w:bCs/>
-          <w:sz w:val="20"/>
-          <w:szCs w:val="20"/>
-        </w:rPr>
-        <w:t>4- O não cancelamento formal aqui na escola em requerimento próprio o aluno estará ainda sendo considerado matriculado, portanto sofrerá as penalidades de cobranças judiciais e cartório de protestos caso ocorra a inadimplência.</w:t>
-      </w:r>
-    </w:p>
-    <w:p>
-      <w:pPr>
-        <w:jc w:val="both"/>
-        <w:rPr>
-          <w:bCs/>
-          <w:sz w:val="20"/>
-          <w:szCs w:val="20"/>
-        </w:rPr>
-      </w:pPr>
-      <w:r>
-        <w:rPr>
-          <w:bCs/>
-          <w:sz w:val="20"/>
-          <w:szCs w:val="20"/>
-        </w:rPr>
-        <w:t>5- O cancelamento não prevê a devolução das parcelas pagas, pelo fato dos professores serem remunerados por contrato de aluno desde o início da matrícula.</w:t>
-      </w:r>
-    </w:p>
-    <w:p>
-      <w:pPr>
-        <w:jc w:val="both"/>
-        <w:rPr>
-          <w:bCs/>
-          <w:sz w:val="20"/>
-          <w:szCs w:val="20"/>
-        </w:rPr>
-      </w:pPr>
-    </w:p>
-    <w:p>
-      <w:pPr>
-        <w:rPr>
-          <w:sz w:val="20"/>
-          <w:szCs w:val="20"/>
-        </w:rPr>
-      </w:pPr>
-      <w:r>
-        <w:rPr>
-          <w:bCs/>
-          <w:sz w:val="20"/>
-          <w:szCs w:val="20"/>
-        </w:rPr>
-        <w:t xml:space="preserve">6- </w:t>
-      </w:r>
-      <w:r>
-        <w:rPr>
-          <w:sz w:val="20"/>
-          <w:szCs w:val="20"/>
-        </w:rPr>
-        <w:t>Ter conhecimento que , o cancelamento efetuado anterior as férias para possível retorno após a mesma, deverá ser paga a mensalidade na qual deixou de pagar em seu cancelamento, pelo fato do curso ter o seu valor anual até dezembro e dividido em 12 parcelas, sendo que  o custo do aluno de professores e despesas já estão contabilizados para o mesmo.</w:t>
-      </w:r>
-    </w:p>
-    <w:p>
-      <w:pPr>
-        <w:rPr>
-          <w:sz w:val="20"/>
-          <w:szCs w:val="20"/>
-        </w:rPr>
-      </w:pPr>
-    </w:p>
-    <w:p>
-      <w:pPr>
-        <w:rPr>
-          <w:sz w:val="20"/>
-          <w:szCs w:val="20"/>
-        </w:rPr>
-      </w:pPr>
-      <w:r>
-        <w:rPr>
-          <w:sz w:val="20"/>
-          <w:szCs w:val="20"/>
-        </w:rPr>
-        <w:t xml:space="preserve">7- Pedimos atenção para o pagamento das parcelas em seu vencimento, assim evitando o esquecimento e constrangimentos posteriores, pois o banco enviará automaticamente para o cartório de protestos após 30 dias.  </w:t>
-      </w:r>
-    </w:p>
-    <w:p>
-      <w:pPr>
-        <w:rPr>
-          <w:sz w:val="20"/>
-          <w:szCs w:val="20"/>
-        </w:rPr>
-      </w:pPr>
-    </w:p>
-    <w:p>
-      <w:pPr>
-        <w:jc w:val="both"/>
-        <w:rPr>
-          <w:sz w:val="20"/>
-          <w:szCs w:val="20"/>
-        </w:rPr>
-      </w:pPr>
-      <w:r>
-        <w:rPr>
-          <w:sz w:val="20"/>
-          <w:szCs w:val="20"/>
-        </w:rPr>
-        <w:t>O contratante declara ainda:</w:t>
-      </w:r>
-    </w:p>
-    <w:p>
-      <w:pPr>
-        <w:jc w:val="both"/>
-        <w:rPr>
-          <w:sz w:val="20"/>
-          <w:szCs w:val="20"/>
-        </w:rPr>
-      </w:pPr>
-    </w:p>
-    <w:p>
-      <w:pPr>
-        <w:jc w:val="both"/>
-        <w:rPr>
-          <w:sz w:val="20"/>
-          <w:szCs w:val="20"/>
-        </w:rPr>
-      </w:pPr>
-      <w:r>
-        <w:rPr>
-          <w:sz w:val="20"/>
-          <w:szCs w:val="20"/>
-        </w:rPr>
-        <w:t>1- A autenticidade dos dados e documentos fornecidos para efeito de matrícula.</w:t>
-      </w:r>
-    </w:p>
-    <w:p>
-      <w:pPr>
-        <w:jc w:val="both"/>
-        <w:rPr>
-          <w:b/>
-          <w:bCs/>
-          <w:sz w:val="20"/>
-          <w:szCs w:val="20"/>
-        </w:rPr>
-      </w:pPr>
-      <w:r>
-        <w:rPr>
-          <w:sz w:val="20"/>
-          <w:szCs w:val="20"/>
-        </w:rPr>
-        <w:t xml:space="preserve">2- </w:t>
-      </w:r>
-      <w:r>
-        <w:rPr>
-          <w:b/>
-          <w:bCs/>
-          <w:sz w:val="20"/>
-          <w:szCs w:val="20"/>
-        </w:rPr>
-        <w:t>Ter assinado o “Termo de contrato de prestação de serviços de ensino musical” e tomado ciência de todas as cláusulas, com as quais concordou.</w:t>
-      </w:r>
-    </w:p>
-    <w:p>
-      <w:pPr>
-        <w:rPr>
-          <w:sz w:val="20"/>
-          <w:szCs w:val="20"/>
-        </w:rPr>
-      </w:pPr>
-    </w:p>
-    <w:p>
-      <w:pPr>
-        <w:jc w:val="center"/>
-        <w:rPr>
-          <w:b/>
-          <w:sz w:val="20"/>
-          <w:szCs w:val="20"/>
-        </w:rPr>
-      </w:pPr>
-      <w:r>
-        <w:rPr>
-          <w:sz w:val="20"/>
-          <w:szCs w:val="20"/>
-        </w:rPr>
-        <w:t xml:space="preserve">Santos, </w:t>
-      </w:r>
-      <w:bookmarkStart w:id="27" w:name="data_matricula"/>
-      <w:bookmarkEnd w:id="27"/>
       <w:r>
         <w:rPr>
           <w:sz w:val="20"/>
@@ -1963,17 +1980,36 @@
                               </w:rPr>
                               <w:t xml:space="preserve">Home page: </w:t>
                             </w:r>
-                            <w:hyperlink r:id="rId15" w:history="1">
-                              <w:r>
-                                <w:rPr>
-                                  <w:rStyle w:val="Hyperlink"/>
-                                  <w:color w:val="auto"/>
-                                  <w:sz w:val="20"/>
-                                  <w:lang w:val="en-US"/>
-                                </w:rPr>
-                                <w:t>www.conservatoriohvillalobos.com.br</w:t>
-                              </w:r>
-                            </w:hyperlink>
+                            <w:r>
+                              <w:fldChar w:fldCharType="begin"/>
+                            </w:r>
+                            <w:r>
+                              <w:rPr>
+                                <w:lang w:val="en-US"/>
+                              </w:rPr>
+                              <w:instrText xml:space="preserve"> HYPERLINK "http://www.conservatoriohvillalobos.com.br" </w:instrText>
+                            </w:r>
+                            <w:r>
+                              <w:fldChar w:fldCharType="separate"/>
+                            </w:r>
+                            <w:r>
+                              <w:rPr>
+                                <w:rStyle w:val="Hyperlink"/>
+                                <w:color w:val="auto"/>
+                                <w:sz w:val="20"/>
+                                <w:lang w:val="en-US"/>
+                              </w:rPr>
+                              <w:t>www.conservatoriohvillalobos.com.br</w:t>
+                            </w:r>
+                            <w:r>
+                              <w:rPr>
+                                <w:rStyle w:val="Hyperlink"/>
+                                <w:color w:val="auto"/>
+                                <w:sz w:val="20"/>
+                                <w:lang w:val="en-US"/>
+                              </w:rPr>
+                              <w:fldChar w:fldCharType="end"/>
+                            </w:r>
                           </w:p>
                           <w:p>
                             <w:pPr>
@@ -2409,8 +2445,8 @@
         </w:rPr>
         <w:t xml:space="preserve">Cliente nº: </w:t>
       </w:r>
-      <w:bookmarkStart w:id="28" w:name="cliente_id2"/>
-      <w:bookmarkEnd w:id="28"/>
+      <w:bookmarkStart w:id="27" w:name="cliente_id2"/>
+      <w:bookmarkEnd w:id="27"/>
       <w:r>
         <w:rPr>
           <w:rFonts w:ascii="Times New Roman" w:hAnsi="Times New Roman" w:cs="Times New Roman"/>
@@ -2431,8 +2467,8 @@
         </w:rPr>
         <w:t xml:space="preserve">Matrícula nº: </w:t>
       </w:r>
-      <w:bookmarkStart w:id="29" w:name="matricula_id2"/>
-      <w:bookmarkEnd w:id="29"/>
+      <w:bookmarkStart w:id="28" w:name="matricula_id2"/>
+      <w:bookmarkEnd w:id="28"/>
       <w:r>
         <w:rPr>
           <w:rFonts w:ascii="Times New Roman" w:hAnsi="Times New Roman" w:cs="Times New Roman"/>
@@ -2453,8 +2489,8 @@
         </w:rPr>
         <w:t xml:space="preserve">Nome do Aluno: </w:t>
       </w:r>
-      <w:bookmarkStart w:id="30" w:name="aluno_nome2"/>
-      <w:bookmarkEnd w:id="30"/>
+      <w:bookmarkStart w:id="29" w:name="aluno_nome2"/>
+      <w:bookmarkEnd w:id="29"/>
     </w:p>
     <w:p>
       <w:pPr>
@@ -2484,24 +2520,301 @@
         </w:rPr>
         <w:t xml:space="preserve">: </w:t>
       </w:r>
-      <w:bookmarkStart w:id="31" w:name="curso_nome3"/>
+      <w:bookmarkStart w:id="30" w:name="curso_nome3"/>
+      <w:bookmarkEnd w:id="30"/>
+    </w:p>
+    <w:p>
+      <w:pPr>
+        <w:rPr>
+          <w:b/>
+          <w:sz w:val="22"/>
+        </w:rPr>
+      </w:pPr>
+    </w:p>
+    <w:p>
+      <w:pPr>
+        <w:rPr>
+          <w:b/>
+          <w:sz w:val="22"/>
+        </w:rPr>
+      </w:pPr>
+    </w:p>
+    <w:p>
+      <w:pPr>
+        <w:jc w:val="both"/>
+        <w:rPr>
+          <w:sz w:val="20"/>
+          <w:szCs w:val="20"/>
+        </w:rPr>
+      </w:pPr>
+      <w:r>
+        <w:rPr>
+          <w:sz w:val="20"/>
+          <w:szCs w:val="20"/>
+        </w:rPr>
+        <w:t xml:space="preserve">Os signatários deste instrumento, de um lado, </w:t>
+      </w:r>
+      <w:r>
+        <w:rPr>
+          <w:b/>
+          <w:sz w:val="20"/>
+          <w:szCs w:val="20"/>
+        </w:rPr>
+        <w:t>Conservatório Musical “Heitor Villa Lobos”,</w:t>
+      </w:r>
+      <w:r>
+        <w:rPr>
+          <w:sz w:val="20"/>
+          <w:szCs w:val="20"/>
+        </w:rPr>
+        <w:t xml:space="preserve"> devidamente inscrito no CNPJ/MF sob nº 58.193.285/0001-04, estabelecido à </w:t>
+      </w:r>
+      <w:r>
+        <w:rPr>
+          <w:sz w:val="20"/>
+          <w:szCs w:val="20"/>
+        </w:rPr>
+        <w:t>A</w:t>
+      </w:r>
+      <w:r>
+        <w:rPr>
+          <w:sz w:val="20"/>
+          <w:szCs w:val="20"/>
+        </w:rPr>
+        <w:t>venida</w:t>
+      </w:r>
+      <w:r>
+        <w:rPr>
+          <w:sz w:val="20"/>
+          <w:szCs w:val="20"/>
+        </w:rPr>
+        <w:t xml:space="preserve"> Pedro Lessa nº 2.460 - altos</w:t>
+      </w:r>
+      <w:r>
+        <w:rPr>
+          <w:sz w:val="20"/>
+          <w:szCs w:val="20"/>
+        </w:rPr>
+        <w:t xml:space="preserve"> na cidade de Santos-SP, neste ato representada por seu representante legal, infra-assinado, doravante denominada simplesmente ESCOLA, e de outro,</w:t>
+      </w:r>
+      <w:r>
+        <w:rPr>
+          <w:b/>
+          <w:sz w:val="20"/>
+          <w:szCs w:val="20"/>
+        </w:rPr>
+        <w:t xml:space="preserve"> </w:t>
+      </w:r>
+      <w:bookmarkStart w:id="31" w:name="cliente_nome1"/>
       <w:bookmarkEnd w:id="31"/>
-    </w:p>
-    <w:p>
-      <w:pPr>
+      <w:r>
+        <w:rPr>
+          <w:sz w:val="20"/>
+          <w:szCs w:val="20"/>
+        </w:rPr>
+        <w:t>, nacionalidade:</w:t>
+      </w:r>
+      <w:r>
+        <w:rPr>
+          <w:b/>
+          <w:sz w:val="20"/>
+          <w:szCs w:val="20"/>
+        </w:rPr>
+        <w:t xml:space="preserve"> </w:t>
+      </w:r>
+      <w:bookmarkStart w:id="32" w:name="cliente_nacionalidade"/>
+      <w:bookmarkEnd w:id="32"/>
+      <w:r>
+        <w:rPr>
+          <w:sz w:val="20"/>
+          <w:szCs w:val="20"/>
+        </w:rPr>
+        <w:t>, profissão:</w:t>
+      </w:r>
+      <w:r>
+        <w:rPr>
+          <w:b/>
+          <w:sz w:val="20"/>
+          <w:szCs w:val="20"/>
+        </w:rPr>
+        <w:t xml:space="preserve"> </w:t>
+      </w:r>
+      <w:bookmarkStart w:id="33" w:name="cliente_profissao"/>
+      <w:bookmarkEnd w:id="33"/>
+      <w:r>
+        <w:rPr>
+          <w:sz w:val="20"/>
+          <w:szCs w:val="20"/>
+        </w:rPr>
+        <w:t>,  portador da cédula de identidade RG nº</w:t>
+      </w:r>
+      <w:r>
         <w:rPr>
           <w:b/>
           <w:sz w:val="22"/>
         </w:rPr>
-      </w:pPr>
-    </w:p>
-    <w:p>
-      <w:pPr>
+        <w:t xml:space="preserve"> </w:t>
+      </w:r>
+      <w:bookmarkStart w:id="34" w:name="cliente_rg"/>
+      <w:bookmarkEnd w:id="34"/>
+      <w:r>
+        <w:rPr>
+          <w:b/>
+          <w:sz w:val="20"/>
+          <w:szCs w:val="20"/>
+        </w:rPr>
+        <w:t xml:space="preserve"> </w:t>
+      </w:r>
+      <w:r>
+        <w:rPr>
+          <w:sz w:val="20"/>
+          <w:szCs w:val="20"/>
+        </w:rPr>
+        <w:t>SSP/SP, inscrito no CPF/MF sob n</w:t>
+      </w:r>
+      <w:r>
+        <w:rPr>
+          <w:sz w:val="20"/>
+          <w:szCs w:val="20"/>
+          <w:vertAlign w:val="superscript"/>
+        </w:rPr>
+        <w:t>o</w:t>
+      </w:r>
+      <w:r>
+        <w:rPr>
+          <w:b/>
+          <w:sz w:val="20"/>
+          <w:szCs w:val="20"/>
+        </w:rPr>
+        <w:t xml:space="preserve"> </w:t>
+      </w:r>
+      <w:bookmarkStart w:id="35" w:name="cliente_cpf"/>
+      <w:bookmarkEnd w:id="35"/>
+      <w:r>
+        <w:rPr>
+          <w:sz w:val="20"/>
+          <w:szCs w:val="20"/>
+        </w:rPr>
+        <w:t>, residente e domiciliado à</w:t>
+      </w:r>
+      <w:r>
+        <w:rPr>
+          <w:b/>
+          <w:sz w:val="20"/>
+          <w:szCs w:val="20"/>
+        </w:rPr>
+        <w:t xml:space="preserve"> </w:t>
+      </w:r>
+      <w:bookmarkStart w:id="36" w:name="cliente_endereco"/>
+      <w:bookmarkEnd w:id="36"/>
+      <w:r>
+        <w:rPr>
+          <w:sz w:val="20"/>
+          <w:szCs w:val="20"/>
+        </w:rPr>
+        <w:t>, Bairro:</w:t>
+      </w:r>
+      <w:r>
+        <w:rPr>
+          <w:b/>
+          <w:sz w:val="20"/>
+          <w:szCs w:val="20"/>
+        </w:rPr>
+        <w:t xml:space="preserve"> </w:t>
+      </w:r>
+      <w:bookmarkStart w:id="37" w:name="cliente_bairro"/>
+      <w:bookmarkEnd w:id="37"/>
+      <w:r>
+        <w:rPr>
+          <w:sz w:val="20"/>
+          <w:szCs w:val="20"/>
+        </w:rPr>
+        <w:t xml:space="preserve">, </w:t>
+      </w:r>
+      <w:r>
+        <w:rPr>
+          <w:sz w:val="20"/>
+          <w:szCs w:val="20"/>
+        </w:rPr>
+        <w:t>CEP:</w:t>
+      </w:r>
+      <w:r>
+        <w:rPr>
+          <w:b/>
+          <w:sz w:val="20"/>
+          <w:szCs w:val="20"/>
+        </w:rPr>
+        <w:t xml:space="preserve"> </w:t>
+      </w:r>
+      <w:bookmarkStart w:id="38" w:name="cliente_cep"/>
+      <w:bookmarkEnd w:id="38"/>
+      <w:r>
+        <w:rPr>
+          <w:sz w:val="20"/>
+          <w:szCs w:val="20"/>
+        </w:rPr>
+        <w:t xml:space="preserve">, </w:t>
+      </w:r>
+      <w:r>
+        <w:rPr>
+          <w:sz w:val="20"/>
+          <w:szCs w:val="20"/>
+        </w:rPr>
+        <w:t>na cidade de</w:t>
+      </w:r>
+      <w:r>
+        <w:rPr>
+          <w:b/>
+          <w:sz w:val="20"/>
+          <w:szCs w:val="20"/>
+        </w:rPr>
+        <w:t xml:space="preserve"> </w:t>
+      </w:r>
+      <w:bookmarkStart w:id="39" w:name="cliente_cidade"/>
+      <w:bookmarkEnd w:id="39"/>
+      <w:r>
+        <w:rPr>
+          <w:sz w:val="20"/>
+          <w:szCs w:val="20"/>
+        </w:rPr>
+        <w:t xml:space="preserve">, </w:t>
+      </w:r>
+      <w:r>
+        <w:rPr>
+          <w:sz w:val="20"/>
+          <w:szCs w:val="20"/>
+        </w:rPr>
+        <w:t>Estado</w:t>
+      </w:r>
+      <w:r>
+        <w:rPr>
+          <w:sz w:val="20"/>
+          <w:szCs w:val="20"/>
+        </w:rPr>
+        <w:t>:</w:t>
+      </w:r>
+      <w:r>
         <w:rPr>
           <w:b/>
           <w:sz w:val="22"/>
         </w:rPr>
-      </w:pPr>
+        <w:t xml:space="preserve"> </w:t>
+      </w:r>
+      <w:bookmarkStart w:id="40" w:name="cliente_uf"/>
+      <w:bookmarkEnd w:id="40"/>
+      <w:r>
+        <w:rPr>
+          <w:sz w:val="22"/>
+        </w:rPr>
+        <w:t>,</w:t>
+      </w:r>
+      <w:r>
+        <w:rPr>
+          <w:sz w:val="20"/>
+          <w:szCs w:val="20"/>
+        </w:rPr>
+        <w:t xml:space="preserve"> doravante denominado CONTRATANTE, pelo presente contrato para prestação de serviços musicais, têm justo e contratado o seguinte:</w:t>
+      </w:r>
     </w:p>
     <w:p>
       <w:pPr>
@@ -2511,55 +2824,49 @@
           <w:szCs w:val="20"/>
         </w:rPr>
       </w:pPr>
-      <w:r>
-        <w:rPr>
-          <w:sz w:val="20"/>
-          <w:szCs w:val="20"/>
-        </w:rPr>
-        <w:t xml:space="preserve">Os signatários deste instrumento, de um lado, </w:t>
-      </w:r>
-      <w:r>
-        <w:rPr>
-          <w:b/>
-          <w:sz w:val="20"/>
-          <w:szCs w:val="20"/>
-        </w:rPr>
-        <w:t>Conservatório Musical “Heitor Villa Lobos”,</w:t>
-      </w:r>
-      <w:r>
-        <w:rPr>
-          <w:sz w:val="20"/>
-          <w:szCs w:val="20"/>
-        </w:rPr>
-        <w:t xml:space="preserve"> devidamente inscrito no CNPJ/MF sob nº 58.193.285/0001-04, estabelecido à </w:t>
-      </w:r>
-      <w:r>
-        <w:rPr>
-          <w:sz w:val="20"/>
-          <w:szCs w:val="20"/>
-        </w:rPr>
-        <w:t>A</w:t>
-      </w:r>
-      <w:r>
-        <w:rPr>
-          <w:sz w:val="20"/>
-          <w:szCs w:val="20"/>
-        </w:rPr>
-        <w:t>venida</w:t>
-      </w:r>
-      <w:r>
-        <w:rPr>
-          <w:sz w:val="20"/>
-          <w:szCs w:val="20"/>
-        </w:rPr>
-        <w:t xml:space="preserve"> Pedro Lessa nº 2.460 - altos</w:t>
-      </w:r>
-      <w:r>
-        <w:rPr>
-          <w:sz w:val="20"/>
-          <w:szCs w:val="20"/>
-        </w:rPr>
-        <w:t xml:space="preserve"> na cidade de Santos-SP, neste ato representada por seu representante legal, infra-assinado, doravante denominada simplesmente ESCOLA, e de outro,</w:t>
+    </w:p>
+    <w:p>
+      <w:pPr>
+        <w:jc w:val="both"/>
+        <w:rPr>
+          <w:b/>
+          <w:sz w:val="20"/>
+          <w:szCs w:val="20"/>
+          <w:u w:val="single"/>
+        </w:rPr>
+      </w:pPr>
+    </w:p>
+    <w:p>
+      <w:pPr>
+        <w:jc w:val="both"/>
+        <w:rPr>
+          <w:sz w:val="20"/>
+          <w:szCs w:val="20"/>
+        </w:rPr>
+      </w:pPr>
+      <w:r>
+        <w:rPr>
+          <w:b/>
+          <w:sz w:val="20"/>
+          <w:szCs w:val="20"/>
+          <w:u w:val="single"/>
+        </w:rPr>
+        <w:t>CLÁUSULA PRIMEIRA:</w:t>
+      </w:r>
+      <w:r>
+        <w:rPr>
+          <w:sz w:val="20"/>
+          <w:szCs w:val="20"/>
+        </w:rPr>
+        <w:t xml:space="preserve"> O presente contrato é celebrado sob a égide dos artigos 206, incisos II e III e 209 da Constituição Federal, sendo que os valores avençados neste instrumento são resultantes da Circular </w:t>
+      </w:r>
+      <w:proofErr w:type="gramStart"/>
+      <w:r>
+        <w:rPr>
+          <w:sz w:val="20"/>
+          <w:szCs w:val="20"/>
+        </w:rPr>
+        <w:t>nº</w:t>
       </w:r>
       <w:r>
         <w:rPr>
@@ -2569,14 +2876,22 @@
         </w:rPr>
         <w:t xml:space="preserve"> </w:t>
       </w:r>
-      <w:bookmarkStart w:id="32" w:name="cliente_nome1"/>
-      <w:bookmarkEnd w:id="32"/>
-      <w:r>
-        <w:rPr>
-          <w:sz w:val="20"/>
-          <w:szCs w:val="20"/>
-        </w:rPr>
-        <w:t>, nacionalidade:</w:t>
+      <w:bookmarkStart w:id="41" w:name="circular_numero"/>
+      <w:bookmarkEnd w:id="41"/>
+      <w:r>
+        <w:rPr>
+          <w:sz w:val="20"/>
+          <w:szCs w:val="20"/>
+        </w:rPr>
+        <w:t>,</w:t>
+      </w:r>
+      <w:proofErr w:type="gramEnd"/>
+      <w:r>
+        <w:rPr>
+          <w:sz w:val="20"/>
+          <w:szCs w:val="20"/>
+        </w:rPr>
+        <w:t xml:space="preserve"> datada de</w:t>
       </w:r>
       <w:r>
         <w:rPr>
@@ -2586,14 +2901,80 @@
         </w:rPr>
         <w:t xml:space="preserve"> </w:t>
       </w:r>
-      <w:bookmarkStart w:id="33" w:name="cliente_nacionalidade"/>
-      <w:bookmarkEnd w:id="33"/>
-      <w:r>
-        <w:rPr>
-          <w:sz w:val="20"/>
-          <w:szCs w:val="20"/>
-        </w:rPr>
-        <w:t>, profissão:</w:t>
+      <w:bookmarkStart w:id="42" w:name="circular_data"/>
+      <w:bookmarkEnd w:id="42"/>
+      <w:r>
+        <w:rPr>
+          <w:sz w:val="20"/>
+          <w:szCs w:val="20"/>
+        </w:rPr>
+        <w:t xml:space="preserve">, com a aplicação dos critérios nela constantes e de conhecimento prévio do </w:t>
+      </w:r>
+      <w:r>
+        <w:rPr>
+          <w:b/>
+          <w:sz w:val="20"/>
+          <w:szCs w:val="20"/>
+        </w:rPr>
+        <w:t xml:space="preserve">CONTRATANTE </w:t>
+      </w:r>
+      <w:r>
+        <w:rPr>
+          <w:sz w:val="20"/>
+          <w:szCs w:val="20"/>
+        </w:rPr>
+        <w:t>nos termos da Lei nº 8.078, de 11 de setembro de 1990 e que faz parte integrante do presente contrato.</w:t>
+      </w:r>
+    </w:p>
+    <w:p>
+      <w:pPr>
+        <w:jc w:val="both"/>
+        <w:rPr>
+          <w:sz w:val="20"/>
+          <w:szCs w:val="20"/>
+        </w:rPr>
+      </w:pPr>
+    </w:p>
+    <w:p>
+      <w:pPr>
+        <w:jc w:val="both"/>
+        <w:rPr>
+          <w:sz w:val="20"/>
+          <w:szCs w:val="20"/>
+        </w:rPr>
+      </w:pPr>
+    </w:p>
+    <w:p>
+      <w:pPr>
+        <w:jc w:val="both"/>
+        <w:rPr>
+          <w:sz w:val="20"/>
+          <w:szCs w:val="20"/>
+        </w:rPr>
+      </w:pPr>
+      <w:r>
+        <w:rPr>
+          <w:b/>
+          <w:sz w:val="20"/>
+          <w:szCs w:val="20"/>
+          <w:u w:val="single"/>
+        </w:rPr>
+        <w:t>Parágrafo único:</w:t>
+      </w:r>
+      <w:r>
+        <w:rPr>
+          <w:sz w:val="20"/>
+          <w:szCs w:val="20"/>
+        </w:rPr>
+        <w:t xml:space="preserve"> A circular </w:t>
+      </w:r>
+      <w:proofErr w:type="gramStart"/>
+      <w:r>
+        <w:rPr>
+          <w:sz w:val="20"/>
+          <w:szCs w:val="20"/>
+        </w:rPr>
+        <w:t>nº</w:t>
       </w:r>
       <w:r>
         <w:rPr>
@@ -2603,181 +2984,39 @@
         </w:rPr>
         <w:t xml:space="preserve"> </w:t>
       </w:r>
-      <w:bookmarkStart w:id="34" w:name="cliente_profissao"/>
-      <w:bookmarkEnd w:id="34"/>
-      <w:r>
-        <w:rPr>
-          <w:sz w:val="20"/>
-          <w:szCs w:val="20"/>
-        </w:rPr>
-        <w:t>,  portador da cédula de identidade RG nº</w:t>
-      </w:r>
-      <w:r>
-        <w:rPr>
-          <w:b/>
-          <w:sz w:val="22"/>
+      <w:bookmarkStart w:id="43" w:name="circular_numero2"/>
+      <w:bookmarkEnd w:id="43"/>
+      <w:r>
+        <w:rPr>
+          <w:sz w:val="20"/>
+          <w:szCs w:val="20"/>
+        </w:rPr>
+        <w:t>,</w:t>
+      </w:r>
+      <w:proofErr w:type="gramEnd"/>
+      <w:r>
+        <w:rPr>
+          <w:sz w:val="20"/>
+          <w:szCs w:val="20"/>
+        </w:rPr>
+        <w:t xml:space="preserve"> datada de</w:t>
+      </w:r>
+      <w:r>
+        <w:rPr>
+          <w:b/>
+          <w:sz w:val="20"/>
+          <w:szCs w:val="20"/>
         </w:rPr>
         <w:t xml:space="preserve"> </w:t>
       </w:r>
-      <w:bookmarkStart w:id="35" w:name="cliente_rg"/>
-      <w:bookmarkEnd w:id="35"/>
-      <w:r>
-        <w:rPr>
-          <w:b/>
-          <w:sz w:val="20"/>
-          <w:szCs w:val="20"/>
-        </w:rPr>
-        <w:t xml:space="preserve"> </w:t>
-      </w:r>
-      <w:r>
-        <w:rPr>
-          <w:sz w:val="20"/>
-          <w:szCs w:val="20"/>
-        </w:rPr>
-        <w:t>SSP/SP, inscrito no CPF/MF sob n</w:t>
-      </w:r>
-      <w:r>
-        <w:rPr>
-          <w:sz w:val="20"/>
-          <w:szCs w:val="20"/>
-          <w:vertAlign w:val="superscript"/>
-        </w:rPr>
-        <w:t>o</w:t>
-      </w:r>
-      <w:r>
-        <w:rPr>
-          <w:b/>
-          <w:sz w:val="20"/>
-          <w:szCs w:val="20"/>
-        </w:rPr>
-        <w:t xml:space="preserve"> </w:t>
-      </w:r>
-      <w:bookmarkStart w:id="36" w:name="cliente_cpf"/>
-      <w:bookmarkEnd w:id="36"/>
-      <w:r>
-        <w:rPr>
-          <w:sz w:val="20"/>
-          <w:szCs w:val="20"/>
-        </w:rPr>
-        <w:t>, residente e domiciliado à</w:t>
-      </w:r>
-      <w:r>
-        <w:rPr>
-          <w:b/>
-          <w:sz w:val="20"/>
-          <w:szCs w:val="20"/>
-        </w:rPr>
-        <w:t xml:space="preserve"> </w:t>
-      </w:r>
-      <w:bookmarkStart w:id="37" w:name="cliente_endereco"/>
-      <w:bookmarkEnd w:id="37"/>
-      <w:r>
-        <w:rPr>
-          <w:sz w:val="20"/>
-          <w:szCs w:val="20"/>
-        </w:rPr>
-        <w:t>, Bairro:</w:t>
-      </w:r>
-      <w:r>
-        <w:rPr>
-          <w:b/>
-          <w:sz w:val="20"/>
-          <w:szCs w:val="20"/>
-        </w:rPr>
-        <w:t xml:space="preserve"> </w:t>
-      </w:r>
-      <w:bookmarkStart w:id="38" w:name="cliente_bairro"/>
-      <w:bookmarkEnd w:id="38"/>
-      <w:r>
-        <w:rPr>
-          <w:sz w:val="20"/>
-          <w:szCs w:val="20"/>
-        </w:rPr>
-        <w:t xml:space="preserve">, </w:t>
-      </w:r>
-      <w:r>
-        <w:rPr>
-          <w:sz w:val="20"/>
-          <w:szCs w:val="20"/>
-        </w:rPr>
-        <w:t>CEP:</w:t>
-      </w:r>
-      <w:r>
-        <w:rPr>
-          <w:b/>
-          <w:sz w:val="20"/>
-          <w:szCs w:val="20"/>
-        </w:rPr>
-        <w:t xml:space="preserve"> </w:t>
-      </w:r>
-      <w:bookmarkStart w:id="39" w:name="cliente_cep"/>
-      <w:bookmarkEnd w:id="39"/>
-      <w:r>
-        <w:rPr>
-          <w:sz w:val="20"/>
-          <w:szCs w:val="20"/>
-        </w:rPr>
-        <w:t xml:space="preserve">, </w:t>
-      </w:r>
-      <w:r>
-        <w:rPr>
-          <w:sz w:val="20"/>
-          <w:szCs w:val="20"/>
-        </w:rPr>
-        <w:t>na cidade de</w:t>
-      </w:r>
-      <w:r>
-        <w:rPr>
-          <w:b/>
-          <w:sz w:val="20"/>
-          <w:szCs w:val="20"/>
-        </w:rPr>
-        <w:t xml:space="preserve"> </w:t>
-      </w:r>
-      <w:bookmarkStart w:id="40" w:name="cliente_cidade"/>
-      <w:bookmarkEnd w:id="40"/>
-      <w:r>
-        <w:rPr>
-          <w:sz w:val="20"/>
-          <w:szCs w:val="20"/>
-        </w:rPr>
-        <w:t xml:space="preserve">, </w:t>
-      </w:r>
-      <w:r>
-        <w:rPr>
-          <w:sz w:val="20"/>
-          <w:szCs w:val="20"/>
-        </w:rPr>
-        <w:t>Estado</w:t>
-      </w:r>
-      <w:r>
-        <w:rPr>
-          <w:sz w:val="20"/>
-          <w:szCs w:val="20"/>
-        </w:rPr>
-        <w:t>:</w:t>
-      </w:r>
-      <w:r>
-        <w:rPr>
-          <w:b/>
-          <w:sz w:val="22"/>
-        </w:rPr>
-        <w:t xml:space="preserve"> </w:t>
-      </w:r>
-      <w:bookmarkStart w:id="41" w:name="cliente_uf"/>
-      <w:bookmarkEnd w:id="41"/>
-      <w:r>
-        <w:rPr>
-          <w:sz w:val="22"/>
-        </w:rPr>
-        <w:t>,</w:t>
-      </w:r>
-      <w:r>
-        <w:rPr>
-          <w:sz w:val="20"/>
-          <w:szCs w:val="20"/>
-        </w:rPr>
-        <w:t xml:space="preserve"> doravante denominado CONTRATANTE, pelo presente contrato para prestação de serviços musicais, têm justo e contratado o seguinte:</w:t>
+      <w:bookmarkStart w:id="44" w:name="circular_data2"/>
+      <w:bookmarkEnd w:id="44"/>
+      <w:r>
+        <w:rPr>
+          <w:sz w:val="20"/>
+          <w:szCs w:val="20"/>
+        </w:rPr>
+        <w:t>, foi enviada ao(s) CONTRATANTE(S) e está afixada nas dependências da ESCOLA desde a sua emissão.</w:t>
       </w:r>
     </w:p>
     <w:p>
@@ -2788,371 +3027,8 @@
           <w:szCs w:val="20"/>
         </w:rPr>
       </w:pPr>
-    </w:p>
-    <w:p>
-      <w:pPr>
-        <w:jc w:val="both"/>
-        <w:rPr>
-          <w:b/>
-          <w:sz w:val="20"/>
-          <w:szCs w:val="20"/>
-          <w:u w:val="single"/>
-        </w:rPr>
-      </w:pPr>
-    </w:p>
-    <w:p>
-      <w:pPr>
-        <w:jc w:val="both"/>
-        <w:rPr>
-          <w:sz w:val="20"/>
-          <w:szCs w:val="20"/>
-        </w:rPr>
-      </w:pPr>
-      <w:r>
-        <w:rPr>
-          <w:b/>
-          <w:sz w:val="20"/>
-          <w:szCs w:val="20"/>
-          <w:u w:val="single"/>
-        </w:rPr>
-        <w:t>CLÁUSULA PRIMEIRA:</w:t>
-      </w:r>
-      <w:r>
-        <w:rPr>
-          <w:sz w:val="20"/>
-          <w:szCs w:val="20"/>
-        </w:rPr>
-        <w:t xml:space="preserve"> O presente contrato é celebrado sob a égide dos artigos 206, incisos II e III e 209 da Constituição Federal, sendo que os valores avençados neste instrumento são resultantes da Circular nº </w:t>
-      </w:r>
-      <w:r>
-        <w:rPr>
-          <w:sz w:val="20"/>
-          <w:szCs w:val="20"/>
-        </w:rPr>
-        <w:fldChar w:fldCharType="begin">
-          <w:ffData>
-            <w:name w:val="Texto18"/>
-            <w:enabled/>
-            <w:calcOnExit w:val="0"/>
-            <w:textInput>
-              <w:type w:val="number"/>
-              <w:default w:val="14/2013"/>
-            </w:textInput>
-          </w:ffData>
-        </w:fldChar>
-      </w:r>
-      <w:r>
-        <w:rPr>
-          <w:sz w:val="20"/>
-          <w:szCs w:val="20"/>
-        </w:rPr>
-        <w:instrText xml:space="preserve"> FORMTEXT </w:instrText>
-      </w:r>
-      <w:r>
-        <w:rPr>
-          <w:sz w:val="20"/>
-          <w:szCs w:val="20"/>
-        </w:rPr>
-      </w:r>
-      <w:r>
-        <w:rPr>
-          <w:sz w:val="20"/>
-          <w:szCs w:val="20"/>
-        </w:rPr>
-        <w:fldChar w:fldCharType="separate"/>
-      </w:r>
-      <w:r>
-        <w:rPr>
-          <w:noProof/>
-          <w:sz w:val="20"/>
-          <w:szCs w:val="20"/>
-        </w:rPr>
-        <w:t>14/2013</w:t>
-      </w:r>
-      <w:r>
-        <w:rPr>
-          <w:sz w:val="20"/>
-          <w:szCs w:val="20"/>
-        </w:rPr>
-        <w:fldChar w:fldCharType="end"/>
-      </w:r>
-      <w:r>
-        <w:rPr>
-          <w:sz w:val="20"/>
-          <w:szCs w:val="20"/>
-        </w:rPr>
-        <w:t xml:space="preserve">, datada de </w:t>
-      </w:r>
-      <w:r>
-        <w:rPr>
-          <w:sz w:val="20"/>
-          <w:szCs w:val="20"/>
-        </w:rPr>
-        <w:fldChar w:fldCharType="begin">
-          <w:ffData>
-            <w:name w:val="Texto17"/>
-            <w:enabled/>
-            <w:calcOnExit w:val="0"/>
-            <w:textInput>
-              <w:type w:val="date"/>
-              <w:default w:val="30/10/2013"/>
-              <w:format w:val="dd/MM/yyyy"/>
-            </w:textInput>
-          </w:ffData>
-        </w:fldChar>
-      </w:r>
-      <w:r>
-        <w:rPr>
-          <w:sz w:val="20"/>
-          <w:szCs w:val="20"/>
-        </w:rPr>
-        <w:instrText xml:space="preserve"> FORMTEXT </w:instrText>
-      </w:r>
-      <w:r>
-        <w:rPr>
-          <w:sz w:val="20"/>
-          <w:szCs w:val="20"/>
-        </w:rPr>
-      </w:r>
-      <w:r>
-        <w:rPr>
-          <w:sz w:val="20"/>
-          <w:szCs w:val="20"/>
-        </w:rPr>
-        <w:fldChar w:fldCharType="separate"/>
-      </w:r>
-      <w:r>
-        <w:rPr>
-          <w:noProof/>
-          <w:sz w:val="20"/>
-          <w:szCs w:val="20"/>
-        </w:rPr>
-        <w:t>30/10/2013</w:t>
-      </w:r>
-      <w:r>
-        <w:rPr>
-          <w:sz w:val="20"/>
-          <w:szCs w:val="20"/>
-        </w:rPr>
-        <w:fldChar w:fldCharType="end"/>
-      </w:r>
-      <w:r>
-        <w:rPr>
-          <w:sz w:val="20"/>
-          <w:szCs w:val="20"/>
-        </w:rPr>
-        <w:t xml:space="preserve">, com a aplicação dos critérios nela constantes e de conhecimento prévio do </w:t>
-      </w:r>
-      <w:r>
-        <w:rPr>
-          <w:b/>
-          <w:sz w:val="20"/>
-          <w:szCs w:val="20"/>
-        </w:rPr>
-        <w:t xml:space="preserve">CONTRATANTE </w:t>
-      </w:r>
-      <w:r>
-        <w:rPr>
-          <w:sz w:val="20"/>
-          <w:szCs w:val="20"/>
-        </w:rPr>
-        <w:t>nos termos da Lei nº 8.078, de 11 de setembro de 1990 e que faz parte integrante do presente contrato.</w:t>
-      </w:r>
-    </w:p>
-    <w:p>
-      <w:pPr>
-        <w:jc w:val="both"/>
-        <w:rPr>
-          <w:sz w:val="20"/>
-          <w:szCs w:val="20"/>
-        </w:rPr>
-      </w:pPr>
-    </w:p>
-    <w:p>
-      <w:pPr>
-        <w:jc w:val="both"/>
-        <w:rPr>
-          <w:sz w:val="20"/>
-          <w:szCs w:val="20"/>
-        </w:rPr>
-      </w:pPr>
-    </w:p>
-    <w:p>
-      <w:pPr>
-        <w:jc w:val="both"/>
-        <w:rPr>
-          <w:sz w:val="20"/>
-          <w:szCs w:val="20"/>
-        </w:rPr>
-      </w:pPr>
-      <w:r>
-        <w:rPr>
-          <w:b/>
-          <w:sz w:val="20"/>
-          <w:szCs w:val="20"/>
-          <w:u w:val="single"/>
-        </w:rPr>
-        <w:t>Parágrafo único:</w:t>
-      </w:r>
-      <w:r>
-        <w:rPr>
-          <w:sz w:val="20"/>
-          <w:szCs w:val="20"/>
-        </w:rPr>
-        <w:t xml:space="preserve"> A circular nº</w:t>
-      </w:r>
-      <w:r>
-        <w:rPr>
-          <w:sz w:val="20"/>
-          <w:szCs w:val="20"/>
-        </w:rPr>
-        <w:t xml:space="preserve"> </w:t>
-      </w:r>
-      <w:r>
-        <w:rPr>
-          <w:sz w:val="20"/>
-          <w:szCs w:val="20"/>
-        </w:rPr>
-        <w:fldChar w:fldCharType="begin">
-          <w:ffData>
-            <w:name w:val="Texto19"/>
-            <w:enabled/>
-            <w:calcOnExit w:val="0"/>
-            <w:textInput>
-              <w:type w:val="number"/>
-              <w:default w:val="142013"/>
-              <w:format w:val="0"/>
-            </w:textInput>
-          </w:ffData>
-        </w:fldChar>
-      </w:r>
-      <w:r>
-        <w:rPr>
-          <w:sz w:val="20"/>
-          <w:szCs w:val="20"/>
-        </w:rPr>
-        <w:instrText xml:space="preserve"> FORMTEXT </w:instrText>
-      </w:r>
-      <w:r>
-        <w:rPr>
-          <w:sz w:val="20"/>
-          <w:szCs w:val="20"/>
-        </w:rPr>
-      </w:r>
-      <w:r>
-        <w:rPr>
-          <w:sz w:val="20"/>
-          <w:szCs w:val="20"/>
-        </w:rPr>
-        <w:fldChar w:fldCharType="separate"/>
-      </w:r>
-      <w:r>
-        <w:rPr>
-          <w:noProof/>
-          <w:sz w:val="20"/>
-          <w:szCs w:val="20"/>
-        </w:rPr>
-        <w:t>14</w:t>
-      </w:r>
-      <w:r>
-        <w:rPr>
-          <w:noProof/>
-          <w:sz w:val="20"/>
-          <w:szCs w:val="20"/>
-        </w:rPr>
-        <w:t>/</w:t>
-      </w:r>
-      <w:r>
-        <w:rPr>
-          <w:noProof/>
-          <w:sz w:val="20"/>
-          <w:szCs w:val="20"/>
-        </w:rPr>
-        <w:t>2013</w:t>
-      </w:r>
-      <w:r>
-        <w:rPr>
-          <w:sz w:val="20"/>
-          <w:szCs w:val="20"/>
-        </w:rPr>
-        <w:fldChar w:fldCharType="end"/>
-      </w:r>
-      <w:r>
-        <w:rPr>
-          <w:sz w:val="20"/>
-          <w:szCs w:val="20"/>
-        </w:rPr>
-        <w:t xml:space="preserve">, datada de </w:t>
-      </w:r>
-      <w:r>
-        <w:rPr>
-          <w:sz w:val="20"/>
-          <w:szCs w:val="20"/>
-        </w:rPr>
-        <w:fldChar w:fldCharType="begin">
-          <w:ffData>
-            <w:name w:val="Texto20"/>
-            <w:enabled/>
-            <w:calcOnExit w:val="0"/>
-            <w:textInput>
-              <w:type w:val="date"/>
-              <w:default w:val="30/10/2013"/>
-              <w:format w:val="dd/MM/yyyy"/>
-            </w:textInput>
-          </w:ffData>
-        </w:fldChar>
-      </w:r>
-      <w:r>
-        <w:rPr>
-          <w:sz w:val="20"/>
-          <w:szCs w:val="20"/>
-        </w:rPr>
-        <w:instrText xml:space="preserve"> FORMTEXT </w:instrText>
-      </w:r>
-      <w:r>
-        <w:rPr>
-          <w:sz w:val="20"/>
-          <w:szCs w:val="20"/>
-        </w:rPr>
-      </w:r>
-      <w:r>
-        <w:rPr>
-          <w:sz w:val="20"/>
-          <w:szCs w:val="20"/>
-        </w:rPr>
-        <w:fldChar w:fldCharType="separate"/>
-      </w:r>
-      <w:r>
-        <w:rPr>
-          <w:noProof/>
-          <w:sz w:val="20"/>
-          <w:szCs w:val="20"/>
-        </w:rPr>
-        <w:t>30/10/2013</w:t>
-      </w:r>
-      <w:r>
-        <w:rPr>
-          <w:sz w:val="20"/>
-          <w:szCs w:val="20"/>
-        </w:rPr>
-        <w:fldChar w:fldCharType="end"/>
-      </w:r>
-      <w:r>
-        <w:rPr>
-          <w:sz w:val="20"/>
-          <w:szCs w:val="20"/>
-        </w:rPr>
-        <w:t>, foi enviada ao(s) CONTRATANTE(S) e está afixada nas dependências da ESCOLA desde a sua emissão.</w:t>
-      </w:r>
-    </w:p>
-    <w:p>
-      <w:pPr>
-        <w:jc w:val="both"/>
-        <w:rPr>
-          <w:sz w:val="20"/>
-          <w:szCs w:val="20"/>
-        </w:rPr>
-      </w:pPr>
+      <w:bookmarkStart w:id="45" w:name="_GoBack"/>
+      <w:bookmarkEnd w:id="45"/>
     </w:p>
     <w:p>
       <w:pPr>
@@ -3665,17 +3541,36 @@
                               </w:rPr>
                               <w:t xml:space="preserve">Home page: </w:t>
                             </w:r>
-                            <w:hyperlink r:id="rId17" w:history="1">
-                              <w:r>
-                                <w:rPr>
-                                  <w:rStyle w:val="Hyperlink"/>
-                                  <w:color w:val="auto"/>
-                                  <w:sz w:val="20"/>
-                                  <w:lang w:val="en-US"/>
-                                </w:rPr>
-                                <w:t>www.conservatoriohvillalobos.com.br</w:t>
-                              </w:r>
-                            </w:hyperlink>
+                            <w:r>
+                              <w:fldChar w:fldCharType="begin"/>
+                            </w:r>
+                            <w:r>
+                              <w:rPr>
+                                <w:lang w:val="en-US"/>
+                              </w:rPr>
+                              <w:instrText xml:space="preserve"> HYPERLINK "http://www.conservatoriohvillalobos.com.br" </w:instrText>
+                            </w:r>
+                            <w:r>
+                              <w:fldChar w:fldCharType="separate"/>
+                            </w:r>
+                            <w:r>
+                              <w:rPr>
+                                <w:rStyle w:val="Hyperlink"/>
+                                <w:color w:val="auto"/>
+                                <w:sz w:val="20"/>
+                                <w:lang w:val="en-US"/>
+                              </w:rPr>
+                              <w:t>www.conservatoriohvillalobos.com.br</w:t>
+                            </w:r>
+                            <w:r>
+                              <w:rPr>
+                                <w:rStyle w:val="Hyperlink"/>
+                                <w:color w:val="auto"/>
+                                <w:sz w:val="20"/>
+                                <w:lang w:val="en-US"/>
+                              </w:rPr>
+                              <w:fldChar w:fldCharType="end"/>
+                            </w:r>
                           </w:p>
                           <w:p>
                             <w:pPr>
@@ -3696,7 +3591,7 @@
                               </w:rPr>
                               <w:t xml:space="preserve">E-mail: </w:t>
                             </w:r>
-                            <w:hyperlink r:id="rId18" w:history="1">
+                            <w:hyperlink r:id="rId17" w:history="1">
                               <w:r>
                                 <w:rPr>
                                   <w:rStyle w:val="Hyperlink"/>
@@ -4995,17 +4890,36 @@
                               </w:rPr>
                               <w:t xml:space="preserve">Home page: </w:t>
                             </w:r>
-                            <w:hyperlink r:id="rId21" w:history="1">
-                              <w:r>
-                                <w:rPr>
-                                  <w:rStyle w:val="Hyperlink"/>
-                                  <w:color w:val="auto"/>
-                                  <w:sz w:val="20"/>
-                                  <w:lang w:val="en-US"/>
-                                </w:rPr>
-                                <w:t>www.conservatoriohvillalobos.com.br</w:t>
-                              </w:r>
-                            </w:hyperlink>
+                            <w:r>
+                              <w:fldChar w:fldCharType="begin"/>
+                            </w:r>
+                            <w:r>
+                              <w:rPr>
+                                <w:lang w:val="en-US"/>
+                              </w:rPr>
+                              <w:instrText xml:space="preserve"> HYPERLINK "http://www.conservatoriohvillalobos.com.br" </w:instrText>
+                            </w:r>
+                            <w:r>
+                              <w:fldChar w:fldCharType="separate"/>
+                            </w:r>
+                            <w:r>
+                              <w:rPr>
+                                <w:rStyle w:val="Hyperlink"/>
+                                <w:color w:val="auto"/>
+                                <w:sz w:val="20"/>
+                                <w:lang w:val="en-US"/>
+                              </w:rPr>
+                              <w:t>www.conservatoriohvillalobos.com.br</w:t>
+                            </w:r>
+                            <w:r>
+                              <w:rPr>
+                                <w:rStyle w:val="Hyperlink"/>
+                                <w:color w:val="auto"/>
+                                <w:sz w:val="20"/>
+                                <w:lang w:val="en-US"/>
+                              </w:rPr>
+                              <w:fldChar w:fldCharType="end"/>
+                            </w:r>
                           </w:p>
                           <w:p>
                             <w:pPr>
@@ -5026,7 +4940,7 @@
                               </w:rPr>
                               <w:t xml:space="preserve">E-mail: </w:t>
                             </w:r>
-                            <w:hyperlink r:id="rId22" w:history="1">
+                            <w:hyperlink r:id="rId21" w:history="1">
                               <w:r>
                                 <w:rPr>
                                   <w:rStyle w:val="Hyperlink"/>
@@ -6235,17 +6149,36 @@
                               </w:rPr>
                               <w:t xml:space="preserve">Home page: </w:t>
                             </w:r>
-                            <w:hyperlink r:id="rId25" w:history="1">
-                              <w:r>
-                                <w:rPr>
-                                  <w:rStyle w:val="Hyperlink"/>
-                                  <w:color w:val="auto"/>
-                                  <w:sz w:val="20"/>
-                                  <w:lang w:val="en-US"/>
-                                </w:rPr>
-                                <w:t>www.conservatoriohvillalobos.com.br</w:t>
-                              </w:r>
-                            </w:hyperlink>
+                            <w:r>
+                              <w:fldChar w:fldCharType="begin"/>
+                            </w:r>
+                            <w:r>
+                              <w:rPr>
+                                <w:lang w:val="en-US"/>
+                              </w:rPr>
+                              <w:instrText xml:space="preserve"> HYPERLINK "http://www.conservatoriohvillalobos.com.br" </w:instrText>
+                            </w:r>
+                            <w:r>
+                              <w:fldChar w:fldCharType="separate"/>
+                            </w:r>
+                            <w:r>
+                              <w:rPr>
+                                <w:rStyle w:val="Hyperlink"/>
+                                <w:color w:val="auto"/>
+                                <w:sz w:val="20"/>
+                                <w:lang w:val="en-US"/>
+                              </w:rPr>
+                              <w:t>www.conservatoriohvillalobos.com.br</w:t>
+                            </w:r>
+                            <w:r>
+                              <w:rPr>
+                                <w:rStyle w:val="Hyperlink"/>
+                                <w:color w:val="auto"/>
+                                <w:sz w:val="20"/>
+                                <w:lang w:val="en-US"/>
+                              </w:rPr>
+                              <w:fldChar w:fldCharType="end"/>
+                            </w:r>
                           </w:p>
                           <w:p>
                             <w:pPr>
@@ -6266,7 +6199,7 @@
                               </w:rPr>
                               <w:t xml:space="preserve">E-mail: </w:t>
                             </w:r>
-                            <w:hyperlink r:id="rId26" w:history="1">
+                            <w:hyperlink r:id="rId25" w:history="1">
                               <w:r>
                                 <w:rPr>
                                   <w:rStyle w:val="Hyperlink"/>
@@ -6797,8 +6730,8 @@
         </w:rPr>
         <w:t xml:space="preserve"> </w:t>
       </w:r>
-      <w:bookmarkStart w:id="42" w:name="valor_total2"/>
-      <w:bookmarkEnd w:id="42"/>
+      <w:bookmarkStart w:id="46" w:name="valor_total2"/>
+      <w:bookmarkEnd w:id="46"/>
       <w:r>
         <w:rPr>
           <w:b/>
@@ -6854,8 +6787,8 @@
         </w:rPr>
         <w:t xml:space="preserve"> </w:t>
       </w:r>
-      <w:bookmarkStart w:id="43" w:name="valor_mensal2"/>
-      <w:bookmarkEnd w:id="43"/>
+      <w:bookmarkStart w:id="47" w:name="valor_mensal2"/>
+      <w:bookmarkEnd w:id="47"/>
       <w:r>
         <w:rPr>
           <w:sz w:val="20"/>
@@ -6879,8 +6812,8 @@
         </w:rPr>
         <w:t xml:space="preserve"> </w:t>
       </w:r>
-      <w:bookmarkStart w:id="44" w:name="parcelas"/>
-      <w:bookmarkEnd w:id="44"/>
+      <w:bookmarkStart w:id="48" w:name="parcelas"/>
+      <w:bookmarkEnd w:id="48"/>
       <w:r>
         <w:rPr>
           <w:b/>
@@ -6929,8 +6862,8 @@
         </w:rPr>
         <w:t xml:space="preserve"> </w:t>
       </w:r>
-      <w:bookmarkStart w:id="45" w:name="mes_inicio"/>
-      <w:bookmarkEnd w:id="45"/>
+      <w:bookmarkStart w:id="49" w:name="mes_inicio"/>
+      <w:bookmarkEnd w:id="49"/>
       <w:r>
         <w:rPr>
           <w:b/>
@@ -7019,8 +6952,8 @@
         </w:rPr>
         <w:t xml:space="preserve"> </w:t>
       </w:r>
-      <w:bookmarkStart w:id="46" w:name="ano_vigente"/>
-      <w:bookmarkEnd w:id="46"/>
+      <w:bookmarkStart w:id="50" w:name="ano_vigente"/>
+      <w:bookmarkEnd w:id="50"/>
       <w:r>
         <w:rPr>
           <w:sz w:val="20"/>
@@ -7089,8 +7022,8 @@
         </w:rPr>
         <w:t xml:space="preserve"> </w:t>
       </w:r>
-      <w:bookmarkStart w:id="47" w:name="parcelas2"/>
-      <w:bookmarkEnd w:id="47"/>
+      <w:bookmarkStart w:id="51" w:name="parcelas2"/>
+      <w:bookmarkEnd w:id="51"/>
       <w:r>
         <w:rPr>
           <w:b/>
@@ -7129,8 +7062,8 @@
         </w:rPr>
         <w:t xml:space="preserve"> </w:t>
       </w:r>
-      <w:bookmarkStart w:id="48" w:name="mes_inicio2"/>
-      <w:bookmarkEnd w:id="48"/>
+      <w:bookmarkStart w:id="52" w:name="mes_inicio2"/>
+      <w:bookmarkEnd w:id="52"/>
       <w:r>
         <w:rPr>
           <w:b/>
@@ -7219,8 +7152,8 @@
         </w:rPr>
         <w:t xml:space="preserve"> </w:t>
       </w:r>
-      <w:bookmarkStart w:id="49" w:name="ano_vigente2"/>
-      <w:bookmarkEnd w:id="49"/>
+      <w:bookmarkStart w:id="53" w:name="ano_vigente2"/>
+      <w:bookmarkEnd w:id="53"/>
       <w:r>
         <w:rPr>
           <w:sz w:val="20"/>
@@ -7591,8 +7524,8 @@
         </w:rPr>
         <w:t xml:space="preserve"> </w:t>
       </w:r>
-      <w:bookmarkStart w:id="50" w:name="ano_vigente3"/>
-      <w:bookmarkEnd w:id="50"/>
+      <w:bookmarkStart w:id="54" w:name="ano_vigente3"/>
+      <w:bookmarkEnd w:id="54"/>
       <w:r>
         <w:rPr>
           <w:sz w:val="20"/>
@@ -8020,17 +7953,36 @@
                               </w:rPr>
                               <w:t xml:space="preserve">Home page: </w:t>
                             </w:r>
-                            <w:hyperlink r:id="rId29" w:history="1">
-                              <w:r>
-                                <w:rPr>
-                                  <w:rStyle w:val="Hyperlink"/>
-                                  <w:color w:val="auto"/>
-                                  <w:sz w:val="20"/>
-                                  <w:lang w:val="en-US"/>
-                                </w:rPr>
-                                <w:t>www.conservatoriohvillalobos.com.br</w:t>
-                              </w:r>
-                            </w:hyperlink>
+                            <w:r>
+                              <w:fldChar w:fldCharType="begin"/>
+                            </w:r>
+                            <w:r>
+                              <w:rPr>
+                                <w:lang w:val="en-US"/>
+                              </w:rPr>
+                              <w:instrText xml:space="preserve"> HYPERLINK "http://www.conservatoriohvillalobos.com.br" </w:instrText>
+                            </w:r>
+                            <w:r>
+                              <w:fldChar w:fldCharType="separate"/>
+                            </w:r>
+                            <w:r>
+                              <w:rPr>
+                                <w:rStyle w:val="Hyperlink"/>
+                                <w:color w:val="auto"/>
+                                <w:sz w:val="20"/>
+                                <w:lang w:val="en-US"/>
+                              </w:rPr>
+                              <w:t>www.conservatoriohvillalobos.com.br</w:t>
+                            </w:r>
+                            <w:r>
+                              <w:rPr>
+                                <w:rStyle w:val="Hyperlink"/>
+                                <w:color w:val="auto"/>
+                                <w:sz w:val="20"/>
+                                <w:lang w:val="en-US"/>
+                              </w:rPr>
+                              <w:fldChar w:fldCharType="end"/>
+                            </w:r>
                           </w:p>
                           <w:p>
                             <w:pPr>
@@ -8051,7 +8003,7 @@
                               </w:rPr>
                               <w:t xml:space="preserve">E-mail: </w:t>
                             </w:r>
-                            <w:hyperlink r:id="rId30" w:history="1">
+                            <w:hyperlink r:id="rId29" w:history="1">
                               <w:r>
                                 <w:rPr>
                                   <w:rStyle w:val="Hyperlink"/>
@@ -8554,8 +8506,8 @@
         </w:rPr>
         <w:t xml:space="preserve"> </w:t>
       </w:r>
-      <w:bookmarkStart w:id="51" w:name="data_matricula2"/>
-      <w:bookmarkEnd w:id="51"/>
+      <w:bookmarkStart w:id="55" w:name="data_matricula2"/>
+      <w:bookmarkEnd w:id="55"/>
     </w:p>
     <w:p>
       <w:pPr>
@@ -10815,7 +10767,7 @@
 </file>
 
 <file path=customXml/itemProps1.xml><?xml version="1.0" encoding="utf-8"?>
-<ds:datastoreItem xmlns:ds="http://schemas.openxmlformats.org/officeDocument/2006/customXml" ds:itemID="{3AFF99B1-DACC-445C-863E-B6F829562AD9}">
+<ds:datastoreItem xmlns:ds="http://schemas.openxmlformats.org/officeDocument/2006/customXml" ds:itemID="{188E04B1-915B-41F2-9A56-356C0DDDC42F}">
   <ds:schemaRefs>
     <ds:schemaRef ds:uri="http://schemas.openxmlformats.org/officeDocument/2006/bibliography"/>
   </ds:schemaRefs>

</xml_diff>

<commit_message>
Remodelação no controle de horários do professor
Foram feitos diversos acertos no controle de horários dos professores
para facilitar o cadastramento etc pelo usuário.
Carece de testes, ficar atento.
</commit_message>
<xml_diff>
--- a/private/contratos/template.docx
+++ b/private/contratos/template.docx
@@ -171,36 +171,17 @@
                               </w:rPr>
                               <w:t xml:space="preserve">Home page: </w:t>
                             </w:r>
-                            <w:r>
-                              <w:fldChar w:fldCharType="begin"/>
-                            </w:r>
-                            <w:r>
-                              <w:rPr>
-                                <w:lang w:val="en-US"/>
-                              </w:rPr>
-                              <w:instrText xml:space="preserve"> HYPERLINK "http://www.conservatoriohvillalobos.com.br" </w:instrText>
-                            </w:r>
-                            <w:r>
-                              <w:fldChar w:fldCharType="separate"/>
-                            </w:r>
-                            <w:r>
-                              <w:rPr>
-                                <w:rStyle w:val="Hyperlink"/>
-                                <w:color w:val="auto"/>
-                                <w:sz w:val="20"/>
-                                <w:lang w:val="en-US"/>
-                              </w:rPr>
-                              <w:t>www.conservatoriohvillalobos.com.br</w:t>
-                            </w:r>
-                            <w:r>
-                              <w:rPr>
-                                <w:rStyle w:val="Hyperlink"/>
-                                <w:color w:val="auto"/>
-                                <w:sz w:val="20"/>
-                                <w:lang w:val="en-US"/>
-                              </w:rPr>
-                              <w:fldChar w:fldCharType="end"/>
-                            </w:r>
+                            <w:hyperlink r:id="rId9" w:history="1">
+                              <w:r>
+                                <w:rPr>
+                                  <w:rStyle w:val="Hyperlink"/>
+                                  <w:color w:val="auto"/>
+                                  <w:sz w:val="20"/>
+                                  <w:lang w:val="en-US"/>
+                                </w:rPr>
+                                <w:t>www.conservatoriohvillalobos.com.br</w:t>
+                              </w:r>
+                            </w:hyperlink>
                           </w:p>
                           <w:p>
                             <w:pPr>
@@ -221,7 +202,7 @@
                               </w:rPr>
                               <w:t xml:space="preserve">E-mail: </w:t>
                             </w:r>
-                            <w:hyperlink r:id="rId9" w:history="1">
+                            <w:hyperlink r:id="rId10" w:history="1">
                               <w:r>
                                 <w:rPr>
                                   <w:rStyle w:val="Hyperlink"/>
@@ -1980,36 +1961,17 @@
                               </w:rPr>
                               <w:t xml:space="preserve">Home page: </w:t>
                             </w:r>
-                            <w:r>
-                              <w:fldChar w:fldCharType="begin"/>
-                            </w:r>
-                            <w:r>
-                              <w:rPr>
-                                <w:lang w:val="en-US"/>
-                              </w:rPr>
-                              <w:instrText xml:space="preserve"> HYPERLINK "http://www.conservatoriohvillalobos.com.br" </w:instrText>
-                            </w:r>
-                            <w:r>
-                              <w:fldChar w:fldCharType="separate"/>
-                            </w:r>
-                            <w:r>
-                              <w:rPr>
-                                <w:rStyle w:val="Hyperlink"/>
-                                <w:color w:val="auto"/>
-                                <w:sz w:val="20"/>
-                                <w:lang w:val="en-US"/>
-                              </w:rPr>
-                              <w:t>www.conservatoriohvillalobos.com.br</w:t>
-                            </w:r>
-                            <w:r>
-                              <w:rPr>
-                                <w:rStyle w:val="Hyperlink"/>
-                                <w:color w:val="auto"/>
-                                <w:sz w:val="20"/>
-                                <w:lang w:val="en-US"/>
-                              </w:rPr>
-                              <w:fldChar w:fldCharType="end"/>
-                            </w:r>
+                            <w:hyperlink r:id="rId15" w:history="1">
+                              <w:r>
+                                <w:rPr>
+                                  <w:rStyle w:val="Hyperlink"/>
+                                  <w:color w:val="auto"/>
+                                  <w:sz w:val="20"/>
+                                  <w:lang w:val="en-US"/>
+                                </w:rPr>
+                                <w:t>www.conservatoriohvillalobos.com.br</w:t>
+                              </w:r>
+                            </w:hyperlink>
                           </w:p>
                           <w:p>
                             <w:pPr>
@@ -3027,8 +2989,6 @@
           <w:szCs w:val="20"/>
         </w:rPr>
       </w:pPr>
-      <w:bookmarkStart w:id="45" w:name="_GoBack"/>
-      <w:bookmarkEnd w:id="45"/>
     </w:p>
     <w:p>
       <w:pPr>
@@ -3541,36 +3501,17 @@
                               </w:rPr>
                               <w:t xml:space="preserve">Home page: </w:t>
                             </w:r>
-                            <w:r>
-                              <w:fldChar w:fldCharType="begin"/>
-                            </w:r>
-                            <w:r>
-                              <w:rPr>
-                                <w:lang w:val="en-US"/>
-                              </w:rPr>
-                              <w:instrText xml:space="preserve"> HYPERLINK "http://www.conservatoriohvillalobos.com.br" </w:instrText>
-                            </w:r>
-                            <w:r>
-                              <w:fldChar w:fldCharType="separate"/>
-                            </w:r>
-                            <w:r>
-                              <w:rPr>
-                                <w:rStyle w:val="Hyperlink"/>
-                                <w:color w:val="auto"/>
-                                <w:sz w:val="20"/>
-                                <w:lang w:val="en-US"/>
-                              </w:rPr>
-                              <w:t>www.conservatoriohvillalobos.com.br</w:t>
-                            </w:r>
-                            <w:r>
-                              <w:rPr>
-                                <w:rStyle w:val="Hyperlink"/>
-                                <w:color w:val="auto"/>
-                                <w:sz w:val="20"/>
-                                <w:lang w:val="en-US"/>
-                              </w:rPr>
-                              <w:fldChar w:fldCharType="end"/>
-                            </w:r>
+                            <w:hyperlink r:id="rId17" w:history="1">
+                              <w:r>
+                                <w:rPr>
+                                  <w:rStyle w:val="Hyperlink"/>
+                                  <w:color w:val="auto"/>
+                                  <w:sz w:val="20"/>
+                                  <w:lang w:val="en-US"/>
+                                </w:rPr>
+                                <w:t>www.conservatoriohvillalobos.com.br</w:t>
+                              </w:r>
+                            </w:hyperlink>
                           </w:p>
                           <w:p>
                             <w:pPr>
@@ -3591,7 +3532,7 @@
                               </w:rPr>
                               <w:t xml:space="preserve">E-mail: </w:t>
                             </w:r>
-                            <w:hyperlink r:id="rId17" w:history="1">
+                            <w:hyperlink r:id="rId18" w:history="1">
                               <w:r>
                                 <w:rPr>
                                   <w:rStyle w:val="Hyperlink"/>
@@ -4890,36 +4831,17 @@
                               </w:rPr>
                               <w:t xml:space="preserve">Home page: </w:t>
                             </w:r>
-                            <w:r>
-                              <w:fldChar w:fldCharType="begin"/>
-                            </w:r>
-                            <w:r>
-                              <w:rPr>
-                                <w:lang w:val="en-US"/>
-                              </w:rPr>
-                              <w:instrText xml:space="preserve"> HYPERLINK "http://www.conservatoriohvillalobos.com.br" </w:instrText>
-                            </w:r>
-                            <w:r>
-                              <w:fldChar w:fldCharType="separate"/>
-                            </w:r>
-                            <w:r>
-                              <w:rPr>
-                                <w:rStyle w:val="Hyperlink"/>
-                                <w:color w:val="auto"/>
-                                <w:sz w:val="20"/>
-                                <w:lang w:val="en-US"/>
-                              </w:rPr>
-                              <w:t>www.conservatoriohvillalobos.com.br</w:t>
-                            </w:r>
-                            <w:r>
-                              <w:rPr>
-                                <w:rStyle w:val="Hyperlink"/>
-                                <w:color w:val="auto"/>
-                                <w:sz w:val="20"/>
-                                <w:lang w:val="en-US"/>
-                              </w:rPr>
-                              <w:fldChar w:fldCharType="end"/>
-                            </w:r>
+                            <w:hyperlink r:id="rId21" w:history="1">
+                              <w:r>
+                                <w:rPr>
+                                  <w:rStyle w:val="Hyperlink"/>
+                                  <w:color w:val="auto"/>
+                                  <w:sz w:val="20"/>
+                                  <w:lang w:val="en-US"/>
+                                </w:rPr>
+                                <w:t>www.conservatoriohvillalobos.com.br</w:t>
+                              </w:r>
+                            </w:hyperlink>
                           </w:p>
                           <w:p>
                             <w:pPr>
@@ -4940,7 +4862,7 @@
                               </w:rPr>
                               <w:t xml:space="preserve">E-mail: </w:t>
                             </w:r>
-                            <w:hyperlink r:id="rId21" w:history="1">
+                            <w:hyperlink r:id="rId22" w:history="1">
                               <w:r>
                                 <w:rPr>
                                   <w:rStyle w:val="Hyperlink"/>
@@ -6149,36 +6071,17 @@
                               </w:rPr>
                               <w:t xml:space="preserve">Home page: </w:t>
                             </w:r>
-                            <w:r>
-                              <w:fldChar w:fldCharType="begin"/>
-                            </w:r>
-                            <w:r>
-                              <w:rPr>
-                                <w:lang w:val="en-US"/>
-                              </w:rPr>
-                              <w:instrText xml:space="preserve"> HYPERLINK "http://www.conservatoriohvillalobos.com.br" </w:instrText>
-                            </w:r>
-                            <w:r>
-                              <w:fldChar w:fldCharType="separate"/>
-                            </w:r>
-                            <w:r>
-                              <w:rPr>
-                                <w:rStyle w:val="Hyperlink"/>
-                                <w:color w:val="auto"/>
-                                <w:sz w:val="20"/>
-                                <w:lang w:val="en-US"/>
-                              </w:rPr>
-                              <w:t>www.conservatoriohvillalobos.com.br</w:t>
-                            </w:r>
-                            <w:r>
-                              <w:rPr>
-                                <w:rStyle w:val="Hyperlink"/>
-                                <w:color w:val="auto"/>
-                                <w:sz w:val="20"/>
-                                <w:lang w:val="en-US"/>
-                              </w:rPr>
-                              <w:fldChar w:fldCharType="end"/>
-                            </w:r>
+                            <w:hyperlink r:id="rId25" w:history="1">
+                              <w:r>
+                                <w:rPr>
+                                  <w:rStyle w:val="Hyperlink"/>
+                                  <w:color w:val="auto"/>
+                                  <w:sz w:val="20"/>
+                                  <w:lang w:val="en-US"/>
+                                </w:rPr>
+                                <w:t>www.conservatoriohvillalobos.com.br</w:t>
+                              </w:r>
+                            </w:hyperlink>
                           </w:p>
                           <w:p>
                             <w:pPr>
@@ -6199,7 +6102,7 @@
                               </w:rPr>
                               <w:t xml:space="preserve">E-mail: </w:t>
                             </w:r>
-                            <w:hyperlink r:id="rId25" w:history="1">
+                            <w:hyperlink r:id="rId26" w:history="1">
                               <w:r>
                                 <w:rPr>
                                   <w:rStyle w:val="Hyperlink"/>
@@ -6722,6 +6625,7 @@
         </w:rPr>
         <w:t xml:space="preserve"> pagará o total de</w:t>
       </w:r>
+      <w:proofErr w:type="gramStart"/>
       <w:r>
         <w:rPr>
           <w:b/>
@@ -6730,55 +6634,91 @@
         </w:rPr>
         <w:t xml:space="preserve"> </w:t>
       </w:r>
-      <w:bookmarkStart w:id="46" w:name="valor_total2"/>
+      <w:bookmarkStart w:id="45" w:name="valor_total2"/>
+      <w:bookmarkEnd w:id="45"/>
+      <w:r>
+        <w:rPr>
+          <w:b/>
+          <w:sz w:val="20"/>
+          <w:szCs w:val="20"/>
+        </w:rPr>
+        <w:t xml:space="preserve"> </w:t>
+      </w:r>
+      <w:proofErr w:type="gramEnd"/>
+      <w:r>
+        <w:rPr>
+          <w:sz w:val="20"/>
+          <w:szCs w:val="20"/>
+        </w:rPr>
+        <w:t>(reais), dividido conforme parágrafo 1º ou 2 desta cláusula:</w:t>
+      </w:r>
+    </w:p>
+    <w:p>
+      <w:pPr>
+        <w:jc w:val="both"/>
+        <w:rPr>
+          <w:sz w:val="20"/>
+          <w:szCs w:val="20"/>
+        </w:rPr>
+      </w:pPr>
+      <w:r>
+        <w:rPr>
+          <w:b/>
+          <w:sz w:val="20"/>
+          <w:szCs w:val="20"/>
+        </w:rPr>
+        <w:t xml:space="preserve">Parágrafo 1º: </w:t>
+      </w:r>
+      <w:r>
+        <w:rPr>
+          <w:sz w:val="20"/>
+          <w:szCs w:val="20"/>
+        </w:rPr>
+        <w:t xml:space="preserve">Primeira parcela no valor </w:t>
+      </w:r>
+      <w:proofErr w:type="gramStart"/>
+      <w:r>
+        <w:rPr>
+          <w:sz w:val="20"/>
+          <w:szCs w:val="20"/>
+        </w:rPr>
+        <w:t>de</w:t>
+      </w:r>
+      <w:r>
+        <w:rPr>
+          <w:b/>
+          <w:sz w:val="20"/>
+          <w:szCs w:val="20"/>
+        </w:rPr>
+        <w:t xml:space="preserve"> </w:t>
+      </w:r>
+      <w:bookmarkStart w:id="46" w:name="valor_mensal2"/>
       <w:bookmarkEnd w:id="46"/>
       <w:r>
         <w:rPr>
+          <w:sz w:val="20"/>
+          <w:szCs w:val="20"/>
+        </w:rPr>
+        <w:t>,</w:t>
+      </w:r>
+      <w:proofErr w:type="gramEnd"/>
+      <w:r>
+        <w:rPr>
+          <w:sz w:val="20"/>
+          <w:szCs w:val="20"/>
+        </w:rPr>
+        <w:t xml:space="preserve"> vencendo no ato da matrícula e</w:t>
+      </w:r>
+      <w:r>
+        <w:rPr>
           <w:b/>
           <w:sz w:val="20"/>
           <w:szCs w:val="20"/>
         </w:rPr>
         <w:t xml:space="preserve"> </w:t>
       </w:r>
-      <w:r>
-        <w:rPr>
-          <w:sz w:val="20"/>
-          <w:szCs w:val="20"/>
-        </w:rPr>
-        <w:t>(reais), dividido conforme parágrafo 1º ou 2 desta cláusula:</w:t>
-      </w:r>
-    </w:p>
-    <w:p>
-      <w:pPr>
-        <w:jc w:val="both"/>
-        <w:rPr>
-          <w:sz w:val="20"/>
-          <w:szCs w:val="20"/>
-        </w:rPr>
-      </w:pPr>
-      <w:r>
-        <w:rPr>
-          <w:b/>
-          <w:sz w:val="20"/>
-          <w:szCs w:val="20"/>
-        </w:rPr>
-        <w:t xml:space="preserve">Parágrafo 1º: </w:t>
-      </w:r>
-      <w:r>
-        <w:rPr>
-          <w:sz w:val="20"/>
-          <w:szCs w:val="20"/>
-        </w:rPr>
-        <w:t xml:space="preserve">Primeira parcela no valor </w:t>
-      </w:r>
-      <w:proofErr w:type="gramStart"/>
-      <w:r>
-        <w:rPr>
-          <w:sz w:val="20"/>
-          <w:szCs w:val="20"/>
-        </w:rPr>
-        <w:t>de</w:t>
-      </w:r>
+      <w:bookmarkStart w:id="47" w:name="parcelas"/>
+      <w:bookmarkEnd w:id="47"/>
       <w:r>
         <w:rPr>
           <w:b/>
@@ -6787,23 +6727,35 @@
         </w:rPr>
         <w:t xml:space="preserve"> </w:t>
       </w:r>
-      <w:bookmarkStart w:id="47" w:name="valor_mensal2"/>
-      <w:bookmarkEnd w:id="47"/>
-      <w:r>
-        <w:rPr>
-          <w:sz w:val="20"/>
-          <w:szCs w:val="20"/>
-        </w:rPr>
-        <w:t>,</w:t>
-      </w:r>
-      <w:proofErr w:type="gramEnd"/>
-      <w:r>
-        <w:rPr>
-          <w:sz w:val="20"/>
-          <w:szCs w:val="20"/>
-        </w:rPr>
-        <w:t xml:space="preserve"> vencendo no ato da matrícula e</w:t>
-      </w:r>
+      <w:r>
+        <w:rPr>
+          <w:sz w:val="20"/>
+          <w:szCs w:val="20"/>
+        </w:rPr>
+        <w:t xml:space="preserve">parcelas </w:t>
+      </w:r>
+      <w:r>
+        <w:rPr>
+          <w:sz w:val="20"/>
+          <w:szCs w:val="20"/>
+        </w:rPr>
+        <w:t>no</w:t>
+      </w:r>
+      <w:r>
+        <w:rPr>
+          <w:sz w:val="20"/>
+          <w:szCs w:val="20"/>
+        </w:rPr>
+        <w:t xml:space="preserve"> valor</w:t>
+      </w:r>
+      <w:r>
+        <w:rPr>
+          <w:sz w:val="20"/>
+          <w:szCs w:val="20"/>
+        </w:rPr>
+        <w:t xml:space="preserve"> de</w:t>
+      </w:r>
+      <w:bookmarkStart w:id="48" w:name="_GoBack"/>
       <w:r>
         <w:rPr>
           <w:b/>
@@ -6812,58 +6764,51 @@
         </w:rPr>
         <w:t xml:space="preserve"> </w:t>
       </w:r>
-      <w:bookmarkStart w:id="48" w:name="parcelas"/>
+      <w:bookmarkStart w:id="49" w:name="valor_mensal3"/>
+      <w:bookmarkEnd w:id="49"/>
       <w:bookmarkEnd w:id="48"/>
       <w:r>
         <w:rPr>
+          <w:sz w:val="20"/>
+          <w:szCs w:val="20"/>
+        </w:rPr>
+        <w:t xml:space="preserve">, </w:t>
+      </w:r>
+      <w:r>
+        <w:rPr>
+          <w:b/>
+          <w:bCs/>
+          <w:sz w:val="20"/>
+          <w:szCs w:val="20"/>
+        </w:rPr>
+        <w:t>vencendo sempre no dia (10) dez</w:t>
+      </w:r>
+      <w:r>
+        <w:rPr>
+          <w:b/>
+          <w:bCs/>
+          <w:sz w:val="20"/>
+          <w:szCs w:val="20"/>
+        </w:rPr>
+        <w:t xml:space="preserve"> de cada de cada mês</w:t>
+      </w:r>
+      <w:r>
+        <w:rPr>
+          <w:sz w:val="20"/>
+          <w:szCs w:val="20"/>
+        </w:rPr>
+        <w:t>, dos meses de</w:t>
+      </w:r>
+      <w:r>
+        <w:rPr>
           <w:b/>
           <w:sz w:val="20"/>
           <w:szCs w:val="20"/>
         </w:rPr>
         <w:t xml:space="preserve"> </w:t>
       </w:r>
-      <w:r>
-        <w:rPr>
-          <w:sz w:val="20"/>
-          <w:szCs w:val="20"/>
-        </w:rPr>
-        <w:t xml:space="preserve">parcelas do mesmo valor, </w:t>
-      </w:r>
-      <w:r>
-        <w:rPr>
-          <w:b/>
-          <w:bCs/>
-          <w:sz w:val="20"/>
-          <w:szCs w:val="20"/>
-        </w:rPr>
-        <w:t>vencendo sempre no dia (10) dez</w:t>
-      </w:r>
-      <w:r>
-        <w:rPr>
-          <w:b/>
-          <w:bCs/>
-          <w:sz w:val="20"/>
-          <w:szCs w:val="20"/>
-        </w:rPr>
-        <w:t xml:space="preserve"> de cada de cada mês</w:t>
-      </w:r>
-      <w:r>
-        <w:rPr>
-          <w:sz w:val="20"/>
-          <w:szCs w:val="20"/>
-        </w:rPr>
-        <w:t>, dos meses de</w:t>
-      </w:r>
-      <w:r>
-        <w:rPr>
-          <w:b/>
-          <w:sz w:val="20"/>
-          <w:szCs w:val="20"/>
-        </w:rPr>
-        <w:t xml:space="preserve"> </w:t>
-      </w:r>
-      <w:bookmarkStart w:id="49" w:name="mes_inicio"/>
-      <w:bookmarkEnd w:id="49"/>
+      <w:bookmarkStart w:id="50" w:name="mes_inicio"/>
+      <w:bookmarkEnd w:id="50"/>
       <w:r>
         <w:rPr>
           <w:b/>
@@ -6952,8 +6897,8 @@
         </w:rPr>
         <w:t xml:space="preserve"> </w:t>
       </w:r>
-      <w:bookmarkStart w:id="50" w:name="ano_vigente"/>
-      <w:bookmarkEnd w:id="50"/>
+      <w:bookmarkStart w:id="51" w:name="ano_vigente"/>
+      <w:bookmarkEnd w:id="51"/>
       <w:r>
         <w:rPr>
           <w:sz w:val="20"/>
@@ -6976,236 +6921,52 @@
           <w:sz w:val="20"/>
           <w:szCs w:val="20"/>
         </w:rPr>
-        <w:t>Parágrafo 2º</w:t>
-      </w:r>
-      <w:r>
-        <w:rPr>
-          <w:sz w:val="20"/>
-          <w:szCs w:val="20"/>
-        </w:rPr>
-        <w:t xml:space="preserve">: Caso o parágrafo 1º desta cláusula não esteja </w:t>
-      </w:r>
-      <w:r>
-        <w:rPr>
-          <w:sz w:val="20"/>
-          <w:szCs w:val="20"/>
-        </w:rPr>
-        <w:t>preenchid</w:t>
-      </w:r>
-      <w:r>
-        <w:rPr>
-          <w:sz w:val="20"/>
-          <w:szCs w:val="20"/>
-        </w:rPr>
-        <w:t>o</w:t>
-      </w:r>
-      <w:r>
-        <w:rPr>
-          <w:sz w:val="20"/>
-          <w:szCs w:val="20"/>
-        </w:rPr>
-        <w:t>, a forma de pagamento</w:t>
-      </w:r>
-      <w:r>
-        <w:rPr>
-          <w:sz w:val="20"/>
-          <w:szCs w:val="20"/>
-        </w:rPr>
-        <w:t xml:space="preserve"> será em</w:t>
-      </w:r>
-      <w:proofErr w:type="gramStart"/>
-      <w:r>
-        <w:rPr>
-          <w:b/>
-          <w:sz w:val="20"/>
-          <w:szCs w:val="20"/>
-        </w:rPr>
-        <w:t xml:space="preserve"> </w:t>
-      </w:r>
-      <w:bookmarkStart w:id="51" w:name="parcelas2"/>
-      <w:bookmarkEnd w:id="51"/>
-      <w:r>
-        <w:rPr>
-          <w:b/>
-          <w:sz w:val="20"/>
-          <w:szCs w:val="20"/>
-        </w:rPr>
-        <w:t xml:space="preserve"> </w:t>
-      </w:r>
-      <w:proofErr w:type="gramEnd"/>
-      <w:r>
-        <w:rPr>
-          <w:sz w:val="20"/>
-          <w:szCs w:val="20"/>
-        </w:rPr>
-        <w:t>parcelas iguais, vencendo a primeira no dia da matrícula e as demais</w:t>
-      </w:r>
-      <w:r>
-        <w:rPr>
-          <w:sz w:val="20"/>
-          <w:szCs w:val="20"/>
-        </w:rPr>
-        <w:t xml:space="preserve"> sempre no 5º (quinto) dia útil</w:t>
-      </w:r>
-      <w:r>
-        <w:rPr>
-          <w:sz w:val="20"/>
-          <w:szCs w:val="20"/>
-        </w:rPr>
-        <w:t xml:space="preserve"> dos meses de</w:t>
-      </w:r>
-      <w:r>
-        <w:rPr>
-          <w:b/>
-          <w:sz w:val="20"/>
-          <w:szCs w:val="20"/>
-        </w:rPr>
-        <w:t xml:space="preserve"> </w:t>
-      </w:r>
-      <w:bookmarkStart w:id="52" w:name="mes_inicio2"/>
-      <w:bookmarkEnd w:id="52"/>
-      <w:r>
-        <w:rPr>
-          <w:b/>
-          <w:sz w:val="20"/>
-          <w:szCs w:val="20"/>
-        </w:rPr>
-        <w:t xml:space="preserve"> </w:t>
-      </w:r>
-      <w:r>
-        <w:rPr>
-          <w:sz w:val="20"/>
-          <w:szCs w:val="20"/>
-        </w:rPr>
-        <w:t xml:space="preserve">a </w:t>
-      </w:r>
-      <w:r>
-        <w:rPr>
-          <w:b/>
-          <w:sz w:val="20"/>
-          <w:szCs w:val="20"/>
-        </w:rPr>
-        <w:fldChar w:fldCharType="begin">
-          <w:ffData>
-            <w:name w:val="Texto10"/>
-            <w:enabled/>
-            <w:calcOnExit w:val="0"/>
-            <w:textInput>
-              <w:default w:val="DEZEMBRO"/>
-              <w:format w:val="Maiúsculas"/>
-            </w:textInput>
-          </w:ffData>
-        </w:fldChar>
-      </w:r>
-      <w:r>
-        <w:rPr>
-          <w:b/>
-          <w:sz w:val="20"/>
-          <w:szCs w:val="20"/>
-        </w:rPr>
-        <w:instrText xml:space="preserve"> FORMTEXT </w:instrText>
-      </w:r>
-      <w:r>
-        <w:rPr>
-          <w:b/>
-          <w:sz w:val="20"/>
-          <w:szCs w:val="20"/>
-        </w:rPr>
-      </w:r>
-      <w:r>
-        <w:rPr>
-          <w:b/>
-          <w:sz w:val="20"/>
-          <w:szCs w:val="20"/>
-        </w:rPr>
-        <w:fldChar w:fldCharType="separate"/>
-      </w:r>
-      <w:r>
-        <w:rPr>
-          <w:b/>
-          <w:noProof/>
-          <w:sz w:val="20"/>
-          <w:szCs w:val="20"/>
-        </w:rPr>
-        <w:t>DEZEMBRO</w:t>
-      </w:r>
-      <w:r>
-        <w:rPr>
-          <w:b/>
-          <w:sz w:val="20"/>
-          <w:szCs w:val="20"/>
-        </w:rPr>
-        <w:fldChar w:fldCharType="end"/>
-      </w:r>
-      <w:r>
-        <w:rPr>
-          <w:sz w:val="20"/>
-          <w:szCs w:val="20"/>
-        </w:rPr>
-        <w:t xml:space="preserve"> de</w:t>
-      </w:r>
-      <w:r>
-        <w:rPr>
-          <w:b/>
-          <w:sz w:val="20"/>
-          <w:szCs w:val="20"/>
-        </w:rPr>
-        <w:t xml:space="preserve"> </w:t>
-      </w:r>
-      <w:bookmarkStart w:id="53" w:name="ano_vigente2"/>
-      <w:bookmarkEnd w:id="53"/>
-      <w:r>
-        <w:rPr>
-          <w:sz w:val="20"/>
-          <w:szCs w:val="20"/>
-        </w:rPr>
-        <w:t>.</w:t>
+        <w:t xml:space="preserve">Parágrafo </w:t>
+      </w:r>
+      <w:r>
+        <w:rPr>
+          <w:b/>
+          <w:sz w:val="20"/>
+          <w:szCs w:val="20"/>
+        </w:rPr>
+        <w:t>2</w:t>
+      </w:r>
+      <w:r>
+        <w:rPr>
+          <w:b/>
+          <w:sz w:val="20"/>
+          <w:szCs w:val="20"/>
+        </w:rPr>
+        <w:t xml:space="preserve">º: </w:t>
+      </w:r>
+      <w:r>
+        <w:rPr>
+          <w:sz w:val="20"/>
+          <w:szCs w:val="20"/>
+        </w:rPr>
+        <w:t xml:space="preserve">Nos casos das matrículas feitas a </w:t>
+      </w:r>
+      <w:proofErr w:type="spellStart"/>
+      <w:r>
+        <w:rPr>
+          <w:sz w:val="20"/>
+          <w:szCs w:val="20"/>
+        </w:rPr>
+        <w:t>destempo</w:t>
+      </w:r>
+      <w:proofErr w:type="spellEnd"/>
+      <w:r>
+        <w:rPr>
+          <w:sz w:val="20"/>
+          <w:szCs w:val="20"/>
+        </w:rPr>
+        <w:t>, o pagamento das parcelas eventualmente vencidas, deverá ser realizado integralmente numa única parcela, no mesmo ato da entrega do REQUERIMENTO DE MATRÍCULA.</w:t>
       </w:r>
     </w:p>
     <w:p>
       <w:pPr>
         <w:jc w:val="both"/>
         <w:rPr>
-          <w:sz w:val="20"/>
-          <w:szCs w:val="20"/>
-        </w:rPr>
-      </w:pPr>
-      <w:r>
-        <w:rPr>
-          <w:b/>
-          <w:sz w:val="20"/>
-          <w:szCs w:val="20"/>
-        </w:rPr>
-        <w:t xml:space="preserve">Parágrafo 3º: </w:t>
-      </w:r>
-      <w:r>
-        <w:rPr>
-          <w:sz w:val="20"/>
-          <w:szCs w:val="20"/>
-        </w:rPr>
-        <w:t xml:space="preserve">Nos casos das matrículas feitas a </w:t>
-      </w:r>
-      <w:proofErr w:type="spellStart"/>
-      <w:r>
-        <w:rPr>
-          <w:sz w:val="20"/>
-          <w:szCs w:val="20"/>
-        </w:rPr>
-        <w:t>destempo</w:t>
-      </w:r>
-      <w:proofErr w:type="spellEnd"/>
-      <w:r>
-        <w:rPr>
-          <w:sz w:val="20"/>
-          <w:szCs w:val="20"/>
-        </w:rPr>
-        <w:t>, o pagamento das parcelas eventualmente vencidas, deverá ser realizado integralmente numa única parcela, no mesmo ato da entrega do REQUERIMENTO DE MATRÍCULA.</w:t>
-      </w:r>
-    </w:p>
-    <w:p>
-      <w:pPr>
-        <w:jc w:val="both"/>
-        <w:rPr>
           <w:b/>
           <w:bCs/>
           <w:sz w:val="20"/>
@@ -7218,7 +6979,23 @@
           <w:sz w:val="20"/>
           <w:szCs w:val="20"/>
         </w:rPr>
-        <w:t xml:space="preserve">Parágrafo 4º: </w:t>
+        <w:t xml:space="preserve">Parágrafo </w:t>
+      </w:r>
+      <w:r>
+        <w:rPr>
+          <w:b/>
+          <w:sz w:val="20"/>
+          <w:szCs w:val="20"/>
+        </w:rPr>
+        <w:t>3</w:t>
+      </w:r>
+      <w:r>
+        <w:rPr>
+          <w:b/>
+          <w:sz w:val="20"/>
+          <w:szCs w:val="20"/>
+        </w:rPr>
+        <w:t xml:space="preserve">º: </w:t>
       </w:r>
       <w:r>
         <w:rPr>
@@ -7524,8 +7301,8 @@
         </w:rPr>
         <w:t xml:space="preserve"> </w:t>
       </w:r>
-      <w:bookmarkStart w:id="54" w:name="ano_vigente3"/>
-      <w:bookmarkEnd w:id="54"/>
+      <w:bookmarkStart w:id="52" w:name="ano_vigente3"/>
+      <w:bookmarkEnd w:id="52"/>
       <w:r>
         <w:rPr>
           <w:sz w:val="20"/>
@@ -7953,36 +7730,17 @@
                               </w:rPr>
                               <w:t xml:space="preserve">Home page: </w:t>
                             </w:r>
-                            <w:r>
-                              <w:fldChar w:fldCharType="begin"/>
-                            </w:r>
-                            <w:r>
-                              <w:rPr>
-                                <w:lang w:val="en-US"/>
-                              </w:rPr>
-                              <w:instrText xml:space="preserve"> HYPERLINK "http://www.conservatoriohvillalobos.com.br" </w:instrText>
-                            </w:r>
-                            <w:r>
-                              <w:fldChar w:fldCharType="separate"/>
-                            </w:r>
-                            <w:r>
-                              <w:rPr>
-                                <w:rStyle w:val="Hyperlink"/>
-                                <w:color w:val="auto"/>
-                                <w:sz w:val="20"/>
-                                <w:lang w:val="en-US"/>
-                              </w:rPr>
-                              <w:t>www.conservatoriohvillalobos.com.br</w:t>
-                            </w:r>
-                            <w:r>
-                              <w:rPr>
-                                <w:rStyle w:val="Hyperlink"/>
-                                <w:color w:val="auto"/>
-                                <w:sz w:val="20"/>
-                                <w:lang w:val="en-US"/>
-                              </w:rPr>
-                              <w:fldChar w:fldCharType="end"/>
-                            </w:r>
+                            <w:hyperlink r:id="rId29" w:history="1">
+                              <w:r>
+                                <w:rPr>
+                                  <w:rStyle w:val="Hyperlink"/>
+                                  <w:color w:val="auto"/>
+                                  <w:sz w:val="20"/>
+                                  <w:lang w:val="en-US"/>
+                                </w:rPr>
+                                <w:t>www.conservatoriohvillalobos.com.br</w:t>
+                              </w:r>
+                            </w:hyperlink>
                           </w:p>
                           <w:p>
                             <w:pPr>
@@ -8003,7 +7761,7 @@
                               </w:rPr>
                               <w:t xml:space="preserve">E-mail: </w:t>
                             </w:r>
-                            <w:hyperlink r:id="rId29" w:history="1">
+                            <w:hyperlink r:id="rId30" w:history="1">
                               <w:r>
                                 <w:rPr>
                                   <w:rStyle w:val="Hyperlink"/>
@@ -8506,8 +8264,8 @@
         </w:rPr>
         <w:t xml:space="preserve"> </w:t>
       </w:r>
-      <w:bookmarkStart w:id="55" w:name="data_matricula2"/>
-      <w:bookmarkEnd w:id="55"/>
+      <w:bookmarkStart w:id="53" w:name="data_matricula2"/>
+      <w:bookmarkEnd w:id="53"/>
     </w:p>
     <w:p>
       <w:pPr>
@@ -8860,7 +8618,7 @@
                               <w:sz w:val="26"/>
                               <w:szCs w:val="26"/>
                             </w:rPr>
-                            <w:t>2</w:t>
+                            <w:t>5</w:t>
                           </w:r>
                           <w:r>
                             <w:rPr>
@@ -8940,7 +8698,7 @@
                         <w:sz w:val="26"/>
                         <w:szCs w:val="26"/>
                       </w:rPr>
-                      <w:t>2</w:t>
+                      <w:t>5</w:t>
                     </w:r>
                     <w:r>
                       <w:rPr>
@@ -10767,7 +10525,7 @@
 </file>
 
 <file path=customXml/itemProps1.xml><?xml version="1.0" encoding="utf-8"?>
-<ds:datastoreItem xmlns:ds="http://schemas.openxmlformats.org/officeDocument/2006/customXml" ds:itemID="{188E04B1-915B-41F2-9A56-356C0DDDC42F}">
+<ds:datastoreItem xmlns:ds="http://schemas.openxmlformats.org/officeDocument/2006/customXml" ds:itemID="{2EB3D158-1A49-4A8C-B127-26426523B9ED}">
   <ds:schemaRefs>
     <ds:schemaRef ds:uri="http://schemas.openxmlformats.org/officeDocument/2006/bibliography"/>
   </ds:schemaRefs>

</xml_diff>

<commit_message>
Diversas correções com base nos testes
Foram alterados diversos problemas na controller de Matrículas, Horários
e Funcionalidades.
</commit_message>
<xml_diff>
--- a/private/contratos/template.docx
+++ b/private/contratos/template.docx
@@ -171,17 +171,36 @@
                               </w:rPr>
                               <w:t xml:space="preserve">Home page: </w:t>
                             </w:r>
-                            <w:hyperlink r:id="rId9" w:history="1">
-                              <w:r>
-                                <w:rPr>
-                                  <w:rStyle w:val="Hyperlink"/>
-                                  <w:color w:val="auto"/>
-                                  <w:sz w:val="20"/>
-                                  <w:lang w:val="en-US"/>
-                                </w:rPr>
-                                <w:t>www.conservatoriohvillalobos.com.br</w:t>
-                              </w:r>
-                            </w:hyperlink>
+                            <w:r>
+                              <w:fldChar w:fldCharType="begin"/>
+                            </w:r>
+                            <w:r>
+                              <w:rPr>
+                                <w:lang w:val="en-US"/>
+                              </w:rPr>
+                              <w:instrText xml:space="preserve"> HYPERLINK "http://www.conservatoriohvillalobos.com.br" </w:instrText>
+                            </w:r>
+                            <w:r>
+                              <w:fldChar w:fldCharType="separate"/>
+                            </w:r>
+                            <w:r>
+                              <w:rPr>
+                                <w:rStyle w:val="Hyperlink"/>
+                                <w:color w:val="auto"/>
+                                <w:sz w:val="20"/>
+                                <w:lang w:val="en-US"/>
+                              </w:rPr>
+                              <w:t>www.conservatoriohvillalobos.com.br</w:t>
+                            </w:r>
+                            <w:r>
+                              <w:rPr>
+                                <w:rStyle w:val="Hyperlink"/>
+                                <w:color w:val="auto"/>
+                                <w:sz w:val="20"/>
+                                <w:lang w:val="en-US"/>
+                              </w:rPr>
+                              <w:fldChar w:fldCharType="end"/>
+                            </w:r>
                           </w:p>
                           <w:p>
                             <w:pPr>
@@ -202,7 +221,7 @@
                               </w:rPr>
                               <w:t xml:space="preserve">E-mail: </w:t>
                             </w:r>
-                            <w:hyperlink r:id="rId10" w:history="1">
+                            <w:hyperlink r:id="rId9" w:history="1">
                               <w:r>
                                 <w:rPr>
                                   <w:rStyle w:val="Hyperlink"/>
@@ -1450,37 +1469,81 @@
           <w:szCs w:val="20"/>
         </w:rPr>
       </w:pPr>
+      <w:r>
+        <w:rPr>
+          <w:sz w:val="20"/>
+          <w:szCs w:val="20"/>
+        </w:rPr>
+        <w:t>2- Aceitar os objetivos gerais e pedagógicos da Escola.</w:t>
+      </w:r>
     </w:p>
     <w:p>
       <w:pPr>
         <w:jc w:val="both"/>
         <w:rPr>
-          <w:sz w:val="20"/>
-          <w:szCs w:val="20"/>
-        </w:rPr>
-      </w:pPr>
-      <w:r>
-        <w:rPr>
-          <w:sz w:val="20"/>
-          <w:szCs w:val="20"/>
-        </w:rPr>
-        <w:t>2- Aceitar os objetivos gerais e pedagógicos da Escola.</w:t>
+          <w:b/>
+          <w:bCs/>
+          <w:sz w:val="20"/>
+          <w:szCs w:val="20"/>
+        </w:rPr>
+      </w:pPr>
+      <w:r>
+        <w:rPr>
+          <w:sz w:val="20"/>
+          <w:szCs w:val="20"/>
+        </w:rPr>
+        <w:t xml:space="preserve">3- Ter conhecimento de que em caso de desistência do curso contratado deverá assinar requerimento apropriado à disposição na secretaria da Escola, até no máximo dia 30 de cada mês com o carnê de pagamento em mãos, </w:t>
+      </w:r>
+      <w:r>
+        <w:rPr>
+          <w:b/>
+          <w:bCs/>
+          <w:sz w:val="20"/>
+          <w:szCs w:val="20"/>
+        </w:rPr>
+        <w:t xml:space="preserve">devendo saldar as parcelas porventura em aberto no ato da assinatura da desistência, posteriormente cancelando as parcelas sequentes a partir do cancelamento, para devida exclusão do quadro de cobrança.  </w:t>
       </w:r>
     </w:p>
     <w:p>
       <w:pPr>
         <w:jc w:val="both"/>
         <w:rPr>
-          <w:sz w:val="20"/>
-          <w:szCs w:val="20"/>
-        </w:rPr>
-      </w:pPr>
+          <w:bCs/>
+          <w:sz w:val="20"/>
+          <w:szCs w:val="20"/>
+        </w:rPr>
+      </w:pPr>
+      <w:r>
+        <w:rPr>
+          <w:bCs/>
+          <w:sz w:val="20"/>
+          <w:szCs w:val="20"/>
+        </w:rPr>
+        <w:t xml:space="preserve">4- O não cancelamento formal aqui na escola em requerimento próprio o aluno estará ainda sendo considerado matriculado, portanto sofrerá as penalidades de cobranças judiciais e cartório de protestos caso ocorra </w:t>
+      </w:r>
+      <w:proofErr w:type="gramStart"/>
+      <w:r>
+        <w:rPr>
+          <w:bCs/>
+          <w:sz w:val="20"/>
+          <w:szCs w:val="20"/>
+        </w:rPr>
+        <w:t>a</w:t>
+      </w:r>
+      <w:proofErr w:type="gramEnd"/>
+      <w:r>
+        <w:rPr>
+          <w:bCs/>
+          <w:sz w:val="20"/>
+          <w:szCs w:val="20"/>
+        </w:rPr>
+        <w:t xml:space="preserve"> inadimplência.</w:t>
+      </w:r>
     </w:p>
     <w:p>
       <w:pPr>
         <w:jc w:val="both"/>
         <w:rPr>
-          <w:b/>
           <w:bCs/>
           <w:sz w:val="20"/>
           <w:szCs w:val="20"/>
@@ -1488,197 +1551,142 @@
       </w:pPr>
       <w:r>
         <w:rPr>
-          <w:sz w:val="20"/>
-          <w:szCs w:val="20"/>
-        </w:rPr>
-        <w:t xml:space="preserve">3- Ter conhecimento de que em caso de desistência do curso contratado deverá assinar requerimento apropriado à disposição na secretaria da Escola, até no máximo dia 30 de cada mês com o carnê de pagamento em mãos, </w:t>
-      </w:r>
-      <w:r>
-        <w:rPr>
-          <w:b/>
           <w:bCs/>
           <w:sz w:val="20"/>
           <w:szCs w:val="20"/>
         </w:rPr>
-        <w:t xml:space="preserve">devendo saldar as parcelas porventura em aberto no ato da assinatura da desistência, posteriormente cancelando as parcelas sequentes a partir do cancelamento, para devida exclusão do quadro de cobrança.  </w:t>
-      </w:r>
+        <w:t>5- O cancelamento não prevê a devolução das parcelas pagas, pelo fato dos professores serem remunerados por contrato de aluno desde o início da matrícula.</w:t>
+      </w:r>
+    </w:p>
+    <w:p>
+      <w:pPr>
+        <w:rPr>
+          <w:sz w:val="20"/>
+          <w:szCs w:val="20"/>
+        </w:rPr>
+      </w:pPr>
+      <w:r>
+        <w:rPr>
+          <w:bCs/>
+          <w:sz w:val="20"/>
+          <w:szCs w:val="20"/>
+        </w:rPr>
+        <w:t xml:space="preserve">6- </w:t>
+      </w:r>
+      <w:r>
+        <w:rPr>
+          <w:sz w:val="20"/>
+          <w:szCs w:val="20"/>
+        </w:rPr>
+        <w:t xml:space="preserve">Ter conhecimento </w:t>
+      </w:r>
+      <w:proofErr w:type="gramStart"/>
+      <w:r>
+        <w:rPr>
+          <w:sz w:val="20"/>
+          <w:szCs w:val="20"/>
+        </w:rPr>
+        <w:t>que ,</w:t>
+      </w:r>
+      <w:proofErr w:type="gramEnd"/>
+      <w:r>
+        <w:rPr>
+          <w:sz w:val="20"/>
+          <w:szCs w:val="20"/>
+        </w:rPr>
+        <w:t xml:space="preserve"> o cancelamento efetuado anterior as férias para possível retorno após a mesma, deverá ser paga a mensalidade na qual deixou de pagar em seu cancelamento, pelo fato do curso ter o seu valor anual até dezembro e dividido em 12 parcelas, sendo que  o custo do aluno de professores e despesas já estão contabilizados para o mesmo.</w:t>
+      </w:r>
+    </w:p>
+    <w:p>
+      <w:pPr>
+        <w:rPr>
+          <w:sz w:val="20"/>
+          <w:szCs w:val="20"/>
+        </w:rPr>
+      </w:pPr>
+      <w:bookmarkStart w:id="26" w:name="_GoBack"/>
+      <w:bookmarkEnd w:id="26"/>
+      <w:r>
+        <w:rPr>
+          <w:sz w:val="20"/>
+          <w:szCs w:val="20"/>
+        </w:rPr>
+        <w:t xml:space="preserve">7- Pedimos atenção para o pagamento das parcelas em seu vencimento, assim evitando o esquecimento e constrangimentos posteriores, pois o banco enviará automaticamente para o cartório de protestos após 30 dias.  </w:t>
+      </w:r>
+    </w:p>
+    <w:p>
+      <w:pPr>
+        <w:rPr>
+          <w:sz w:val="20"/>
+          <w:szCs w:val="20"/>
+        </w:rPr>
+      </w:pPr>
     </w:p>
     <w:p>
       <w:pPr>
         <w:jc w:val="both"/>
         <w:rPr>
+          <w:sz w:val="20"/>
+          <w:szCs w:val="20"/>
+        </w:rPr>
+      </w:pPr>
+      <w:r>
+        <w:rPr>
+          <w:sz w:val="20"/>
+          <w:szCs w:val="20"/>
+        </w:rPr>
+        <w:t>O contratante declara ainda:</w:t>
+      </w:r>
+    </w:p>
+    <w:p>
+      <w:pPr>
+        <w:jc w:val="both"/>
+        <w:rPr>
+          <w:sz w:val="20"/>
+          <w:szCs w:val="20"/>
+        </w:rPr>
+      </w:pPr>
+    </w:p>
+    <w:p>
+      <w:pPr>
+        <w:jc w:val="both"/>
+        <w:rPr>
+          <w:sz w:val="20"/>
+          <w:szCs w:val="20"/>
+        </w:rPr>
+      </w:pPr>
+      <w:r>
+        <w:rPr>
+          <w:sz w:val="20"/>
+          <w:szCs w:val="20"/>
+        </w:rPr>
+        <w:t>1- A autenticidade dos dados e documentos fornecidos para efeito de matrícula.</w:t>
+      </w:r>
+    </w:p>
+    <w:p>
+      <w:pPr>
+        <w:jc w:val="both"/>
+        <w:rPr>
           <w:b/>
           <w:bCs/>
           <w:sz w:val="20"/>
           <w:szCs w:val="20"/>
         </w:rPr>
       </w:pPr>
-    </w:p>
-    <w:p>
-      <w:pPr>
-        <w:jc w:val="both"/>
-        <w:rPr>
+      <w:r>
+        <w:rPr>
+          <w:sz w:val="20"/>
+          <w:szCs w:val="20"/>
+        </w:rPr>
+        <w:t xml:space="preserve">2- </w:t>
+      </w:r>
+      <w:r>
+        <w:rPr>
+          <w:b/>
           <w:bCs/>
           <w:sz w:val="20"/>
           <w:szCs w:val="20"/>
         </w:rPr>
-      </w:pPr>
-      <w:r>
-        <w:rPr>
-          <w:bCs/>
-          <w:sz w:val="20"/>
-          <w:szCs w:val="20"/>
-        </w:rPr>
-        <w:t>4- O não cancelamento formal aqui na escola em requerimento próprio o aluno estará ainda sendo considerado matriculado, portanto sofrerá as penalidades de cobranças judiciais e cartório de protestos caso ocorra a inadimplência.</w:t>
-      </w:r>
-    </w:p>
-    <w:p>
-      <w:pPr>
-        <w:jc w:val="both"/>
-        <w:rPr>
-          <w:bCs/>
-          <w:sz w:val="20"/>
-          <w:szCs w:val="20"/>
-        </w:rPr>
-      </w:pPr>
-      <w:r>
-        <w:rPr>
-          <w:bCs/>
-          <w:sz w:val="20"/>
-          <w:szCs w:val="20"/>
-        </w:rPr>
-        <w:t>5- O cancelamento não prevê a devolução das parcelas pagas, pelo fato dos professores serem remunerados por contrato de aluno desde o início da matrícula.</w:t>
-      </w:r>
-    </w:p>
-    <w:p>
-      <w:pPr>
-        <w:jc w:val="both"/>
-        <w:rPr>
-          <w:bCs/>
-          <w:sz w:val="20"/>
-          <w:szCs w:val="20"/>
-        </w:rPr>
-      </w:pPr>
-    </w:p>
-    <w:p>
-      <w:pPr>
-        <w:rPr>
-          <w:sz w:val="20"/>
-          <w:szCs w:val="20"/>
-        </w:rPr>
-      </w:pPr>
-      <w:r>
-        <w:rPr>
-          <w:bCs/>
-          <w:sz w:val="20"/>
-          <w:szCs w:val="20"/>
-        </w:rPr>
-        <w:t xml:space="preserve">6- </w:t>
-      </w:r>
-      <w:r>
-        <w:rPr>
-          <w:sz w:val="20"/>
-          <w:szCs w:val="20"/>
-        </w:rPr>
-        <w:t>Ter conhecimento que , o cancelamento efetuado anterior as férias para possível retorno após a mesma, deverá ser paga a mensalidade na qual deixou de pagar em seu cancelamento, pelo fato do curso ter o seu valor anual até dezembro e dividido em 12 parcelas, sendo que  o custo do aluno de professores e despesas já estão contabilizados para o mesmo.</w:t>
-      </w:r>
-    </w:p>
-    <w:p>
-      <w:pPr>
-        <w:rPr>
-          <w:sz w:val="20"/>
-          <w:szCs w:val="20"/>
-        </w:rPr>
-      </w:pPr>
-    </w:p>
-    <w:p>
-      <w:pPr>
-        <w:rPr>
-          <w:sz w:val="20"/>
-          <w:szCs w:val="20"/>
-        </w:rPr>
-      </w:pPr>
-      <w:r>
-        <w:rPr>
-          <w:sz w:val="20"/>
-          <w:szCs w:val="20"/>
-        </w:rPr>
-        <w:t xml:space="preserve">7- Pedimos atenção para o pagamento das parcelas em seu vencimento, assim evitando o esquecimento e constrangimentos posteriores, pois o banco enviará automaticamente para o cartório de protestos após 30 dias.  </w:t>
-      </w:r>
-    </w:p>
-    <w:p>
-      <w:pPr>
-        <w:rPr>
-          <w:sz w:val="20"/>
-          <w:szCs w:val="20"/>
-        </w:rPr>
-      </w:pPr>
-    </w:p>
-    <w:p>
-      <w:pPr>
-        <w:jc w:val="both"/>
-        <w:rPr>
-          <w:sz w:val="20"/>
-          <w:szCs w:val="20"/>
-        </w:rPr>
-      </w:pPr>
-      <w:r>
-        <w:rPr>
-          <w:sz w:val="20"/>
-          <w:szCs w:val="20"/>
-        </w:rPr>
-        <w:t>O contratante declara ainda:</w:t>
-      </w:r>
-    </w:p>
-    <w:p>
-      <w:pPr>
-        <w:jc w:val="both"/>
-        <w:rPr>
-          <w:sz w:val="20"/>
-          <w:szCs w:val="20"/>
-        </w:rPr>
-      </w:pPr>
-    </w:p>
-    <w:p>
-      <w:pPr>
-        <w:jc w:val="both"/>
-        <w:rPr>
-          <w:sz w:val="20"/>
-          <w:szCs w:val="20"/>
-        </w:rPr>
-      </w:pPr>
-      <w:r>
-        <w:rPr>
-          <w:sz w:val="20"/>
-          <w:szCs w:val="20"/>
-        </w:rPr>
-        <w:t>1- A autenticidade dos dados e documentos fornecidos para efeito de matrícula.</w:t>
-      </w:r>
-    </w:p>
-    <w:p>
-      <w:pPr>
-        <w:jc w:val="both"/>
-        <w:rPr>
-          <w:b/>
-          <w:bCs/>
-          <w:sz w:val="20"/>
-          <w:szCs w:val="20"/>
-        </w:rPr>
-      </w:pPr>
-      <w:r>
-        <w:rPr>
-          <w:sz w:val="20"/>
-          <w:szCs w:val="20"/>
-        </w:rPr>
-        <w:t xml:space="preserve">2- </w:t>
-      </w:r>
-      <w:r>
-        <w:rPr>
-          <w:b/>
-          <w:bCs/>
-          <w:sz w:val="20"/>
-          <w:szCs w:val="20"/>
-        </w:rPr>
         <w:t>Ter assinado o “Termo de contrato de prestação de serviços de ensino musical” e tomado ciência de todas as cláusulas, com as quais concordou.</w:t>
       </w:r>
     </w:p>
@@ -1706,8 +1714,8 @@
         </w:rPr>
         <w:t xml:space="preserve">Santos, </w:t>
       </w:r>
-      <w:bookmarkStart w:id="26" w:name="data_matricula"/>
-      <w:bookmarkEnd w:id="26"/>
+      <w:bookmarkStart w:id="27" w:name="data_matricula"/>
+      <w:bookmarkEnd w:id="27"/>
       <w:r>
         <w:rPr>
           <w:sz w:val="20"/>
@@ -1961,17 +1969,36 @@
                               </w:rPr>
                               <w:t xml:space="preserve">Home page: </w:t>
                             </w:r>
-                            <w:hyperlink r:id="rId15" w:history="1">
-                              <w:r>
-                                <w:rPr>
-                                  <w:rStyle w:val="Hyperlink"/>
-                                  <w:color w:val="auto"/>
-                                  <w:sz w:val="20"/>
-                                  <w:lang w:val="en-US"/>
-                                </w:rPr>
-                                <w:t>www.conservatoriohvillalobos.com.br</w:t>
-                              </w:r>
-                            </w:hyperlink>
+                            <w:r>
+                              <w:fldChar w:fldCharType="begin"/>
+                            </w:r>
+                            <w:r>
+                              <w:rPr>
+                                <w:lang w:val="en-US"/>
+                              </w:rPr>
+                              <w:instrText xml:space="preserve"> HYPERLINK "http://www.conservatoriohvillalobos.com.br" </w:instrText>
+                            </w:r>
+                            <w:r>
+                              <w:fldChar w:fldCharType="separate"/>
+                            </w:r>
+                            <w:r>
+                              <w:rPr>
+                                <w:rStyle w:val="Hyperlink"/>
+                                <w:color w:val="auto"/>
+                                <w:sz w:val="20"/>
+                                <w:lang w:val="en-US"/>
+                              </w:rPr>
+                              <w:t>www.conservatoriohvillalobos.com.br</w:t>
+                            </w:r>
+                            <w:r>
+                              <w:rPr>
+                                <w:rStyle w:val="Hyperlink"/>
+                                <w:color w:val="auto"/>
+                                <w:sz w:val="20"/>
+                                <w:lang w:val="en-US"/>
+                              </w:rPr>
+                              <w:fldChar w:fldCharType="end"/>
+                            </w:r>
                           </w:p>
                           <w:p>
                             <w:pPr>
@@ -2407,8 +2434,8 @@
         </w:rPr>
         <w:t xml:space="preserve">Cliente nº: </w:t>
       </w:r>
-      <w:bookmarkStart w:id="27" w:name="cliente_id2"/>
-      <w:bookmarkEnd w:id="27"/>
+      <w:bookmarkStart w:id="28" w:name="cliente_id2"/>
+      <w:bookmarkEnd w:id="28"/>
       <w:r>
         <w:rPr>
           <w:rFonts w:ascii="Times New Roman" w:hAnsi="Times New Roman" w:cs="Times New Roman"/>
@@ -2429,8 +2456,8 @@
         </w:rPr>
         <w:t xml:space="preserve">Matrícula nº: </w:t>
       </w:r>
-      <w:bookmarkStart w:id="28" w:name="matricula_id2"/>
-      <w:bookmarkEnd w:id="28"/>
+      <w:bookmarkStart w:id="29" w:name="matricula_id2"/>
+      <w:bookmarkEnd w:id="29"/>
       <w:r>
         <w:rPr>
           <w:rFonts w:ascii="Times New Roman" w:hAnsi="Times New Roman" w:cs="Times New Roman"/>
@@ -2451,8 +2478,8 @@
         </w:rPr>
         <w:t xml:space="preserve">Nome do Aluno: </w:t>
       </w:r>
-      <w:bookmarkStart w:id="29" w:name="aluno_nome2"/>
-      <w:bookmarkEnd w:id="29"/>
+      <w:bookmarkStart w:id="30" w:name="aluno_nome2"/>
+      <w:bookmarkEnd w:id="30"/>
     </w:p>
     <w:p>
       <w:pPr>
@@ -2482,8 +2509,8 @@
         </w:rPr>
         <w:t xml:space="preserve">: </w:t>
       </w:r>
-      <w:bookmarkStart w:id="30" w:name="curso_nome3"/>
-      <w:bookmarkEnd w:id="30"/>
+      <w:bookmarkStart w:id="31" w:name="curso_nome3"/>
+      <w:bookmarkEnd w:id="31"/>
     </w:p>
     <w:p>
       <w:pPr>
@@ -2567,8 +2594,8 @@
         </w:rPr>
         <w:t xml:space="preserve"> </w:t>
       </w:r>
-      <w:bookmarkStart w:id="31" w:name="cliente_nome1"/>
-      <w:bookmarkEnd w:id="31"/>
+      <w:bookmarkStart w:id="32" w:name="cliente_nome1"/>
+      <w:bookmarkEnd w:id="32"/>
       <w:r>
         <w:rPr>
           <w:sz w:val="20"/>
@@ -2584,8 +2611,8 @@
         </w:rPr>
         <w:t xml:space="preserve"> </w:t>
       </w:r>
-      <w:bookmarkStart w:id="32" w:name="cliente_nacionalidade"/>
-      <w:bookmarkEnd w:id="32"/>
+      <w:bookmarkStart w:id="33" w:name="cliente_nacionalidade"/>
+      <w:bookmarkEnd w:id="33"/>
       <w:r>
         <w:rPr>
           <w:sz w:val="20"/>
@@ -2601,8 +2628,8 @@
         </w:rPr>
         <w:t xml:space="preserve"> </w:t>
       </w:r>
-      <w:bookmarkStart w:id="33" w:name="cliente_profissao"/>
-      <w:bookmarkEnd w:id="33"/>
+      <w:bookmarkStart w:id="34" w:name="cliente_profissao"/>
+      <w:bookmarkEnd w:id="34"/>
       <w:r>
         <w:rPr>
           <w:sz w:val="20"/>
@@ -2617,8 +2644,8 @@
         </w:rPr>
         <w:t xml:space="preserve"> </w:t>
       </w:r>
-      <w:bookmarkStart w:id="34" w:name="cliente_rg"/>
-      <w:bookmarkEnd w:id="34"/>
+      <w:bookmarkStart w:id="35" w:name="cliente_rg"/>
+      <w:bookmarkEnd w:id="35"/>
       <w:r>
         <w:rPr>
           <w:b/>
@@ -2650,8 +2677,8 @@
         </w:rPr>
         <w:t xml:space="preserve"> </w:t>
       </w:r>
-      <w:bookmarkStart w:id="35" w:name="cliente_cpf"/>
-      <w:bookmarkEnd w:id="35"/>
+      <w:bookmarkStart w:id="36" w:name="cliente_cpf"/>
+      <w:bookmarkEnd w:id="36"/>
       <w:r>
         <w:rPr>
           <w:sz w:val="20"/>
@@ -2667,8 +2694,8 @@
         </w:rPr>
         <w:t xml:space="preserve"> </w:t>
       </w:r>
-      <w:bookmarkStart w:id="36" w:name="cliente_endereco"/>
-      <w:bookmarkEnd w:id="36"/>
+      <w:bookmarkStart w:id="37" w:name="cliente_endereco"/>
+      <w:bookmarkEnd w:id="37"/>
       <w:r>
         <w:rPr>
           <w:sz w:val="20"/>
@@ -2684,8 +2711,8 @@
         </w:rPr>
         <w:t xml:space="preserve"> </w:t>
       </w:r>
-      <w:bookmarkStart w:id="37" w:name="cliente_bairro"/>
-      <w:bookmarkEnd w:id="37"/>
+      <w:bookmarkStart w:id="38" w:name="cliente_bairro"/>
+      <w:bookmarkEnd w:id="38"/>
       <w:r>
         <w:rPr>
           <w:sz w:val="20"/>
@@ -2708,8 +2735,8 @@
         </w:rPr>
         <w:t xml:space="preserve"> </w:t>
       </w:r>
-      <w:bookmarkStart w:id="38" w:name="cliente_cep"/>
-      <w:bookmarkEnd w:id="38"/>
+      <w:bookmarkStart w:id="39" w:name="cliente_cep"/>
+      <w:bookmarkEnd w:id="39"/>
       <w:r>
         <w:rPr>
           <w:sz w:val="20"/>
@@ -2732,8 +2759,8 @@
         </w:rPr>
         <w:t xml:space="preserve"> </w:t>
       </w:r>
-      <w:bookmarkStart w:id="39" w:name="cliente_cidade"/>
-      <w:bookmarkEnd w:id="39"/>
+      <w:bookmarkStart w:id="40" w:name="cliente_cidade"/>
+      <w:bookmarkEnd w:id="40"/>
       <w:r>
         <w:rPr>
           <w:sz w:val="20"/>
@@ -2762,8 +2789,8 @@
         </w:rPr>
         <w:t xml:space="preserve"> </w:t>
       </w:r>
-      <w:bookmarkStart w:id="40" w:name="cliente_uf"/>
-      <w:bookmarkEnd w:id="40"/>
+      <w:bookmarkStart w:id="41" w:name="cliente_uf"/>
+      <w:bookmarkEnd w:id="41"/>
       <w:r>
         <w:rPr>
           <w:sz w:val="22"/>
@@ -2838,8 +2865,8 @@
         </w:rPr>
         <w:t xml:space="preserve"> </w:t>
       </w:r>
-      <w:bookmarkStart w:id="41" w:name="circular_numero"/>
-      <w:bookmarkEnd w:id="41"/>
+      <w:bookmarkStart w:id="42" w:name="circular_numero"/>
+      <w:bookmarkEnd w:id="42"/>
       <w:r>
         <w:rPr>
           <w:sz w:val="20"/>
@@ -2863,8 +2890,8 @@
         </w:rPr>
         <w:t xml:space="preserve"> </w:t>
       </w:r>
-      <w:bookmarkStart w:id="42" w:name="circular_data"/>
-      <w:bookmarkEnd w:id="42"/>
+      <w:bookmarkStart w:id="43" w:name="circular_data"/>
+      <w:bookmarkEnd w:id="43"/>
       <w:r>
         <w:rPr>
           <w:sz w:val="20"/>
@@ -2946,8 +2973,8 @@
         </w:rPr>
         <w:t xml:space="preserve"> </w:t>
       </w:r>
-      <w:bookmarkStart w:id="43" w:name="circular_numero2"/>
-      <w:bookmarkEnd w:id="43"/>
+      <w:bookmarkStart w:id="44" w:name="circular_numero2"/>
+      <w:bookmarkEnd w:id="44"/>
       <w:r>
         <w:rPr>
           <w:sz w:val="20"/>
@@ -2971,8 +2998,8 @@
         </w:rPr>
         <w:t xml:space="preserve"> </w:t>
       </w:r>
-      <w:bookmarkStart w:id="44" w:name="circular_data2"/>
-      <w:bookmarkEnd w:id="44"/>
+      <w:bookmarkStart w:id="45" w:name="circular_data2"/>
+      <w:bookmarkEnd w:id="45"/>
       <w:r>
         <w:rPr>
           <w:sz w:val="20"/>
@@ -3501,17 +3528,36 @@
                               </w:rPr>
                               <w:t xml:space="preserve">Home page: </w:t>
                             </w:r>
-                            <w:hyperlink r:id="rId17" w:history="1">
-                              <w:r>
-                                <w:rPr>
-                                  <w:rStyle w:val="Hyperlink"/>
-                                  <w:color w:val="auto"/>
-                                  <w:sz w:val="20"/>
-                                  <w:lang w:val="en-US"/>
-                                </w:rPr>
-                                <w:t>www.conservatoriohvillalobos.com.br</w:t>
-                              </w:r>
-                            </w:hyperlink>
+                            <w:r>
+                              <w:fldChar w:fldCharType="begin"/>
+                            </w:r>
+                            <w:r>
+                              <w:rPr>
+                                <w:lang w:val="en-US"/>
+                              </w:rPr>
+                              <w:instrText xml:space="preserve"> HYPERLINK "http://www.conservatoriohvillalobos.com.br" </w:instrText>
+                            </w:r>
+                            <w:r>
+                              <w:fldChar w:fldCharType="separate"/>
+                            </w:r>
+                            <w:r>
+                              <w:rPr>
+                                <w:rStyle w:val="Hyperlink"/>
+                                <w:color w:val="auto"/>
+                                <w:sz w:val="20"/>
+                                <w:lang w:val="en-US"/>
+                              </w:rPr>
+                              <w:t>www.conservatoriohvillalobos.com.br</w:t>
+                            </w:r>
+                            <w:r>
+                              <w:rPr>
+                                <w:rStyle w:val="Hyperlink"/>
+                                <w:color w:val="auto"/>
+                                <w:sz w:val="20"/>
+                                <w:lang w:val="en-US"/>
+                              </w:rPr>
+                              <w:fldChar w:fldCharType="end"/>
+                            </w:r>
                           </w:p>
                           <w:p>
                             <w:pPr>
@@ -3532,7 +3578,7 @@
                               </w:rPr>
                               <w:t xml:space="preserve">E-mail: </w:t>
                             </w:r>
-                            <w:hyperlink r:id="rId18" w:history="1">
+                            <w:hyperlink r:id="rId17" w:history="1">
                               <w:r>
                                 <w:rPr>
                                   <w:rStyle w:val="Hyperlink"/>
@@ -4831,17 +4877,36 @@
                               </w:rPr>
                               <w:t xml:space="preserve">Home page: </w:t>
                             </w:r>
-                            <w:hyperlink r:id="rId21" w:history="1">
-                              <w:r>
-                                <w:rPr>
-                                  <w:rStyle w:val="Hyperlink"/>
-                                  <w:color w:val="auto"/>
-                                  <w:sz w:val="20"/>
-                                  <w:lang w:val="en-US"/>
-                                </w:rPr>
-                                <w:t>www.conservatoriohvillalobos.com.br</w:t>
-                              </w:r>
-                            </w:hyperlink>
+                            <w:r>
+                              <w:fldChar w:fldCharType="begin"/>
+                            </w:r>
+                            <w:r>
+                              <w:rPr>
+                                <w:lang w:val="en-US"/>
+                              </w:rPr>
+                              <w:instrText xml:space="preserve"> HYPERLINK "http://www.conservatoriohvillalobos.com.br" </w:instrText>
+                            </w:r>
+                            <w:r>
+                              <w:fldChar w:fldCharType="separate"/>
+                            </w:r>
+                            <w:r>
+                              <w:rPr>
+                                <w:rStyle w:val="Hyperlink"/>
+                                <w:color w:val="auto"/>
+                                <w:sz w:val="20"/>
+                                <w:lang w:val="en-US"/>
+                              </w:rPr>
+                              <w:t>www.conservatoriohvillalobos.com.br</w:t>
+                            </w:r>
+                            <w:r>
+                              <w:rPr>
+                                <w:rStyle w:val="Hyperlink"/>
+                                <w:color w:val="auto"/>
+                                <w:sz w:val="20"/>
+                                <w:lang w:val="en-US"/>
+                              </w:rPr>
+                              <w:fldChar w:fldCharType="end"/>
+                            </w:r>
                           </w:p>
                           <w:p>
                             <w:pPr>
@@ -4862,7 +4927,7 @@
                               </w:rPr>
                               <w:t xml:space="preserve">E-mail: </w:t>
                             </w:r>
-                            <w:hyperlink r:id="rId22" w:history="1">
+                            <w:hyperlink r:id="rId21" w:history="1">
                               <w:r>
                                 <w:rPr>
                                   <w:rStyle w:val="Hyperlink"/>
@@ -6071,17 +6136,36 @@
                               </w:rPr>
                               <w:t xml:space="preserve">Home page: </w:t>
                             </w:r>
-                            <w:hyperlink r:id="rId25" w:history="1">
-                              <w:r>
-                                <w:rPr>
-                                  <w:rStyle w:val="Hyperlink"/>
-                                  <w:color w:val="auto"/>
-                                  <w:sz w:val="20"/>
-                                  <w:lang w:val="en-US"/>
-                                </w:rPr>
-                                <w:t>www.conservatoriohvillalobos.com.br</w:t>
-                              </w:r>
-                            </w:hyperlink>
+                            <w:r>
+                              <w:fldChar w:fldCharType="begin"/>
+                            </w:r>
+                            <w:r>
+                              <w:rPr>
+                                <w:lang w:val="en-US"/>
+                              </w:rPr>
+                              <w:instrText xml:space="preserve"> HYPERLINK "http://www.conservatoriohvillalobos.com.br" </w:instrText>
+                            </w:r>
+                            <w:r>
+                              <w:fldChar w:fldCharType="separate"/>
+                            </w:r>
+                            <w:r>
+                              <w:rPr>
+                                <w:rStyle w:val="Hyperlink"/>
+                                <w:color w:val="auto"/>
+                                <w:sz w:val="20"/>
+                                <w:lang w:val="en-US"/>
+                              </w:rPr>
+                              <w:t>www.conservatoriohvillalobos.com.br</w:t>
+                            </w:r>
+                            <w:r>
+                              <w:rPr>
+                                <w:rStyle w:val="Hyperlink"/>
+                                <w:color w:val="auto"/>
+                                <w:sz w:val="20"/>
+                                <w:lang w:val="en-US"/>
+                              </w:rPr>
+                              <w:fldChar w:fldCharType="end"/>
+                            </w:r>
                           </w:p>
                           <w:p>
                             <w:pPr>
@@ -6102,7 +6186,7 @@
                               </w:rPr>
                               <w:t xml:space="preserve">E-mail: </w:t>
                             </w:r>
-                            <w:hyperlink r:id="rId26" w:history="1">
+                            <w:hyperlink r:id="rId25" w:history="1">
                               <w:r>
                                 <w:rPr>
                                   <w:rStyle w:val="Hyperlink"/>
@@ -6634,8 +6718,8 @@
         </w:rPr>
         <w:t xml:space="preserve"> </w:t>
       </w:r>
-      <w:bookmarkStart w:id="45" w:name="valor_total2"/>
-      <w:bookmarkEnd w:id="45"/>
+      <w:bookmarkStart w:id="46" w:name="valor_total2"/>
+      <w:bookmarkEnd w:id="46"/>
       <w:r>
         <w:rPr>
           <w:b/>
@@ -6692,8 +6776,8 @@
         </w:rPr>
         <w:t xml:space="preserve"> </w:t>
       </w:r>
-      <w:bookmarkStart w:id="46" w:name="valor_mensal2"/>
-      <w:bookmarkEnd w:id="46"/>
+      <w:bookmarkStart w:id="47" w:name="valor_mensal2"/>
+      <w:bookmarkEnd w:id="47"/>
       <w:r>
         <w:rPr>
           <w:sz w:val="20"/>
@@ -6717,8 +6801,8 @@
         </w:rPr>
         <w:t xml:space="preserve"> </w:t>
       </w:r>
-      <w:bookmarkStart w:id="47" w:name="parcelas"/>
-      <w:bookmarkEnd w:id="47"/>
+      <w:bookmarkStart w:id="48" w:name="parcelas"/>
+      <w:bookmarkEnd w:id="48"/>
       <w:r>
         <w:rPr>
           <w:b/>
@@ -6755,7 +6839,6 @@
         </w:rPr>
         <w:t xml:space="preserve"> de</w:t>
       </w:r>
-      <w:bookmarkStart w:id="48" w:name="_GoBack"/>
       <w:r>
         <w:rPr>
           <w:b/>
@@ -6766,7 +6849,6 @@
       </w:r>
       <w:bookmarkStart w:id="49" w:name="valor_mensal3"/>
       <w:bookmarkEnd w:id="49"/>
-      <w:bookmarkEnd w:id="48"/>
       <w:r>
         <w:rPr>
           <w:sz w:val="20"/>
@@ -7730,17 +7812,36 @@
                               </w:rPr>
                               <w:t xml:space="preserve">Home page: </w:t>
                             </w:r>
-                            <w:hyperlink r:id="rId29" w:history="1">
-                              <w:r>
-                                <w:rPr>
-                                  <w:rStyle w:val="Hyperlink"/>
-                                  <w:color w:val="auto"/>
-                                  <w:sz w:val="20"/>
-                                  <w:lang w:val="en-US"/>
-                                </w:rPr>
-                                <w:t>www.conservatoriohvillalobos.com.br</w:t>
-                              </w:r>
-                            </w:hyperlink>
+                            <w:r>
+                              <w:fldChar w:fldCharType="begin"/>
+                            </w:r>
+                            <w:r>
+                              <w:rPr>
+                                <w:lang w:val="en-US"/>
+                              </w:rPr>
+                              <w:instrText xml:space="preserve"> HYPERLINK "http://www.conservatoriohvillalobos.com.br" </w:instrText>
+                            </w:r>
+                            <w:r>
+                              <w:fldChar w:fldCharType="separate"/>
+                            </w:r>
+                            <w:r>
+                              <w:rPr>
+                                <w:rStyle w:val="Hyperlink"/>
+                                <w:color w:val="auto"/>
+                                <w:sz w:val="20"/>
+                                <w:lang w:val="en-US"/>
+                              </w:rPr>
+                              <w:t>www.conservatoriohvillalobos.com.br</w:t>
+                            </w:r>
+                            <w:r>
+                              <w:rPr>
+                                <w:rStyle w:val="Hyperlink"/>
+                                <w:color w:val="auto"/>
+                                <w:sz w:val="20"/>
+                                <w:lang w:val="en-US"/>
+                              </w:rPr>
+                              <w:fldChar w:fldCharType="end"/>
+                            </w:r>
                           </w:p>
                           <w:p>
                             <w:pPr>
@@ -7761,7 +7862,7 @@
                               </w:rPr>
                               <w:t xml:space="preserve">E-mail: </w:t>
                             </w:r>
-                            <w:hyperlink r:id="rId30" w:history="1">
+                            <w:hyperlink r:id="rId29" w:history="1">
                               <w:r>
                                 <w:rPr>
                                   <w:rStyle w:val="Hyperlink"/>
@@ -8618,7 +8719,7 @@
                               <w:sz w:val="26"/>
                               <w:szCs w:val="26"/>
                             </w:rPr>
-                            <w:t>5</w:t>
+                            <w:t>1</w:t>
                           </w:r>
                           <w:r>
                             <w:rPr>
@@ -8698,7 +8799,7 @@
                         <w:sz w:val="26"/>
                         <w:szCs w:val="26"/>
                       </w:rPr>
-                      <w:t>5</w:t>
+                      <w:t>1</w:t>
                     </w:r>
                     <w:r>
                       <w:rPr>
@@ -10525,7 +10626,7 @@
 </file>
 
 <file path=customXml/itemProps1.xml><?xml version="1.0" encoding="utf-8"?>
-<ds:datastoreItem xmlns:ds="http://schemas.openxmlformats.org/officeDocument/2006/customXml" ds:itemID="{2EB3D158-1A49-4A8C-B127-26426523B9ED}">
+<ds:datastoreItem xmlns:ds="http://schemas.openxmlformats.org/officeDocument/2006/customXml" ds:itemID="{907E2AA0-44C1-4A40-9714-F0AD0C059F39}">
   <ds:schemaRefs>
     <ds:schemaRef ds:uri="http://schemas.openxmlformats.org/officeDocument/2006/bibliography"/>
   </ds:schemaRefs>

</xml_diff>

<commit_message>
Versão 5 da template de contrato
Título auto explicativo.
</commit_message>
<xml_diff>
--- a/private/contratos/template.docx
+++ b/private/contratos/template.docx
@@ -1,6 +1,6 @@
 
 <file path=word/document.xml><?xml version="1.0" encoding="utf-8"?>
-<w:document xmlns:wpc="http://schemas.microsoft.com/office/word/2010/wordprocessingCanvas" xmlns:mc="http://schemas.openxmlformats.org/markup-compatibility/2006" xmlns:o="urn:schemas-microsoft-com:office:office" xmlns:r="http://schemas.openxmlformats.org/officeDocument/2006/relationships" xmlns:m="http://schemas.openxmlformats.org/officeDocument/2006/math" xmlns:v="urn:schemas-microsoft-com:vml" xmlns:wp14="http://schemas.microsoft.com/office/word/2010/wordprocessingDrawing" xmlns:wp="http://schemas.openxmlformats.org/drawingml/2006/wordprocessingDrawing" xmlns:w10="urn:schemas-microsoft-com:office:word" xmlns:w="http://schemas.openxmlformats.org/wordprocessingml/2006/main" xmlns:w14="http://schemas.microsoft.com/office/word/2010/wordml" xmlns:wpg="http://schemas.microsoft.com/office/word/2010/wordprocessingGroup" xmlns:wpi="http://schemas.microsoft.com/office/word/2010/wordprocessingInk" xmlns:wne="http://schemas.microsoft.com/office/word/2006/wordml" xmlns:wps="http://schemas.microsoft.com/office/word/2010/wordprocessingShape" mc:Ignorable="w14 wp14">
+<w:document xmlns:wpc="http://schemas.microsoft.com/office/word/2010/wordprocessingCanvas" xmlns:mc="http://schemas.openxmlformats.org/markup-compatibility/2006" xmlns:o="urn:schemas-microsoft-com:office:office" xmlns:r="http://schemas.openxmlformats.org/officeDocument/2006/relationships" xmlns:m="http://schemas.openxmlformats.org/officeDocument/2006/math" xmlns:v="urn:schemas-microsoft-com:vml" xmlns:wp14="http://schemas.microsoft.com/office/word/2010/wordprocessingDrawing" xmlns:wp="http://schemas.openxmlformats.org/drawingml/2006/wordprocessingDrawing" xmlns:w10="urn:schemas-microsoft-com:office:word" xmlns:w="http://schemas.openxmlformats.org/wordprocessingml/2006/main" xmlns:w14="http://schemas.microsoft.com/office/word/2010/wordml" xmlns:w15="http://schemas.microsoft.com/office/word/2012/wordml" xmlns:wpg="http://schemas.microsoft.com/office/word/2010/wordprocessingGroup" xmlns:wpi="http://schemas.microsoft.com/office/word/2010/wordprocessingInk" xmlns:wne="http://schemas.microsoft.com/office/word/2006/wordml" xmlns:wps="http://schemas.microsoft.com/office/word/2010/wordprocessingShape" mc:Ignorable="w14 w15 wp14">
   <w:body>
     <w:p>
       <w:pPr>
@@ -293,7 +293,6 @@
         </w:rPr>
         <w:t xml:space="preserve">Todas </w:t>
       </w:r>
-      <w:proofErr w:type="gramStart"/>
       <w:r>
         <w:rPr>
           <w:sz w:val="20"/>
@@ -319,13 +318,20 @@
         </w:rPr>
         <w:t>–feiras</w:t>
       </w:r>
-      <w:proofErr w:type="gramEnd"/>
-      <w:r>
-        <w:rPr>
-          <w:sz w:val="20"/>
-          <w:szCs w:val="20"/>
-        </w:rPr>
-        <w:t>, das</w:t>
+      <w:r>
+        <w:rPr>
+          <w:sz w:val="20"/>
+          <w:szCs w:val="20"/>
+        </w:rPr>
+        <w:t xml:space="preserve">, </w:t>
+      </w:r>
+      <w:proofErr w:type="gramStart"/>
+      <w:r>
+        <w:rPr>
+          <w:sz w:val="20"/>
+          <w:szCs w:val="20"/>
+        </w:rPr>
+        <w:t>das</w:t>
       </w:r>
       <w:r>
         <w:rPr>
@@ -350,7 +356,15 @@
           <w:sz w:val="20"/>
           <w:szCs w:val="20"/>
         </w:rPr>
-        <w:t>horas às</w:t>
+        <w:t>horas</w:t>
+      </w:r>
+      <w:proofErr w:type="gramEnd"/>
+      <w:r>
+        <w:rPr>
+          <w:sz w:val="20"/>
+          <w:szCs w:val="20"/>
+        </w:rPr>
+        <w:t xml:space="preserve"> às</w:t>
       </w:r>
       <w:r>
         <w:rPr>
@@ -1054,7 +1068,6 @@
         </w:rPr>
         <w:t xml:space="preserve">considerado matriculado, </w:t>
       </w:r>
-      <w:proofErr w:type="gramStart"/>
       <w:r>
         <w:rPr>
           <w:bCs/>
@@ -1063,7 +1076,6 @@
         </w:rPr>
         <w:t>sob pena</w:t>
       </w:r>
-      <w:proofErr w:type="gramEnd"/>
       <w:r>
         <w:rPr>
           <w:bCs/>
@@ -1720,21 +1732,38 @@
         </w:rPr>
         <w:t>, após 60 dias ao cartório de protestos e a efetivação do cancelamento da matrícula contratada.</w:t>
       </w:r>
-      <w:r>
-        <w:rPr>
-          <w:sz w:val="20"/>
-          <w:szCs w:val="20"/>
-        </w:rPr>
-        <w:t xml:space="preserve">  </w:t>
-      </w:r>
-    </w:p>
-    <w:p>
-      <w:pPr>
-        <w:rPr>
-          <w:sz w:val="20"/>
-          <w:szCs w:val="20"/>
-        </w:rPr>
-      </w:pPr>
+    </w:p>
+    <w:p>
+      <w:pPr>
+        <w:jc w:val="both"/>
+        <w:rPr>
+          <w:sz w:val="20"/>
+          <w:szCs w:val="20"/>
+        </w:rPr>
+      </w:pPr>
+      <w:r>
+        <w:rPr>
+          <w:sz w:val="20"/>
+          <w:szCs w:val="20"/>
+        </w:rPr>
+        <w:t>11- Multa rescisória de 17,70% no cancelamento da matrícula, calculada sobre a última parcela, a ser paga no ato da solicitação. Eventuais parcelas que estejam em aberto/atrasadas deverão ser regularizadas para que o cancelamento da matrícula seja efetivado.</w:t>
+      </w:r>
+    </w:p>
+    <w:p>
+      <w:pPr>
+        <w:jc w:val="both"/>
+        <w:rPr>
+          <w:sz w:val="20"/>
+          <w:szCs w:val="20"/>
+        </w:rPr>
+      </w:pPr>
+      <w:r>
+        <w:rPr>
+          <w:sz w:val="20"/>
+          <w:szCs w:val="20"/>
+        </w:rPr>
+        <w:t>12- A partir de 7 (sete) dias de atraso nas parcelas, o cliente deverá estar ciente de eventuais comunicações a serem encaminhadas via e-mail, correios, telefone, etc.</w:t>
+      </w:r>
     </w:p>
     <w:p>
       <w:pPr>
@@ -2191,15 +2220,7 @@
           <w:sz w:val="20"/>
           <w:szCs w:val="20"/>
         </w:rPr>
-        <w:t xml:space="preserve"> na cidade de Santos-SP, neste ato representada por seu representante legal, infra-assinado, doravante denominada simplesmente ESCOLA, e de outro</w:t>
-      </w:r>
-      <w:proofErr w:type="gramStart"/>
-      <w:r>
-        <w:rPr>
-          <w:sz w:val="20"/>
-          <w:szCs w:val="20"/>
-        </w:rPr>
-        <w:t>,</w:t>
+        <w:t xml:space="preserve"> na cidade de Santos-SP, neste ato representada por seu representante legal, infra-assinado, doravante denominada simplesmente ESCOLA, e de outro,</w:t>
       </w:r>
       <w:r>
         <w:rPr>
@@ -2216,15 +2237,7 @@
           <w:sz w:val="20"/>
           <w:szCs w:val="20"/>
         </w:rPr>
-        <w:t>,</w:t>
-      </w:r>
-      <w:proofErr w:type="gramEnd"/>
-      <w:r>
-        <w:rPr>
-          <w:sz w:val="20"/>
-          <w:szCs w:val="20"/>
-        </w:rPr>
-        <w:t xml:space="preserve"> nacionalidade:</w:t>
+        <w:t>, nacionalidade:</w:t>
       </w:r>
       <w:r>
         <w:rPr>
@@ -3226,25 +3239,7 @@
           <w:sz w:val="20"/>
           <w:szCs w:val="20"/>
         </w:rPr>
-        <w:t xml:space="preserve"> </w:t>
-      </w:r>
-      <w:proofErr w:type="gramStart"/>
-      <w:r>
-        <w:rPr>
-          <w:rFonts w:ascii="Times New Roman" w:hAnsi="Times New Roman" w:cs="Times New Roman"/>
-          <w:sz w:val="20"/>
-          <w:szCs w:val="20"/>
-        </w:rPr>
-        <w:t>4</w:t>
-      </w:r>
-      <w:proofErr w:type="gramEnd"/>
-      <w:r>
-        <w:rPr>
-          <w:rFonts w:ascii="Times New Roman" w:hAnsi="Times New Roman" w:cs="Times New Roman"/>
-          <w:sz w:val="20"/>
-          <w:szCs w:val="20"/>
-        </w:rPr>
-        <w:t xml:space="preserve"> (quatro) aulas/mês</w:t>
+        <w:t xml:space="preserve"> 4 (quatro) aulas/mês</w:t>
       </w:r>
       <w:r>
         <w:rPr>
@@ -3480,23 +3475,13 @@
         </w:rPr>
         <w:t xml:space="preserve">tiver </w:t>
       </w:r>
-      <w:proofErr w:type="gramStart"/>
-      <w:r>
-        <w:rPr>
-          <w:rFonts w:ascii="Times New Roman" w:hAnsi="Times New Roman" w:cs="Times New Roman"/>
-          <w:sz w:val="20"/>
-          <w:szCs w:val="20"/>
-        </w:rPr>
-        <w:t>5</w:t>
-      </w:r>
-      <w:proofErr w:type="gramEnd"/>
-      <w:r>
-        <w:rPr>
-          <w:rFonts w:ascii="Times New Roman" w:hAnsi="Times New Roman" w:cs="Times New Roman"/>
-          <w:sz w:val="20"/>
-          <w:szCs w:val="20"/>
-        </w:rPr>
-        <w:t xml:space="preserve"> </w:t>
+      <w:r>
+        <w:rPr>
+          <w:rFonts w:ascii="Times New Roman" w:hAnsi="Times New Roman" w:cs="Times New Roman"/>
+          <w:sz w:val="20"/>
+          <w:szCs w:val="20"/>
+        </w:rPr>
+        <w:t xml:space="preserve">5 </w:t>
       </w:r>
       <w:r>
         <w:rPr>
@@ -4513,8 +4498,6 @@
           <w:szCs w:val="20"/>
         </w:rPr>
       </w:pPr>
-      <w:bookmarkStart w:id="45" w:name="_GoBack"/>
-      <w:bookmarkEnd w:id="45"/>
     </w:p>
     <w:p>
       <w:pPr>
@@ -4733,16 +4716,7 @@
           <w:sz w:val="20"/>
           <w:szCs w:val="20"/>
         </w:rPr>
-        <w:t xml:space="preserve"> Caso o aluno venha ser reprovado em uma ou mais disciplinas, por qualquer motivo, deverá matricular-se para refazê-la(s), arcando com todos os custos desta(s) nova(s) disciplina(s), </w:t>
-      </w:r>
-      <w:proofErr w:type="gramStart"/>
-      <w:r>
-        <w:rPr>
-          <w:rFonts w:ascii="Times New Roman" w:hAnsi="Times New Roman" w:cs="Times New Roman"/>
-          <w:sz w:val="20"/>
-          <w:szCs w:val="20"/>
-        </w:rPr>
-        <w:t>sob</w:t>
+        <w:t xml:space="preserve"> Caso o aluno venha ser reprovado em uma ou mais disciplinas, por qualquer motivo, deverá matricular-se para refazê-la(s), arcando com todos os custos desta(s) nova(s) disciplina(s), sob</w:t>
       </w:r>
       <w:r>
         <w:rPr>
@@ -4760,7 +4734,6 @@
         </w:rPr>
         <w:t>pena</w:t>
       </w:r>
-      <w:proofErr w:type="gramEnd"/>
       <w:r>
         <w:rPr>
           <w:rFonts w:ascii="Times New Roman" w:hAnsi="Times New Roman" w:cs="Times New Roman"/>
@@ -5133,26 +5106,107 @@
           <w:sz w:val="20"/>
           <w:szCs w:val="20"/>
         </w:rPr>
-        <w:t xml:space="preserve"> pagará o total de</w:t>
+        <w:t xml:space="preserve"> pagará o total </w:t>
       </w:r>
       <w:proofErr w:type="gramStart"/>
       <w:r>
         <w:rPr>
-          <w:b/>
-          <w:sz w:val="20"/>
-          <w:szCs w:val="20"/>
-        </w:rPr>
-        <w:t xml:space="preserve"> </w:t>
-      </w:r>
-      <w:bookmarkStart w:id="46" w:name="valor_total2"/>
+          <w:sz w:val="20"/>
+          <w:szCs w:val="20"/>
+        </w:rPr>
+        <w:t>de</w:t>
+      </w:r>
+      <w:r>
+        <w:rPr>
+          <w:b/>
+          <w:sz w:val="20"/>
+          <w:szCs w:val="20"/>
+        </w:rPr>
+        <w:t xml:space="preserve"> </w:t>
+      </w:r>
+      <w:bookmarkStart w:id="45" w:name="valor_total2"/>
+      <w:bookmarkEnd w:id="45"/>
+      <w:r>
+        <w:rPr>
+          <w:b/>
+          <w:sz w:val="20"/>
+          <w:szCs w:val="20"/>
+        </w:rPr>
+        <w:t xml:space="preserve"> </w:t>
+      </w:r>
+      <w:r>
+        <w:rPr>
+          <w:sz w:val="20"/>
+          <w:szCs w:val="20"/>
+        </w:rPr>
+        <w:t>(</w:t>
+      </w:r>
+      <w:proofErr w:type="gramEnd"/>
+      <w:r>
+        <w:rPr>
+          <w:sz w:val="20"/>
+          <w:szCs w:val="20"/>
+        </w:rPr>
+        <w:t>reais), dividido conforme parágrafo 1º ou 2 desta cláusula:</w:t>
+      </w:r>
+    </w:p>
+    <w:p>
+      <w:pPr>
+        <w:jc w:val="both"/>
+        <w:rPr>
+          <w:b/>
+          <w:sz w:val="20"/>
+          <w:szCs w:val="20"/>
+        </w:rPr>
+      </w:pPr>
+    </w:p>
+    <w:p>
+      <w:pPr>
+        <w:jc w:val="both"/>
+        <w:rPr>
+          <w:sz w:val="20"/>
+          <w:szCs w:val="20"/>
+        </w:rPr>
+      </w:pPr>
+      <w:r>
+        <w:rPr>
+          <w:b/>
+          <w:sz w:val="20"/>
+          <w:szCs w:val="20"/>
+        </w:rPr>
+        <w:t xml:space="preserve">Parágrafo 1º: </w:t>
+      </w:r>
+      <w:r>
+        <w:rPr>
+          <w:sz w:val="20"/>
+          <w:szCs w:val="20"/>
+        </w:rPr>
+        <w:t xml:space="preserve">Primeira parcela no valor </w:t>
+      </w:r>
+      <w:proofErr w:type="gramStart"/>
+      <w:r>
+        <w:rPr>
+          <w:sz w:val="20"/>
+          <w:szCs w:val="20"/>
+        </w:rPr>
+        <w:t>de</w:t>
+      </w:r>
+      <w:r>
+        <w:rPr>
+          <w:b/>
+          <w:sz w:val="20"/>
+          <w:szCs w:val="20"/>
+        </w:rPr>
+        <w:t xml:space="preserve"> </w:t>
+      </w:r>
+      <w:bookmarkStart w:id="46" w:name="valor_mensal2"/>
       <w:bookmarkEnd w:id="46"/>
       <w:r>
         <w:rPr>
-          <w:b/>
-          <w:sz w:val="20"/>
-          <w:szCs w:val="20"/>
-        </w:rPr>
-        <w:t xml:space="preserve"> </w:t>
+          <w:sz w:val="20"/>
+          <w:szCs w:val="20"/>
+        </w:rPr>
+        <w:t>,</w:t>
       </w:r>
       <w:proofErr w:type="gramEnd"/>
       <w:r>
@@ -5160,236 +5214,169 @@
           <w:sz w:val="20"/>
           <w:szCs w:val="20"/>
         </w:rPr>
-        <w:t>(reais), dividido conforme parágrafo 1º ou 2 desta cláusula:</w:t>
-      </w:r>
-    </w:p>
-    <w:p>
-      <w:pPr>
-        <w:jc w:val="both"/>
-        <w:rPr>
-          <w:b/>
-          <w:sz w:val="20"/>
-          <w:szCs w:val="20"/>
-        </w:rPr>
-      </w:pPr>
-    </w:p>
-    <w:p>
-      <w:pPr>
-        <w:jc w:val="both"/>
-        <w:rPr>
-          <w:sz w:val="20"/>
-          <w:szCs w:val="20"/>
-        </w:rPr>
-      </w:pPr>
-      <w:r>
-        <w:rPr>
-          <w:b/>
-          <w:sz w:val="20"/>
-          <w:szCs w:val="20"/>
-        </w:rPr>
-        <w:t xml:space="preserve">Parágrafo 1º: </w:t>
-      </w:r>
-      <w:r>
-        <w:rPr>
-          <w:sz w:val="20"/>
-          <w:szCs w:val="20"/>
-        </w:rPr>
-        <w:t xml:space="preserve">Primeira parcela no valor </w:t>
-      </w:r>
-      <w:proofErr w:type="gramStart"/>
-      <w:r>
-        <w:rPr>
-          <w:sz w:val="20"/>
-          <w:szCs w:val="20"/>
-        </w:rPr>
-        <w:t>de</w:t>
-      </w:r>
-      <w:r>
-        <w:rPr>
-          <w:b/>
-          <w:sz w:val="20"/>
-          <w:szCs w:val="20"/>
-        </w:rPr>
-        <w:t xml:space="preserve"> </w:t>
-      </w:r>
-      <w:bookmarkStart w:id="47" w:name="valor_mensal2"/>
+        <w:t xml:space="preserve"> vencendo no ato da matrícula e</w:t>
+      </w:r>
+      <w:r>
+        <w:rPr>
+          <w:b/>
+          <w:sz w:val="20"/>
+          <w:szCs w:val="20"/>
+        </w:rPr>
+        <w:t xml:space="preserve"> </w:t>
+      </w:r>
+      <w:bookmarkStart w:id="47" w:name="parcelas"/>
       <w:bookmarkEnd w:id="47"/>
       <w:r>
         <w:rPr>
-          <w:sz w:val="20"/>
-          <w:szCs w:val="20"/>
-        </w:rPr>
-        <w:t>,</w:t>
-      </w:r>
-      <w:proofErr w:type="gramEnd"/>
-      <w:r>
-        <w:rPr>
-          <w:sz w:val="20"/>
-          <w:szCs w:val="20"/>
-        </w:rPr>
-        <w:t xml:space="preserve"> vencendo no ato da matrícula e</w:t>
-      </w:r>
-      <w:r>
-        <w:rPr>
-          <w:b/>
-          <w:sz w:val="20"/>
-          <w:szCs w:val="20"/>
-        </w:rPr>
-        <w:t xml:space="preserve"> </w:t>
-      </w:r>
-      <w:bookmarkStart w:id="48" w:name="parcelas"/>
+          <w:b/>
+          <w:sz w:val="20"/>
+          <w:szCs w:val="20"/>
+        </w:rPr>
+        <w:t xml:space="preserve"> </w:t>
+      </w:r>
+      <w:r>
+        <w:rPr>
+          <w:sz w:val="20"/>
+          <w:szCs w:val="20"/>
+        </w:rPr>
+        <w:t xml:space="preserve">parcelas </w:t>
+      </w:r>
+      <w:r>
+        <w:rPr>
+          <w:sz w:val="20"/>
+          <w:szCs w:val="20"/>
+        </w:rPr>
+        <w:t>no</w:t>
+      </w:r>
+      <w:r>
+        <w:rPr>
+          <w:sz w:val="20"/>
+          <w:szCs w:val="20"/>
+        </w:rPr>
+        <w:t xml:space="preserve"> valor</w:t>
+      </w:r>
+      <w:r>
+        <w:rPr>
+          <w:sz w:val="20"/>
+          <w:szCs w:val="20"/>
+        </w:rPr>
+        <w:t xml:space="preserve"> de</w:t>
+      </w:r>
+      <w:r>
+        <w:rPr>
+          <w:b/>
+          <w:sz w:val="20"/>
+          <w:szCs w:val="20"/>
+        </w:rPr>
+        <w:t xml:space="preserve"> </w:t>
+      </w:r>
+      <w:bookmarkStart w:id="48" w:name="valor_mensal3"/>
       <w:bookmarkEnd w:id="48"/>
       <w:r>
         <w:rPr>
-          <w:b/>
-          <w:sz w:val="20"/>
-          <w:szCs w:val="20"/>
-        </w:rPr>
-        <w:t xml:space="preserve"> </w:t>
-      </w:r>
-      <w:r>
-        <w:rPr>
-          <w:sz w:val="20"/>
-          <w:szCs w:val="20"/>
-        </w:rPr>
-        <w:t xml:space="preserve">parcelas </w:t>
-      </w:r>
-      <w:r>
-        <w:rPr>
-          <w:sz w:val="20"/>
-          <w:szCs w:val="20"/>
-        </w:rPr>
-        <w:t>no</w:t>
-      </w:r>
-      <w:r>
-        <w:rPr>
-          <w:sz w:val="20"/>
-          <w:szCs w:val="20"/>
-        </w:rPr>
-        <w:t xml:space="preserve"> valor</w:t>
-      </w:r>
-      <w:r>
-        <w:rPr>
-          <w:sz w:val="20"/>
-          <w:szCs w:val="20"/>
-        </w:rPr>
-        <w:t xml:space="preserve"> de</w:t>
-      </w:r>
-      <w:r>
-        <w:rPr>
-          <w:b/>
-          <w:sz w:val="20"/>
-          <w:szCs w:val="20"/>
-        </w:rPr>
-        <w:t xml:space="preserve"> </w:t>
-      </w:r>
-      <w:bookmarkStart w:id="49" w:name="valor_mensal3"/>
+          <w:sz w:val="20"/>
+          <w:szCs w:val="20"/>
+        </w:rPr>
+        <w:t xml:space="preserve">, </w:t>
+      </w:r>
+      <w:r>
+        <w:rPr>
+          <w:b/>
+          <w:bCs/>
+          <w:sz w:val="20"/>
+          <w:szCs w:val="20"/>
+        </w:rPr>
+        <w:t>vencendo sempre no</w:t>
+      </w:r>
+      <w:r>
+        <w:rPr>
+          <w:b/>
+          <w:bCs/>
+          <w:sz w:val="20"/>
+          <w:szCs w:val="20"/>
+        </w:rPr>
+        <w:t>s</w:t>
+      </w:r>
+      <w:r>
+        <w:rPr>
+          <w:b/>
+          <w:bCs/>
+          <w:sz w:val="20"/>
+          <w:szCs w:val="20"/>
+        </w:rPr>
+        <w:t xml:space="preserve"> dia</w:t>
+      </w:r>
+      <w:r>
+        <w:rPr>
+          <w:b/>
+          <w:bCs/>
+          <w:sz w:val="20"/>
+          <w:szCs w:val="20"/>
+        </w:rPr>
+        <w:t>s 5, 10, 15 ou 21</w:t>
+      </w:r>
+      <w:r>
+        <w:rPr>
+          <w:b/>
+          <w:bCs/>
+          <w:sz w:val="20"/>
+          <w:szCs w:val="20"/>
+        </w:rPr>
+        <w:t xml:space="preserve"> (</w:t>
+      </w:r>
+      <w:r>
+        <w:rPr>
+          <w:b/>
+          <w:bCs/>
+          <w:sz w:val="20"/>
+          <w:szCs w:val="20"/>
+        </w:rPr>
+        <w:t>cinco, dez, quinze ou vinte e um</w:t>
+      </w:r>
+      <w:r>
+        <w:rPr>
+          <w:b/>
+          <w:bCs/>
+          <w:sz w:val="20"/>
+          <w:szCs w:val="20"/>
+        </w:rPr>
+        <w:t xml:space="preserve">) </w:t>
+      </w:r>
+      <w:r>
+        <w:rPr>
+          <w:b/>
+          <w:bCs/>
+          <w:sz w:val="20"/>
+          <w:szCs w:val="20"/>
+        </w:rPr>
+        <w:t>de cada mês</w:t>
+      </w:r>
+      <w:r>
+        <w:rPr>
+          <w:b/>
+          <w:bCs/>
+          <w:sz w:val="20"/>
+          <w:szCs w:val="20"/>
+        </w:rPr>
+        <w:t xml:space="preserve"> (o que for mais próximo da data de matrícula do aluno)</w:t>
+      </w:r>
+      <w:r>
+        <w:rPr>
+          <w:sz w:val="20"/>
+          <w:szCs w:val="20"/>
+        </w:rPr>
+        <w:t>, dos meses de</w:t>
+      </w:r>
+      <w:r>
+        <w:rPr>
+          <w:b/>
+          <w:sz w:val="20"/>
+          <w:szCs w:val="20"/>
+        </w:rPr>
+        <w:t xml:space="preserve"> </w:t>
+      </w:r>
+      <w:bookmarkStart w:id="49" w:name="mes_inicio"/>
       <w:bookmarkEnd w:id="49"/>
-      <w:r>
-        <w:rPr>
-          <w:sz w:val="20"/>
-          <w:szCs w:val="20"/>
-        </w:rPr>
-        <w:t xml:space="preserve">, </w:t>
-      </w:r>
-      <w:r>
-        <w:rPr>
-          <w:b/>
-          <w:bCs/>
-          <w:sz w:val="20"/>
-          <w:szCs w:val="20"/>
-        </w:rPr>
-        <w:t>vencendo sempre no</w:t>
-      </w:r>
-      <w:r>
-        <w:rPr>
-          <w:b/>
-          <w:bCs/>
-          <w:sz w:val="20"/>
-          <w:szCs w:val="20"/>
-        </w:rPr>
-        <w:t>s</w:t>
-      </w:r>
-      <w:r>
-        <w:rPr>
-          <w:b/>
-          <w:bCs/>
-          <w:sz w:val="20"/>
-          <w:szCs w:val="20"/>
-        </w:rPr>
-        <w:t xml:space="preserve"> dia</w:t>
-      </w:r>
-      <w:r>
-        <w:rPr>
-          <w:b/>
-          <w:bCs/>
-          <w:sz w:val="20"/>
-          <w:szCs w:val="20"/>
-        </w:rPr>
-        <w:t>s 5, 10, 15 ou 21</w:t>
-      </w:r>
-      <w:r>
-        <w:rPr>
-          <w:b/>
-          <w:bCs/>
-          <w:sz w:val="20"/>
-          <w:szCs w:val="20"/>
-        </w:rPr>
-        <w:t xml:space="preserve"> (</w:t>
-      </w:r>
-      <w:r>
-        <w:rPr>
-          <w:b/>
-          <w:bCs/>
-          <w:sz w:val="20"/>
-          <w:szCs w:val="20"/>
-        </w:rPr>
-        <w:t>cinco, dez, quinze ou vinte e um</w:t>
-      </w:r>
-      <w:r>
-        <w:rPr>
-          <w:b/>
-          <w:bCs/>
-          <w:sz w:val="20"/>
-          <w:szCs w:val="20"/>
-        </w:rPr>
-        <w:t xml:space="preserve">) </w:t>
-      </w:r>
-      <w:r>
-        <w:rPr>
-          <w:b/>
-          <w:bCs/>
-          <w:sz w:val="20"/>
-          <w:szCs w:val="20"/>
-        </w:rPr>
-        <w:t>de cada mês</w:t>
-      </w:r>
-      <w:r>
-        <w:rPr>
-          <w:b/>
-          <w:bCs/>
-          <w:sz w:val="20"/>
-          <w:szCs w:val="20"/>
-        </w:rPr>
-        <w:t xml:space="preserve"> (o que for mais próximo da data de matrícula do aluno)</w:t>
-      </w:r>
-      <w:r>
-        <w:rPr>
-          <w:sz w:val="20"/>
-          <w:szCs w:val="20"/>
-        </w:rPr>
-        <w:t>, dos meses de</w:t>
-      </w:r>
-      <w:r>
-        <w:rPr>
-          <w:b/>
-          <w:sz w:val="20"/>
-          <w:szCs w:val="20"/>
-        </w:rPr>
-        <w:t xml:space="preserve"> </w:t>
-      </w:r>
-      <w:bookmarkStart w:id="50" w:name="mes_inicio"/>
-      <w:bookmarkEnd w:id="50"/>
       <w:r>
         <w:rPr>
           <w:b/>
@@ -5478,8 +5465,8 @@
         </w:rPr>
         <w:t xml:space="preserve"> </w:t>
       </w:r>
-      <w:bookmarkStart w:id="51" w:name="ano_vigente"/>
-      <w:bookmarkEnd w:id="51"/>
+      <w:bookmarkStart w:id="50" w:name="ano_vigente"/>
+      <w:bookmarkEnd w:id="50"/>
       <w:r>
         <w:rPr>
           <w:sz w:val="20"/>
@@ -5873,562 +5860,868 @@
         </w:rPr>
         <w:t xml:space="preserve"> </w:t>
       </w:r>
-      <w:bookmarkStart w:id="52" w:name="ano_vigente3"/>
+      <w:bookmarkStart w:id="51" w:name="ano_vigente3"/>
+      <w:bookmarkEnd w:id="51"/>
+      <w:r>
+        <w:rPr>
+          <w:sz w:val="20"/>
+          <w:szCs w:val="20"/>
+        </w:rPr>
+        <w:t>,</w:t>
+      </w:r>
+      <w:proofErr w:type="gramEnd"/>
+      <w:r>
+        <w:rPr>
+          <w:sz w:val="20"/>
+          <w:szCs w:val="20"/>
+        </w:rPr>
+        <w:t xml:space="preserve"> e poderá ser rescindido</w:t>
+      </w:r>
+      <w:r>
+        <w:rPr>
+          <w:sz w:val="20"/>
+          <w:szCs w:val="20"/>
+        </w:rPr>
+        <w:t xml:space="preserve"> por ambas as</w:t>
+      </w:r>
+      <w:r>
+        <w:rPr>
+          <w:sz w:val="20"/>
+          <w:szCs w:val="20"/>
+        </w:rPr>
+        <w:t xml:space="preserve"> partes nas seguintes hipóteses:</w:t>
+      </w:r>
+    </w:p>
+    <w:p>
+      <w:pPr>
+        <w:jc w:val="both"/>
+        <w:rPr>
+          <w:b/>
+          <w:sz w:val="20"/>
+          <w:szCs w:val="20"/>
+        </w:rPr>
+      </w:pPr>
+    </w:p>
+    <w:p>
+      <w:pPr>
+        <w:jc w:val="both"/>
+        <w:rPr>
+          <w:sz w:val="20"/>
+          <w:szCs w:val="20"/>
+        </w:rPr>
+      </w:pPr>
+      <w:r>
+        <w:rPr>
+          <w:b/>
+          <w:sz w:val="20"/>
+          <w:szCs w:val="20"/>
+        </w:rPr>
+        <w:t xml:space="preserve">Parágrafo 1º: </w:t>
+      </w:r>
+      <w:r>
+        <w:rPr>
+          <w:sz w:val="20"/>
+          <w:szCs w:val="20"/>
+        </w:rPr>
+        <w:t xml:space="preserve">Pela </w:t>
+      </w:r>
+      <w:r>
+        <w:rPr>
+          <w:b/>
+          <w:sz w:val="20"/>
+          <w:szCs w:val="20"/>
+        </w:rPr>
+        <w:t>ESCOLA</w:t>
+      </w:r>
+      <w:r>
+        <w:rPr>
+          <w:sz w:val="20"/>
+          <w:szCs w:val="20"/>
+        </w:rPr>
+        <w:t>, através da completa prestação dos serviços educacionais musicais contratados, com o término do curso contratado.</w:t>
+      </w:r>
+    </w:p>
+    <w:p>
+      <w:pPr>
+        <w:jc w:val="both"/>
+        <w:rPr>
+          <w:sz w:val="20"/>
+          <w:szCs w:val="20"/>
+        </w:rPr>
+      </w:pPr>
+      <w:r>
+        <w:rPr>
+          <w:b/>
+          <w:sz w:val="20"/>
+          <w:szCs w:val="20"/>
+        </w:rPr>
+        <w:t xml:space="preserve">Parágrafo 2º: </w:t>
+      </w:r>
+      <w:r>
+        <w:rPr>
+          <w:sz w:val="20"/>
+          <w:szCs w:val="20"/>
+        </w:rPr>
+        <w:t>Pelo</w:t>
+      </w:r>
+      <w:r>
+        <w:rPr>
+          <w:b/>
+          <w:sz w:val="20"/>
+          <w:szCs w:val="20"/>
+        </w:rPr>
+        <w:t xml:space="preserve"> CONTRATANTE, </w:t>
+      </w:r>
+      <w:r>
+        <w:rPr>
+          <w:sz w:val="20"/>
+          <w:szCs w:val="20"/>
+        </w:rPr>
+        <w:t>através da rescisão formal, sendo neste caso obrigatório o preenchimento do formulário apropriado que estará à disposição na secretaria da Escola.</w:t>
+      </w:r>
+    </w:p>
+    <w:p>
+      <w:pPr>
+        <w:jc w:val="both"/>
+        <w:rPr>
+          <w:sz w:val="20"/>
+          <w:szCs w:val="20"/>
+        </w:rPr>
+      </w:pPr>
+      <w:r>
+        <w:rPr>
+          <w:b/>
+          <w:sz w:val="20"/>
+          <w:szCs w:val="20"/>
+        </w:rPr>
+        <w:t xml:space="preserve">Parágrafo 3º: </w:t>
+      </w:r>
+      <w:r>
+        <w:rPr>
+          <w:sz w:val="20"/>
+          <w:szCs w:val="20"/>
+        </w:rPr>
+        <w:t xml:space="preserve">Pelo desligamento do </w:t>
+      </w:r>
+      <w:r>
+        <w:rPr>
+          <w:b/>
+          <w:sz w:val="20"/>
+          <w:szCs w:val="20"/>
+        </w:rPr>
+        <w:t>CONTRATANTE</w:t>
+      </w:r>
+      <w:r>
+        <w:rPr>
+          <w:sz w:val="20"/>
+          <w:szCs w:val="20"/>
+        </w:rPr>
+        <w:t xml:space="preserve"> nos termos do Regimento Escolar.</w:t>
+      </w:r>
+    </w:p>
+    <w:p>
+      <w:pPr>
+        <w:jc w:val="both"/>
+        <w:rPr>
+          <w:sz w:val="20"/>
+          <w:szCs w:val="20"/>
+        </w:rPr>
+      </w:pPr>
+      <w:r>
+        <w:rPr>
+          <w:b/>
+          <w:sz w:val="20"/>
+          <w:szCs w:val="20"/>
+        </w:rPr>
+        <w:t xml:space="preserve">Parágrafo 4º: </w:t>
+      </w:r>
+      <w:r>
+        <w:rPr>
+          <w:sz w:val="20"/>
+          <w:szCs w:val="20"/>
+        </w:rPr>
+        <w:t xml:space="preserve">Em todos os casos, fica o </w:t>
+      </w:r>
+      <w:r>
+        <w:rPr>
+          <w:b/>
+          <w:sz w:val="20"/>
+          <w:szCs w:val="20"/>
+        </w:rPr>
+        <w:t>CONTRATANTE</w:t>
+      </w:r>
+      <w:r>
+        <w:rPr>
+          <w:sz w:val="20"/>
+          <w:szCs w:val="20"/>
+        </w:rPr>
+        <w:t xml:space="preserve"> obrigado a pagar o valor da parcela do </w:t>
+      </w:r>
+    </w:p>
+    <w:p>
+      <w:pPr>
+        <w:jc w:val="both"/>
+        <w:rPr>
+          <w:sz w:val="20"/>
+          <w:szCs w:val="20"/>
+        </w:rPr>
+      </w:pPr>
+      <w:r>
+        <w:rPr>
+          <w:sz w:val="20"/>
+          <w:szCs w:val="20"/>
+        </w:rPr>
+        <w:t>mês  que ocorrer o evento, além de outros débitos eventualmente existentes.</w:t>
+      </w:r>
+    </w:p>
+    <w:p>
+      <w:pPr>
+        <w:jc w:val="both"/>
+        <w:rPr>
+          <w:sz w:val="20"/>
+          <w:szCs w:val="20"/>
+        </w:rPr>
+      </w:pPr>
+      <w:r>
+        <w:rPr>
+          <w:b/>
+          <w:sz w:val="20"/>
+          <w:szCs w:val="20"/>
+        </w:rPr>
+        <w:t>Parágrafo 5º:</w:t>
+      </w:r>
+      <w:r>
+        <w:rPr>
+          <w:sz w:val="20"/>
+          <w:szCs w:val="20"/>
+        </w:rPr>
+        <w:t xml:space="preserve"> No caso de rescisão do presente contrato pelo </w:t>
+      </w:r>
+      <w:r>
+        <w:rPr>
+          <w:b/>
+          <w:sz w:val="20"/>
+          <w:szCs w:val="20"/>
+        </w:rPr>
+        <w:t xml:space="preserve">CONTRATANTE, </w:t>
+      </w:r>
+      <w:r>
+        <w:rPr>
+          <w:sz w:val="20"/>
+          <w:szCs w:val="20"/>
+        </w:rPr>
+        <w:t>antes do início do curso contratado, este não terá direito à restituição de qualquer valor pago.</w:t>
+      </w:r>
+    </w:p>
+    <w:p>
+      <w:pPr>
+        <w:jc w:val="both"/>
+        <w:rPr>
+          <w:sz w:val="20"/>
+          <w:szCs w:val="20"/>
+        </w:rPr>
+      </w:pPr>
+      <w:r>
+        <w:rPr>
+          <w:b/>
+          <w:sz w:val="20"/>
+          <w:szCs w:val="20"/>
+        </w:rPr>
+        <w:t>Parágrafo 6º:</w:t>
+      </w:r>
+      <w:r>
+        <w:rPr>
+          <w:sz w:val="20"/>
+          <w:szCs w:val="20"/>
+        </w:rPr>
+        <w:t xml:space="preserve"> A ausência do aluno(a) nas aulas contratadas não eximem </w:t>
+      </w:r>
+      <w:r>
+        <w:rPr>
+          <w:sz w:val="20"/>
+          <w:szCs w:val="20"/>
+        </w:rPr>
+        <w:t xml:space="preserve">o cliente </w:t>
+      </w:r>
+      <w:r>
+        <w:rPr>
+          <w:sz w:val="20"/>
+          <w:szCs w:val="20"/>
+        </w:rPr>
+        <w:t>do pagamento das parcelas mensais ou dão direito a desconto na parcela, te</w:t>
+      </w:r>
+      <w:r>
+        <w:rPr>
+          <w:sz w:val="20"/>
+          <w:szCs w:val="20"/>
+        </w:rPr>
+        <w:t>ndo em vista que a sala de aula e professor estarão à disposição do aluno nos dias e horários contratados.</w:t>
+      </w:r>
+    </w:p>
+    <w:p>
+      <w:pPr>
+        <w:jc w:val="both"/>
+        <w:rPr>
+          <w:sz w:val="20"/>
+          <w:szCs w:val="20"/>
+        </w:rPr>
+      </w:pPr>
+      <w:r>
+        <w:rPr>
+          <w:b/>
+          <w:sz w:val="20"/>
+          <w:szCs w:val="20"/>
+        </w:rPr>
+        <w:t>Parágrafo 7º:</w:t>
+      </w:r>
+      <w:r>
+        <w:rPr>
+          <w:sz w:val="20"/>
+          <w:szCs w:val="20"/>
+        </w:rPr>
+        <w:t xml:space="preserve"> Em caso de desistência do curso contratado, o cliente deverá assinar requerimento apropriado à disposição na secretaria da Escola, até no máximo dia 30 de cada mês, com o carnê de mensalidades em mãos, devendo saldar as parcelas que porventura estejam em aberto, no ato da assinatura da desistência. Após o cancelamento, as parcelas subsequentes serão encaminhadas para cancelamento, visando a devida exclusão do quadro de cobranças.</w:t>
+      </w:r>
+    </w:p>
+    <w:p>
+      <w:pPr>
+        <w:jc w:val="both"/>
+        <w:rPr>
+          <w:sz w:val="20"/>
+          <w:szCs w:val="20"/>
+        </w:rPr>
+      </w:pPr>
+      <w:r>
+        <w:rPr>
+          <w:b/>
+          <w:sz w:val="20"/>
+          <w:szCs w:val="20"/>
+        </w:rPr>
+        <w:t>Parágrafo 8º:</w:t>
+      </w:r>
+      <w:r>
+        <w:rPr>
+          <w:sz w:val="20"/>
+          <w:szCs w:val="20"/>
+        </w:rPr>
+        <w:t xml:space="preserve"> O cancelamento efetuado anteriormente as férias, no intuito de retornar após a mesma, acarretará no pagamento da mensalidade na qual deixou de ser paga em decorrência da rescisão, pelo fato do curso ter seu valor anual dividido pelo número de meses a contar da matrícula até dezembro do ano corrente, onde se confirma assim sua continuidade.</w:t>
+      </w:r>
+    </w:p>
+    <w:p>
+      <w:pPr>
+        <w:jc w:val="both"/>
+        <w:rPr>
+          <w:sz w:val="20"/>
+          <w:szCs w:val="20"/>
+        </w:rPr>
+      </w:pPr>
+      <w:r>
+        <w:rPr>
+          <w:b/>
+          <w:sz w:val="20"/>
+          <w:szCs w:val="20"/>
+        </w:rPr>
+        <w:t>Parágrafo 9º:</w:t>
+      </w:r>
+      <w:r>
+        <w:rPr>
+          <w:sz w:val="20"/>
+          <w:szCs w:val="20"/>
+        </w:rPr>
+        <w:t xml:space="preserve"> O cancelamento requisitado a partir do dia 1º ensejará débito ao mês vigente, independente do aluno frequentar as aulas ou não, deixando o aluno a vontade para a escolha de participar do mês no curso ou sua interrupção, apesar do pagamento.</w:t>
+      </w:r>
+    </w:p>
+    <w:p>
+      <w:pPr>
+        <w:jc w:val="both"/>
+        <w:rPr>
+          <w:sz w:val="20"/>
+          <w:szCs w:val="20"/>
+        </w:rPr>
+      </w:pPr>
+      <w:r>
+        <w:rPr>
+          <w:b/>
+          <w:sz w:val="20"/>
+          <w:szCs w:val="20"/>
+        </w:rPr>
+        <w:t>Parágrafo 10º:</w:t>
+      </w:r>
+      <w:r>
+        <w:rPr>
+          <w:sz w:val="20"/>
+          <w:szCs w:val="20"/>
+        </w:rPr>
+        <w:t xml:space="preserve"> O não cancelamento em requerimento pr</w:t>
+      </w:r>
+      <w:r>
+        <w:rPr>
+          <w:sz w:val="20"/>
+          <w:szCs w:val="20"/>
+        </w:rPr>
+        <w:t xml:space="preserve">óprio da Escola significa a manutenção do vínculo contratual, ensejando cobrança das parcelas e eventuais medidas de cobrança administrativa/judicial, no caso de inadimplência. </w:t>
+      </w:r>
+    </w:p>
+    <w:p>
+      <w:pPr>
+        <w:jc w:val="both"/>
+        <w:rPr>
+          <w:sz w:val="20"/>
+          <w:szCs w:val="20"/>
+        </w:rPr>
+      </w:pPr>
+      <w:r>
+        <w:rPr>
+          <w:b/>
+          <w:sz w:val="20"/>
+          <w:szCs w:val="20"/>
+        </w:rPr>
+        <w:t>Parágrafo 11º:</w:t>
+      </w:r>
+      <w:r>
+        <w:rPr>
+          <w:sz w:val="20"/>
+          <w:szCs w:val="20"/>
+        </w:rPr>
+        <w:t xml:space="preserve"> A partir de 7 (sete) dias de atraso na parcela, o cliente deverá estar ciente de que a Escola</w:t>
+      </w:r>
+      <w:r>
+        <w:rPr>
+          <w:sz w:val="20"/>
+          <w:szCs w:val="20"/>
+        </w:rPr>
+        <w:t xml:space="preserve"> emitirá avisos </w:t>
+      </w:r>
+      <w:r>
+        <w:rPr>
+          <w:sz w:val="20"/>
+          <w:szCs w:val="20"/>
+        </w:rPr>
+        <w:t>via e-mail, correios</w:t>
+      </w:r>
+      <w:r>
+        <w:rPr>
+          <w:sz w:val="20"/>
+          <w:szCs w:val="20"/>
+        </w:rPr>
+        <w:t xml:space="preserve"> e/ou </w:t>
+      </w:r>
+      <w:r>
+        <w:rPr>
+          <w:sz w:val="20"/>
+          <w:szCs w:val="20"/>
+        </w:rPr>
+        <w:t>telefone, devido até</w:t>
+      </w:r>
+      <w:r>
+        <w:rPr>
+          <w:sz w:val="20"/>
+          <w:szCs w:val="20"/>
+        </w:rPr>
+        <w:t>,</w:t>
+      </w:r>
+      <w:r>
+        <w:rPr>
+          <w:sz w:val="20"/>
+          <w:szCs w:val="20"/>
+        </w:rPr>
+        <w:t xml:space="preserve"> por muitas vezes, o cliente esquecer de realizar o pagamento da parcela.</w:t>
+      </w:r>
+    </w:p>
+    <w:p>
+      <w:pPr>
+        <w:jc w:val="both"/>
+        <w:rPr>
+          <w:sz w:val="20"/>
+          <w:szCs w:val="20"/>
+        </w:rPr>
+      </w:pPr>
+      <w:r>
+        <w:rPr>
+          <w:b/>
+          <w:sz w:val="20"/>
+          <w:szCs w:val="20"/>
+        </w:rPr>
+        <w:t>Parágrafo 12º:</w:t>
+      </w:r>
+      <w:r>
+        <w:rPr>
+          <w:sz w:val="20"/>
+          <w:szCs w:val="20"/>
+        </w:rPr>
+        <w:t xml:space="preserve"> Após 60 dias de inadimplência do cliente, o contrato será cancelado automaticamente, e ainda, não se concretizando acordo por parte do contratado, serão tomadas medidas judiciais para a devida cobrança das mensalidades em atraso.</w:t>
+      </w:r>
+    </w:p>
+    <w:p>
+      <w:pPr>
+        <w:jc w:val="both"/>
+        <w:rPr>
+          <w:sz w:val="20"/>
+          <w:szCs w:val="20"/>
+        </w:rPr>
+      </w:pPr>
+      <w:r>
+        <w:rPr>
+          <w:b/>
+          <w:sz w:val="20"/>
+          <w:szCs w:val="20"/>
+        </w:rPr>
+        <w:t>Parágrafo 13º:</w:t>
+      </w:r>
+      <w:r>
+        <w:rPr>
+          <w:sz w:val="20"/>
+          <w:szCs w:val="20"/>
+        </w:rPr>
+        <w:t xml:space="preserve"> Não serão aceit</w:t>
+      </w:r>
+      <w:r>
+        <w:rPr>
+          <w:sz w:val="20"/>
+          <w:szCs w:val="20"/>
+        </w:rPr>
+        <w:t>as solicitações de cancelamento</w:t>
+      </w:r>
+      <w:r>
+        <w:rPr>
+          <w:sz w:val="20"/>
+          <w:szCs w:val="20"/>
+        </w:rPr>
+        <w:t xml:space="preserve"> por telefone, carta</w:t>
+      </w:r>
+      <w:r>
+        <w:rPr>
+          <w:sz w:val="20"/>
+          <w:szCs w:val="20"/>
+        </w:rPr>
+        <w:t xml:space="preserve"> ou</w:t>
+      </w:r>
+      <w:r>
+        <w:rPr>
+          <w:sz w:val="20"/>
+          <w:szCs w:val="20"/>
+        </w:rPr>
+        <w:t xml:space="preserve"> e-mail, somente documento próprio da Escola.</w:t>
+      </w:r>
+    </w:p>
+    <w:p>
+      <w:pPr>
+        <w:jc w:val="both"/>
+        <w:rPr>
+          <w:sz w:val="20"/>
+          <w:szCs w:val="20"/>
+        </w:rPr>
+      </w:pPr>
+      <w:r>
+        <w:rPr>
+          <w:b/>
+          <w:sz w:val="20"/>
+          <w:szCs w:val="20"/>
+        </w:rPr>
+        <w:t>Parágrafo 14º:</w:t>
+      </w:r>
+      <w:r>
+        <w:rPr>
+          <w:sz w:val="20"/>
+          <w:szCs w:val="20"/>
+        </w:rPr>
+        <w:t xml:space="preserve"> No cancelamento não se considera a data do vencimento e sim somente o dia 30 de cada mês, independente da data de vencimento referida no carnê, sem proporcionalidades.</w:t>
+      </w:r>
+    </w:p>
+    <w:p>
+      <w:pPr>
+        <w:jc w:val="both"/>
+        <w:rPr>
+          <w:sz w:val="20"/>
+          <w:szCs w:val="20"/>
+        </w:rPr>
+      </w:pPr>
+      <w:r>
+        <w:rPr>
+          <w:b/>
+          <w:sz w:val="20"/>
+          <w:szCs w:val="20"/>
+        </w:rPr>
+        <w:t>Parágrafo 15º:</w:t>
+      </w:r>
+      <w:r>
+        <w:rPr>
+          <w:sz w:val="20"/>
+          <w:szCs w:val="20"/>
+        </w:rPr>
+        <w:t xml:space="preserve"> No cancelamento haverá uma multa </w:t>
+      </w:r>
+      <w:r>
+        <w:rPr>
+          <w:sz w:val="20"/>
+          <w:szCs w:val="20"/>
+        </w:rPr>
+        <w:t>rescisória de 17,70% no cancelamento da matrícula, calculada sobre a última parcela, a ser paga no ato da solicitação. Eventuais parcelas que estejam em aberto/atrasadas deverão ser regularizadas para que o cancelamento da matrícula seja efetivado.</w:t>
+      </w:r>
+    </w:p>
+    <w:p>
+      <w:pPr>
+        <w:jc w:val="both"/>
+        <w:rPr>
+          <w:rFonts w:ascii="Comic Sans MS" w:hAnsi="Comic Sans MS"/>
+          <w:sz w:val="20"/>
+          <w:szCs w:val="20"/>
+        </w:rPr>
+      </w:pPr>
+      <w:r>
+        <w:rPr>
+          <w:rFonts w:ascii="Comic Sans MS" w:hAnsi="Comic Sans MS"/>
+          <w:sz w:val="20"/>
+          <w:szCs w:val="20"/>
+        </w:rPr>
+        <w:t xml:space="preserve">                                                                                                </w:t>
+      </w:r>
+    </w:p>
+    <w:p>
+      <w:pPr>
+        <w:jc w:val="both"/>
+        <w:rPr>
+          <w:sz w:val="20"/>
+          <w:szCs w:val="20"/>
+        </w:rPr>
+      </w:pPr>
+      <w:r>
+        <w:rPr>
+          <w:b/>
+          <w:sz w:val="20"/>
+          <w:szCs w:val="20"/>
+          <w:u w:val="single"/>
+        </w:rPr>
+        <w:t>CLÁUSULA VIGÉSIMA SEXTA:</w:t>
+      </w:r>
+      <w:r>
+        <w:rPr>
+          <w:sz w:val="20"/>
+          <w:szCs w:val="20"/>
+        </w:rPr>
+        <w:t xml:space="preserve"> As partes atribuem ao presente contrato plena eficácia e força executiva extrajudicial, obrigando-se a si, seus herdeiros ou sucessores, ao seu integral cumprimento. </w:t>
+      </w:r>
+    </w:p>
+    <w:p>
+      <w:pPr>
+        <w:jc w:val="both"/>
+        <w:rPr>
+          <w:sz w:val="20"/>
+          <w:szCs w:val="20"/>
+        </w:rPr>
+      </w:pPr>
+    </w:p>
+    <w:p>
+      <w:pPr>
+        <w:jc w:val="both"/>
+        <w:rPr>
+          <w:sz w:val="20"/>
+          <w:szCs w:val="20"/>
+        </w:rPr>
+      </w:pPr>
+      <w:r>
+        <w:rPr>
+          <w:b/>
+          <w:sz w:val="20"/>
+          <w:szCs w:val="20"/>
+          <w:u w:val="single"/>
+        </w:rPr>
+        <w:t>CLÁUSULA VIGÉSIMA SÉTIMA:</w:t>
+      </w:r>
+      <w:r>
+        <w:rPr>
+          <w:sz w:val="20"/>
+          <w:szCs w:val="20"/>
+        </w:rPr>
+        <w:t xml:space="preserve"> Para dirimir questões oriundas do presente contrato, as partes elegem o foro da comarca de Santos, renunciando a qualquer outro, por mais privilegiado que seja. E por estarem justas e contratadas, assinam o presente instrumento em duas vias de igual teor e forma, para que produzam todos os efeitos legais.</w:t>
+      </w:r>
+    </w:p>
+    <w:p>
+      <w:pPr>
+        <w:jc w:val="both"/>
+        <w:rPr>
+          <w:sz w:val="20"/>
+          <w:szCs w:val="20"/>
+        </w:rPr>
+      </w:pPr>
+    </w:p>
+    <w:p>
+      <w:pPr>
+        <w:jc w:val="center"/>
+        <w:rPr>
+          <w:sz w:val="20"/>
+          <w:szCs w:val="20"/>
+        </w:rPr>
+      </w:pPr>
+      <w:r>
+        <w:rPr>
+          <w:sz w:val="20"/>
+          <w:szCs w:val="20"/>
+        </w:rPr>
+        <w:t>Santos,</w:t>
+      </w:r>
+      <w:r>
+        <w:rPr>
+          <w:sz w:val="20"/>
+          <w:szCs w:val="20"/>
+        </w:rPr>
+        <w:t xml:space="preserve"> </w:t>
+      </w:r>
+      <w:bookmarkStart w:id="52" w:name="data_matricula2"/>
       <w:bookmarkEnd w:id="52"/>
-      <w:r>
-        <w:rPr>
-          <w:sz w:val="20"/>
-          <w:szCs w:val="20"/>
-        </w:rPr>
-        <w:t>,</w:t>
-      </w:r>
-      <w:proofErr w:type="gramEnd"/>
-      <w:r>
-        <w:rPr>
-          <w:sz w:val="20"/>
-          <w:szCs w:val="20"/>
-        </w:rPr>
-        <w:t xml:space="preserve"> e poderá ser rescindido</w:t>
-      </w:r>
-      <w:r>
-        <w:rPr>
-          <w:sz w:val="20"/>
-          <w:szCs w:val="20"/>
-        </w:rPr>
-        <w:t xml:space="preserve"> por ambas as</w:t>
-      </w:r>
-      <w:r>
-        <w:rPr>
-          <w:sz w:val="20"/>
-          <w:szCs w:val="20"/>
-        </w:rPr>
-        <w:t xml:space="preserve"> partes nas seguintes hipóteses:</w:t>
-      </w:r>
-    </w:p>
-    <w:p>
-      <w:pPr>
-        <w:jc w:val="both"/>
-        <w:rPr>
-          <w:b/>
-          <w:sz w:val="20"/>
-          <w:szCs w:val="20"/>
-        </w:rPr>
-      </w:pPr>
-    </w:p>
-    <w:p>
-      <w:pPr>
-        <w:jc w:val="both"/>
-        <w:rPr>
-          <w:sz w:val="20"/>
-          <w:szCs w:val="20"/>
-        </w:rPr>
-      </w:pPr>
-      <w:r>
-        <w:rPr>
-          <w:b/>
-          <w:sz w:val="20"/>
-          <w:szCs w:val="20"/>
-        </w:rPr>
-        <w:t xml:space="preserve">Parágrafo 1º: </w:t>
-      </w:r>
-      <w:r>
-        <w:rPr>
-          <w:sz w:val="20"/>
-          <w:szCs w:val="20"/>
-        </w:rPr>
-        <w:t xml:space="preserve">Pela </w:t>
-      </w:r>
-      <w:r>
-        <w:rPr>
-          <w:b/>
+    </w:p>
+    <w:p>
+      <w:pPr>
+        <w:jc w:val="both"/>
+        <w:rPr>
+          <w:sz w:val="20"/>
+          <w:szCs w:val="20"/>
+        </w:rPr>
+      </w:pPr>
+    </w:p>
+    <w:p>
+      <w:pPr>
+        <w:jc w:val="center"/>
+        <w:rPr>
+          <w:sz w:val="20"/>
+          <w:szCs w:val="20"/>
+        </w:rPr>
+      </w:pPr>
+      <w:r>
+        <w:rPr>
+          <w:sz w:val="20"/>
+          <w:szCs w:val="20"/>
+        </w:rPr>
+        <w:t>___________________________</w:t>
+      </w:r>
+    </w:p>
+    <w:p>
+      <w:pPr>
+        <w:jc w:val="center"/>
+        <w:rPr>
+          <w:sz w:val="20"/>
+          <w:szCs w:val="20"/>
+        </w:rPr>
+      </w:pPr>
+      <w:r>
+        <w:rPr>
+          <w:sz w:val="20"/>
+          <w:szCs w:val="20"/>
+        </w:rPr>
+        <w:t>CONTRATANTE</w:t>
+      </w:r>
+    </w:p>
+    <w:p>
+      <w:pPr>
+        <w:jc w:val="center"/>
+        <w:rPr>
+          <w:sz w:val="20"/>
+          <w:szCs w:val="20"/>
+        </w:rPr>
+      </w:pPr>
+    </w:p>
+    <w:p>
+      <w:pPr>
+        <w:jc w:val="center"/>
+        <w:rPr>
+          <w:sz w:val="20"/>
+          <w:szCs w:val="20"/>
+        </w:rPr>
+      </w:pPr>
+      <w:r>
+        <w:rPr>
+          <w:sz w:val="20"/>
+          <w:szCs w:val="20"/>
+        </w:rPr>
+        <w:t>___________________________</w:t>
+      </w:r>
+    </w:p>
+    <w:p>
+      <w:pPr>
+        <w:jc w:val="center"/>
+        <w:rPr>
+          <w:sz w:val="20"/>
+          <w:szCs w:val="20"/>
+        </w:rPr>
+      </w:pPr>
+      <w:r>
+        <w:rPr>
           <w:sz w:val="20"/>
           <w:szCs w:val="20"/>
         </w:rPr>
         <w:t>ESCOLA</w:t>
       </w:r>
-      <w:r>
-        <w:rPr>
-          <w:sz w:val="20"/>
-          <w:szCs w:val="20"/>
-        </w:rPr>
-        <w:t>, através da completa prestação dos serviços educacionais musicais contratados, com o término do curso contratado.</w:t>
-      </w:r>
-    </w:p>
-    <w:p>
-      <w:pPr>
-        <w:jc w:val="both"/>
-        <w:rPr>
-          <w:sz w:val="20"/>
-          <w:szCs w:val="20"/>
-        </w:rPr>
-      </w:pPr>
-      <w:r>
-        <w:rPr>
-          <w:b/>
-          <w:sz w:val="20"/>
-          <w:szCs w:val="20"/>
-        </w:rPr>
-        <w:t xml:space="preserve">Parágrafo 2º: </w:t>
-      </w:r>
-      <w:r>
-        <w:rPr>
-          <w:sz w:val="20"/>
-          <w:szCs w:val="20"/>
-        </w:rPr>
-        <w:t>Pelo</w:t>
-      </w:r>
-      <w:r>
-        <w:rPr>
-          <w:b/>
-          <w:sz w:val="20"/>
-          <w:szCs w:val="20"/>
-        </w:rPr>
-        <w:t xml:space="preserve"> CONTRATANTE, </w:t>
-      </w:r>
-      <w:r>
-        <w:rPr>
-          <w:sz w:val="20"/>
-          <w:szCs w:val="20"/>
-        </w:rPr>
-        <w:t>através da rescisão formal, sendo neste caso obrigatório o preenchimento do formulário apropriado que estará à disposição na secretaria da Escola.</w:t>
-      </w:r>
-    </w:p>
-    <w:p>
-      <w:pPr>
-        <w:jc w:val="both"/>
-        <w:rPr>
-          <w:sz w:val="20"/>
-          <w:szCs w:val="20"/>
-        </w:rPr>
-      </w:pPr>
-      <w:r>
-        <w:rPr>
-          <w:b/>
-          <w:sz w:val="20"/>
-          <w:szCs w:val="20"/>
-        </w:rPr>
-        <w:t xml:space="preserve">Parágrafo 3º: </w:t>
-      </w:r>
-      <w:r>
-        <w:rPr>
-          <w:sz w:val="20"/>
-          <w:szCs w:val="20"/>
-        </w:rPr>
-        <w:t xml:space="preserve">Pelo desligamento do </w:t>
-      </w:r>
-      <w:r>
-        <w:rPr>
-          <w:b/>
-          <w:sz w:val="20"/>
-          <w:szCs w:val="20"/>
-        </w:rPr>
-        <w:t>CONTRATANTE</w:t>
-      </w:r>
-      <w:r>
-        <w:rPr>
-          <w:sz w:val="20"/>
-          <w:szCs w:val="20"/>
-        </w:rPr>
-        <w:t xml:space="preserve"> nos termos do Regimento Escolar.</w:t>
-      </w:r>
-    </w:p>
-    <w:p>
-      <w:pPr>
-        <w:jc w:val="both"/>
-        <w:rPr>
-          <w:sz w:val="20"/>
-          <w:szCs w:val="20"/>
-        </w:rPr>
-      </w:pPr>
-      <w:r>
-        <w:rPr>
-          <w:b/>
-          <w:sz w:val="20"/>
-          <w:szCs w:val="20"/>
-        </w:rPr>
-        <w:t xml:space="preserve">Parágrafo 4º: </w:t>
-      </w:r>
-      <w:r>
-        <w:rPr>
-          <w:sz w:val="20"/>
-          <w:szCs w:val="20"/>
-        </w:rPr>
-        <w:t xml:space="preserve">Em todos os casos, fica o </w:t>
-      </w:r>
-      <w:r>
-        <w:rPr>
-          <w:b/>
-          <w:sz w:val="20"/>
-          <w:szCs w:val="20"/>
-        </w:rPr>
-        <w:t>CONTRATANTE</w:t>
-      </w:r>
-      <w:r>
-        <w:rPr>
-          <w:sz w:val="20"/>
-          <w:szCs w:val="20"/>
-        </w:rPr>
-        <w:t xml:space="preserve"> obrigado a pagar o valor da parcela do </w:t>
-      </w:r>
-    </w:p>
-    <w:p>
-      <w:pPr>
-        <w:jc w:val="both"/>
-        <w:rPr>
-          <w:sz w:val="20"/>
-          <w:szCs w:val="20"/>
-        </w:rPr>
-      </w:pPr>
-      <w:r>
-        <w:rPr>
-          <w:sz w:val="20"/>
-          <w:szCs w:val="20"/>
-        </w:rPr>
-        <w:t>mês  que ocorrer o evento, além de outros débitos eventualmente existentes.</w:t>
-      </w:r>
-    </w:p>
-    <w:p>
-      <w:pPr>
-        <w:jc w:val="both"/>
-        <w:rPr>
-          <w:sz w:val="20"/>
-          <w:szCs w:val="20"/>
-        </w:rPr>
-      </w:pPr>
-      <w:r>
-        <w:rPr>
-          <w:b/>
-          <w:sz w:val="20"/>
-          <w:szCs w:val="20"/>
-        </w:rPr>
-        <w:t>Parágrafo 5º:</w:t>
-      </w:r>
-      <w:r>
-        <w:rPr>
-          <w:sz w:val="20"/>
-          <w:szCs w:val="20"/>
-        </w:rPr>
-        <w:t xml:space="preserve"> No caso de rescisão do presente contrato pelo </w:t>
-      </w:r>
-      <w:r>
-        <w:rPr>
-          <w:b/>
-          <w:sz w:val="20"/>
-          <w:szCs w:val="20"/>
-        </w:rPr>
-        <w:t xml:space="preserve">CONTRATANTE, </w:t>
-      </w:r>
-      <w:r>
-        <w:rPr>
-          <w:sz w:val="20"/>
-          <w:szCs w:val="20"/>
-        </w:rPr>
-        <w:t>antes do início do curso contratado, este não terá direito à restituição de qualquer valor pago.</w:t>
-      </w:r>
-    </w:p>
-    <w:p>
-      <w:pPr>
-        <w:jc w:val="both"/>
-        <w:rPr>
-          <w:rFonts w:ascii="Comic Sans MS" w:hAnsi="Comic Sans MS"/>
-        </w:rPr>
-      </w:pPr>
-      <w:r>
-        <w:rPr>
-          <w:rFonts w:ascii="Comic Sans MS" w:hAnsi="Comic Sans MS"/>
-        </w:rPr>
-        <w:t xml:space="preserve">                                                                                                </w:t>
-      </w:r>
-    </w:p>
-    <w:p>
-      <w:pPr>
-        <w:jc w:val="both"/>
-        <w:rPr>
-          <w:sz w:val="20"/>
-          <w:szCs w:val="20"/>
-        </w:rPr>
-      </w:pPr>
-      <w:r>
-        <w:rPr>
-          <w:b/>
-          <w:sz w:val="20"/>
-          <w:szCs w:val="20"/>
-          <w:u w:val="single"/>
-        </w:rPr>
-        <w:t>CLÁUSULA VIGÉSIMA SEXTA:</w:t>
-      </w:r>
-      <w:r>
-        <w:rPr>
-          <w:sz w:val="20"/>
-          <w:szCs w:val="20"/>
-        </w:rPr>
-        <w:t xml:space="preserve"> As partes atribuem ao presente contrato plena eficácia e força executiva extrajudicial, obrigando-se a si, seus herdeiros ou sucessores, ao seu integral cumprimento. </w:t>
-      </w:r>
-    </w:p>
-    <w:p>
-      <w:pPr>
-        <w:jc w:val="both"/>
-        <w:rPr>
-          <w:sz w:val="20"/>
-          <w:szCs w:val="20"/>
-        </w:rPr>
-      </w:pPr>
-    </w:p>
-    <w:p>
-      <w:pPr>
-        <w:jc w:val="both"/>
-        <w:rPr>
-          <w:sz w:val="20"/>
-          <w:szCs w:val="20"/>
-        </w:rPr>
-      </w:pPr>
-      <w:r>
-        <w:rPr>
-          <w:b/>
-          <w:sz w:val="20"/>
-          <w:szCs w:val="20"/>
-          <w:u w:val="single"/>
-        </w:rPr>
-        <w:t>CLÁUSULA VIGÉSIMA SÉTIMA:</w:t>
-      </w:r>
-      <w:r>
-        <w:rPr>
-          <w:sz w:val="20"/>
-          <w:szCs w:val="20"/>
-        </w:rPr>
-        <w:t xml:space="preserve"> Para dirimir questões oriundas do presente contrato, as partes elegem o foro da comarca de Santos, renunciando a qualquer outro, por mais privilegiado que seja. E por estarem justas e contratadas, assinam o presente instrumento em duas vias de igual teor e forma, para que produzam todos os efeitos legais.</w:t>
-      </w:r>
-    </w:p>
-    <w:p>
-      <w:pPr>
-        <w:jc w:val="both"/>
-        <w:rPr>
-          <w:sz w:val="20"/>
-          <w:szCs w:val="20"/>
-        </w:rPr>
-      </w:pPr>
-    </w:p>
-    <w:p>
-      <w:pPr>
-        <w:jc w:val="both"/>
-        <w:rPr>
-          <w:sz w:val="20"/>
-          <w:szCs w:val="20"/>
-        </w:rPr>
-      </w:pPr>
-    </w:p>
-    <w:p>
-      <w:pPr>
-        <w:jc w:val="center"/>
-        <w:rPr>
-          <w:sz w:val="20"/>
-          <w:szCs w:val="20"/>
-        </w:rPr>
-      </w:pPr>
-      <w:r>
-        <w:rPr>
-          <w:sz w:val="20"/>
-          <w:szCs w:val="20"/>
-        </w:rPr>
-        <w:t>Santos,</w:t>
-      </w:r>
-      <w:r>
-        <w:rPr>
-          <w:sz w:val="20"/>
-          <w:szCs w:val="20"/>
-        </w:rPr>
-        <w:t xml:space="preserve"> </w:t>
-      </w:r>
-      <w:bookmarkStart w:id="53" w:name="data_matricula2"/>
+    </w:p>
+    <w:p>
+      <w:pPr>
+        <w:jc w:val="both"/>
+        <w:rPr>
+          <w:sz w:val="20"/>
+          <w:szCs w:val="20"/>
+        </w:rPr>
+      </w:pPr>
+      <w:r>
+        <w:rPr>
+          <w:sz w:val="20"/>
+          <w:szCs w:val="20"/>
+        </w:rPr>
+        <w:t>Testemunhas:</w:t>
+      </w:r>
+    </w:p>
+    <w:p>
+      <w:pPr>
+        <w:jc w:val="both"/>
+        <w:rPr>
+          <w:sz w:val="20"/>
+          <w:szCs w:val="20"/>
+        </w:rPr>
+      </w:pPr>
+    </w:p>
+    <w:p>
+      <w:pPr>
+        <w:jc w:val="both"/>
+        <w:rPr>
+          <w:sz w:val="20"/>
+          <w:szCs w:val="20"/>
+        </w:rPr>
+      </w:pPr>
+      <w:r>
+        <w:rPr>
+          <w:sz w:val="20"/>
+          <w:szCs w:val="20"/>
+        </w:rPr>
+        <w:t>1- ______________________________</w:t>
+      </w:r>
+    </w:p>
+    <w:p>
+      <w:pPr>
+        <w:jc w:val="both"/>
+        <w:rPr>
+          <w:sz w:val="20"/>
+          <w:szCs w:val="20"/>
+        </w:rPr>
+      </w:pPr>
+    </w:p>
+    <w:p>
+      <w:pPr>
+        <w:jc w:val="both"/>
+        <w:rPr>
+          <w:sz w:val="20"/>
+          <w:szCs w:val="20"/>
+        </w:rPr>
+      </w:pPr>
+      <w:r>
+        <w:rPr>
+          <w:sz w:val="20"/>
+          <w:szCs w:val="20"/>
+        </w:rPr>
+        <w:t>2- ______________________________</w:t>
+      </w:r>
+      <w:bookmarkStart w:id="53" w:name="_GoBack"/>
       <w:bookmarkEnd w:id="53"/>
     </w:p>
-    <w:p>
-      <w:pPr>
-        <w:jc w:val="both"/>
-        <w:rPr>
-          <w:sz w:val="20"/>
-          <w:szCs w:val="20"/>
-        </w:rPr>
-      </w:pPr>
-    </w:p>
-    <w:p>
-      <w:pPr>
-        <w:jc w:val="both"/>
-        <w:rPr>
-          <w:sz w:val="20"/>
-          <w:szCs w:val="20"/>
-        </w:rPr>
-      </w:pPr>
-    </w:p>
-    <w:p>
-      <w:pPr>
-        <w:jc w:val="center"/>
-        <w:rPr>
-          <w:sz w:val="20"/>
-          <w:szCs w:val="20"/>
-        </w:rPr>
-      </w:pPr>
-      <w:r>
-        <w:rPr>
-          <w:sz w:val="20"/>
-          <w:szCs w:val="20"/>
-        </w:rPr>
-        <w:t>___________________________</w:t>
-      </w:r>
-    </w:p>
-    <w:p>
-      <w:pPr>
-        <w:jc w:val="center"/>
-        <w:rPr>
-          <w:sz w:val="20"/>
-          <w:szCs w:val="20"/>
-        </w:rPr>
-      </w:pPr>
-      <w:r>
-        <w:rPr>
-          <w:sz w:val="20"/>
-          <w:szCs w:val="20"/>
-        </w:rPr>
-        <w:t>CONTRATANTE</w:t>
-      </w:r>
-    </w:p>
-    <w:p>
-      <w:pPr>
-        <w:jc w:val="center"/>
-        <w:rPr>
-          <w:sz w:val="20"/>
-          <w:szCs w:val="20"/>
-        </w:rPr>
-      </w:pPr>
-    </w:p>
-    <w:p>
-      <w:pPr>
-        <w:jc w:val="center"/>
-        <w:rPr>
-          <w:sz w:val="20"/>
-          <w:szCs w:val="20"/>
-        </w:rPr>
-      </w:pPr>
-    </w:p>
-    <w:p>
-      <w:pPr>
-        <w:jc w:val="center"/>
-        <w:rPr>
-          <w:sz w:val="20"/>
-          <w:szCs w:val="20"/>
-        </w:rPr>
-      </w:pPr>
-      <w:r>
-        <w:rPr>
-          <w:sz w:val="20"/>
-          <w:szCs w:val="20"/>
-        </w:rPr>
-        <w:t>___________________________</w:t>
-      </w:r>
-    </w:p>
-    <w:p>
-      <w:pPr>
-        <w:jc w:val="center"/>
-        <w:rPr>
-          <w:sz w:val="20"/>
-          <w:szCs w:val="20"/>
-        </w:rPr>
-      </w:pPr>
-      <w:r>
-        <w:rPr>
-          <w:sz w:val="20"/>
-          <w:szCs w:val="20"/>
-        </w:rPr>
-        <w:t>ESCOLA</w:t>
-      </w:r>
-    </w:p>
-    <w:p>
-      <w:pPr>
-        <w:jc w:val="both"/>
-        <w:rPr>
-          <w:sz w:val="20"/>
-          <w:szCs w:val="20"/>
-        </w:rPr>
-      </w:pPr>
-    </w:p>
-    <w:p>
-      <w:pPr>
-        <w:jc w:val="both"/>
-        <w:rPr>
-          <w:sz w:val="20"/>
-          <w:szCs w:val="20"/>
-        </w:rPr>
-      </w:pPr>
-    </w:p>
-    <w:p>
-      <w:pPr>
-        <w:jc w:val="both"/>
-        <w:rPr>
-          <w:sz w:val="20"/>
-          <w:szCs w:val="20"/>
-        </w:rPr>
-      </w:pPr>
-      <w:r>
-        <w:rPr>
-          <w:sz w:val="20"/>
-          <w:szCs w:val="20"/>
-        </w:rPr>
-        <w:t>Testemunhas:</w:t>
-      </w:r>
-    </w:p>
-    <w:p>
-      <w:pPr>
-        <w:jc w:val="both"/>
-        <w:rPr>
-          <w:sz w:val="20"/>
-          <w:szCs w:val="20"/>
-        </w:rPr>
-      </w:pPr>
-    </w:p>
-    <w:p>
-      <w:pPr>
-        <w:jc w:val="both"/>
-        <w:rPr>
-          <w:sz w:val="20"/>
-          <w:szCs w:val="20"/>
-        </w:rPr>
-      </w:pPr>
-      <w:r>
-        <w:rPr>
-          <w:sz w:val="20"/>
-          <w:szCs w:val="20"/>
-        </w:rPr>
-        <w:t>1- ______________________________</w:t>
-      </w:r>
-    </w:p>
-    <w:p>
-      <w:pPr>
-        <w:jc w:val="both"/>
-        <w:rPr>
-          <w:sz w:val="20"/>
-          <w:szCs w:val="20"/>
-        </w:rPr>
-      </w:pPr>
-    </w:p>
-    <w:p>
-      <w:pPr>
-        <w:jc w:val="both"/>
-        <w:rPr>
-          <w:sz w:val="20"/>
-          <w:szCs w:val="20"/>
-        </w:rPr>
-      </w:pPr>
-      <w:r>
-        <w:rPr>
-          <w:sz w:val="20"/>
-          <w:szCs w:val="20"/>
-        </w:rPr>
-        <w:t>2- ______________________________</w:t>
-      </w:r>
-    </w:p>
     <w:sectPr>
-      <w:headerReference w:type="default" r:id="rId9"/>
-      <w:footerReference w:type="default" r:id="rId10"/>
+      <w:headerReference w:type="default" r:id="rId8"/>
+      <w:footerReference w:type="default" r:id="rId9"/>
       <w:pgSz w:w="11906" w:h="16838"/>
       <w:pgMar w:top="568" w:right="567" w:bottom="851" w:left="567" w:header="709" w:footer="709" w:gutter="0"/>
       <w:cols w:space="708"/>
@@ -6439,7 +6732,7 @@
 </file>
 
 <file path=word/endnotes.xml><?xml version="1.0" encoding="utf-8"?>
-<w:endnotes xmlns:wpc="http://schemas.microsoft.com/office/word/2010/wordprocessingCanvas" xmlns:mc="http://schemas.openxmlformats.org/markup-compatibility/2006" xmlns:o="urn:schemas-microsoft-com:office:office" xmlns:r="http://schemas.openxmlformats.org/officeDocument/2006/relationships" xmlns:m="http://schemas.openxmlformats.org/officeDocument/2006/math" xmlns:v="urn:schemas-microsoft-com:vml" xmlns:wp14="http://schemas.microsoft.com/office/word/2010/wordprocessingDrawing" xmlns:wp="http://schemas.openxmlformats.org/drawingml/2006/wordprocessingDrawing" xmlns:w10="urn:schemas-microsoft-com:office:word" xmlns:w="http://schemas.openxmlformats.org/wordprocessingml/2006/main" xmlns:w14="http://schemas.microsoft.com/office/word/2010/wordml" xmlns:wpg="http://schemas.microsoft.com/office/word/2010/wordprocessingGroup" xmlns:wpi="http://schemas.microsoft.com/office/word/2010/wordprocessingInk" xmlns:wne="http://schemas.microsoft.com/office/word/2006/wordml" xmlns:wps="http://schemas.microsoft.com/office/word/2010/wordprocessingShape" mc:Ignorable="w14 wp14">
+<w:endnotes xmlns:wpc="http://schemas.microsoft.com/office/word/2010/wordprocessingCanvas" xmlns:mc="http://schemas.openxmlformats.org/markup-compatibility/2006" xmlns:o="urn:schemas-microsoft-com:office:office" xmlns:r="http://schemas.openxmlformats.org/officeDocument/2006/relationships" xmlns:m="http://schemas.openxmlformats.org/officeDocument/2006/math" xmlns:v="urn:schemas-microsoft-com:vml" xmlns:wp14="http://schemas.microsoft.com/office/word/2010/wordprocessingDrawing" xmlns:wp="http://schemas.openxmlformats.org/drawingml/2006/wordprocessingDrawing" xmlns:w10="urn:schemas-microsoft-com:office:word" xmlns:w="http://schemas.openxmlformats.org/wordprocessingml/2006/main" xmlns:w14="http://schemas.microsoft.com/office/word/2010/wordml" xmlns:w15="http://schemas.microsoft.com/office/word/2012/wordml" xmlns:wpg="http://schemas.microsoft.com/office/word/2010/wordprocessingGroup" xmlns:wpi="http://schemas.microsoft.com/office/word/2010/wordprocessingInk" xmlns:wne="http://schemas.microsoft.com/office/word/2006/wordml" xmlns:wps="http://schemas.microsoft.com/office/word/2010/wordprocessingShape" mc:Ignorable="w14 w15 wp14">
   <w:endnote w:type="separator" w:id="-1">
     <w:p>
       <w:r>
@@ -6458,7 +6751,7 @@
 </file>
 
 <file path=word/footer1.xml><?xml version="1.0" encoding="utf-8"?>
-<w:ftr xmlns:wpc="http://schemas.microsoft.com/office/word/2010/wordprocessingCanvas" xmlns:mc="http://schemas.openxmlformats.org/markup-compatibility/2006" xmlns:o="urn:schemas-microsoft-com:office:office" xmlns:r="http://schemas.openxmlformats.org/officeDocument/2006/relationships" xmlns:m="http://schemas.openxmlformats.org/officeDocument/2006/math" xmlns:v="urn:schemas-microsoft-com:vml" xmlns:wp14="http://schemas.microsoft.com/office/word/2010/wordprocessingDrawing" xmlns:wp="http://schemas.openxmlformats.org/drawingml/2006/wordprocessingDrawing" xmlns:w10="urn:schemas-microsoft-com:office:word" xmlns:w="http://schemas.openxmlformats.org/wordprocessingml/2006/main" xmlns:w14="http://schemas.microsoft.com/office/word/2010/wordml" xmlns:wpg="http://schemas.microsoft.com/office/word/2010/wordprocessingGroup" xmlns:wpi="http://schemas.microsoft.com/office/word/2010/wordprocessingInk" xmlns:wne="http://schemas.microsoft.com/office/word/2006/wordml" xmlns:wps="http://schemas.microsoft.com/office/word/2010/wordprocessingShape" mc:Ignorable="w14 wp14">
+<w:ftr xmlns:wpc="http://schemas.microsoft.com/office/word/2010/wordprocessingCanvas" xmlns:mc="http://schemas.openxmlformats.org/markup-compatibility/2006" xmlns:o="urn:schemas-microsoft-com:office:office" xmlns:r="http://schemas.openxmlformats.org/officeDocument/2006/relationships" xmlns:m="http://schemas.openxmlformats.org/officeDocument/2006/math" xmlns:v="urn:schemas-microsoft-com:vml" xmlns:wp14="http://schemas.microsoft.com/office/word/2010/wordprocessingDrawing" xmlns:wp="http://schemas.openxmlformats.org/drawingml/2006/wordprocessingDrawing" xmlns:w10="urn:schemas-microsoft-com:office:word" xmlns:w="http://schemas.openxmlformats.org/wordprocessingml/2006/main" xmlns:w14="http://schemas.microsoft.com/office/word/2010/wordml" xmlns:w15="http://schemas.microsoft.com/office/word/2012/wordml" xmlns:wpg="http://schemas.microsoft.com/office/word/2010/wordprocessingGroup" xmlns:wpi="http://schemas.microsoft.com/office/word/2010/wordprocessingInk" xmlns:wne="http://schemas.microsoft.com/office/word/2006/wordml" xmlns:wps="http://schemas.microsoft.com/office/word/2010/wordprocessingShape" mc:Ignorable="w14 w15 wp14">
   <w:p>
     <w:pPr>
       <w:ind w:right="260"/>
@@ -6592,7 +6885,7 @@
                               <w:sz w:val="26"/>
                               <w:szCs w:val="26"/>
                             </w:rPr>
-                            <w:t>4</w:t>
+                            <w:t>2</w:t>
                           </w:r>
                           <w:r>
                             <w:rPr>
@@ -6625,7 +6918,7 @@
         </mc:Choice>
         <mc:Fallback>
           <w:pict>
-            <v:shapetype id="_x0000_t202" coordsize="21600,21600" o:spt="202" path="m,l,21600r21600,l21600,xe">
+            <v:shapetype w14:anchorId="483FF378" id="_x0000_t202" coordsize="21600,21600" o:spt="202" path="m,l,21600r21600,l21600,xe">
               <v:stroke joinstyle="miter"/>
               <v:path gradientshapeok="t" o:connecttype="rect"/>
             </v:shapetype>
@@ -6672,7 +6965,7 @@
                         <w:sz w:val="26"/>
                         <w:szCs w:val="26"/>
                       </w:rPr>
-                      <w:t>4</w:t>
+                      <w:t>2</w:t>
                     </w:r>
                     <w:r>
                       <w:rPr>
@@ -6701,7 +6994,7 @@
 </file>
 
 <file path=word/footnotes.xml><?xml version="1.0" encoding="utf-8"?>
-<w:footnotes xmlns:wpc="http://schemas.microsoft.com/office/word/2010/wordprocessingCanvas" xmlns:mc="http://schemas.openxmlformats.org/markup-compatibility/2006" xmlns:o="urn:schemas-microsoft-com:office:office" xmlns:r="http://schemas.openxmlformats.org/officeDocument/2006/relationships" xmlns:m="http://schemas.openxmlformats.org/officeDocument/2006/math" xmlns:v="urn:schemas-microsoft-com:vml" xmlns:wp14="http://schemas.microsoft.com/office/word/2010/wordprocessingDrawing" xmlns:wp="http://schemas.openxmlformats.org/drawingml/2006/wordprocessingDrawing" xmlns:w10="urn:schemas-microsoft-com:office:word" xmlns:w="http://schemas.openxmlformats.org/wordprocessingml/2006/main" xmlns:w14="http://schemas.microsoft.com/office/word/2010/wordml" xmlns:wpg="http://schemas.microsoft.com/office/word/2010/wordprocessingGroup" xmlns:wpi="http://schemas.microsoft.com/office/word/2010/wordprocessingInk" xmlns:wne="http://schemas.microsoft.com/office/word/2006/wordml" xmlns:wps="http://schemas.microsoft.com/office/word/2010/wordprocessingShape" mc:Ignorable="w14 wp14">
+<w:footnotes xmlns:wpc="http://schemas.microsoft.com/office/word/2010/wordprocessingCanvas" xmlns:mc="http://schemas.openxmlformats.org/markup-compatibility/2006" xmlns:o="urn:schemas-microsoft-com:office:office" xmlns:r="http://schemas.openxmlformats.org/officeDocument/2006/relationships" xmlns:m="http://schemas.openxmlformats.org/officeDocument/2006/math" xmlns:v="urn:schemas-microsoft-com:vml" xmlns:wp14="http://schemas.microsoft.com/office/word/2010/wordprocessingDrawing" xmlns:wp="http://schemas.openxmlformats.org/drawingml/2006/wordprocessingDrawing" xmlns:w10="urn:schemas-microsoft-com:office:word" xmlns:w="http://schemas.openxmlformats.org/wordprocessingml/2006/main" xmlns:w14="http://schemas.microsoft.com/office/word/2010/wordml" xmlns:w15="http://schemas.microsoft.com/office/word/2012/wordml" xmlns:wpg="http://schemas.microsoft.com/office/word/2010/wordprocessingGroup" xmlns:wpi="http://schemas.microsoft.com/office/word/2010/wordprocessingInk" xmlns:wne="http://schemas.microsoft.com/office/word/2006/wordml" xmlns:wps="http://schemas.microsoft.com/office/word/2010/wordprocessingShape" mc:Ignorable="w14 w15 wp14">
   <w:footnote w:type="separator" w:id="-1">
     <w:p>
       <w:r>
@@ -6720,7 +7013,7 @@
 </file>
 
 <file path=word/header1.xml><?xml version="1.0" encoding="utf-8"?>
-<w:hdr xmlns:wpc="http://schemas.microsoft.com/office/word/2010/wordprocessingCanvas" xmlns:mc="http://schemas.openxmlformats.org/markup-compatibility/2006" xmlns:o="urn:schemas-microsoft-com:office:office" xmlns:r="http://schemas.openxmlformats.org/officeDocument/2006/relationships" xmlns:m="http://schemas.openxmlformats.org/officeDocument/2006/math" xmlns:v="urn:schemas-microsoft-com:vml" xmlns:wp14="http://schemas.microsoft.com/office/word/2010/wordprocessingDrawing" xmlns:wp="http://schemas.openxmlformats.org/drawingml/2006/wordprocessingDrawing" xmlns:w10="urn:schemas-microsoft-com:office:word" xmlns:w="http://schemas.openxmlformats.org/wordprocessingml/2006/main" xmlns:w14="http://schemas.microsoft.com/office/word/2010/wordml" xmlns:wpg="http://schemas.microsoft.com/office/word/2010/wordprocessingGroup" xmlns:wpi="http://schemas.microsoft.com/office/word/2010/wordprocessingInk" xmlns:wne="http://schemas.microsoft.com/office/word/2006/wordml" xmlns:wps="http://schemas.microsoft.com/office/word/2010/wordprocessingShape" mc:Ignorable="w14 wp14">
+<w:hdr xmlns:wpc="http://schemas.microsoft.com/office/word/2010/wordprocessingCanvas" xmlns:mc="http://schemas.openxmlformats.org/markup-compatibility/2006" xmlns:o="urn:schemas-microsoft-com:office:office" xmlns:r="http://schemas.openxmlformats.org/officeDocument/2006/relationships" xmlns:m="http://schemas.openxmlformats.org/officeDocument/2006/math" xmlns:v="urn:schemas-microsoft-com:vml" xmlns:wp14="http://schemas.microsoft.com/office/word/2010/wordprocessingDrawing" xmlns:wp="http://schemas.openxmlformats.org/drawingml/2006/wordprocessingDrawing" xmlns:w10="urn:schemas-microsoft-com:office:word" xmlns:w="http://schemas.openxmlformats.org/wordprocessingml/2006/main" xmlns:w14="http://schemas.microsoft.com/office/word/2010/wordml" xmlns:w15="http://schemas.microsoft.com/office/word/2012/wordml" xmlns:wpg="http://schemas.microsoft.com/office/word/2010/wordprocessingGroup" xmlns:wpi="http://schemas.microsoft.com/office/word/2010/wordprocessingInk" xmlns:wne="http://schemas.microsoft.com/office/word/2006/wordml" xmlns:wps="http://schemas.microsoft.com/office/word/2010/wordprocessingShape" mc:Ignorable="w14 w15 wp14">
   <w:p>
     <w:pPr>
       <w:pStyle w:val="Ttulo2"/>
@@ -7037,7 +7330,7 @@
 </file>
 
 <file path=word/numbering.xml><?xml version="1.0" encoding="utf-8"?>
-<w:numbering xmlns:wpc="http://schemas.microsoft.com/office/word/2010/wordprocessingCanvas" xmlns:mc="http://schemas.openxmlformats.org/markup-compatibility/2006" xmlns:o="urn:schemas-microsoft-com:office:office" xmlns:r="http://schemas.openxmlformats.org/officeDocument/2006/relationships" xmlns:m="http://schemas.openxmlformats.org/officeDocument/2006/math" xmlns:v="urn:schemas-microsoft-com:vml" xmlns:wp14="http://schemas.microsoft.com/office/word/2010/wordprocessingDrawing" xmlns:wp="http://schemas.openxmlformats.org/drawingml/2006/wordprocessingDrawing" xmlns:w10="urn:schemas-microsoft-com:office:word" xmlns:w="http://schemas.openxmlformats.org/wordprocessingml/2006/main" xmlns:w14="http://schemas.microsoft.com/office/word/2010/wordml" xmlns:wpg="http://schemas.microsoft.com/office/word/2010/wordprocessingGroup" xmlns:wpi="http://schemas.microsoft.com/office/word/2010/wordprocessingInk" xmlns:wne="http://schemas.microsoft.com/office/word/2006/wordml" xmlns:wps="http://schemas.microsoft.com/office/word/2010/wordprocessingShape" mc:Ignorable="w14 wp14">
+<w:numbering xmlns:wpc="http://schemas.microsoft.com/office/word/2010/wordprocessingCanvas" xmlns:mc="http://schemas.openxmlformats.org/markup-compatibility/2006" xmlns:o="urn:schemas-microsoft-com:office:office" xmlns:r="http://schemas.openxmlformats.org/officeDocument/2006/relationships" xmlns:m="http://schemas.openxmlformats.org/officeDocument/2006/math" xmlns:v="urn:schemas-microsoft-com:vml" xmlns:wp14="http://schemas.microsoft.com/office/word/2010/wordprocessingDrawing" xmlns:wp="http://schemas.openxmlformats.org/drawingml/2006/wordprocessingDrawing" xmlns:w10="urn:schemas-microsoft-com:office:word" xmlns:w="http://schemas.openxmlformats.org/wordprocessingml/2006/main" xmlns:w14="http://schemas.microsoft.com/office/word/2010/wordml" xmlns:w15="http://schemas.microsoft.com/office/word/2012/wordml" xmlns:wpg="http://schemas.microsoft.com/office/word/2010/wordprocessingGroup" xmlns:wpi="http://schemas.microsoft.com/office/word/2010/wordprocessingInk" xmlns:wne="http://schemas.microsoft.com/office/word/2006/wordml" xmlns:wps="http://schemas.microsoft.com/office/word/2010/wordprocessingShape" mc:Ignorable="w14 w15 wp14">
   <w:abstractNum w:abstractNumId="0">
     <w:nsid w:val="13AC6F6E"/>
     <w:multiLevelType w:val="hybridMultilevel"/>
@@ -7765,7 +8058,7 @@
 </file>
 
 <file path=word/styles.xml><?xml version="1.0" encoding="utf-8"?>
-<w:styles xmlns:mc="http://schemas.openxmlformats.org/markup-compatibility/2006" xmlns:r="http://schemas.openxmlformats.org/officeDocument/2006/relationships" xmlns:w="http://schemas.openxmlformats.org/wordprocessingml/2006/main" xmlns:w14="http://schemas.microsoft.com/office/word/2010/wordml" mc:Ignorable="w14">
+<w:styles xmlns:mc="http://schemas.openxmlformats.org/markup-compatibility/2006" xmlns:r="http://schemas.openxmlformats.org/officeDocument/2006/relationships" xmlns:w="http://schemas.openxmlformats.org/wordprocessingml/2006/main" xmlns:w14="http://schemas.microsoft.com/office/word/2010/wordml" xmlns:w15="http://schemas.microsoft.com/office/word/2012/wordml" mc:Ignorable="w14 w15">
   <w:docDefaults>
     <w:rPrDefault>
       <w:rPr>
@@ -7775,527 +8068,378 @@
     </w:rPrDefault>
     <w:pPrDefault/>
   </w:docDefaults>
-  <w:latentStyles w:defLockedState="0" w:defUIPriority="99" w:defSemiHidden="1" w:defUnhideWhenUsed="1" w:defQFormat="0" w:count="267">
-    <w:lsdException w:name="Normal" w:semiHidden="0" w:uiPriority="0" w:unhideWhenUsed="0" w:qFormat="1"/>
-    <w:lsdException w:name="heading 1" w:semiHidden="0" w:uiPriority="9" w:unhideWhenUsed="0" w:qFormat="1"/>
-    <w:lsdException w:name="heading 2" w:semiHidden="0" w:uiPriority="0" w:unhideWhenUsed="0" w:qFormat="1"/>
-    <w:lsdException w:name="heading 3" w:uiPriority="9" w:qFormat="1"/>
-    <w:lsdException w:name="heading 4" w:uiPriority="9" w:qFormat="1"/>
-    <w:lsdException w:name="heading 5" w:uiPriority="9" w:qFormat="1"/>
-    <w:lsdException w:name="heading 6" w:uiPriority="9" w:qFormat="1"/>
-    <w:lsdException w:name="heading 7" w:uiPriority="9" w:qFormat="1"/>
-    <w:lsdException w:name="heading 8" w:uiPriority="9" w:qFormat="1"/>
-    <w:lsdException w:name="heading 9" w:uiPriority="9" w:qFormat="1"/>
-    <w:lsdException w:name="toc 1" w:uiPriority="39"/>
-    <w:lsdException w:name="toc 2" w:uiPriority="39"/>
-    <w:lsdException w:name="toc 3" w:uiPriority="39"/>
-    <w:lsdException w:name="toc 4" w:uiPriority="39"/>
-    <w:lsdException w:name="toc 5" w:uiPriority="39"/>
-    <w:lsdException w:name="toc 6" w:uiPriority="39"/>
-    <w:lsdException w:name="toc 7" w:uiPriority="39"/>
-    <w:lsdException w:name="toc 8" w:uiPriority="39"/>
-    <w:lsdException w:name="toc 9" w:uiPriority="39"/>
-    <w:lsdException w:name="header" w:uiPriority="0"/>
-    <w:lsdException w:name="caption" w:uiPriority="35" w:qFormat="1"/>
-    <w:lsdException w:name="Title" w:semiHidden="0" w:uiPriority="0" w:unhideWhenUsed="0" w:qFormat="1"/>
-    <w:lsdException w:name="Default Paragraph Font" w:uiPriority="1"/>
-    <w:lsdException w:name="Subtitle" w:semiHidden="0" w:uiPriority="11" w:unhideWhenUsed="0" w:qFormat="1"/>
-    <w:lsdException w:name="Hyperlink" w:uiPriority="0"/>
-    <w:lsdException w:name="Strong" w:semiHidden="0" w:uiPriority="22" w:unhideWhenUsed="0" w:qFormat="1"/>
-    <w:lsdException w:name="Emphasis" w:semiHidden="0" w:uiPriority="20" w:unhideWhenUsed="0" w:qFormat="1"/>
-    <w:lsdException w:name="Table Grid" w:semiHidden="0" w:uiPriority="59" w:unhideWhenUsed="0"/>
-    <w:lsdException w:name="Placeholder Text" w:unhideWhenUsed="0"/>
-    <w:lsdException w:name="No Spacing" w:semiHidden="0" w:uiPriority="1" w:unhideWhenUsed="0" w:qFormat="1"/>
-    <w:lsdException w:name="Light Shading" w:semiHidden="0" w:uiPriority="60" w:unhideWhenUsed="0"/>
-    <w:lsdException w:name="Light List" w:semiHidden="0" w:uiPriority="61" w:unhideWhenUsed="0"/>
-    <w:lsdException w:name="Light Grid" w:semiHidden="0" w:uiPriority="62" w:unhideWhenUsed="0"/>
-    <w:lsdException w:name="Medium Shading 1" w:semiHidden="0" w:uiPriority="63" w:unhideWhenUsed="0"/>
-    <w:lsdException w:name="Medium Shading 2" w:semiHidden="0" w:uiPriority="64" w:unhideWhenUsed="0"/>
-    <w:lsdException w:name="Medium List 1" w:semiHidden="0" w:uiPriority="65" w:unhideWhenUsed="0"/>
-    <w:lsdException w:name="Medium List 2" w:semiHidden="0" w:uiPriority="66" w:unhideWhenUsed="0"/>
-    <w:lsdException w:name="Medium Grid 1" w:semiHidden="0" w:uiPriority="67" w:unhideWhenUsed="0"/>
-    <w:lsdException w:name="Medium Grid 2" w:semiHidden="0" w:uiPriority="68" w:unhideWhenUsed="0"/>
-    <w:lsdException w:name="Medium Grid 3" w:semiHidden="0" w:uiPriority="69" w:unhideWhenUsed="0"/>
-    <w:lsdException w:name="Dark List" w:semiHidden="0" w:uiPriority="70" w:unhideWhenUsed="0"/>
-    <w:lsdException w:name="Colorful Shading" w:semiHidden="0" w:uiPriority="71" w:unhideWhenUsed="0"/>
-    <w:lsdException w:name="Colorful List" w:semiHidden="0" w:uiPriority="72" w:unhideWhenUsed="0"/>
-    <w:lsdException w:name="Colorful Grid" w:semiHidden="0" w:uiPriority="73" w:unhideWhenUsed="0"/>
-    <w:lsdException w:name="Light Shading Accent 1" w:semiHidden="0" w:uiPriority="60" w:unhideWhenUsed="0"/>
-    <w:lsdException w:name="Light List Accent 1" w:semiHidden="0" w:uiPriority="61" w:unhideWhenUsed="0"/>
-    <w:lsdException w:name="Light Grid Accent 1" w:semiHidden="0" w:uiPriority="62" w:unhideWhenUsed="0"/>
-    <w:lsdException w:name="Medium Shading 1 Accent 1" w:semiHidden="0" w:uiPriority="63" w:unhideWhenUsed="0"/>
-    <w:lsdException w:name="Medium Shading 2 Accent 1" w:semiHidden="0" w:uiPriority="64" w:unhideWhenUsed="0"/>
-    <w:lsdException w:name="Medium List 1 Accent 1" w:semiHidden="0" w:uiPriority="65" w:unhideWhenUsed="0"/>
-    <w:lsdException w:name="Revision" w:unhideWhenUsed="0"/>
-    <w:lsdException w:name="List Paragraph" w:semiHidden="0" w:uiPriority="34" w:unhideWhenUsed="0" w:qFormat="1"/>
-    <w:lsdException w:name="Quote" w:semiHidden="0" w:uiPriority="29" w:unhideWhenUsed="0" w:qFormat="1"/>
-    <w:lsdException w:name="Intense Quote" w:semiHidden="0" w:uiPriority="30" w:unhideWhenUsed="0" w:qFormat="1"/>
-    <w:lsdException w:name="Medium List 2 Accent 1" w:semiHidden="0" w:uiPriority="66" w:unhideWhenUsed="0"/>
-    <w:lsdException w:name="Medium Grid 1 Accent 1" w:semiHidden="0" w:uiPriority="67" w:unhideWhenUsed="0"/>
-    <w:lsdException w:name="Medium Grid 2 Accent 1" w:semiHidden="0" w:uiPriority="68" w:unhideWhenUsed="0"/>
-    <w:lsdException w:name="Medium Grid 3 Accent 1" w:semiHidden="0" w:uiPriority="69" w:unhideWhenUsed="0"/>
-    <w:lsdException w:name="Dark List Accent 1" w:semiHidden="0" w:uiPriority="70" w:unhideWhenUsed="0"/>
-    <w:lsdException w:name="Colorful Shading Accent 1" w:semiHidden="0" w:uiPriority="71" w:unhideWhenUsed="0"/>
-    <w:lsdException w:name="Colorful List Accent 1" w:semiHidden="0" w:uiPriority="72" w:unhideWhenUsed="0"/>
-    <w:lsdException w:name="Colorful Grid Accent 1" w:semiHidden="0" w:uiPriority="73" w:unhideWhenUsed="0"/>
-    <w:lsdException w:name="Light Shading Accent 2" w:semiHidden="0" w:uiPriority="60" w:unhideWhenUsed="0"/>
-    <w:lsdException w:name="Light List Accent 2" w:semiHidden="0" w:uiPriority="61" w:unhideWhenUsed="0"/>
-    <w:lsdException w:name="Light Grid Accent 2" w:semiHidden="0" w:uiPriority="62" w:unhideWhenUsed="0"/>
-    <w:lsdException w:name="Medium Shading 1 Accent 2" w:semiHidden="0" w:uiPriority="63" w:unhideWhenUsed="0"/>
-    <w:lsdException w:name="Medium Shading 2 Accent 2" w:semiHidden="0" w:uiPriority="64" w:unhideWhenUsed="0"/>
-    <w:lsdException w:name="Medium List 1 Accent 2" w:semiHidden="0" w:uiPriority="65" w:unhideWhenUsed="0"/>
-    <w:lsdException w:name="Medium List 2 Accent 2" w:semiHidden="0" w:uiPriority="66" w:unhideWhenUsed="0"/>
-    <w:lsdException w:name="Medium Grid 1 Accent 2" w:semiHidden="0" w:uiPriority="67" w:unhideWhenUsed="0"/>
-    <w:lsdException w:name="Medium Grid 2 Accent 2" w:semiHidden="0" w:uiPriority="68" w:unhideWhenUsed="0"/>
-    <w:lsdException w:name="Medium Grid 3 Accent 2" w:semiHidden="0" w:uiPriority="69" w:unhideWhenUsed="0"/>
-    <w:lsdException w:name="Dark List Accent 2" w:semiHidden="0" w:uiPriority="70" w:unhideWhenUsed="0"/>
-    <w:lsdException w:name="Colorful Shading Accent 2" w:semiHidden="0" w:uiPriority="71" w:unhideWhenUsed="0"/>
-    <w:lsdException w:name="Colorful List Accent 2" w:semiHidden="0" w:uiPriority="72" w:unhideWhenUsed="0"/>
-    <w:lsdException w:name="Colorful Grid Accent 2" w:semiHidden="0" w:uiPriority="73" w:unhideWhenUsed="0"/>
-    <w:lsdException w:name="Light Shading Accent 3" w:semiHidden="0" w:uiPriority="60" w:unhideWhenUsed="0"/>
-    <w:lsdException w:name="Light List Accent 3" w:semiHidden="0" w:uiPriority="61" w:unhideWhenUsed="0"/>
-    <w:lsdException w:name="Light Grid Accent 3" w:semiHidden="0" w:uiPriority="62" w:unhideWhenUsed="0"/>
-    <w:lsdException w:name="Medium Shading 1 Accent 3" w:semiHidden="0" w:uiPriority="63" w:unhideWhenUsed="0"/>
-    <w:lsdException w:name="Medium Shading 2 Accent 3" w:semiHidden="0" w:uiPriority="64" w:unhideWhenUsed="0"/>
-    <w:lsdException w:name="Medium List 1 Accent 3" w:semiHidden="0" w:uiPriority="65" w:unhideWhenUsed="0"/>
-    <w:lsdException w:name="Medium List 2 Accent 3" w:semiHidden="0" w:uiPriority="66" w:unhideWhenUsed="0"/>
-    <w:lsdException w:name="Medium Grid 1 Accent 3" w:semiHidden="0" w:uiPriority="67" w:unhideWhenUsed="0"/>
-    <w:lsdException w:name="Medium Grid 2 Accent 3" w:semiHidden="0" w:uiPriority="68" w:unhideWhenUsed="0"/>
-    <w:lsdException w:name="Medium Grid 3 Accent 3" w:semiHidden="0" w:uiPriority="69" w:unhideWhenUsed="0"/>
-    <w:lsdException w:name="Dark List Accent 3" w:semiHidden="0" w:uiPriority="70" w:unhideWhenUsed="0"/>
-    <w:lsdException w:name="Colorful Shading Accent 3" w:semiHidden="0" w:uiPriority="71" w:unhideWhenUsed="0"/>
-    <w:lsdException w:name="Colorful List Accent 3" w:semiHidden="0" w:uiPriority="72" w:unhideWhenUsed="0"/>
-    <w:lsdException w:name="Colorful Grid Accent 3" w:semiHidden="0" w:uiPriority="73" w:unhideWhenUsed="0"/>
-    <w:lsdException w:name="Light Shading Accent 4" w:semiHidden="0" w:uiPriority="60" w:unhideWhenUsed="0"/>
-    <w:lsdException w:name="Light List Accent 4" w:semiHidden="0" w:uiPriority="61" w:unhideWhenUsed="0"/>
-    <w:lsdException w:name="Light Grid Accent 4" w:semiHidden="0" w:uiPriority="62" w:unhideWhenUsed="0"/>
-    <w:lsdException w:name="Medium Shading 1 Accent 4" w:semiHidden="0" w:uiPriority="63" w:unhideWhenUsed="0"/>
-    <w:lsdException w:name="Medium Shading 2 Accent 4" w:semiHidden="0" w:uiPriority="64" w:unhideWhenUsed="0"/>
-    <w:lsdException w:name="Medium List 1 Accent 4" w:semiHidden="0" w:uiPriority="65" w:unhideWhenUsed="0"/>
-    <w:lsdException w:name="Medium List 2 Accent 4" w:semiHidden="0" w:uiPriority="66" w:unhideWhenUsed="0"/>
-    <w:lsdException w:name="Medium Grid 1 Accent 4" w:semiHidden="0" w:uiPriority="67" w:unhideWhenUsed="0"/>
-    <w:lsdException w:name="Medium Grid 2 Accent 4" w:semiHidden="0" w:uiPriority="68" w:unhideWhenUsed="0"/>
-    <w:lsdException w:name="Medium Grid 3 Accent 4" w:semiHidden="0" w:uiPriority="69" w:unhideWhenUsed="0"/>
-    <w:lsdException w:name="Dark List Accent 4" w:semiHidden="0" w:uiPriority="70" w:unhideWhenUsed="0"/>
-    <w:lsdException w:name="Colorful Shading Accent 4" w:semiHidden="0" w:uiPriority="71" w:unhideWhenUsed="0"/>
-    <w:lsdException w:name="Colorful List Accent 4" w:semiHidden="0" w:uiPriority="72" w:unhideWhenUsed="0"/>
-    <w:lsdException w:name="Colorful Grid Accent 4" w:semiHidden="0" w:uiPriority="73" w:unhideWhenUsed="0"/>
-    <w:lsdException w:name="Light Shading Accent 5" w:semiHidden="0" w:uiPriority="60" w:unhideWhenUsed="0"/>
-    <w:lsdException w:name="Light List Accent 5" w:semiHidden="0" w:uiPriority="61" w:unhideWhenUsed="0"/>
-    <w:lsdException w:name="Light Grid Accent 5" w:semiHidden="0" w:uiPriority="62" w:unhideWhenUsed="0"/>
-    <w:lsdException w:name="Medium Shading 1 Accent 5" w:semiHidden="0" w:uiPriority="63" w:unhideWhenUsed="0"/>
-    <w:lsdException w:name="Medium Shading 2 Accent 5" w:semiHidden="0" w:uiPriority="64" w:unhideWhenUsed="0"/>
-    <w:lsdException w:name="Medium List 1 Accent 5" w:semiHidden="0" w:uiPriority="65" w:unhideWhenUsed="0"/>
-    <w:lsdException w:name="Medium List 2 Accent 5" w:semiHidden="0" w:uiPriority="66" w:unhideWhenUsed="0"/>
-    <w:lsdException w:name="Medium Grid 1 Accent 5" w:semiHidden="0" w:uiPriority="67" w:unhideWhenUsed="0"/>
-    <w:lsdException w:name="Medium Grid 2 Accent 5" w:semiHidden="0" w:uiPriority="68" w:unhideWhenUsed="0"/>
-    <w:lsdException w:name="Medium Grid 3 Accent 5" w:semiHidden="0" w:uiPriority="69" w:unhideWhenUsed="0"/>
-    <w:lsdException w:name="Dark List Accent 5" w:semiHidden="0" w:uiPriority="70" w:unhideWhenUsed="0"/>
-    <w:lsdException w:name="Colorful Shading Accent 5" w:semiHidden="0" w:uiPriority="71" w:unhideWhenUsed="0"/>
-    <w:lsdException w:name="Colorful List Accent 5" w:semiHidden="0" w:uiPriority="72" w:unhideWhenUsed="0"/>
-    <w:lsdException w:name="Colorful Grid Accent 5" w:semiHidden="0" w:uiPriority="73" w:unhideWhenUsed="0"/>
-    <w:lsdException w:name="Light Shading Accent 6" w:semiHidden="0" w:uiPriority="60" w:unhideWhenUsed="0"/>
-    <w:lsdException w:name="Light List Accent 6" w:semiHidden="0" w:uiPriority="61" w:unhideWhenUsed="0"/>
-    <w:lsdException w:name="Light Grid Accent 6" w:semiHidden="0" w:uiPriority="62" w:unhideWhenUsed="0"/>
-    <w:lsdException w:name="Medium Shading 1 Accent 6" w:semiHidden="0" w:uiPriority="63" w:unhideWhenUsed="0"/>
-    <w:lsdException w:name="Medium Shading 2 Accent 6" w:semiHidden="0" w:uiPriority="64" w:unhideWhenUsed="0"/>
-    <w:lsdException w:name="Medium List 1 Accent 6" w:semiHidden="0" w:uiPriority="65" w:unhideWhenUsed="0"/>
-    <w:lsdException w:name="Medium List 2 Accent 6" w:semiHidden="0" w:uiPriority="66" w:unhideWhenUsed="0"/>
-    <w:lsdException w:name="Medium Grid 1 Accent 6" w:semiHidden="0" w:uiPriority="67" w:unhideWhenUsed="0"/>
-    <w:lsdException w:name="Medium Grid 2 Accent 6" w:semiHidden="0" w:uiPriority="68" w:unhideWhenUsed="0"/>
-    <w:lsdException w:name="Medium Grid 3 Accent 6" w:semiHidden="0" w:uiPriority="69" w:unhideWhenUsed="0"/>
-    <w:lsdException w:name="Dark List Accent 6" w:semiHidden="0" w:uiPriority="70" w:unhideWhenUsed="0"/>
-    <w:lsdException w:name="Colorful Shading Accent 6" w:semiHidden="0" w:uiPriority="71" w:unhideWhenUsed="0"/>
-    <w:lsdException w:name="Colorful List Accent 6" w:semiHidden="0" w:uiPriority="72" w:unhideWhenUsed="0"/>
-    <w:lsdException w:name="Colorful Grid Accent 6" w:semiHidden="0" w:uiPriority="73" w:unhideWhenUsed="0"/>
-    <w:lsdException w:name="Subtle Emphasis" w:semiHidden="0" w:uiPriority="19" w:unhideWhenUsed="0" w:qFormat="1"/>
-    <w:lsdException w:name="Intense Emphasis" w:semiHidden="0" w:uiPriority="21" w:unhideWhenUsed="0" w:qFormat="1"/>
-    <w:lsdException w:name="Subtle Reference" w:semiHidden="0" w:uiPriority="31" w:unhideWhenUsed="0" w:qFormat="1"/>
-    <w:lsdException w:name="Intense Reference" w:semiHidden="0" w:uiPriority="32" w:unhideWhenUsed="0" w:qFormat="1"/>
-    <w:lsdException w:name="Book Title" w:semiHidden="0" w:uiPriority="33" w:unhideWhenUsed="0" w:qFormat="1"/>
-    <w:lsdException w:name="Bibliography" w:uiPriority="37"/>
-    <w:lsdException w:name="TOC Heading" w:uiPriority="39" w:qFormat="1"/>
-  </w:latentStyles>
-  <w:style w:type="paragraph" w:default="1" w:styleId="Normal">
-    <w:name w:val="Normal"/>
-    <w:qFormat/>
-    <w:rPr>
-      <w:sz w:val="24"/>
-      <w:szCs w:val="24"/>
-    </w:rPr>
-  </w:style>
-  <w:style w:type="paragraph" w:styleId="Ttulo1">
-    <w:name w:val="heading 1"/>
-    <w:basedOn w:val="Normal"/>
-    <w:next w:val="Normal"/>
-    <w:qFormat/>
-    <w:pPr>
-      <w:keepNext/>
-      <w:tabs>
-        <w:tab w:val="left" w:pos="4086"/>
-      </w:tabs>
-      <w:ind w:right="692"/>
-      <w:jc w:val="center"/>
-      <w:outlineLvl w:val="0"/>
-    </w:pPr>
-    <w:rPr>
-      <w:rFonts w:ascii="Comic Sans MS" w:hAnsi="Comic Sans MS"/>
-      <w:b/>
-      <w:bCs/>
-      <w:u w:val="single"/>
-    </w:rPr>
-  </w:style>
-  <w:style w:type="paragraph" w:styleId="Ttulo2">
-    <w:name w:val="heading 2"/>
-    <w:basedOn w:val="Normal"/>
-    <w:next w:val="Normal"/>
-    <w:qFormat/>
-    <w:pPr>
-      <w:keepNext/>
-      <w:jc w:val="center"/>
-      <w:outlineLvl w:val="1"/>
-    </w:pPr>
-    <w:rPr>
-      <w:rFonts w:ascii="Berlin Sans FB" w:hAnsi="Berlin Sans FB"/>
-      <w:sz w:val="40"/>
-    </w:rPr>
-  </w:style>
-  <w:style w:type="paragraph" w:styleId="Ttulo4">
-    <w:name w:val="heading 4"/>
-    <w:basedOn w:val="Normal"/>
-    <w:next w:val="Normal"/>
-    <w:link w:val="Ttulo4Char"/>
-    <w:uiPriority w:val="9"/>
-    <w:semiHidden/>
-    <w:unhideWhenUsed/>
-    <w:qFormat/>
-    <w:rsid w:val="002D2C60"/>
-    <w:pPr>
-      <w:keepNext/>
-      <w:keepLines/>
-      <w:spacing w:before="200"/>
-      <w:outlineLvl w:val="3"/>
-    </w:pPr>
-    <w:rPr>
-      <w:rFonts w:asciiTheme="majorHAnsi" w:eastAsiaTheme="majorEastAsia" w:hAnsiTheme="majorHAnsi" w:cstheme="majorBidi"/>
-      <w:b/>
-      <w:bCs/>
-      <w:i/>
-      <w:iCs/>
-      <w:color w:val="4F81BD" w:themeColor="accent1"/>
-    </w:rPr>
-  </w:style>
-  <w:style w:type="character" w:default="1" w:styleId="Fontepargpadro">
-    <w:name w:val="Default Paragraph Font"/>
-    <w:uiPriority w:val="1"/>
-    <w:semiHidden/>
-    <w:unhideWhenUsed/>
-  </w:style>
-  <w:style w:type="table" w:default="1" w:styleId="Tabelanormal">
-    <w:name w:val="Normal Table"/>
-    <w:uiPriority w:val="99"/>
-    <w:semiHidden/>
-    <w:unhideWhenUsed/>
-    <w:tblPr>
-      <w:tblInd w:w="0" w:type="dxa"/>
-      <w:tblCellMar>
-        <w:top w:w="0" w:type="dxa"/>
-        <w:left w:w="108" w:type="dxa"/>
-        <w:bottom w:w="0" w:type="dxa"/>
-        <w:right w:w="108" w:type="dxa"/>
-      </w:tblCellMar>
-    </w:tblPr>
-  </w:style>
-  <w:style w:type="numbering" w:default="1" w:styleId="Semlista">
-    <w:name w:val="No List"/>
-    <w:uiPriority w:val="99"/>
-    <w:semiHidden/>
-    <w:unhideWhenUsed/>
-  </w:style>
-  <w:style w:type="paragraph" w:styleId="Cabealho">
-    <w:name w:val="header"/>
-    <w:basedOn w:val="Normal"/>
-    <w:semiHidden/>
-    <w:pPr>
-      <w:tabs>
-        <w:tab w:val="center" w:pos="4419"/>
-        <w:tab w:val="right" w:pos="8838"/>
-      </w:tabs>
-    </w:pPr>
-  </w:style>
-  <w:style w:type="character" w:styleId="Hyperlink">
-    <w:name w:val="Hyperlink"/>
-    <w:basedOn w:val="Fontepargpadro"/>
-    <w:semiHidden/>
-    <w:rPr>
-      <w:color w:val="0000FF"/>
-      <w:u w:val="single"/>
-    </w:rPr>
-  </w:style>
-  <w:style w:type="paragraph" w:styleId="Corpodetexto">
-    <w:name w:val="Body Text"/>
-    <w:basedOn w:val="Normal"/>
-    <w:semiHidden/>
-    <w:pPr>
-      <w:tabs>
-        <w:tab w:val="left" w:pos="4086"/>
-      </w:tabs>
-      <w:ind w:right="692"/>
-    </w:pPr>
-    <w:rPr>
-      <w:rFonts w:ascii="Arial" w:hAnsi="Arial" w:cs="Arial"/>
-      <w:sz w:val="32"/>
-    </w:rPr>
-  </w:style>
-  <w:style w:type="paragraph" w:styleId="Textodebalo">
-    <w:name w:val="Balloon Text"/>
-    <w:basedOn w:val="Normal"/>
-    <w:link w:val="TextodebaloChar"/>
-    <w:uiPriority w:val="99"/>
-    <w:semiHidden/>
-    <w:unhideWhenUsed/>
-    <w:rsid w:val="003A38C0"/>
-    <w:rPr>
-      <w:rFonts w:ascii="Tahoma" w:hAnsi="Tahoma" w:cs="Tahoma"/>
-      <w:sz w:val="16"/>
-      <w:szCs w:val="16"/>
-    </w:rPr>
-  </w:style>
-  <w:style w:type="character" w:customStyle="1" w:styleId="TextodebaloChar">
-    <w:name w:val="Texto de balão Char"/>
-    <w:basedOn w:val="Fontepargpadro"/>
-    <w:link w:val="Textodebalo"/>
-    <w:uiPriority w:val="99"/>
-    <w:semiHidden/>
-    <w:rsid w:val="003A38C0"/>
-    <w:rPr>
-      <w:rFonts w:ascii="Tahoma" w:hAnsi="Tahoma" w:cs="Tahoma"/>
-      <w:sz w:val="16"/>
-      <w:szCs w:val="16"/>
-    </w:rPr>
-  </w:style>
-  <w:style w:type="paragraph" w:styleId="Rodap">
-    <w:name w:val="footer"/>
-    <w:basedOn w:val="Normal"/>
-    <w:link w:val="RodapChar"/>
-    <w:uiPriority w:val="99"/>
-    <w:unhideWhenUsed/>
-    <w:rsid w:val="007C5F09"/>
-    <w:pPr>
-      <w:tabs>
-        <w:tab w:val="center" w:pos="4252"/>
-        <w:tab w:val="right" w:pos="8504"/>
-      </w:tabs>
-    </w:pPr>
-  </w:style>
-  <w:style w:type="character" w:customStyle="1" w:styleId="RodapChar">
-    <w:name w:val="Rodapé Char"/>
-    <w:basedOn w:val="Fontepargpadro"/>
-    <w:link w:val="Rodap"/>
-    <w:uiPriority w:val="99"/>
-    <w:rsid w:val="007C5F09"/>
-    <w:rPr>
-      <w:sz w:val="24"/>
-      <w:szCs w:val="24"/>
-    </w:rPr>
-  </w:style>
-  <w:style w:type="character" w:customStyle="1" w:styleId="Ttulo4Char">
-    <w:name w:val="Título 4 Char"/>
-    <w:basedOn w:val="Fontepargpadro"/>
-    <w:link w:val="Ttulo4"/>
-    <w:uiPriority w:val="9"/>
-    <w:semiHidden/>
-    <w:rsid w:val="002D2C60"/>
-    <w:rPr>
-      <w:rFonts w:asciiTheme="majorHAnsi" w:eastAsiaTheme="majorEastAsia" w:hAnsiTheme="majorHAnsi" w:cstheme="majorBidi"/>
-      <w:b/>
-      <w:bCs/>
-      <w:i/>
-      <w:iCs/>
-      <w:color w:val="4F81BD" w:themeColor="accent1"/>
-      <w:sz w:val="24"/>
-      <w:szCs w:val="24"/>
-    </w:rPr>
-  </w:style>
-  <w:style w:type="paragraph" w:styleId="Ttulo">
-    <w:name w:val="Title"/>
-    <w:basedOn w:val="Normal"/>
-    <w:link w:val="TtuloChar"/>
-    <w:qFormat/>
-    <w:rsid w:val="002D2C60"/>
-    <w:pPr>
-      <w:jc w:val="center"/>
-    </w:pPr>
-    <w:rPr>
-      <w:rFonts w:ascii="Arial" w:hAnsi="Arial" w:cs="Arial"/>
-      <w:sz w:val="28"/>
-    </w:rPr>
-  </w:style>
-  <w:style w:type="character" w:customStyle="1" w:styleId="TtuloChar">
-    <w:name w:val="Título Char"/>
-    <w:basedOn w:val="Fontepargpadro"/>
-    <w:link w:val="Ttulo"/>
-    <w:rsid w:val="002D2C60"/>
-    <w:rPr>
-      <w:rFonts w:ascii="Arial" w:hAnsi="Arial" w:cs="Arial"/>
-      <w:sz w:val="28"/>
-      <w:szCs w:val="24"/>
-    </w:rPr>
-  </w:style>
-</w:styles>
-</file>
-
-<file path=word/stylesWithEffects.xml><?xml version="1.0" encoding="utf-8"?>
-<w:styles xmlns:wpc="http://schemas.microsoft.com/office/word/2010/wordprocessingCanvas" xmlns:mc="http://schemas.openxmlformats.org/markup-compatibility/2006" xmlns:o="urn:schemas-microsoft-com:office:office" xmlns:r="http://schemas.openxmlformats.org/officeDocument/2006/relationships" xmlns:m="http://schemas.openxmlformats.org/officeDocument/2006/math" xmlns:v="urn:schemas-microsoft-com:vml" xmlns:wp14="http://schemas.microsoft.com/office/word/2010/wordprocessingDrawing" xmlns:wp="http://schemas.openxmlformats.org/drawingml/2006/wordprocessingDrawing" xmlns:w10="urn:schemas-microsoft-com:office:word" xmlns:w="http://schemas.openxmlformats.org/wordprocessingml/2006/main" xmlns:w14="http://schemas.microsoft.com/office/word/2010/wordml" xmlns:wpg="http://schemas.microsoft.com/office/word/2010/wordprocessingGroup" xmlns:wpi="http://schemas.microsoft.com/office/word/2010/wordprocessingInk" xmlns:wne="http://schemas.microsoft.com/office/word/2006/wordml" xmlns:wps="http://schemas.microsoft.com/office/word/2010/wordprocessingShape" mc:Ignorable="w14 wp14">
-  <w:docDefaults>
-    <w:rPrDefault>
-      <w:rPr>
-        <w:rFonts w:ascii="Times New Roman" w:eastAsia="Times New Roman" w:hAnsi="Times New Roman" w:cs="Times New Roman"/>
-        <w:lang w:val="pt-BR" w:eastAsia="pt-BR" w:bidi="ar-SA"/>
-      </w:rPr>
-    </w:rPrDefault>
-    <w:pPrDefault/>
-  </w:docDefaults>
-  <w:latentStyles w:defLockedState="0" w:defUIPriority="99" w:defSemiHidden="1" w:defUnhideWhenUsed="1" w:defQFormat="0" w:count="267">
-    <w:lsdException w:name="Normal" w:semiHidden="0" w:uiPriority="0" w:unhideWhenUsed="0" w:qFormat="1"/>
-    <w:lsdException w:name="heading 1" w:semiHidden="0" w:uiPriority="9" w:unhideWhenUsed="0" w:qFormat="1"/>
-    <w:lsdException w:name="heading 2" w:semiHidden="0" w:uiPriority="0" w:unhideWhenUsed="0" w:qFormat="1"/>
-    <w:lsdException w:name="heading 3" w:uiPriority="9" w:qFormat="1"/>
-    <w:lsdException w:name="heading 4" w:uiPriority="9" w:qFormat="1"/>
-    <w:lsdException w:name="heading 5" w:uiPriority="9" w:qFormat="1"/>
-    <w:lsdException w:name="heading 6" w:uiPriority="9" w:qFormat="1"/>
-    <w:lsdException w:name="heading 7" w:uiPriority="9" w:qFormat="1"/>
-    <w:lsdException w:name="heading 8" w:uiPriority="9" w:qFormat="1"/>
-    <w:lsdException w:name="heading 9" w:uiPriority="9" w:qFormat="1"/>
-    <w:lsdException w:name="toc 1" w:uiPriority="39"/>
-    <w:lsdException w:name="toc 2" w:uiPriority="39"/>
-    <w:lsdException w:name="toc 3" w:uiPriority="39"/>
-    <w:lsdException w:name="toc 4" w:uiPriority="39"/>
-    <w:lsdException w:name="toc 5" w:uiPriority="39"/>
-    <w:lsdException w:name="toc 6" w:uiPriority="39"/>
-    <w:lsdException w:name="toc 7" w:uiPriority="39"/>
-    <w:lsdException w:name="toc 8" w:uiPriority="39"/>
-    <w:lsdException w:name="toc 9" w:uiPriority="39"/>
-    <w:lsdException w:name="header" w:uiPriority="0"/>
-    <w:lsdException w:name="caption" w:uiPriority="35" w:qFormat="1"/>
-    <w:lsdException w:name="Title" w:semiHidden="0" w:uiPriority="0" w:unhideWhenUsed="0" w:qFormat="1"/>
-    <w:lsdException w:name="Default Paragraph Font" w:uiPriority="1"/>
-    <w:lsdException w:name="Subtitle" w:semiHidden="0" w:uiPriority="11" w:unhideWhenUsed="0" w:qFormat="1"/>
-    <w:lsdException w:name="Hyperlink" w:uiPriority="0"/>
-    <w:lsdException w:name="Strong" w:semiHidden="0" w:uiPriority="22" w:unhideWhenUsed="0" w:qFormat="1"/>
-    <w:lsdException w:name="Emphasis" w:semiHidden="0" w:uiPriority="20" w:unhideWhenUsed="0" w:qFormat="1"/>
-    <w:lsdException w:name="Table Grid" w:semiHidden="0" w:uiPriority="59" w:unhideWhenUsed="0"/>
-    <w:lsdException w:name="Placeholder Text" w:unhideWhenUsed="0"/>
-    <w:lsdException w:name="No Spacing" w:semiHidden="0" w:uiPriority="1" w:unhideWhenUsed="0" w:qFormat="1"/>
-    <w:lsdException w:name="Light Shading" w:semiHidden="0" w:uiPriority="60" w:unhideWhenUsed="0"/>
-    <w:lsdException w:name="Light List" w:semiHidden="0" w:uiPriority="61" w:unhideWhenUsed="0"/>
-    <w:lsdException w:name="Light Grid" w:semiHidden="0" w:uiPriority="62" w:unhideWhenUsed="0"/>
-    <w:lsdException w:name="Medium Shading 1" w:semiHidden="0" w:uiPriority="63" w:unhideWhenUsed="0"/>
-    <w:lsdException w:name="Medium Shading 2" w:semiHidden="0" w:uiPriority="64" w:unhideWhenUsed="0"/>
-    <w:lsdException w:name="Medium List 1" w:semiHidden="0" w:uiPriority="65" w:unhideWhenUsed="0"/>
-    <w:lsdException w:name="Medium List 2" w:semiHidden="0" w:uiPriority="66" w:unhideWhenUsed="0"/>
-    <w:lsdException w:name="Medium Grid 1" w:semiHidden="0" w:uiPriority="67" w:unhideWhenUsed="0"/>
-    <w:lsdException w:name="Medium Grid 2" w:semiHidden="0" w:uiPriority="68" w:unhideWhenUsed="0"/>
-    <w:lsdException w:name="Medium Grid 3" w:semiHidden="0" w:uiPriority="69" w:unhideWhenUsed="0"/>
-    <w:lsdException w:name="Dark List" w:semiHidden="0" w:uiPriority="70" w:unhideWhenUsed="0"/>
-    <w:lsdException w:name="Colorful Shading" w:semiHidden="0" w:uiPriority="71" w:unhideWhenUsed="0"/>
-    <w:lsdException w:name="Colorful List" w:semiHidden="0" w:uiPriority="72" w:unhideWhenUsed="0"/>
-    <w:lsdException w:name="Colorful Grid" w:semiHidden="0" w:uiPriority="73" w:unhideWhenUsed="0"/>
-    <w:lsdException w:name="Light Shading Accent 1" w:semiHidden="0" w:uiPriority="60" w:unhideWhenUsed="0"/>
-    <w:lsdException w:name="Light List Accent 1" w:semiHidden="0" w:uiPriority="61" w:unhideWhenUsed="0"/>
-    <w:lsdException w:name="Light Grid Accent 1" w:semiHidden="0" w:uiPriority="62" w:unhideWhenUsed="0"/>
-    <w:lsdException w:name="Medium Shading 1 Accent 1" w:semiHidden="0" w:uiPriority="63" w:unhideWhenUsed="0"/>
-    <w:lsdException w:name="Medium Shading 2 Accent 1" w:semiHidden="0" w:uiPriority="64" w:unhideWhenUsed="0"/>
-    <w:lsdException w:name="Medium List 1 Accent 1" w:semiHidden="0" w:uiPriority="65" w:unhideWhenUsed="0"/>
-    <w:lsdException w:name="Revision" w:unhideWhenUsed="0"/>
-    <w:lsdException w:name="List Paragraph" w:semiHidden="0" w:uiPriority="34" w:unhideWhenUsed="0" w:qFormat="1"/>
-    <w:lsdException w:name="Quote" w:semiHidden="0" w:uiPriority="29" w:unhideWhenUsed="0" w:qFormat="1"/>
-    <w:lsdException w:name="Intense Quote" w:semiHidden="0" w:uiPriority="30" w:unhideWhenUsed="0" w:qFormat="1"/>
-    <w:lsdException w:name="Medium List 2 Accent 1" w:semiHidden="0" w:uiPriority="66" w:unhideWhenUsed="0"/>
-    <w:lsdException w:name="Medium Grid 1 Accent 1" w:semiHidden="0" w:uiPriority="67" w:unhideWhenUsed="0"/>
-    <w:lsdException w:name="Medium Grid 2 Accent 1" w:semiHidden="0" w:uiPriority="68" w:unhideWhenUsed="0"/>
-    <w:lsdException w:name="Medium Grid 3 Accent 1" w:semiHidden="0" w:uiPriority="69" w:unhideWhenUsed="0"/>
-    <w:lsdException w:name="Dark List Accent 1" w:semiHidden="0" w:uiPriority="70" w:unhideWhenUsed="0"/>
-    <w:lsdException w:name="Colorful Shading Accent 1" w:semiHidden="0" w:uiPriority="71" w:unhideWhenUsed="0"/>
-    <w:lsdException w:name="Colorful List Accent 1" w:semiHidden="0" w:uiPriority="72" w:unhideWhenUsed="0"/>
-    <w:lsdException w:name="Colorful Grid Accent 1" w:semiHidden="0" w:uiPriority="73" w:unhideWhenUsed="0"/>
-    <w:lsdException w:name="Light Shading Accent 2" w:semiHidden="0" w:uiPriority="60" w:unhideWhenUsed="0"/>
-    <w:lsdException w:name="Light List Accent 2" w:semiHidden="0" w:uiPriority="61" w:unhideWhenUsed="0"/>
-    <w:lsdException w:name="Light Grid Accent 2" w:semiHidden="0" w:uiPriority="62" w:unhideWhenUsed="0"/>
-    <w:lsdException w:name="Medium Shading 1 Accent 2" w:semiHidden="0" w:uiPriority="63" w:unhideWhenUsed="0"/>
-    <w:lsdException w:name="Medium Shading 2 Accent 2" w:semiHidden="0" w:uiPriority="64" w:unhideWhenUsed="0"/>
-    <w:lsdException w:name="Medium List 1 Accent 2" w:semiHidden="0" w:uiPriority="65" w:unhideWhenUsed="0"/>
-    <w:lsdException w:name="Medium List 2 Accent 2" w:semiHidden="0" w:uiPriority="66" w:unhideWhenUsed="0"/>
-    <w:lsdException w:name="Medium Grid 1 Accent 2" w:semiHidden="0" w:uiPriority="67" w:unhideWhenUsed="0"/>
-    <w:lsdException w:name="Medium Grid 2 Accent 2" w:semiHidden="0" w:uiPriority="68" w:unhideWhenUsed="0"/>
-    <w:lsdException w:name="Medium Grid 3 Accent 2" w:semiHidden="0" w:uiPriority="69" w:unhideWhenUsed="0"/>
-    <w:lsdException w:name="Dark List Accent 2" w:semiHidden="0" w:uiPriority="70" w:unhideWhenUsed="0"/>
-    <w:lsdException w:name="Colorful Shading Accent 2" w:semiHidden="0" w:uiPriority="71" w:unhideWhenUsed="0"/>
-    <w:lsdException w:name="Colorful List Accent 2" w:semiHidden="0" w:uiPriority="72" w:unhideWhenUsed="0"/>
-    <w:lsdException w:name="Colorful Grid Accent 2" w:semiHidden="0" w:uiPriority="73" w:unhideWhenUsed="0"/>
-    <w:lsdException w:name="Light Shading Accent 3" w:semiHidden="0" w:uiPriority="60" w:unhideWhenUsed="0"/>
-    <w:lsdException w:name="Light List Accent 3" w:semiHidden="0" w:uiPriority="61" w:unhideWhenUsed="0"/>
-    <w:lsdException w:name="Light Grid Accent 3" w:semiHidden="0" w:uiPriority="62" w:unhideWhenUsed="0"/>
-    <w:lsdException w:name="Medium Shading 1 Accent 3" w:semiHidden="0" w:uiPriority="63" w:unhideWhenUsed="0"/>
-    <w:lsdException w:name="Medium Shading 2 Accent 3" w:semiHidden="0" w:uiPriority="64" w:unhideWhenUsed="0"/>
-    <w:lsdException w:name="Medium List 1 Accent 3" w:semiHidden="0" w:uiPriority="65" w:unhideWhenUsed="0"/>
-    <w:lsdException w:name="Medium List 2 Accent 3" w:semiHidden="0" w:uiPriority="66" w:unhideWhenUsed="0"/>
-    <w:lsdException w:name="Medium Grid 1 Accent 3" w:semiHidden="0" w:uiPriority="67" w:unhideWhenUsed="0"/>
-    <w:lsdException w:name="Medium Grid 2 Accent 3" w:semiHidden="0" w:uiPriority="68" w:unhideWhenUsed="0"/>
-    <w:lsdException w:name="Medium Grid 3 Accent 3" w:semiHidden="0" w:uiPriority="69" w:unhideWhenUsed="0"/>
-    <w:lsdException w:name="Dark List Accent 3" w:semiHidden="0" w:uiPriority="70" w:unhideWhenUsed="0"/>
-    <w:lsdException w:name="Colorful Shading Accent 3" w:semiHidden="0" w:uiPriority="71" w:unhideWhenUsed="0"/>
-    <w:lsdException w:name="Colorful List Accent 3" w:semiHidden="0" w:uiPriority="72" w:unhideWhenUsed="0"/>
-    <w:lsdException w:name="Colorful Grid Accent 3" w:semiHidden="0" w:uiPriority="73" w:unhideWhenUsed="0"/>
-    <w:lsdException w:name="Light Shading Accent 4" w:semiHidden="0" w:uiPriority="60" w:unhideWhenUsed="0"/>
-    <w:lsdException w:name="Light List Accent 4" w:semiHidden="0" w:uiPriority="61" w:unhideWhenUsed="0"/>
-    <w:lsdException w:name="Light Grid Accent 4" w:semiHidden="0" w:uiPriority="62" w:unhideWhenUsed="0"/>
-    <w:lsdException w:name="Medium Shading 1 Accent 4" w:semiHidden="0" w:uiPriority="63" w:unhideWhenUsed="0"/>
-    <w:lsdException w:name="Medium Shading 2 Accent 4" w:semiHidden="0" w:uiPriority="64" w:unhideWhenUsed="0"/>
-    <w:lsdException w:name="Medium List 1 Accent 4" w:semiHidden="0" w:uiPriority="65" w:unhideWhenUsed="0"/>
-    <w:lsdException w:name="Medium List 2 Accent 4" w:semiHidden="0" w:uiPriority="66" w:unhideWhenUsed="0"/>
-    <w:lsdException w:name="Medium Grid 1 Accent 4" w:semiHidden="0" w:uiPriority="67" w:unhideWhenUsed="0"/>
-    <w:lsdException w:name="Medium Grid 2 Accent 4" w:semiHidden="0" w:uiPriority="68" w:unhideWhenUsed="0"/>
-    <w:lsdException w:name="Medium Grid 3 Accent 4" w:semiHidden="0" w:uiPriority="69" w:unhideWhenUsed="0"/>
-    <w:lsdException w:name="Dark List Accent 4" w:semiHidden="0" w:uiPriority="70" w:unhideWhenUsed="0"/>
-    <w:lsdException w:name="Colorful Shading Accent 4" w:semiHidden="0" w:uiPriority="71" w:unhideWhenUsed="0"/>
-    <w:lsdException w:name="Colorful List Accent 4" w:semiHidden="0" w:uiPriority="72" w:unhideWhenUsed="0"/>
-    <w:lsdException w:name="Colorful Grid Accent 4" w:semiHidden="0" w:uiPriority="73" w:unhideWhenUsed="0"/>
-    <w:lsdException w:name="Light Shading Accent 5" w:semiHidden="0" w:uiPriority="60" w:unhideWhenUsed="0"/>
-    <w:lsdException w:name="Light List Accent 5" w:semiHidden="0" w:uiPriority="61" w:unhideWhenUsed="0"/>
-    <w:lsdException w:name="Light Grid Accent 5" w:semiHidden="0" w:uiPriority="62" w:unhideWhenUsed="0"/>
-    <w:lsdException w:name="Medium Shading 1 Accent 5" w:semiHidden="0" w:uiPriority="63" w:unhideWhenUsed="0"/>
-    <w:lsdException w:name="Medium Shading 2 Accent 5" w:semiHidden="0" w:uiPriority="64" w:unhideWhenUsed="0"/>
-    <w:lsdException w:name="Medium List 1 Accent 5" w:semiHidden="0" w:uiPriority="65" w:unhideWhenUsed="0"/>
-    <w:lsdException w:name="Medium List 2 Accent 5" w:semiHidden="0" w:uiPriority="66" w:unhideWhenUsed="0"/>
-    <w:lsdException w:name="Medium Grid 1 Accent 5" w:semiHidden="0" w:uiPriority="67" w:unhideWhenUsed="0"/>
-    <w:lsdException w:name="Medium Grid 2 Accent 5" w:semiHidden="0" w:uiPriority="68" w:unhideWhenUsed="0"/>
-    <w:lsdException w:name="Medium Grid 3 Accent 5" w:semiHidden="0" w:uiPriority="69" w:unhideWhenUsed="0"/>
-    <w:lsdException w:name="Dark List Accent 5" w:semiHidden="0" w:uiPriority="70" w:unhideWhenUsed="0"/>
-    <w:lsdException w:name="Colorful Shading Accent 5" w:semiHidden="0" w:uiPriority="71" w:unhideWhenUsed="0"/>
-    <w:lsdException w:name="Colorful List Accent 5" w:semiHidden="0" w:uiPriority="72" w:unhideWhenUsed="0"/>
-    <w:lsdException w:name="Colorful Grid Accent 5" w:semiHidden="0" w:uiPriority="73" w:unhideWhenUsed="0"/>
-    <w:lsdException w:name="Light Shading Accent 6" w:semiHidden="0" w:uiPriority="60" w:unhideWhenUsed="0"/>
-    <w:lsdException w:name="Light List Accent 6" w:semiHidden="0" w:uiPriority="61" w:unhideWhenUsed="0"/>
-    <w:lsdException w:name="Light Grid Accent 6" w:semiHidden="0" w:uiPriority="62" w:unhideWhenUsed="0"/>
-    <w:lsdException w:name="Medium Shading 1 Accent 6" w:semiHidden="0" w:uiPriority="63" w:unhideWhenUsed="0"/>
-    <w:lsdException w:name="Medium Shading 2 Accent 6" w:semiHidden="0" w:uiPriority="64" w:unhideWhenUsed="0"/>
-    <w:lsdException w:name="Medium List 1 Accent 6" w:semiHidden="0" w:uiPriority="65" w:unhideWhenUsed="0"/>
-    <w:lsdException w:name="Medium List 2 Accent 6" w:semiHidden="0" w:uiPriority="66" w:unhideWhenUsed="0"/>
-    <w:lsdException w:name="Medium Grid 1 Accent 6" w:semiHidden="0" w:uiPriority="67" w:unhideWhenUsed="0"/>
-    <w:lsdException w:name="Medium Grid 2 Accent 6" w:semiHidden="0" w:uiPriority="68" w:unhideWhenUsed="0"/>
-    <w:lsdException w:name="Medium Grid 3 Accent 6" w:semiHidden="0" w:uiPriority="69" w:unhideWhenUsed="0"/>
-    <w:lsdException w:name="Dark List Accent 6" w:semiHidden="0" w:uiPriority="70" w:unhideWhenUsed="0"/>
-    <w:lsdException w:name="Colorful Shading Accent 6" w:semiHidden="0" w:uiPriority="71" w:unhideWhenUsed="0"/>
-    <w:lsdException w:name="Colorful List Accent 6" w:semiHidden="0" w:uiPriority="72" w:unhideWhenUsed="0"/>
-    <w:lsdException w:name="Colorful Grid Accent 6" w:semiHidden="0" w:uiPriority="73" w:unhideWhenUsed="0"/>
-    <w:lsdException w:name="Subtle Emphasis" w:semiHidden="0" w:uiPriority="19" w:unhideWhenUsed="0" w:qFormat="1"/>
-    <w:lsdException w:name="Intense Emphasis" w:semiHidden="0" w:uiPriority="21" w:unhideWhenUsed="0" w:qFormat="1"/>
-    <w:lsdException w:name="Subtle Reference" w:semiHidden="0" w:uiPriority="31" w:unhideWhenUsed="0" w:qFormat="1"/>
-    <w:lsdException w:name="Intense Reference" w:semiHidden="0" w:uiPriority="32" w:unhideWhenUsed="0" w:qFormat="1"/>
-    <w:lsdException w:name="Book Title" w:semiHidden="0" w:uiPriority="33" w:unhideWhenUsed="0" w:qFormat="1"/>
-    <w:lsdException w:name="Bibliography" w:uiPriority="37"/>
-    <w:lsdException w:name="TOC Heading" w:uiPriority="39" w:qFormat="1"/>
+  <w:latentStyles w:defLockedState="0" w:defUIPriority="99" w:defSemiHidden="0" w:defUnhideWhenUsed="0" w:defQFormat="0" w:count="371">
+    <w:lsdException w:name="Normal" w:uiPriority="0" w:qFormat="1"/>
+    <w:lsdException w:name="heading 1" w:uiPriority="9" w:qFormat="1"/>
+    <w:lsdException w:name="heading 2" w:uiPriority="0" w:qFormat="1"/>
+    <w:lsdException w:name="heading 3" w:semiHidden="1" w:uiPriority="9" w:unhideWhenUsed="1" w:qFormat="1"/>
+    <w:lsdException w:name="heading 4" w:semiHidden="1" w:uiPriority="9" w:unhideWhenUsed="1" w:qFormat="1"/>
+    <w:lsdException w:name="heading 5" w:semiHidden="1" w:uiPriority="9" w:unhideWhenUsed="1" w:qFormat="1"/>
+    <w:lsdException w:name="heading 6" w:semiHidden="1" w:uiPriority="9" w:unhideWhenUsed="1" w:qFormat="1"/>
+    <w:lsdException w:name="heading 7" w:semiHidden="1" w:uiPriority="9" w:unhideWhenUsed="1" w:qFormat="1"/>
+    <w:lsdException w:name="heading 8" w:semiHidden="1" w:uiPriority="9" w:unhideWhenUsed="1" w:qFormat="1"/>
+    <w:lsdException w:name="heading 9" w:semiHidden="1" w:uiPriority="9" w:unhideWhenUsed="1" w:qFormat="1"/>
+    <w:lsdException w:name="index 1" w:semiHidden="1" w:unhideWhenUsed="1"/>
+    <w:lsdException w:name="index 2" w:semiHidden="1" w:unhideWhenUsed="1"/>
+    <w:lsdException w:name="index 3" w:semiHidden="1" w:unhideWhenUsed="1"/>
+    <w:lsdException w:name="index 4" w:semiHidden="1" w:unhideWhenUsed="1"/>
+    <w:lsdException w:name="index 5" w:semiHidden="1" w:unhideWhenUsed="1"/>
+    <w:lsdException w:name="index 6" w:semiHidden="1" w:unhideWhenUsed="1"/>
+    <w:lsdException w:name="index 7" w:semiHidden="1" w:unhideWhenUsed="1"/>
+    <w:lsdException w:name="index 8" w:semiHidden="1" w:unhideWhenUsed="1"/>
+    <w:lsdException w:name="index 9" w:semiHidden="1" w:unhideWhenUsed="1"/>
+    <w:lsdException w:name="toc 1" w:semiHidden="1" w:uiPriority="39" w:unhideWhenUsed="1"/>
+    <w:lsdException w:name="toc 2" w:semiHidden="1" w:uiPriority="39" w:unhideWhenUsed="1"/>
+    <w:lsdException w:name="toc 3" w:semiHidden="1" w:uiPriority="39" w:unhideWhenUsed="1"/>
+    <w:lsdException w:name="toc 4" w:semiHidden="1" w:uiPriority="39" w:unhideWhenUsed="1"/>
+    <w:lsdException w:name="toc 5" w:semiHidden="1" w:uiPriority="39" w:unhideWhenUsed="1"/>
+    <w:lsdException w:name="toc 6" w:semiHidden="1" w:uiPriority="39" w:unhideWhenUsed="1"/>
+    <w:lsdException w:name="toc 7" w:semiHidden="1" w:uiPriority="39" w:unhideWhenUsed="1"/>
+    <w:lsdException w:name="toc 8" w:semiHidden="1" w:uiPriority="39" w:unhideWhenUsed="1"/>
+    <w:lsdException w:name="toc 9" w:semiHidden="1" w:uiPriority="39" w:unhideWhenUsed="1"/>
+    <w:lsdException w:name="Normal Indent" w:semiHidden="1" w:unhideWhenUsed="1"/>
+    <w:lsdException w:name="footnote text" w:semiHidden="1" w:unhideWhenUsed="1"/>
+    <w:lsdException w:name="annotation text" w:semiHidden="1" w:unhideWhenUsed="1"/>
+    <w:lsdException w:name="header" w:semiHidden="1" w:uiPriority="0" w:unhideWhenUsed="1"/>
+    <w:lsdException w:name="footer" w:semiHidden="1" w:unhideWhenUsed="1"/>
+    <w:lsdException w:name="index heading" w:semiHidden="1" w:unhideWhenUsed="1"/>
+    <w:lsdException w:name="caption" w:semiHidden="1" w:uiPriority="35" w:unhideWhenUsed="1" w:qFormat="1"/>
+    <w:lsdException w:name="table of figures" w:semiHidden="1" w:unhideWhenUsed="1"/>
+    <w:lsdException w:name="envelope address" w:semiHidden="1" w:unhideWhenUsed="1"/>
+    <w:lsdException w:name="envelope return" w:semiHidden="1" w:unhideWhenUsed="1"/>
+    <w:lsdException w:name="footnote reference" w:semiHidden="1" w:unhideWhenUsed="1"/>
+    <w:lsdException w:name="annotation reference" w:semiHidden="1" w:unhideWhenUsed="1"/>
+    <w:lsdException w:name="line number" w:semiHidden="1" w:unhideWhenUsed="1"/>
+    <w:lsdException w:name="page number" w:semiHidden="1" w:unhideWhenUsed="1"/>
+    <w:lsdException w:name="endnote reference" w:semiHidden="1" w:unhideWhenUsed="1"/>
+    <w:lsdException w:name="endnote text" w:semiHidden="1" w:unhideWhenUsed="1"/>
+    <w:lsdException w:name="table of authorities" w:semiHidden="1" w:unhideWhenUsed="1"/>
+    <w:lsdException w:name="macro" w:semiHidden="1" w:unhideWhenUsed="1"/>
+    <w:lsdException w:name="toa heading" w:semiHidden="1" w:unhideWhenUsed="1"/>
+    <w:lsdException w:name="List" w:semiHidden="1" w:unhideWhenUsed="1"/>
+    <w:lsdException w:name="List Bullet" w:semiHidden="1" w:unhideWhenUsed="1"/>
+    <w:lsdException w:name="List Number" w:semiHidden="1" w:unhideWhenUsed="1"/>
+    <w:lsdException w:name="List 2" w:semiHidden="1" w:unhideWhenUsed="1"/>
+    <w:lsdException w:name="List 3" w:semiHidden="1" w:unhideWhenUsed="1"/>
+    <w:lsdException w:name="List 4" w:semiHidden="1" w:unhideWhenUsed="1"/>
+    <w:lsdException w:name="List 5" w:semiHidden="1" w:unhideWhenUsed="1"/>
+    <w:lsdException w:name="List Bullet 2" w:semiHidden="1" w:unhideWhenUsed="1"/>
+    <w:lsdException w:name="List Bullet 3" w:semiHidden="1" w:unhideWhenUsed="1"/>
+    <w:lsdException w:name="List Bullet 4" w:semiHidden="1" w:unhideWhenUsed="1"/>
+    <w:lsdException w:name="List Bullet 5" w:semiHidden="1" w:unhideWhenUsed="1"/>
+    <w:lsdException w:name="List Number 2" w:semiHidden="1" w:unhideWhenUsed="1"/>
+    <w:lsdException w:name="List Number 3" w:semiHidden="1" w:unhideWhenUsed="1"/>
+    <w:lsdException w:name="List Number 4" w:semiHidden="1" w:unhideWhenUsed="1"/>
+    <w:lsdException w:name="List Number 5" w:semiHidden="1" w:unhideWhenUsed="1"/>
+    <w:lsdException w:name="Title" w:uiPriority="0" w:qFormat="1"/>
+    <w:lsdException w:name="Closing" w:semiHidden="1" w:unhideWhenUsed="1"/>
+    <w:lsdException w:name="Signature" w:semiHidden="1" w:unhideWhenUsed="1"/>
+    <w:lsdException w:name="Default Paragraph Font" w:semiHidden="1" w:uiPriority="1" w:unhideWhenUsed="1"/>
+    <w:lsdException w:name="Body Text" w:semiHidden="1" w:unhideWhenUsed="1"/>
+    <w:lsdException w:name="Body Text Indent" w:semiHidden="1" w:unhideWhenUsed="1"/>
+    <w:lsdException w:name="List Continue" w:semiHidden="1" w:unhideWhenUsed="1"/>
+    <w:lsdException w:name="List Continue 2" w:semiHidden="1" w:unhideWhenUsed="1"/>
+    <w:lsdException w:name="List Continue 3" w:semiHidden="1" w:unhideWhenUsed="1"/>
+    <w:lsdException w:name="List Continue 4" w:semiHidden="1" w:unhideWhenUsed="1"/>
+    <w:lsdException w:name="List Continue 5" w:semiHidden="1" w:unhideWhenUsed="1"/>
+    <w:lsdException w:name="Message Header" w:semiHidden="1" w:unhideWhenUsed="1"/>
+    <w:lsdException w:name="Subtitle" w:uiPriority="11" w:qFormat="1"/>
+    <w:lsdException w:name="Salutation" w:semiHidden="1" w:unhideWhenUsed="1"/>
+    <w:lsdException w:name="Date" w:semiHidden="1" w:unhideWhenUsed="1"/>
+    <w:lsdException w:name="Body Text First Indent" w:semiHidden="1" w:unhideWhenUsed="1"/>
+    <w:lsdException w:name="Body Text First Indent 2" w:semiHidden="1" w:unhideWhenUsed="1"/>
+    <w:lsdException w:name="Note Heading" w:semiHidden="1" w:unhideWhenUsed="1"/>
+    <w:lsdException w:name="Body Text 2" w:semiHidden="1" w:unhideWhenUsed="1"/>
+    <w:lsdException w:name="Body Text 3" w:semiHidden="1" w:unhideWhenUsed="1"/>
+    <w:lsdException w:name="Body Text Indent 2" w:semiHidden="1" w:unhideWhenUsed="1"/>
+    <w:lsdException w:name="Body Text Indent 3" w:semiHidden="1" w:unhideWhenUsed="1"/>
+    <w:lsdException w:name="Block Text" w:semiHidden="1" w:unhideWhenUsed="1"/>
+    <w:lsdException w:name="Hyperlink" w:semiHidden="1" w:uiPriority="0" w:unhideWhenUsed="1"/>
+    <w:lsdException w:name="FollowedHyperlink" w:semiHidden="1" w:unhideWhenUsed="1"/>
+    <w:lsdException w:name="Strong" w:uiPriority="22" w:qFormat="1"/>
+    <w:lsdException w:name="Emphasis" w:uiPriority="20" w:qFormat="1"/>
+    <w:lsdException w:name="Document Map" w:semiHidden="1" w:unhideWhenUsed="1"/>
+    <w:lsdException w:name="Plain Text" w:semiHidden="1" w:unhideWhenUsed="1"/>
+    <w:lsdException w:name="E-mail Signature" w:semiHidden="1" w:unhideWhenUsed="1"/>
+    <w:lsdException w:name="HTML Top of Form" w:semiHidden="1" w:unhideWhenUsed="1"/>
+    <w:lsdException w:name="HTML Bottom of Form" w:semiHidden="1" w:unhideWhenUsed="1"/>
+    <w:lsdException w:name="Normal (Web)" w:semiHidden="1" w:unhideWhenUsed="1"/>
+    <w:lsdException w:name="HTML Acronym" w:semiHidden="1" w:unhideWhenUsed="1"/>
+    <w:lsdException w:name="HTML Address" w:semiHidden="1" w:unhideWhenUsed="1"/>
+    <w:lsdException w:name="HTML Cite" w:semiHidden="1" w:unhideWhenUsed="1"/>
+    <w:lsdException w:name="HTML Code" w:semiHidden="1" w:unhideWhenUsed="1"/>
+    <w:lsdException w:name="HTML Definition" w:semiHidden="1" w:unhideWhenUsed="1"/>
+    <w:lsdException w:name="HTML Keyboard" w:semiHidden="1" w:unhideWhenUsed="1"/>
+    <w:lsdException w:name="HTML Preformatted" w:semiHidden="1" w:unhideWhenUsed="1"/>
+    <w:lsdException w:name="HTML Sample" w:semiHidden="1" w:unhideWhenUsed="1"/>
+    <w:lsdException w:name="HTML Typewriter" w:semiHidden="1" w:unhideWhenUsed="1"/>
+    <w:lsdException w:name="HTML Variable" w:semiHidden="1" w:unhideWhenUsed="1"/>
+    <w:lsdException w:name="Normal Table" w:semiHidden="1" w:unhideWhenUsed="1"/>
+    <w:lsdException w:name="annotation subject" w:semiHidden="1" w:unhideWhenUsed="1"/>
+    <w:lsdException w:name="No List" w:semiHidden="1" w:unhideWhenUsed="1"/>
+    <w:lsdException w:name="Outline List 1" w:semiHidden="1" w:unhideWhenUsed="1"/>
+    <w:lsdException w:name="Outline List 2" w:semiHidden="1" w:unhideWhenUsed="1"/>
+    <w:lsdException w:name="Outline List 3" w:semiHidden="1" w:unhideWhenUsed="1"/>
+    <w:lsdException w:name="Table Simple 1" w:semiHidden="1" w:unhideWhenUsed="1"/>
+    <w:lsdException w:name="Table Simple 2" w:semiHidden="1" w:unhideWhenUsed="1"/>
+    <w:lsdException w:name="Table Simple 3" w:semiHidden="1" w:unhideWhenUsed="1"/>
+    <w:lsdException w:name="Table Classic 1" w:semiHidden="1" w:unhideWhenUsed="1"/>
+    <w:lsdException w:name="Table Classic 2" w:semiHidden="1" w:unhideWhenUsed="1"/>
+    <w:lsdException w:name="Table Classic 3" w:semiHidden="1" w:unhideWhenUsed="1"/>
+    <w:lsdException w:name="Table Classic 4" w:semiHidden="1" w:unhideWhenUsed="1"/>
+    <w:lsdException w:name="Table Colorful 1" w:semiHidden="1" w:unhideWhenUsed="1"/>
+    <w:lsdException w:name="Table Colorful 2" w:semiHidden="1" w:unhideWhenUsed="1"/>
+    <w:lsdException w:name="Table Colorful 3" w:semiHidden="1" w:unhideWhenUsed="1"/>
+    <w:lsdException w:name="Table Columns 1" w:semiHidden="1" w:unhideWhenUsed="1"/>
+    <w:lsdException w:name="Table Columns 2" w:semiHidden="1" w:unhideWhenUsed="1"/>
+    <w:lsdException w:name="Table Columns 3" w:semiHidden="1" w:unhideWhenUsed="1"/>
+    <w:lsdException w:name="Table Columns 4" w:semiHidden="1" w:unhideWhenUsed="1"/>
+    <w:lsdException w:name="Table Columns 5" w:semiHidden="1" w:unhideWhenUsed="1"/>
+    <w:lsdException w:name="Table Grid 1" w:semiHidden="1" w:unhideWhenUsed="1"/>
+    <w:lsdException w:name="Table Grid 2" w:semiHidden="1" w:unhideWhenUsed="1"/>
+    <w:lsdException w:name="Table Grid 3" w:semiHidden="1" w:unhideWhenUsed="1"/>
+    <w:lsdException w:name="Table Grid 4" w:semiHidden="1" w:unhideWhenUsed="1"/>
+    <w:lsdException w:name="Table Grid 5" w:semiHidden="1" w:unhideWhenUsed="1"/>
+    <w:lsdException w:name="Table Grid 6" w:semiHidden="1" w:unhideWhenUsed="1"/>
+    <w:lsdException w:name="Table Grid 7" w:semiHidden="1" w:unhideWhenUsed="1"/>
+    <w:lsdException w:name="Table Grid 8" w:semiHidden="1" w:unhideWhenUsed="1"/>
+    <w:lsdException w:name="Table List 1" w:semiHidden="1" w:unhideWhenUsed="1"/>
+    <w:lsdException w:name="Table List 2" w:semiHidden="1" w:unhideWhenUsed="1"/>
+    <w:lsdException w:name="Table List 3" w:semiHidden="1" w:unhideWhenUsed="1"/>
+    <w:lsdException w:name="Table List 4" w:semiHidden="1" w:unhideWhenUsed="1"/>
+    <w:lsdException w:name="Table List 5" w:semiHidden="1" w:unhideWhenUsed="1"/>
+    <w:lsdException w:name="Table List 6" w:semiHidden="1" w:unhideWhenUsed="1"/>
+    <w:lsdException w:name="Table List 7" w:semiHidden="1" w:unhideWhenUsed="1"/>
+    <w:lsdException w:name="Table List 8" w:semiHidden="1" w:unhideWhenUsed="1"/>
+    <w:lsdException w:name="Table 3D effects 1" w:semiHidden="1" w:unhideWhenUsed="1"/>
+    <w:lsdException w:name="Table 3D effects 2" w:semiHidden="1" w:unhideWhenUsed="1"/>
+    <w:lsdException w:name="Table 3D effects 3" w:semiHidden="1" w:unhideWhenUsed="1"/>
+    <w:lsdException w:name="Table Contemporary" w:semiHidden="1" w:unhideWhenUsed="1"/>
+    <w:lsdException w:name="Table Elegant" w:semiHidden="1" w:unhideWhenUsed="1"/>
+    <w:lsdException w:name="Table Professional" w:semiHidden="1" w:unhideWhenUsed="1"/>
+    <w:lsdException w:name="Table Subtle 1" w:semiHidden="1" w:unhideWhenUsed="1"/>
+    <w:lsdException w:name="Table Subtle 2" w:semiHidden="1" w:unhideWhenUsed="1"/>
+    <w:lsdException w:name="Table Web 1" w:semiHidden="1" w:unhideWhenUsed="1"/>
+    <w:lsdException w:name="Table Web 2" w:semiHidden="1" w:unhideWhenUsed="1"/>
+    <w:lsdException w:name="Table Web 3" w:semiHidden="1" w:unhideWhenUsed="1"/>
+    <w:lsdException w:name="Balloon Text" w:semiHidden="1" w:unhideWhenUsed="1"/>
+    <w:lsdException w:name="Table Grid" w:uiPriority="59"/>
+    <w:lsdException w:name="Table Theme" w:semiHidden="1" w:unhideWhenUsed="1"/>
+    <w:lsdException w:name="Placeholder Text" w:semiHidden="1"/>
+    <w:lsdException w:name="No Spacing" w:uiPriority="1" w:qFormat="1"/>
+    <w:lsdException w:name="Light Shading" w:uiPriority="60"/>
+    <w:lsdException w:name="Light List" w:uiPriority="61"/>
+    <w:lsdException w:name="Light Grid" w:uiPriority="62"/>
+    <w:lsdException w:name="Medium Shading 1" w:uiPriority="63"/>
+    <w:lsdException w:name="Medium Shading 2" w:uiPriority="64"/>
+    <w:lsdException w:name="Medium List 1" w:uiPriority="65"/>
+    <w:lsdException w:name="Medium List 2" w:uiPriority="66"/>
+    <w:lsdException w:name="Medium Grid 1" w:uiPriority="67"/>
+    <w:lsdException w:name="Medium Grid 2" w:uiPriority="68"/>
+    <w:lsdException w:name="Medium Grid 3" w:uiPriority="69"/>
+    <w:lsdException w:name="Dark List" w:uiPriority="70"/>
+    <w:lsdException w:name="Colorful Shading" w:uiPriority="71"/>
+    <w:lsdException w:name="Colorful List" w:uiPriority="72"/>
+    <w:lsdException w:name="Colorful Grid" w:uiPriority="73"/>
+    <w:lsdException w:name="Light Shading Accent 1" w:uiPriority="60"/>
+    <w:lsdException w:name="Light List Accent 1" w:uiPriority="61"/>
+    <w:lsdException w:name="Light Grid Accent 1" w:uiPriority="62"/>
+    <w:lsdException w:name="Medium Shading 1 Accent 1" w:uiPriority="63"/>
+    <w:lsdException w:name="Medium Shading 2 Accent 1" w:uiPriority="64"/>
+    <w:lsdException w:name="Medium List 1 Accent 1" w:uiPriority="65"/>
+    <w:lsdException w:name="Revision" w:semiHidden="1"/>
+    <w:lsdException w:name="List Paragraph" w:uiPriority="34" w:qFormat="1"/>
+    <w:lsdException w:name="Quote" w:uiPriority="29" w:qFormat="1"/>
+    <w:lsdException w:name="Intense Quote" w:uiPriority="30" w:qFormat="1"/>
+    <w:lsdException w:name="Medium List 2 Accent 1" w:uiPriority="66"/>
+    <w:lsdException w:name="Medium Grid 1 Accent 1" w:uiPriority="67"/>
+    <w:lsdException w:name="Medium Grid 2 Accent 1" w:uiPriority="68"/>
+    <w:lsdException w:name="Medium Grid 3 Accent 1" w:uiPriority="69"/>
+    <w:lsdException w:name="Dark List Accent 1" w:uiPriority="70"/>
+    <w:lsdException w:name="Colorful Shading Accent 1" w:uiPriority="71"/>
+    <w:lsdException w:name="Colorful List Accent 1" w:uiPriority="72"/>
+    <w:lsdException w:name="Colorful Grid Accent 1" w:uiPriority="73"/>
+    <w:lsdException w:name="Light Shading Accent 2" w:uiPriority="60"/>
+    <w:lsdException w:name="Light List Accent 2" w:uiPriority="61"/>
+    <w:lsdException w:name="Light Grid Accent 2" w:uiPriority="62"/>
+    <w:lsdException w:name="Medium Shading 1 Accent 2" w:uiPriority="63"/>
+    <w:lsdException w:name="Medium Shading 2 Accent 2" w:uiPriority="64"/>
+    <w:lsdException w:name="Medium List 1 Accent 2" w:uiPriority="65"/>
+    <w:lsdException w:name="Medium List 2 Accent 2" w:uiPriority="66"/>
+    <w:lsdException w:name="Medium Grid 1 Accent 2" w:uiPriority="67"/>
+    <w:lsdException w:name="Medium Grid 2 Accent 2" w:uiPriority="68"/>
+    <w:lsdException w:name="Medium Grid 3 Accent 2" w:uiPriority="69"/>
+    <w:lsdException w:name="Dark List Accent 2" w:uiPriority="70"/>
+    <w:lsdException w:name="Colorful Shading Accent 2" w:uiPriority="71"/>
+    <w:lsdException w:name="Colorful List Accent 2" w:uiPriority="72"/>
+    <w:lsdException w:name="Colorful Grid Accent 2" w:uiPriority="73"/>
+    <w:lsdException w:name="Light Shading Accent 3" w:uiPriority="60"/>
+    <w:lsdException w:name="Light List Accent 3" w:uiPriority="61"/>
+    <w:lsdException w:name="Light Grid Accent 3" w:uiPriority="62"/>
+    <w:lsdException w:name="Medium Shading 1 Accent 3" w:uiPriority="63"/>
+    <w:lsdException w:name="Medium Shading 2 Accent 3" w:uiPriority="64"/>
+    <w:lsdException w:name="Medium List 1 Accent 3" w:uiPriority="65"/>
+    <w:lsdException w:name="Medium List 2 Accent 3" w:uiPriority="66"/>
+    <w:lsdException w:name="Medium Grid 1 Accent 3" w:uiPriority="67"/>
+    <w:lsdException w:name="Medium Grid 2 Accent 3" w:uiPriority="68"/>
+    <w:lsdException w:name="Medium Grid 3 Accent 3" w:uiPriority="69"/>
+    <w:lsdException w:name="Dark List Accent 3" w:uiPriority="70"/>
+    <w:lsdException w:name="Colorful Shading Accent 3" w:uiPriority="71"/>
+    <w:lsdException w:name="Colorful List Accent 3" w:uiPriority="72"/>
+    <w:lsdException w:name="Colorful Grid Accent 3" w:uiPriority="73"/>
+    <w:lsdException w:name="Light Shading Accent 4" w:uiPriority="60"/>
+    <w:lsdException w:name="Light List Accent 4" w:uiPriority="61"/>
+    <w:lsdException w:name="Light Grid Accent 4" w:uiPriority="62"/>
+    <w:lsdException w:name="Medium Shading 1 Accent 4" w:uiPriority="63"/>
+    <w:lsdException w:name="Medium Shading 2 Accent 4" w:uiPriority="64"/>
+    <w:lsdException w:name="Medium List 1 Accent 4" w:uiPriority="65"/>
+    <w:lsdException w:name="Medium List 2 Accent 4" w:uiPriority="66"/>
+    <w:lsdException w:name="Medium Grid 1 Accent 4" w:uiPriority="67"/>
+    <w:lsdException w:name="Medium Grid 2 Accent 4" w:uiPriority="68"/>
+    <w:lsdException w:name="Medium Grid 3 Accent 4" w:uiPriority="69"/>
+    <w:lsdException w:name="Dark List Accent 4" w:uiPriority="70"/>
+    <w:lsdException w:name="Colorful Shading Accent 4" w:uiPriority="71"/>
+    <w:lsdException w:name="Colorful List Accent 4" w:uiPriority="72"/>
+    <w:lsdException w:name="Colorful Grid Accent 4" w:uiPriority="73"/>
+    <w:lsdException w:name="Light Shading Accent 5" w:uiPriority="60"/>
+    <w:lsdException w:name="Light List Accent 5" w:uiPriority="61"/>
+    <w:lsdException w:name="Light Grid Accent 5" w:uiPriority="62"/>
+    <w:lsdException w:name="Medium Shading 1 Accent 5" w:uiPriority="63"/>
+    <w:lsdException w:name="Medium Shading 2 Accent 5" w:uiPriority="64"/>
+    <w:lsdException w:name="Medium List 1 Accent 5" w:uiPriority="65"/>
+    <w:lsdException w:name="Medium List 2 Accent 5" w:uiPriority="66"/>
+    <w:lsdException w:name="Medium Grid 1 Accent 5" w:uiPriority="67"/>
+    <w:lsdException w:name="Medium Grid 2 Accent 5" w:uiPriority="68"/>
+    <w:lsdException w:name="Medium Grid 3 Accent 5" w:uiPriority="69"/>
+    <w:lsdException w:name="Dark List Accent 5" w:uiPriority="70"/>
+    <w:lsdException w:name="Colorful Shading Accent 5" w:uiPriority="71"/>
+    <w:lsdException w:name="Colorful List Accent 5" w:uiPriority="72"/>
+    <w:lsdException w:name="Colorful Grid Accent 5" w:uiPriority="73"/>
+    <w:lsdException w:name="Light Shading Accent 6" w:uiPriority="60"/>
+    <w:lsdException w:name="Light List Accent 6" w:uiPriority="61"/>
+    <w:lsdException w:name="Light Grid Accent 6" w:uiPriority="62"/>
+    <w:lsdException w:name="Medium Shading 1 Accent 6" w:uiPriority="63"/>
+    <w:lsdException w:name="Medium Shading 2 Accent 6" w:uiPriority="64"/>
+    <w:lsdException w:name="Medium List 1 Accent 6" w:uiPriority="65"/>
+    <w:lsdException w:name="Medium List 2 Accent 6" w:uiPriority="66"/>
+    <w:lsdException w:name="Medium Grid 1 Accent 6" w:uiPriority="67"/>
+    <w:lsdException w:name="Medium Grid 2 Accent 6" w:uiPriority="68"/>
+    <w:lsdException w:name="Medium Grid 3 Accent 6" w:uiPriority="69"/>
+    <w:lsdException w:name="Dark List Accent 6" w:uiPriority="70"/>
+    <w:lsdException w:name="Colorful Shading Accent 6" w:uiPriority="71"/>
+    <w:lsdException w:name="Colorful List Accent 6" w:uiPriority="72"/>
+    <w:lsdException w:name="Colorful Grid Accent 6" w:uiPriority="73"/>
+    <w:lsdException w:name="Subtle Emphasis" w:uiPriority="19" w:qFormat="1"/>
+    <w:lsdException w:name="Intense Emphasis" w:uiPriority="21" w:qFormat="1"/>
+    <w:lsdException w:name="Subtle Reference" w:uiPriority="31" w:qFormat="1"/>
+    <w:lsdException w:name="Intense Reference" w:uiPriority="32" w:qFormat="1"/>
+    <w:lsdException w:name="Book Title" w:uiPriority="33" w:qFormat="1"/>
+    <w:lsdException w:name="Bibliography" w:semiHidden="1" w:uiPriority="37" w:unhideWhenUsed="1"/>
+    <w:lsdException w:name="TOC Heading" w:semiHidden="1" w:uiPriority="39" w:unhideWhenUsed="1" w:qFormat="1"/>
+    <w:lsdException w:name="Plain Table 1" w:uiPriority="41"/>
+    <w:lsdException w:name="Plain Table 2" w:uiPriority="42"/>
+    <w:lsdException w:name="Plain Table 3" w:uiPriority="43"/>
+    <w:lsdException w:name="Plain Table 4" w:uiPriority="44"/>
+    <w:lsdException w:name="Plain Table 5" w:uiPriority="45"/>
+    <w:lsdException w:name="Grid Table Light" w:uiPriority="40"/>
+    <w:lsdException w:name="Grid Table 1 Light" w:uiPriority="46"/>
+    <w:lsdException w:name="Grid Table 2" w:uiPriority="47"/>
+    <w:lsdException w:name="Grid Table 3" w:uiPriority="48"/>
+    <w:lsdException w:name="Grid Table 4" w:uiPriority="49"/>
+    <w:lsdException w:name="Grid Table 5 Dark" w:uiPriority="50"/>
+    <w:lsdException w:name="Grid Table 6 Colorful" w:uiPriority="51"/>
+    <w:lsdException w:name="Grid Table 7 Colorful" w:uiPriority="52"/>
+    <w:lsdException w:name="Grid Table 1 Light Accent 1" w:uiPriority="46"/>
+    <w:lsdException w:name="Grid Table 2 Accent 1" w:uiPriority="47"/>
+    <w:lsdException w:name="Grid Table 3 Accent 1" w:uiPriority="48"/>
+    <w:lsdException w:name="Grid Table 4 Accent 1" w:uiPriority="49"/>
+    <w:lsdException w:name="Grid Table 5 Dark Accent 1" w:uiPriority="50"/>
+    <w:lsdException w:name="Grid Table 6 Colorful Accent 1" w:uiPriority="51"/>
+    <w:lsdException w:name="Grid Table 7 Colorful Accent 1" w:uiPriority="52"/>
+    <w:lsdException w:name="Grid Table 1 Light Accent 2" w:uiPriority="46"/>
+    <w:lsdException w:name="Grid Table 2 Accent 2" w:uiPriority="47"/>
+    <w:lsdException w:name="Grid Table 3 Accent 2" w:uiPriority="48"/>
+    <w:lsdException w:name="Grid Table 4 Accent 2" w:uiPriority="49"/>
+    <w:lsdException w:name="Grid Table 5 Dark Accent 2" w:uiPriority="50"/>
+    <w:lsdException w:name="Grid Table 6 Colorful Accent 2" w:uiPriority="51"/>
+    <w:lsdException w:name="Grid Table 7 Colorful Accent 2" w:uiPriority="52"/>
+    <w:lsdException w:name="Grid Table 1 Light Accent 3" w:uiPriority="46"/>
+    <w:lsdException w:name="Grid Table 2 Accent 3" w:uiPriority="47"/>
+    <w:lsdException w:name="Grid Table 3 Accent 3" w:uiPriority="48"/>
+    <w:lsdException w:name="Grid Table 4 Accent 3" w:uiPriority="49"/>
+    <w:lsdException w:name="Grid Table 5 Dark Accent 3" w:uiPriority="50"/>
+    <w:lsdException w:name="Grid Table 6 Colorful Accent 3" w:uiPriority="51"/>
+    <w:lsdException w:name="Grid Table 7 Colorful Accent 3" w:uiPriority="52"/>
+    <w:lsdException w:name="Grid Table 1 Light Accent 4" w:uiPriority="46"/>
+    <w:lsdException w:name="Grid Table 2 Accent 4" w:uiPriority="47"/>
+    <w:lsdException w:name="Grid Table 3 Accent 4" w:uiPriority="48"/>
+    <w:lsdException w:name="Grid Table 4 Accent 4" w:uiPriority="49"/>
+    <w:lsdException w:name="Grid Table 5 Dark Accent 4" w:uiPriority="50"/>
+    <w:lsdException w:name="Grid Table 6 Colorful Accent 4" w:uiPriority="51"/>
+    <w:lsdException w:name="Grid Table 7 Colorful Accent 4" w:uiPriority="52"/>
+    <w:lsdException w:name="Grid Table 1 Light Accent 5" w:uiPriority="46"/>
+    <w:lsdException w:name="Grid Table 2 Accent 5" w:uiPriority="47"/>
+    <w:lsdException w:name="Grid Table 3 Accent 5" w:uiPriority="48"/>
+    <w:lsdException w:name="Grid Table 4 Accent 5" w:uiPriority="49"/>
+    <w:lsdException w:name="Grid Table 5 Dark Accent 5" w:uiPriority="50"/>
+    <w:lsdException w:name="Grid Table 6 Colorful Accent 5" w:uiPriority="51"/>
+    <w:lsdException w:name="Grid Table 7 Colorful Accent 5" w:uiPriority="52"/>
+    <w:lsdException w:name="Grid Table 1 Light Accent 6" w:uiPriority="46"/>
+    <w:lsdException w:name="Grid Table 2 Accent 6" w:uiPriority="47"/>
+    <w:lsdException w:name="Grid Table 3 Accent 6" w:uiPriority="48"/>
+    <w:lsdException w:name="Grid Table 4 Accent 6" w:uiPriority="49"/>
+    <w:lsdException w:name="Grid Table 5 Dark Accent 6" w:uiPriority="50"/>
+    <w:lsdException w:name="Grid Table 6 Colorful Accent 6" w:uiPriority="51"/>
+    <w:lsdException w:name="Grid Table 7 Colorful Accent 6" w:uiPriority="52"/>
+    <w:lsdException w:name="List Table 1 Light" w:uiPriority="46"/>
+    <w:lsdException w:name="List Table 2" w:uiPriority="47"/>
+    <w:lsdException w:name="List Table 3" w:uiPriority="48"/>
+    <w:lsdException w:name="List Table 4" w:uiPriority="49"/>
+    <w:lsdException w:name="List Table 5 Dark" w:uiPriority="50"/>
+    <w:lsdException w:name="List Table 6 Colorful" w:uiPriority="51"/>
+    <w:lsdException w:name="List Table 7 Colorful" w:uiPriority="52"/>
+    <w:lsdException w:name="List Table 1 Light Accent 1" w:uiPriority="46"/>
+    <w:lsdException w:name="List Table 2 Accent 1" w:uiPriority="47"/>
+    <w:lsdException w:name="List Table 3 Accent 1" w:uiPriority="48"/>
+    <w:lsdException w:name="List Table 4 Accent 1" w:uiPriority="49"/>
+    <w:lsdException w:name="List Table 5 Dark Accent 1" w:uiPriority="50"/>
+    <w:lsdException w:name="List Table 6 Colorful Accent 1" w:uiPriority="51"/>
+    <w:lsdException w:name="List Table 7 Colorful Accent 1" w:uiPriority="52"/>
+    <w:lsdException w:name="List Table 1 Light Accent 2" w:uiPriority="46"/>
+    <w:lsdException w:name="List Table 2 Accent 2" w:uiPriority="47"/>
+    <w:lsdException w:name="List Table 3 Accent 2" w:uiPriority="48"/>
+    <w:lsdException w:name="List Table 4 Accent 2" w:uiPriority="49"/>
+    <w:lsdException w:name="List Table 5 Dark Accent 2" w:uiPriority="50"/>
+    <w:lsdException w:name="List Table 6 Colorful Accent 2" w:uiPriority="51"/>
+    <w:lsdException w:name="List Table 7 Colorful Accent 2" w:uiPriority="52"/>
+    <w:lsdException w:name="List Table 1 Light Accent 3" w:uiPriority="46"/>
+    <w:lsdException w:name="List Table 2 Accent 3" w:uiPriority="47"/>
+    <w:lsdException w:name="List Table 3 Accent 3" w:uiPriority="48"/>
+    <w:lsdException w:name="List Table 4 Accent 3" w:uiPriority="49"/>
+    <w:lsdException w:name="List Table 5 Dark Accent 3" w:uiPriority="50"/>
+    <w:lsdException w:name="List Table 6 Colorful Accent 3" w:uiPriority="51"/>
+    <w:lsdException w:name="List Table 7 Colorful Accent 3" w:uiPriority="52"/>
+    <w:lsdException w:name="List Table 1 Light Accent 4" w:uiPriority="46"/>
+    <w:lsdException w:name="List Table 2 Accent 4" w:uiPriority="47"/>
+    <w:lsdException w:name="List Table 3 Accent 4" w:uiPriority="48"/>
+    <w:lsdException w:name="List Table 4 Accent 4" w:uiPriority="49"/>
+    <w:lsdException w:name="List Table 5 Dark Accent 4" w:uiPriority="50"/>
+    <w:lsdException w:name="List Table 6 Colorful Accent 4" w:uiPriority="51"/>
+    <w:lsdException w:name="List Table 7 Colorful Accent 4" w:uiPriority="52"/>
+    <w:lsdException w:name="List Table 1 Light Accent 5" w:uiPriority="46"/>
+    <w:lsdException w:name="List Table 2 Accent 5" w:uiPriority="47"/>
+    <w:lsdException w:name="List Table 3 Accent 5" w:uiPriority="48"/>
+    <w:lsdException w:name="List Table 4 Accent 5" w:uiPriority="49"/>
+    <w:lsdException w:name="List Table 5 Dark Accent 5" w:uiPriority="50"/>
+    <w:lsdException w:name="List Table 6 Colorful Accent 5" w:uiPriority="51"/>
+    <w:lsdException w:name="List Table 7 Colorful Accent 5" w:uiPriority="52"/>
+    <w:lsdException w:name="List Table 1 Light Accent 6" w:uiPriority="46"/>
+    <w:lsdException w:name="List Table 2 Accent 6" w:uiPriority="47"/>
+    <w:lsdException w:name="List Table 3 Accent 6" w:uiPriority="48"/>
+    <w:lsdException w:name="List Table 4 Accent 6" w:uiPriority="49"/>
+    <w:lsdException w:name="List Table 5 Dark Accent 6" w:uiPriority="50"/>
+    <w:lsdException w:name="List Table 6 Colorful Accent 6" w:uiPriority="51"/>
+    <w:lsdException w:name="List Table 7 Colorful Accent 6" w:uiPriority="52"/>
   </w:latentStyles>
   <w:style w:type="paragraph" w:default="1" w:styleId="Normal">
     <w:name w:val="Normal"/>
@@ -8816,7 +8960,7 @@
 </file>
 
 <file path=customXml/itemProps1.xml><?xml version="1.0" encoding="utf-8"?>
-<ds:datastoreItem xmlns:ds="http://schemas.openxmlformats.org/officeDocument/2006/customXml" ds:itemID="{C28EC395-CA49-4356-8AB1-031F1AC45623}">
+<ds:datastoreItem xmlns:ds="http://schemas.openxmlformats.org/officeDocument/2006/customXml" ds:itemID="{7E3847FD-3356-4F59-8D3C-739F2775E23D}">
   <ds:schemaRefs>
     <ds:schemaRef ds:uri="http://schemas.openxmlformats.org/officeDocument/2006/bibliography"/>
   </ds:schemaRefs>

</xml_diff>

<commit_message>
Melhoria na action rematricular base
- Sistema agora gera os contratos durante a rematrícula;
- Sistema gera notificação da rematricula;
- Ajuste na template do contrato.
</commit_message>
<xml_diff>
--- a/private/contratos/template.docx
+++ b/private/contratos/template.docx
@@ -118,17 +118,7 @@
           <w:szCs w:val="20"/>
           <w:u w:val="single"/>
         </w:rPr>
-        <w:t xml:space="preserve"> </w:t>
-      </w:r>
-      <w:proofErr w:type="gramStart"/>
-      <w:r>
-        <w:rPr>
-          <w:b/>
-          <w:sz w:val="20"/>
-          <w:szCs w:val="20"/>
-          <w:u w:val="single"/>
-        </w:rPr>
-        <w:t xml:space="preserve">de </w:t>
+        <w:t xml:space="preserve"> de </w:t>
       </w:r>
       <w:bookmarkStart w:id="2" w:name="curso_nome1"/>
       <w:bookmarkEnd w:id="2"/>
@@ -141,7 +131,6 @@
         </w:rPr>
         <w:t>:</w:t>
       </w:r>
-      <w:proofErr w:type="gramEnd"/>
       <w:r>
         <w:rPr>
           <w:sz w:val="20"/>
@@ -323,15 +312,7 @@
           <w:sz w:val="20"/>
           <w:szCs w:val="20"/>
         </w:rPr>
-        <w:t xml:space="preserve">, </w:t>
-      </w:r>
-      <w:proofErr w:type="gramStart"/>
-      <w:r>
-        <w:rPr>
-          <w:sz w:val="20"/>
-          <w:szCs w:val="20"/>
-        </w:rPr>
-        <w:t>das</w:t>
+        <w:t>, das</w:t>
       </w:r>
       <w:r>
         <w:rPr>
@@ -356,15 +337,7 @@
           <w:sz w:val="20"/>
           <w:szCs w:val="20"/>
         </w:rPr>
-        <w:t>horas</w:t>
-      </w:r>
-      <w:proofErr w:type="gramEnd"/>
-      <w:r>
-        <w:rPr>
-          <w:sz w:val="20"/>
-          <w:szCs w:val="20"/>
-        </w:rPr>
-        <w:t xml:space="preserve"> às</w:t>
+        <w:t>horas às</w:t>
       </w:r>
       <w:r>
         <w:rPr>
@@ -1780,6 +1753,8 @@
         </w:rPr>
         <w:t>O contratante declara ainda:</w:t>
       </w:r>
+      <w:bookmarkStart w:id="26" w:name="_GoBack"/>
+      <w:bookmarkEnd w:id="26"/>
     </w:p>
     <w:p>
       <w:pPr>
@@ -1848,8 +1823,8 @@
         </w:rPr>
         <w:t xml:space="preserve">Santos, </w:t>
       </w:r>
-      <w:bookmarkStart w:id="26" w:name="data_matricula"/>
-      <w:bookmarkEnd w:id="26"/>
+      <w:bookmarkStart w:id="27" w:name="data_matricula"/>
+      <w:bookmarkEnd w:id="27"/>
       <w:r>
         <w:rPr>
           <w:sz w:val="20"/>
@@ -1891,15 +1866,6 @@
         </w:rPr>
         <w:t>_____________________________</w:t>
       </w:r>
-    </w:p>
-    <w:p>
-      <w:pPr>
-        <w:jc w:val="both"/>
-        <w:rPr>
-          <w:sz w:val="20"/>
-          <w:szCs w:val="20"/>
-        </w:rPr>
-      </w:pPr>
     </w:p>
     <w:p>
       <w:pPr>
@@ -1996,8 +1962,8 @@
         </w:rPr>
         <w:t xml:space="preserve">Cliente nº: </w:t>
       </w:r>
-      <w:bookmarkStart w:id="27" w:name="cliente_id2"/>
-      <w:bookmarkEnd w:id="27"/>
+      <w:bookmarkStart w:id="28" w:name="cliente_id2"/>
+      <w:bookmarkEnd w:id="28"/>
       <w:r>
         <w:rPr>
           <w:rFonts w:ascii="Times New Roman" w:hAnsi="Times New Roman" w:cs="Times New Roman"/>
@@ -2018,8 +1984,8 @@
         </w:rPr>
         <w:t xml:space="preserve">Matrícula nº: </w:t>
       </w:r>
-      <w:bookmarkStart w:id="28" w:name="matricula_id2"/>
-      <w:bookmarkEnd w:id="28"/>
+      <w:bookmarkStart w:id="29" w:name="matricula_id2"/>
+      <w:bookmarkEnd w:id="29"/>
       <w:r>
         <w:rPr>
           <w:rFonts w:ascii="Times New Roman" w:hAnsi="Times New Roman" w:cs="Times New Roman"/>
@@ -2040,8 +2006,8 @@
         </w:rPr>
         <w:t xml:space="preserve">Nome do Aluno: </w:t>
       </w:r>
-      <w:bookmarkStart w:id="29" w:name="aluno_nome2"/>
-      <w:bookmarkEnd w:id="29"/>
+      <w:bookmarkStart w:id="30" w:name="aluno_nome2"/>
+      <w:bookmarkEnd w:id="30"/>
     </w:p>
     <w:p>
       <w:pPr>
@@ -2071,8 +2037,8 @@
         </w:rPr>
         <w:t xml:space="preserve">: </w:t>
       </w:r>
-      <w:bookmarkStart w:id="30" w:name="curso_nome3"/>
-      <w:bookmarkEnd w:id="30"/>
+      <w:bookmarkStart w:id="31" w:name="curso_nome3"/>
+      <w:bookmarkEnd w:id="31"/>
     </w:p>
     <w:p>
       <w:pPr>
@@ -2133,23 +2099,7 @@
           <w:sz w:val="20"/>
           <w:szCs w:val="20"/>
         </w:rPr>
-        <w:t xml:space="preserve">Kelly </w:t>
-      </w:r>
-      <w:proofErr w:type="spellStart"/>
-      <w:r>
-        <w:rPr>
-          <w:sz w:val="20"/>
-          <w:szCs w:val="20"/>
-        </w:rPr>
-        <w:t>Nunez</w:t>
-      </w:r>
-      <w:proofErr w:type="spellEnd"/>
-      <w:r>
-        <w:rPr>
-          <w:sz w:val="20"/>
-          <w:szCs w:val="20"/>
-        </w:rPr>
-        <w:t xml:space="preserve"> Paulo dos Santos</w:t>
+        <w:t>Kelly Nunez Paulo dos Santos</w:t>
       </w:r>
       <w:r>
         <w:rPr>
@@ -2230,8 +2180,8 @@
         </w:rPr>
         <w:t xml:space="preserve"> </w:t>
       </w:r>
-      <w:bookmarkStart w:id="31" w:name="cliente_nome1"/>
-      <w:bookmarkEnd w:id="31"/>
+      <w:bookmarkStart w:id="32" w:name="cliente_nome1"/>
+      <w:bookmarkEnd w:id="32"/>
       <w:r>
         <w:rPr>
           <w:sz w:val="20"/>
@@ -2247,8 +2197,8 @@
         </w:rPr>
         <w:t xml:space="preserve"> </w:t>
       </w:r>
-      <w:bookmarkStart w:id="32" w:name="cliente_nacionalidade"/>
-      <w:bookmarkEnd w:id="32"/>
+      <w:bookmarkStart w:id="33" w:name="cliente_nacionalidade"/>
+      <w:bookmarkEnd w:id="33"/>
       <w:r>
         <w:rPr>
           <w:sz w:val="20"/>
@@ -2264,8 +2214,8 @@
         </w:rPr>
         <w:t xml:space="preserve"> </w:t>
       </w:r>
-      <w:bookmarkStart w:id="33" w:name="cliente_profissao"/>
-      <w:bookmarkEnd w:id="33"/>
+      <w:bookmarkStart w:id="34" w:name="cliente_profissao"/>
+      <w:bookmarkEnd w:id="34"/>
       <w:r>
         <w:rPr>
           <w:sz w:val="20"/>
@@ -2280,8 +2230,8 @@
         </w:rPr>
         <w:t xml:space="preserve"> </w:t>
       </w:r>
-      <w:bookmarkStart w:id="34" w:name="cliente_rg"/>
-      <w:bookmarkEnd w:id="34"/>
+      <w:bookmarkStart w:id="35" w:name="cliente_rg"/>
+      <w:bookmarkEnd w:id="35"/>
       <w:r>
         <w:rPr>
           <w:b/>
@@ -2313,8 +2263,8 @@
         </w:rPr>
         <w:t xml:space="preserve"> </w:t>
       </w:r>
-      <w:bookmarkStart w:id="35" w:name="cliente_cpf"/>
-      <w:bookmarkEnd w:id="35"/>
+      <w:bookmarkStart w:id="36" w:name="cliente_cpf"/>
+      <w:bookmarkEnd w:id="36"/>
       <w:r>
         <w:rPr>
           <w:sz w:val="20"/>
@@ -2330,8 +2280,8 @@
         </w:rPr>
         <w:t xml:space="preserve"> </w:t>
       </w:r>
-      <w:bookmarkStart w:id="36" w:name="cliente_endereco"/>
-      <w:bookmarkEnd w:id="36"/>
+      <w:bookmarkStart w:id="37" w:name="cliente_endereco"/>
+      <w:bookmarkEnd w:id="37"/>
       <w:r>
         <w:rPr>
           <w:sz w:val="20"/>
@@ -2347,8 +2297,8 @@
         </w:rPr>
         <w:t xml:space="preserve"> </w:t>
       </w:r>
-      <w:bookmarkStart w:id="37" w:name="cliente_bairro"/>
-      <w:bookmarkEnd w:id="37"/>
+      <w:bookmarkStart w:id="38" w:name="cliente_bairro"/>
+      <w:bookmarkEnd w:id="38"/>
       <w:r>
         <w:rPr>
           <w:sz w:val="20"/>
@@ -2371,8 +2321,8 @@
         </w:rPr>
         <w:t xml:space="preserve"> </w:t>
       </w:r>
-      <w:bookmarkStart w:id="38" w:name="cliente_cep"/>
-      <w:bookmarkEnd w:id="38"/>
+      <w:bookmarkStart w:id="39" w:name="cliente_cep"/>
+      <w:bookmarkEnd w:id="39"/>
       <w:r>
         <w:rPr>
           <w:sz w:val="20"/>
@@ -2395,8 +2345,8 @@
         </w:rPr>
         <w:t xml:space="preserve"> </w:t>
       </w:r>
-      <w:bookmarkStart w:id="39" w:name="cliente_cidade"/>
-      <w:bookmarkEnd w:id="39"/>
+      <w:bookmarkStart w:id="40" w:name="cliente_cidade"/>
+      <w:bookmarkEnd w:id="40"/>
       <w:r>
         <w:rPr>
           <w:sz w:val="20"/>
@@ -2425,8 +2375,8 @@
         </w:rPr>
         <w:t xml:space="preserve"> </w:t>
       </w:r>
-      <w:bookmarkStart w:id="40" w:name="cliente_uf"/>
-      <w:bookmarkEnd w:id="40"/>
+      <w:bookmarkStart w:id="41" w:name="cliente_uf"/>
+      <w:bookmarkEnd w:id="41"/>
       <w:r>
         <w:rPr>
           <w:sz w:val="22"/>
@@ -2484,8 +2434,8 @@
         </w:rPr>
         <w:t xml:space="preserve"> </w:t>
       </w:r>
-      <w:bookmarkStart w:id="41" w:name="circular_numero"/>
-      <w:bookmarkEnd w:id="41"/>
+      <w:bookmarkStart w:id="42" w:name="circular_numero"/>
+      <w:bookmarkEnd w:id="42"/>
       <w:r>
         <w:rPr>
           <w:sz w:val="20"/>
@@ -2501,8 +2451,8 @@
         </w:rPr>
         <w:t xml:space="preserve"> </w:t>
       </w:r>
-      <w:bookmarkStart w:id="42" w:name="circular_data"/>
-      <w:bookmarkEnd w:id="42"/>
+      <w:bookmarkStart w:id="43" w:name="circular_data"/>
+      <w:bookmarkEnd w:id="43"/>
       <w:r>
         <w:rPr>
           <w:sz w:val="20"/>
@@ -2581,8 +2531,8 @@
         </w:rPr>
         <w:t xml:space="preserve"> </w:t>
       </w:r>
-      <w:bookmarkStart w:id="43" w:name="circular_numero2"/>
-      <w:bookmarkEnd w:id="43"/>
+      <w:bookmarkStart w:id="44" w:name="circular_numero2"/>
+      <w:bookmarkEnd w:id="44"/>
       <w:r>
         <w:rPr>
           <w:sz w:val="20"/>
@@ -2598,8 +2548,8 @@
         </w:rPr>
         <w:t xml:space="preserve"> </w:t>
       </w:r>
-      <w:bookmarkStart w:id="44" w:name="circular_data2"/>
-      <w:bookmarkEnd w:id="44"/>
+      <w:bookmarkStart w:id="45" w:name="circular_data2"/>
+      <w:bookmarkEnd w:id="45"/>
       <w:r>
         <w:rPr>
           <w:sz w:val="20"/>
@@ -4177,39 +4127,7 @@
           <w:sz w:val="20"/>
           <w:szCs w:val="20"/>
         </w:rPr>
-        <w:t xml:space="preserve">Para o curso de Musicalização Infantil (coletiva), à hora aula equivale a 50 (cinquenta) minutos, ministradas semanalmente. O Conservatório proporciona também prática de banda optativa não obrigatória em dia fixo com 50 (cinquenta) minutos de duração semanalmente. Os cursos são feitos através de módulos, que são eles: Baby, </w:t>
-      </w:r>
-      <w:proofErr w:type="spellStart"/>
-      <w:r>
-        <w:rPr>
-          <w:sz w:val="20"/>
-          <w:szCs w:val="20"/>
-        </w:rPr>
-        <w:t>First</w:t>
-      </w:r>
-      <w:proofErr w:type="spellEnd"/>
-      <w:r>
-        <w:rPr>
-          <w:sz w:val="20"/>
-          <w:szCs w:val="20"/>
-        </w:rPr>
-        <w:t xml:space="preserve"> I, </w:t>
-      </w:r>
-      <w:proofErr w:type="spellStart"/>
-      <w:r>
-        <w:rPr>
-          <w:sz w:val="20"/>
-          <w:szCs w:val="20"/>
-        </w:rPr>
-        <w:t>First</w:t>
-      </w:r>
-      <w:proofErr w:type="spellEnd"/>
-      <w:r>
-        <w:rPr>
-          <w:sz w:val="20"/>
-          <w:szCs w:val="20"/>
-        </w:rPr>
-        <w:t xml:space="preserve"> II, Módulo I, Módulo II, Módulo III, Módulo IV</w:t>
+        <w:t>Para o curso de Musicalização Infantil (coletiva), à hora aula equivale a 50 (cinquenta) minutos, ministradas semanalmente. O Conservatório proporciona também prática de banda optativa não obrigatória em dia fixo com 50 (cinquenta) minutos de duração semanalmente. Os cursos são feitos através de módulos, que são eles: Baby, First I, First II, Módulo I, Módulo II, Módulo III, Módulo IV</w:t>
       </w:r>
       <w:r>
         <w:rPr>
@@ -4300,25 +4218,7 @@
           <w:sz w:val="20"/>
           <w:szCs w:val="20"/>
         </w:rPr>
-        <w:t xml:space="preserve"> </w:t>
-      </w:r>
-      <w:proofErr w:type="spellStart"/>
-      <w:r>
-        <w:rPr>
-          <w:rFonts w:ascii="Times New Roman" w:hAnsi="Times New Roman" w:cs="Times New Roman"/>
-          <w:sz w:val="20"/>
-          <w:szCs w:val="20"/>
-        </w:rPr>
-        <w:t>Musickids</w:t>
-      </w:r>
-      <w:proofErr w:type="spellEnd"/>
-      <w:r>
-        <w:rPr>
-          <w:rFonts w:ascii="Times New Roman" w:hAnsi="Times New Roman" w:cs="Times New Roman"/>
-          <w:sz w:val="20"/>
-          <w:szCs w:val="20"/>
-        </w:rPr>
-        <w:t>).</w:t>
+        <w:t xml:space="preserve"> Musickids).</w:t>
       </w:r>
     </w:p>
     <w:p>
@@ -4894,21 +4794,8 @@
           <w:szCs w:val="20"/>
           <w:u w:val="single"/>
         </w:rPr>
-        <w:t xml:space="preserve"> </w:t>
-      </w:r>
-      <w:proofErr w:type="gramStart"/>
-      <w:r>
-        <w:rPr>
-          <w:rFonts w:ascii="Times New Roman" w:hAnsi="Times New Roman" w:cs="Times New Roman"/>
-          <w:b/>
-          <w:bCs/>
-          <w:sz w:val="20"/>
-          <w:szCs w:val="20"/>
-          <w:u w:val="single"/>
-        </w:rPr>
-        <w:t>SEGUNDA :</w:t>
-      </w:r>
-      <w:proofErr w:type="gramEnd"/>
+        <w:t xml:space="preserve"> SEGUNDA :</w:t>
+      </w:r>
       <w:r>
         <w:rPr>
           <w:rFonts w:ascii="Times New Roman" w:hAnsi="Times New Roman" w:cs="Times New Roman"/>
@@ -4925,7 +4812,6 @@
         </w:rPr>
         <w:t xml:space="preserve"> (</w:t>
       </w:r>
-      <w:proofErr w:type="spellStart"/>
       <w:r>
         <w:rPr>
           <w:rFonts w:ascii="Times New Roman" w:hAnsi="Times New Roman" w:cs="Times New Roman"/>
@@ -4944,7 +4830,6 @@
         </w:rPr>
         <w:t>acebook</w:t>
       </w:r>
-      <w:proofErr w:type="spellEnd"/>
       <w:r>
         <w:rPr>
           <w:rFonts w:ascii="Times New Roman" w:hAnsi="Times New Roman" w:cs="Times New Roman"/>
@@ -4953,7 +4838,6 @@
         </w:rPr>
         <w:t xml:space="preserve">, </w:t>
       </w:r>
-      <w:proofErr w:type="spellStart"/>
       <w:r>
         <w:rPr>
           <w:rFonts w:ascii="Times New Roman" w:hAnsi="Times New Roman" w:cs="Times New Roman"/>
@@ -4972,7 +4856,6 @@
         </w:rPr>
         <w:t>nstagram</w:t>
       </w:r>
-      <w:proofErr w:type="spellEnd"/>
       <w:r>
         <w:rPr>
           <w:rFonts w:ascii="Times New Roman" w:hAnsi="Times New Roman" w:cs="Times New Roman"/>
@@ -5106,15 +4989,7 @@
           <w:sz w:val="20"/>
           <w:szCs w:val="20"/>
         </w:rPr>
-        <w:t xml:space="preserve"> pagará o total </w:t>
-      </w:r>
-      <w:proofErr w:type="gramStart"/>
-      <w:r>
-        <w:rPr>
-          <w:sz w:val="20"/>
-          <w:szCs w:val="20"/>
-        </w:rPr>
-        <w:t>de</w:t>
+        <w:t xml:space="preserve"> pagará o total de</w:t>
       </w:r>
       <w:r>
         <w:rPr>
@@ -5124,8 +4999,8 @@
         </w:rPr>
         <w:t xml:space="preserve"> </w:t>
       </w:r>
-      <w:bookmarkStart w:id="45" w:name="valor_total2"/>
-      <w:bookmarkEnd w:id="45"/>
+      <w:bookmarkStart w:id="46" w:name="valor_total2"/>
+      <w:bookmarkEnd w:id="46"/>
       <w:r>
         <w:rPr>
           <w:b/>
@@ -5139,15 +5014,7 @@
           <w:sz w:val="20"/>
           <w:szCs w:val="20"/>
         </w:rPr>
-        <w:t>(</w:t>
-      </w:r>
-      <w:proofErr w:type="gramEnd"/>
-      <w:r>
-        <w:rPr>
-          <w:sz w:val="20"/>
-          <w:szCs w:val="20"/>
-        </w:rPr>
-        <w:t>reais), dividido conforme parágrafo 1º ou 2 desta cláusula:</w:t>
+        <w:t>(reais), dividido conforme parágrafo 1º ou 2 desta cláusula:</w:t>
       </w:r>
     </w:p>
     <w:p>
@@ -5181,15 +5048,7 @@
           <w:sz w:val="20"/>
           <w:szCs w:val="20"/>
         </w:rPr>
-        <w:t xml:space="preserve">Primeira parcela no valor </w:t>
-      </w:r>
-      <w:proofErr w:type="gramStart"/>
-      <w:r>
-        <w:rPr>
-          <w:sz w:val="20"/>
-          <w:szCs w:val="20"/>
-        </w:rPr>
-        <w:t>de</w:t>
+        <w:t>Primeira parcela no valor de</w:t>
       </w:r>
       <w:r>
         <w:rPr>
@@ -5199,22 +5058,14 @@
         </w:rPr>
         <w:t xml:space="preserve"> </w:t>
       </w:r>
-      <w:bookmarkStart w:id="46" w:name="valor_mensal2"/>
-      <w:bookmarkEnd w:id="46"/>
-      <w:r>
-        <w:rPr>
-          <w:sz w:val="20"/>
-          <w:szCs w:val="20"/>
-        </w:rPr>
-        <w:t>,</w:t>
-      </w:r>
-      <w:proofErr w:type="gramEnd"/>
-      <w:r>
-        <w:rPr>
-          <w:sz w:val="20"/>
-          <w:szCs w:val="20"/>
-        </w:rPr>
-        <w:t xml:space="preserve"> vencendo no ato da matrícula e</w:t>
+      <w:bookmarkStart w:id="47" w:name="valor_mensal2"/>
+      <w:bookmarkEnd w:id="47"/>
+      <w:r>
+        <w:rPr>
+          <w:sz w:val="20"/>
+          <w:szCs w:val="20"/>
+        </w:rPr>
+        <w:t>, vencendo no ato da matrícula e</w:t>
       </w:r>
       <w:r>
         <w:rPr>
@@ -5224,8 +5075,8 @@
         </w:rPr>
         <w:t xml:space="preserve"> </w:t>
       </w:r>
-      <w:bookmarkStart w:id="47" w:name="parcelas"/>
-      <w:bookmarkEnd w:id="47"/>
+      <w:bookmarkStart w:id="48" w:name="parcelas"/>
+      <w:bookmarkEnd w:id="48"/>
       <w:r>
         <w:rPr>
           <w:b/>
@@ -5270,8 +5121,8 @@
         </w:rPr>
         <w:t xml:space="preserve"> </w:t>
       </w:r>
-      <w:bookmarkStart w:id="48" w:name="valor_mensal3"/>
-      <w:bookmarkEnd w:id="48"/>
+      <w:bookmarkStart w:id="49" w:name="valor_mensal3"/>
+      <w:bookmarkEnd w:id="49"/>
       <w:r>
         <w:rPr>
           <w:sz w:val="20"/>
@@ -5375,8 +5226,8 @@
         </w:rPr>
         <w:t xml:space="preserve"> </w:t>
       </w:r>
-      <w:bookmarkStart w:id="49" w:name="mes_inicio"/>
-      <w:bookmarkEnd w:id="49"/>
+      <w:bookmarkStart w:id="50" w:name="mes_inicio"/>
+      <w:bookmarkEnd w:id="50"/>
       <w:r>
         <w:rPr>
           <w:b/>
@@ -5465,8 +5316,8 @@
         </w:rPr>
         <w:t xml:space="preserve"> </w:t>
       </w:r>
-      <w:bookmarkStart w:id="50" w:name="ano_vigente"/>
-      <w:bookmarkEnd w:id="50"/>
+      <w:bookmarkStart w:id="51" w:name="ano_vigente"/>
+      <w:bookmarkEnd w:id="51"/>
       <w:r>
         <w:rPr>
           <w:sz w:val="20"/>
@@ -5512,23 +5363,7 @@
           <w:sz w:val="20"/>
           <w:szCs w:val="20"/>
         </w:rPr>
-        <w:t xml:space="preserve">Nos casos das matrículas feitas a </w:t>
-      </w:r>
-      <w:proofErr w:type="spellStart"/>
-      <w:r>
-        <w:rPr>
-          <w:sz w:val="20"/>
-          <w:szCs w:val="20"/>
-        </w:rPr>
-        <w:t>destempo</w:t>
-      </w:r>
-      <w:proofErr w:type="spellEnd"/>
-      <w:r>
-        <w:rPr>
-          <w:sz w:val="20"/>
-          <w:szCs w:val="20"/>
-        </w:rPr>
-        <w:t>, o pagamento das parcelas eventualmente vencidas, deverá ser realizado integralmente numa única parcela, no mesmo ato da entrega do REQUERIMENTO DE MATRÍCULA.</w:t>
+        <w:t>Nos casos das matrículas feitas a destempo, o pagamento das parcelas eventualmente vencidas, deverá ser realizado integralmente numa única parcela, no mesmo ato da entrega do REQUERIMENTO DE MATRÍCULA.</w:t>
       </w:r>
     </w:p>
     <w:p>
@@ -5842,814 +5677,791 @@
           <w:sz w:val="20"/>
           <w:szCs w:val="20"/>
         </w:rPr>
+        <w:t xml:space="preserve"> de</w:t>
+      </w:r>
+      <w:r>
+        <w:rPr>
+          <w:b/>
+          <w:sz w:val="20"/>
+          <w:szCs w:val="20"/>
+        </w:rPr>
         <w:t xml:space="preserve"> </w:t>
       </w:r>
-      <w:proofErr w:type="gramStart"/>
-      <w:r>
-        <w:rPr>
-          <w:sz w:val="20"/>
-          <w:szCs w:val="20"/>
-        </w:rPr>
-        <w:t>de</w:t>
-      </w:r>
-      <w:r>
-        <w:rPr>
-          <w:b/>
+      <w:bookmarkStart w:id="52" w:name="ano_vigente3"/>
+      <w:bookmarkEnd w:id="52"/>
+      <w:r>
+        <w:rPr>
+          <w:sz w:val="20"/>
+          <w:szCs w:val="20"/>
+        </w:rPr>
+        <w:t>, e poderá ser rescindido</w:t>
+      </w:r>
+      <w:r>
+        <w:rPr>
+          <w:sz w:val="20"/>
+          <w:szCs w:val="20"/>
+        </w:rPr>
+        <w:t xml:space="preserve"> por ambas as</w:t>
+      </w:r>
+      <w:r>
+        <w:rPr>
+          <w:sz w:val="20"/>
+          <w:szCs w:val="20"/>
+        </w:rPr>
+        <w:t xml:space="preserve"> partes nas seguintes hipóteses:</w:t>
+      </w:r>
+    </w:p>
+    <w:p>
+      <w:pPr>
+        <w:jc w:val="both"/>
+        <w:rPr>
+          <w:b/>
+          <w:sz w:val="20"/>
+          <w:szCs w:val="20"/>
+        </w:rPr>
+      </w:pPr>
+    </w:p>
+    <w:p>
+      <w:pPr>
+        <w:jc w:val="both"/>
+        <w:rPr>
+          <w:sz w:val="20"/>
+          <w:szCs w:val="20"/>
+        </w:rPr>
+      </w:pPr>
+      <w:r>
+        <w:rPr>
+          <w:b/>
+          <w:sz w:val="20"/>
+          <w:szCs w:val="20"/>
+        </w:rPr>
+        <w:t xml:space="preserve">Parágrafo 1º: </w:t>
+      </w:r>
+      <w:r>
+        <w:rPr>
+          <w:sz w:val="20"/>
+          <w:szCs w:val="20"/>
+        </w:rPr>
+        <w:t xml:space="preserve">Pela </w:t>
+      </w:r>
+      <w:r>
+        <w:rPr>
+          <w:b/>
+          <w:sz w:val="20"/>
+          <w:szCs w:val="20"/>
+        </w:rPr>
+        <w:t>ESCOLA</w:t>
+      </w:r>
+      <w:r>
+        <w:rPr>
+          <w:sz w:val="20"/>
+          <w:szCs w:val="20"/>
+        </w:rPr>
+        <w:t>, através da completa prestação dos serviços educacionais musicais contratados, com o término do curso contratado.</w:t>
+      </w:r>
+    </w:p>
+    <w:p>
+      <w:pPr>
+        <w:jc w:val="both"/>
+        <w:rPr>
+          <w:sz w:val="20"/>
+          <w:szCs w:val="20"/>
+        </w:rPr>
+      </w:pPr>
+      <w:r>
+        <w:rPr>
+          <w:b/>
+          <w:sz w:val="20"/>
+          <w:szCs w:val="20"/>
+        </w:rPr>
+        <w:t xml:space="preserve">Parágrafo 2º: </w:t>
+      </w:r>
+      <w:r>
+        <w:rPr>
+          <w:sz w:val="20"/>
+          <w:szCs w:val="20"/>
+        </w:rPr>
+        <w:t>Pelo</w:t>
+      </w:r>
+      <w:r>
+        <w:rPr>
+          <w:b/>
+          <w:sz w:val="20"/>
+          <w:szCs w:val="20"/>
+        </w:rPr>
+        <w:t xml:space="preserve"> CONTRATANTE, </w:t>
+      </w:r>
+      <w:r>
+        <w:rPr>
+          <w:sz w:val="20"/>
+          <w:szCs w:val="20"/>
+        </w:rPr>
+        <w:t>através da rescisão formal, sendo neste caso obrigatório o preenchimento do formulário apropriado que estará à disposição na secretaria da Escola.</w:t>
+      </w:r>
+    </w:p>
+    <w:p>
+      <w:pPr>
+        <w:jc w:val="both"/>
+        <w:rPr>
+          <w:sz w:val="20"/>
+          <w:szCs w:val="20"/>
+        </w:rPr>
+      </w:pPr>
+      <w:r>
+        <w:rPr>
+          <w:b/>
+          <w:sz w:val="20"/>
+          <w:szCs w:val="20"/>
+        </w:rPr>
+        <w:t xml:space="preserve">Parágrafo 3º: </w:t>
+      </w:r>
+      <w:r>
+        <w:rPr>
+          <w:sz w:val="20"/>
+          <w:szCs w:val="20"/>
+        </w:rPr>
+        <w:t xml:space="preserve">Pelo desligamento do </w:t>
+      </w:r>
+      <w:r>
+        <w:rPr>
+          <w:b/>
+          <w:sz w:val="20"/>
+          <w:szCs w:val="20"/>
+        </w:rPr>
+        <w:t>CONTRATANTE</w:t>
+      </w:r>
+      <w:r>
+        <w:rPr>
+          <w:sz w:val="20"/>
+          <w:szCs w:val="20"/>
+        </w:rPr>
+        <w:t xml:space="preserve"> nos termos do Regimento Escolar.</w:t>
+      </w:r>
+    </w:p>
+    <w:p>
+      <w:pPr>
+        <w:jc w:val="both"/>
+        <w:rPr>
+          <w:sz w:val="20"/>
+          <w:szCs w:val="20"/>
+        </w:rPr>
+      </w:pPr>
+      <w:r>
+        <w:rPr>
+          <w:b/>
+          <w:sz w:val="20"/>
+          <w:szCs w:val="20"/>
+        </w:rPr>
+        <w:t xml:space="preserve">Parágrafo 4º: </w:t>
+      </w:r>
+      <w:r>
+        <w:rPr>
+          <w:sz w:val="20"/>
+          <w:szCs w:val="20"/>
+        </w:rPr>
+        <w:t xml:space="preserve">Em todos os casos, fica o </w:t>
+      </w:r>
+      <w:r>
+        <w:rPr>
+          <w:b/>
+          <w:sz w:val="20"/>
+          <w:szCs w:val="20"/>
+        </w:rPr>
+        <w:t>CONTRATANTE</w:t>
+      </w:r>
+      <w:r>
+        <w:rPr>
+          <w:sz w:val="20"/>
+          <w:szCs w:val="20"/>
+        </w:rPr>
+        <w:t xml:space="preserve"> obrigado a pagar o valor da parcela do </w:t>
+      </w:r>
+    </w:p>
+    <w:p>
+      <w:pPr>
+        <w:jc w:val="both"/>
+        <w:rPr>
+          <w:sz w:val="20"/>
+          <w:szCs w:val="20"/>
+        </w:rPr>
+      </w:pPr>
+      <w:r>
+        <w:rPr>
+          <w:sz w:val="20"/>
+          <w:szCs w:val="20"/>
+        </w:rPr>
+        <w:t>mês  que ocorrer o evento, além de outros débitos eventualmente existentes.</w:t>
+      </w:r>
+    </w:p>
+    <w:p>
+      <w:pPr>
+        <w:jc w:val="both"/>
+        <w:rPr>
+          <w:sz w:val="20"/>
+          <w:szCs w:val="20"/>
+        </w:rPr>
+      </w:pPr>
+      <w:r>
+        <w:rPr>
+          <w:b/>
+          <w:sz w:val="20"/>
+          <w:szCs w:val="20"/>
+        </w:rPr>
+        <w:t>Parágrafo 5º:</w:t>
+      </w:r>
+      <w:r>
+        <w:rPr>
+          <w:sz w:val="20"/>
+          <w:szCs w:val="20"/>
+        </w:rPr>
+        <w:t xml:space="preserve"> No caso de rescisão do presente contrato pelo </w:t>
+      </w:r>
+      <w:r>
+        <w:rPr>
+          <w:b/>
+          <w:sz w:val="20"/>
+          <w:szCs w:val="20"/>
+        </w:rPr>
+        <w:t xml:space="preserve">CONTRATANTE, </w:t>
+      </w:r>
+      <w:r>
+        <w:rPr>
+          <w:sz w:val="20"/>
+          <w:szCs w:val="20"/>
+        </w:rPr>
+        <w:t>antes do início do curso contratado, este não terá direito à restituição de qualquer valor pago.</w:t>
+      </w:r>
+    </w:p>
+    <w:p>
+      <w:pPr>
+        <w:jc w:val="both"/>
+        <w:rPr>
+          <w:sz w:val="20"/>
+          <w:szCs w:val="20"/>
+        </w:rPr>
+      </w:pPr>
+      <w:r>
+        <w:rPr>
+          <w:b/>
+          <w:sz w:val="20"/>
+          <w:szCs w:val="20"/>
+        </w:rPr>
+        <w:t>Parágrafo 6º:</w:t>
+      </w:r>
+      <w:r>
+        <w:rPr>
+          <w:sz w:val="20"/>
+          <w:szCs w:val="20"/>
+        </w:rPr>
+        <w:t xml:space="preserve"> A ausência do aluno(a) nas aulas contratadas não eximem </w:t>
+      </w:r>
+      <w:r>
+        <w:rPr>
+          <w:sz w:val="20"/>
+          <w:szCs w:val="20"/>
+        </w:rPr>
+        <w:t xml:space="preserve">o cliente </w:t>
+      </w:r>
+      <w:r>
+        <w:rPr>
+          <w:sz w:val="20"/>
+          <w:szCs w:val="20"/>
+        </w:rPr>
+        <w:t>do pagamento das parcelas mensais ou dão direito a desconto na parcela, te</w:t>
+      </w:r>
+      <w:r>
+        <w:rPr>
+          <w:sz w:val="20"/>
+          <w:szCs w:val="20"/>
+        </w:rPr>
+        <w:t>ndo em vista que a sala de aula e professor estarão à disposição do aluno nos dias e horários contratados.</w:t>
+      </w:r>
+    </w:p>
+    <w:p>
+      <w:pPr>
+        <w:jc w:val="both"/>
+        <w:rPr>
+          <w:sz w:val="20"/>
+          <w:szCs w:val="20"/>
+        </w:rPr>
+      </w:pPr>
+      <w:r>
+        <w:rPr>
+          <w:b/>
+          <w:sz w:val="20"/>
+          <w:szCs w:val="20"/>
+        </w:rPr>
+        <w:t>Parágrafo 7º:</w:t>
+      </w:r>
+      <w:r>
+        <w:rPr>
+          <w:sz w:val="20"/>
+          <w:szCs w:val="20"/>
+        </w:rPr>
+        <w:t xml:space="preserve"> Em caso de desistência do curso contratado, o cliente deverá assinar requerimento apropriado à disposição na secretaria da Escola, até no máximo dia 30 de cada mês, com o carnê de mensalidades em mãos, devendo saldar as parcelas que porventura estejam em aberto, no ato da assinatura da desistência. Após o cancelamento, as parcelas subsequentes serão encaminhadas para cancelamento, visando a devida exclusão do quadro de cobranças.</w:t>
+      </w:r>
+    </w:p>
+    <w:p>
+      <w:pPr>
+        <w:jc w:val="both"/>
+        <w:rPr>
+          <w:sz w:val="20"/>
+          <w:szCs w:val="20"/>
+        </w:rPr>
+      </w:pPr>
+      <w:r>
+        <w:rPr>
+          <w:b/>
+          <w:sz w:val="20"/>
+          <w:szCs w:val="20"/>
+        </w:rPr>
+        <w:t>Parágrafo 8º:</w:t>
+      </w:r>
+      <w:r>
+        <w:rPr>
+          <w:sz w:val="20"/>
+          <w:szCs w:val="20"/>
+        </w:rPr>
+        <w:t xml:space="preserve"> O cancelamento efetuado anteriormente as férias, no intuito de retornar após a mesma, acarretará no pagamento da mensalidade na qual deixou de ser paga em decorrência da rescisão, pelo fato do curso ter seu valor anual dividido pelo número de meses a contar da matrícula até dezembro do ano corrente, onde se confirma assim sua continuidade.</w:t>
+      </w:r>
+    </w:p>
+    <w:p>
+      <w:pPr>
+        <w:jc w:val="both"/>
+        <w:rPr>
+          <w:sz w:val="20"/>
+          <w:szCs w:val="20"/>
+        </w:rPr>
+      </w:pPr>
+      <w:r>
+        <w:rPr>
+          <w:b/>
+          <w:sz w:val="20"/>
+          <w:szCs w:val="20"/>
+        </w:rPr>
+        <w:t>Parágrafo 9º:</w:t>
+      </w:r>
+      <w:r>
+        <w:rPr>
+          <w:sz w:val="20"/>
+          <w:szCs w:val="20"/>
+        </w:rPr>
+        <w:t xml:space="preserve"> O cancelamento requisitado a partir do dia 1º ensejará débito ao mês vigente, independente do aluno frequentar as aulas ou não, deixando o aluno a vontade para a escolha de participar do mês no curso ou sua interrupção, apesar do pagamento.</w:t>
+      </w:r>
+    </w:p>
+    <w:p>
+      <w:pPr>
+        <w:jc w:val="both"/>
+        <w:rPr>
+          <w:sz w:val="20"/>
+          <w:szCs w:val="20"/>
+        </w:rPr>
+      </w:pPr>
+      <w:r>
+        <w:rPr>
+          <w:b/>
+          <w:sz w:val="20"/>
+          <w:szCs w:val="20"/>
+        </w:rPr>
+        <w:t>Parágrafo 10º:</w:t>
+      </w:r>
+      <w:r>
+        <w:rPr>
+          <w:sz w:val="20"/>
+          <w:szCs w:val="20"/>
+        </w:rPr>
+        <w:t xml:space="preserve"> O não cancelamento em requerimento pr</w:t>
+      </w:r>
+      <w:r>
+        <w:rPr>
+          <w:sz w:val="20"/>
+          <w:szCs w:val="20"/>
+        </w:rPr>
+        <w:t xml:space="preserve">óprio da Escola significa a manutenção do vínculo contratual, ensejando cobrança das parcelas e eventuais medidas de cobrança administrativa/judicial, no caso de inadimplência. </w:t>
+      </w:r>
+    </w:p>
+    <w:p>
+      <w:pPr>
+        <w:jc w:val="both"/>
+        <w:rPr>
+          <w:sz w:val="20"/>
+          <w:szCs w:val="20"/>
+        </w:rPr>
+      </w:pPr>
+      <w:r>
+        <w:rPr>
+          <w:b/>
+          <w:sz w:val="20"/>
+          <w:szCs w:val="20"/>
+        </w:rPr>
+        <w:t>Parágrafo 11º:</w:t>
+      </w:r>
+      <w:r>
+        <w:rPr>
+          <w:sz w:val="20"/>
+          <w:szCs w:val="20"/>
+        </w:rPr>
+        <w:t xml:space="preserve"> A partir de 7 (sete) dias de atraso na parcela, o cliente deverá estar ciente de que a Escola</w:t>
+      </w:r>
+      <w:r>
+        <w:rPr>
+          <w:sz w:val="20"/>
+          <w:szCs w:val="20"/>
+        </w:rPr>
+        <w:t xml:space="preserve"> emitirá avisos </w:t>
+      </w:r>
+      <w:r>
+        <w:rPr>
+          <w:sz w:val="20"/>
+          <w:szCs w:val="20"/>
+        </w:rPr>
+        <w:t>via e-mail, correios</w:t>
+      </w:r>
+      <w:r>
+        <w:rPr>
+          <w:sz w:val="20"/>
+          <w:szCs w:val="20"/>
+        </w:rPr>
+        <w:t xml:space="preserve"> e/ou </w:t>
+      </w:r>
+      <w:r>
+        <w:rPr>
+          <w:sz w:val="20"/>
+          <w:szCs w:val="20"/>
+        </w:rPr>
+        <w:t>telefone, devido até</w:t>
+      </w:r>
+      <w:r>
+        <w:rPr>
+          <w:sz w:val="20"/>
+          <w:szCs w:val="20"/>
+        </w:rPr>
+        <w:t>,</w:t>
+      </w:r>
+      <w:r>
+        <w:rPr>
+          <w:sz w:val="20"/>
+          <w:szCs w:val="20"/>
+        </w:rPr>
+        <w:t xml:space="preserve"> por muitas vezes, o cliente esquecer de realizar o pagamento da parcela.</w:t>
+      </w:r>
+    </w:p>
+    <w:p>
+      <w:pPr>
+        <w:jc w:val="both"/>
+        <w:rPr>
+          <w:sz w:val="20"/>
+          <w:szCs w:val="20"/>
+        </w:rPr>
+      </w:pPr>
+      <w:r>
+        <w:rPr>
+          <w:b/>
+          <w:sz w:val="20"/>
+          <w:szCs w:val="20"/>
+        </w:rPr>
+        <w:t>Parágrafo 12º:</w:t>
+      </w:r>
+      <w:r>
+        <w:rPr>
+          <w:sz w:val="20"/>
+          <w:szCs w:val="20"/>
+        </w:rPr>
+        <w:t xml:space="preserve"> Após 60 dias de inadimplência do cliente, o contrato será cancelado automaticamente, e ainda, não se concretizando acordo por parte do contratado, serão tomadas medidas judiciais para a devida cobrança das mensalidades em atraso.</w:t>
+      </w:r>
+    </w:p>
+    <w:p>
+      <w:pPr>
+        <w:jc w:val="both"/>
+        <w:rPr>
+          <w:sz w:val="20"/>
+          <w:szCs w:val="20"/>
+        </w:rPr>
+      </w:pPr>
+      <w:r>
+        <w:rPr>
+          <w:b/>
+          <w:sz w:val="20"/>
+          <w:szCs w:val="20"/>
+        </w:rPr>
+        <w:t>Parágrafo 13º:</w:t>
+      </w:r>
+      <w:r>
+        <w:rPr>
+          <w:sz w:val="20"/>
+          <w:szCs w:val="20"/>
+        </w:rPr>
+        <w:t xml:space="preserve"> Não serão aceit</w:t>
+      </w:r>
+      <w:r>
+        <w:rPr>
+          <w:sz w:val="20"/>
+          <w:szCs w:val="20"/>
+        </w:rPr>
+        <w:t>as solicitações de cancelamento</w:t>
+      </w:r>
+      <w:r>
+        <w:rPr>
+          <w:sz w:val="20"/>
+          <w:szCs w:val="20"/>
+        </w:rPr>
+        <w:t xml:space="preserve"> por telefone, carta</w:t>
+      </w:r>
+      <w:r>
+        <w:rPr>
+          <w:sz w:val="20"/>
+          <w:szCs w:val="20"/>
+        </w:rPr>
+        <w:t xml:space="preserve"> ou</w:t>
+      </w:r>
+      <w:r>
+        <w:rPr>
+          <w:sz w:val="20"/>
+          <w:szCs w:val="20"/>
+        </w:rPr>
+        <w:t xml:space="preserve"> e-mail, somente documento próprio da Escola.</w:t>
+      </w:r>
+    </w:p>
+    <w:p>
+      <w:pPr>
+        <w:jc w:val="both"/>
+        <w:rPr>
+          <w:sz w:val="20"/>
+          <w:szCs w:val="20"/>
+        </w:rPr>
+      </w:pPr>
+      <w:r>
+        <w:rPr>
+          <w:b/>
+          <w:sz w:val="20"/>
+          <w:szCs w:val="20"/>
+        </w:rPr>
+        <w:t>Parágrafo 14º:</w:t>
+      </w:r>
+      <w:r>
+        <w:rPr>
+          <w:sz w:val="20"/>
+          <w:szCs w:val="20"/>
+        </w:rPr>
+        <w:t xml:space="preserve"> No cancelamento não se considera a data do vencimento e sim somente o dia 30 de cada mês, independente da data de vencimento referida no carnê, sem proporcionalidades.</w:t>
+      </w:r>
+    </w:p>
+    <w:p>
+      <w:pPr>
+        <w:jc w:val="both"/>
+        <w:rPr>
+          <w:sz w:val="20"/>
+          <w:szCs w:val="20"/>
+        </w:rPr>
+      </w:pPr>
+      <w:r>
+        <w:rPr>
+          <w:b/>
+          <w:sz w:val="20"/>
+          <w:szCs w:val="20"/>
+        </w:rPr>
+        <w:t>Parágrafo 15º:</w:t>
+      </w:r>
+      <w:r>
+        <w:rPr>
+          <w:sz w:val="20"/>
+          <w:szCs w:val="20"/>
+        </w:rPr>
+        <w:t xml:space="preserve"> No cancelamento haverá uma multa rescisória de 17,70% no cancelamento da matrícula, calculada sobre a última parcela, a ser paga no ato da solicitação. Eventuais parcelas que estejam em aberto/atrasadas deverão ser regularizadas para que o cancelamento da matrícula seja efetivado.</w:t>
+      </w:r>
+    </w:p>
+    <w:p>
+      <w:pPr>
+        <w:jc w:val="both"/>
+        <w:rPr>
+          <w:rFonts w:ascii="Comic Sans MS" w:hAnsi="Comic Sans MS"/>
+          <w:sz w:val="20"/>
+          <w:szCs w:val="20"/>
+        </w:rPr>
+      </w:pPr>
+      <w:r>
+        <w:rPr>
+          <w:rFonts w:ascii="Comic Sans MS" w:hAnsi="Comic Sans MS"/>
+          <w:sz w:val="20"/>
+          <w:szCs w:val="20"/>
+        </w:rPr>
+        <w:t xml:space="preserve">                                                                                                </w:t>
+      </w:r>
+    </w:p>
+    <w:p>
+      <w:pPr>
+        <w:jc w:val="both"/>
+        <w:rPr>
+          <w:sz w:val="20"/>
+          <w:szCs w:val="20"/>
+        </w:rPr>
+      </w:pPr>
+      <w:r>
+        <w:rPr>
+          <w:b/>
+          <w:sz w:val="20"/>
+          <w:szCs w:val="20"/>
+          <w:u w:val="single"/>
+        </w:rPr>
+        <w:t>CLÁUSULA VIGÉSIMA SEXTA:</w:t>
+      </w:r>
+      <w:r>
+        <w:rPr>
+          <w:sz w:val="20"/>
+          <w:szCs w:val="20"/>
+        </w:rPr>
+        <w:t xml:space="preserve"> As partes atribuem ao presente contrato plena eficácia e força executiva extrajudicial, obrigando-se a si, seus herdeiros ou sucessores, ao seu integral cumprimento. </w:t>
+      </w:r>
+    </w:p>
+    <w:p>
+      <w:pPr>
+        <w:jc w:val="both"/>
+        <w:rPr>
+          <w:sz w:val="20"/>
+          <w:szCs w:val="20"/>
+        </w:rPr>
+      </w:pPr>
+    </w:p>
+    <w:p>
+      <w:pPr>
+        <w:jc w:val="both"/>
+        <w:rPr>
+          <w:sz w:val="20"/>
+          <w:szCs w:val="20"/>
+        </w:rPr>
+      </w:pPr>
+      <w:r>
+        <w:rPr>
+          <w:b/>
+          <w:sz w:val="20"/>
+          <w:szCs w:val="20"/>
+          <w:u w:val="single"/>
+        </w:rPr>
+        <w:t>CLÁUSULA VIGÉSIMA SÉTIMA:</w:t>
+      </w:r>
+      <w:r>
+        <w:rPr>
+          <w:sz w:val="20"/>
+          <w:szCs w:val="20"/>
+        </w:rPr>
+        <w:t xml:space="preserve"> Para dirimir questões oriundas do presente contrato, as partes elegem o foro da comarca de Santos, renunciando a qualquer outro, por mais privilegiado que seja. E por estarem justas e contratadas, assinam o presente instrumento em duas vias de igual teor e forma, para que produzam todos os efeitos legais.</w:t>
+      </w:r>
+    </w:p>
+    <w:p>
+      <w:pPr>
+        <w:jc w:val="both"/>
+        <w:rPr>
+          <w:sz w:val="20"/>
+          <w:szCs w:val="20"/>
+        </w:rPr>
+      </w:pPr>
+    </w:p>
+    <w:p>
+      <w:pPr>
+        <w:jc w:val="center"/>
+        <w:rPr>
+          <w:sz w:val="20"/>
+          <w:szCs w:val="20"/>
+        </w:rPr>
+      </w:pPr>
+      <w:r>
+        <w:rPr>
+          <w:sz w:val="20"/>
+          <w:szCs w:val="20"/>
+        </w:rPr>
+        <w:t>Santos,</w:t>
+      </w:r>
+      <w:r>
+        <w:rPr>
           <w:sz w:val="20"/>
           <w:szCs w:val="20"/>
         </w:rPr>
         <w:t xml:space="preserve"> </w:t>
       </w:r>
-      <w:bookmarkStart w:id="51" w:name="ano_vigente3"/>
-      <w:bookmarkEnd w:id="51"/>
-      <w:r>
-        <w:rPr>
-          <w:sz w:val="20"/>
-          <w:szCs w:val="20"/>
-        </w:rPr>
-        <w:t>,</w:t>
-      </w:r>
-      <w:proofErr w:type="gramEnd"/>
-      <w:r>
-        <w:rPr>
-          <w:sz w:val="20"/>
-          <w:szCs w:val="20"/>
-        </w:rPr>
-        <w:t xml:space="preserve"> e poderá ser rescindido</w:t>
-      </w:r>
-      <w:r>
-        <w:rPr>
-          <w:sz w:val="20"/>
-          <w:szCs w:val="20"/>
-        </w:rPr>
-        <w:t xml:space="preserve"> por ambas as</w:t>
-      </w:r>
-      <w:r>
-        <w:rPr>
-          <w:sz w:val="20"/>
-          <w:szCs w:val="20"/>
-        </w:rPr>
-        <w:t xml:space="preserve"> partes nas seguintes hipóteses:</w:t>
-      </w:r>
-    </w:p>
-    <w:p>
-      <w:pPr>
-        <w:jc w:val="both"/>
-        <w:rPr>
-          <w:b/>
-          <w:sz w:val="20"/>
-          <w:szCs w:val="20"/>
-        </w:rPr>
-      </w:pPr>
-    </w:p>
-    <w:p>
-      <w:pPr>
-        <w:jc w:val="both"/>
-        <w:rPr>
-          <w:sz w:val="20"/>
-          <w:szCs w:val="20"/>
-        </w:rPr>
-      </w:pPr>
-      <w:r>
-        <w:rPr>
-          <w:b/>
-          <w:sz w:val="20"/>
-          <w:szCs w:val="20"/>
-        </w:rPr>
-        <w:t xml:space="preserve">Parágrafo 1º: </w:t>
-      </w:r>
-      <w:r>
-        <w:rPr>
-          <w:sz w:val="20"/>
-          <w:szCs w:val="20"/>
-        </w:rPr>
-        <w:t xml:space="preserve">Pela </w:t>
-      </w:r>
-      <w:r>
-        <w:rPr>
-          <w:b/>
+      <w:bookmarkStart w:id="53" w:name="data_matricula2"/>
+      <w:bookmarkEnd w:id="53"/>
+    </w:p>
+    <w:p>
+      <w:pPr>
+        <w:jc w:val="both"/>
+        <w:rPr>
+          <w:sz w:val="20"/>
+          <w:szCs w:val="20"/>
+        </w:rPr>
+      </w:pPr>
+    </w:p>
+    <w:p>
+      <w:pPr>
+        <w:jc w:val="center"/>
+        <w:rPr>
+          <w:sz w:val="20"/>
+          <w:szCs w:val="20"/>
+        </w:rPr>
+      </w:pPr>
+      <w:r>
+        <w:rPr>
+          <w:sz w:val="20"/>
+          <w:szCs w:val="20"/>
+        </w:rPr>
+        <w:t>___________________________</w:t>
+      </w:r>
+    </w:p>
+    <w:p>
+      <w:pPr>
+        <w:jc w:val="center"/>
+        <w:rPr>
+          <w:sz w:val="20"/>
+          <w:szCs w:val="20"/>
+        </w:rPr>
+      </w:pPr>
+      <w:r>
+        <w:rPr>
+          <w:sz w:val="20"/>
+          <w:szCs w:val="20"/>
+        </w:rPr>
+        <w:t>CONTRATANTE</w:t>
+      </w:r>
+    </w:p>
+    <w:p>
+      <w:pPr>
+        <w:jc w:val="center"/>
+        <w:rPr>
+          <w:sz w:val="20"/>
+          <w:szCs w:val="20"/>
+        </w:rPr>
+      </w:pPr>
+    </w:p>
+    <w:p>
+      <w:pPr>
+        <w:jc w:val="center"/>
+        <w:rPr>
+          <w:sz w:val="20"/>
+          <w:szCs w:val="20"/>
+        </w:rPr>
+      </w:pPr>
+      <w:r>
+        <w:rPr>
+          <w:sz w:val="20"/>
+          <w:szCs w:val="20"/>
+        </w:rPr>
+        <w:t>___________________________</w:t>
+      </w:r>
+    </w:p>
+    <w:p>
+      <w:pPr>
+        <w:jc w:val="center"/>
+        <w:rPr>
+          <w:sz w:val="20"/>
+          <w:szCs w:val="20"/>
+        </w:rPr>
+      </w:pPr>
+      <w:r>
+        <w:rPr>
           <w:sz w:val="20"/>
           <w:szCs w:val="20"/>
         </w:rPr>
         <w:t>ESCOLA</w:t>
       </w:r>
-      <w:r>
-        <w:rPr>
-          <w:sz w:val="20"/>
-          <w:szCs w:val="20"/>
-        </w:rPr>
-        <w:t>, através da completa prestação dos serviços educacionais musicais contratados, com o término do curso contratado.</w:t>
-      </w:r>
-    </w:p>
-    <w:p>
-      <w:pPr>
-        <w:jc w:val="both"/>
-        <w:rPr>
-          <w:sz w:val="20"/>
-          <w:szCs w:val="20"/>
-        </w:rPr>
-      </w:pPr>
-      <w:r>
-        <w:rPr>
-          <w:b/>
-          <w:sz w:val="20"/>
-          <w:szCs w:val="20"/>
-        </w:rPr>
-        <w:t xml:space="preserve">Parágrafo 2º: </w:t>
-      </w:r>
-      <w:r>
-        <w:rPr>
-          <w:sz w:val="20"/>
-          <w:szCs w:val="20"/>
-        </w:rPr>
-        <w:t>Pelo</w:t>
-      </w:r>
-      <w:r>
-        <w:rPr>
-          <w:b/>
-          <w:sz w:val="20"/>
-          <w:szCs w:val="20"/>
-        </w:rPr>
-        <w:t xml:space="preserve"> CONTRATANTE, </w:t>
-      </w:r>
-      <w:r>
-        <w:rPr>
-          <w:sz w:val="20"/>
-          <w:szCs w:val="20"/>
-        </w:rPr>
-        <w:t>através da rescisão formal, sendo neste caso obrigatório o preenchimento do formulário apropriado que estará à disposição na secretaria da Escola.</w:t>
-      </w:r>
-    </w:p>
-    <w:p>
-      <w:pPr>
-        <w:jc w:val="both"/>
-        <w:rPr>
-          <w:sz w:val="20"/>
-          <w:szCs w:val="20"/>
-        </w:rPr>
-      </w:pPr>
-      <w:r>
-        <w:rPr>
-          <w:b/>
-          <w:sz w:val="20"/>
-          <w:szCs w:val="20"/>
-        </w:rPr>
-        <w:t xml:space="preserve">Parágrafo 3º: </w:t>
-      </w:r>
-      <w:r>
-        <w:rPr>
-          <w:sz w:val="20"/>
-          <w:szCs w:val="20"/>
-        </w:rPr>
-        <w:t xml:space="preserve">Pelo desligamento do </w:t>
-      </w:r>
-      <w:r>
-        <w:rPr>
-          <w:b/>
-          <w:sz w:val="20"/>
-          <w:szCs w:val="20"/>
-        </w:rPr>
-        <w:t>CONTRATANTE</w:t>
-      </w:r>
-      <w:r>
-        <w:rPr>
-          <w:sz w:val="20"/>
-          <w:szCs w:val="20"/>
-        </w:rPr>
-        <w:t xml:space="preserve"> nos termos do Regimento Escolar.</w:t>
-      </w:r>
-    </w:p>
-    <w:p>
-      <w:pPr>
-        <w:jc w:val="both"/>
-        <w:rPr>
-          <w:sz w:val="20"/>
-          <w:szCs w:val="20"/>
-        </w:rPr>
-      </w:pPr>
-      <w:r>
-        <w:rPr>
-          <w:b/>
-          <w:sz w:val="20"/>
-          <w:szCs w:val="20"/>
-        </w:rPr>
-        <w:t xml:space="preserve">Parágrafo 4º: </w:t>
-      </w:r>
-      <w:r>
-        <w:rPr>
-          <w:sz w:val="20"/>
-          <w:szCs w:val="20"/>
-        </w:rPr>
-        <w:t xml:space="preserve">Em todos os casos, fica o </w:t>
-      </w:r>
-      <w:r>
-        <w:rPr>
-          <w:b/>
-          <w:sz w:val="20"/>
-          <w:szCs w:val="20"/>
-        </w:rPr>
-        <w:t>CONTRATANTE</w:t>
-      </w:r>
-      <w:r>
-        <w:rPr>
-          <w:sz w:val="20"/>
-          <w:szCs w:val="20"/>
-        </w:rPr>
-        <w:t xml:space="preserve"> obrigado a pagar o valor da parcela do </w:t>
-      </w:r>
-    </w:p>
-    <w:p>
-      <w:pPr>
-        <w:jc w:val="both"/>
-        <w:rPr>
-          <w:sz w:val="20"/>
-          <w:szCs w:val="20"/>
-        </w:rPr>
-      </w:pPr>
-      <w:r>
-        <w:rPr>
-          <w:sz w:val="20"/>
-          <w:szCs w:val="20"/>
-        </w:rPr>
-        <w:t>mês  que ocorrer o evento, além de outros débitos eventualmente existentes.</w:t>
-      </w:r>
-    </w:p>
-    <w:p>
-      <w:pPr>
-        <w:jc w:val="both"/>
-        <w:rPr>
-          <w:sz w:val="20"/>
-          <w:szCs w:val="20"/>
-        </w:rPr>
-      </w:pPr>
-      <w:r>
-        <w:rPr>
-          <w:b/>
-          <w:sz w:val="20"/>
-          <w:szCs w:val="20"/>
-        </w:rPr>
-        <w:t>Parágrafo 5º:</w:t>
-      </w:r>
-      <w:r>
-        <w:rPr>
-          <w:sz w:val="20"/>
-          <w:szCs w:val="20"/>
-        </w:rPr>
-        <w:t xml:space="preserve"> No caso de rescisão do presente contrato pelo </w:t>
-      </w:r>
-      <w:r>
-        <w:rPr>
-          <w:b/>
-          <w:sz w:val="20"/>
-          <w:szCs w:val="20"/>
-        </w:rPr>
-        <w:t xml:space="preserve">CONTRATANTE, </w:t>
-      </w:r>
-      <w:r>
-        <w:rPr>
-          <w:sz w:val="20"/>
-          <w:szCs w:val="20"/>
-        </w:rPr>
-        <w:t>antes do início do curso contratado, este não terá direito à restituição de qualquer valor pago.</w:t>
-      </w:r>
-    </w:p>
-    <w:p>
-      <w:pPr>
-        <w:jc w:val="both"/>
-        <w:rPr>
-          <w:sz w:val="20"/>
-          <w:szCs w:val="20"/>
-        </w:rPr>
-      </w:pPr>
-      <w:r>
-        <w:rPr>
-          <w:b/>
-          <w:sz w:val="20"/>
-          <w:szCs w:val="20"/>
-        </w:rPr>
-        <w:t>Parágrafo 6º:</w:t>
-      </w:r>
-      <w:r>
-        <w:rPr>
-          <w:sz w:val="20"/>
-          <w:szCs w:val="20"/>
-        </w:rPr>
-        <w:t xml:space="preserve"> A ausência do aluno(a) nas aulas contratadas não eximem </w:t>
-      </w:r>
-      <w:r>
-        <w:rPr>
-          <w:sz w:val="20"/>
-          <w:szCs w:val="20"/>
-        </w:rPr>
-        <w:t xml:space="preserve">o cliente </w:t>
-      </w:r>
-      <w:r>
-        <w:rPr>
-          <w:sz w:val="20"/>
-          <w:szCs w:val="20"/>
-        </w:rPr>
-        <w:t>do pagamento das parcelas mensais ou dão direito a desconto na parcela, te</w:t>
-      </w:r>
-      <w:r>
-        <w:rPr>
-          <w:sz w:val="20"/>
-          <w:szCs w:val="20"/>
-        </w:rPr>
-        <w:t>ndo em vista que a sala de aula e professor estarão à disposição do aluno nos dias e horários contratados.</w:t>
-      </w:r>
-    </w:p>
-    <w:p>
-      <w:pPr>
-        <w:jc w:val="both"/>
-        <w:rPr>
-          <w:sz w:val="20"/>
-          <w:szCs w:val="20"/>
-        </w:rPr>
-      </w:pPr>
-      <w:r>
-        <w:rPr>
-          <w:b/>
-          <w:sz w:val="20"/>
-          <w:szCs w:val="20"/>
-        </w:rPr>
-        <w:t>Parágrafo 7º:</w:t>
-      </w:r>
-      <w:r>
-        <w:rPr>
-          <w:sz w:val="20"/>
-          <w:szCs w:val="20"/>
-        </w:rPr>
-        <w:t xml:space="preserve"> Em caso de desistência do curso contratado, o cliente deverá assinar requerimento apropriado à disposição na secretaria da Escola, até no máximo dia 30 de cada mês, com o carnê de mensalidades em mãos, devendo saldar as parcelas que porventura estejam em aberto, no ato da assinatura da desistência. Após o cancelamento, as parcelas subsequentes serão encaminhadas para cancelamento, visando a devida exclusão do quadro de cobranças.</w:t>
-      </w:r>
-    </w:p>
-    <w:p>
-      <w:pPr>
-        <w:jc w:val="both"/>
-        <w:rPr>
-          <w:sz w:val="20"/>
-          <w:szCs w:val="20"/>
-        </w:rPr>
-      </w:pPr>
-      <w:r>
-        <w:rPr>
-          <w:b/>
-          <w:sz w:val="20"/>
-          <w:szCs w:val="20"/>
-        </w:rPr>
-        <w:t>Parágrafo 8º:</w:t>
-      </w:r>
-      <w:r>
-        <w:rPr>
-          <w:sz w:val="20"/>
-          <w:szCs w:val="20"/>
-        </w:rPr>
-        <w:t xml:space="preserve"> O cancelamento efetuado anteriormente as férias, no intuito de retornar após a mesma, acarretará no pagamento da mensalidade na qual deixou de ser paga em decorrência da rescisão, pelo fato do curso ter seu valor anual dividido pelo número de meses a contar da matrícula até dezembro do ano corrente, onde se confirma assim sua continuidade.</w:t>
-      </w:r>
-    </w:p>
-    <w:p>
-      <w:pPr>
-        <w:jc w:val="both"/>
-        <w:rPr>
-          <w:sz w:val="20"/>
-          <w:szCs w:val="20"/>
-        </w:rPr>
-      </w:pPr>
-      <w:r>
-        <w:rPr>
-          <w:b/>
-          <w:sz w:val="20"/>
-          <w:szCs w:val="20"/>
-        </w:rPr>
-        <w:t>Parágrafo 9º:</w:t>
-      </w:r>
-      <w:r>
-        <w:rPr>
-          <w:sz w:val="20"/>
-          <w:szCs w:val="20"/>
-        </w:rPr>
-        <w:t xml:space="preserve"> O cancelamento requisitado a partir do dia 1º ensejará débito ao mês vigente, independente do aluno frequentar as aulas ou não, deixando o aluno a vontade para a escolha de participar do mês no curso ou sua interrupção, apesar do pagamento.</w:t>
-      </w:r>
-    </w:p>
-    <w:p>
-      <w:pPr>
-        <w:jc w:val="both"/>
-        <w:rPr>
-          <w:sz w:val="20"/>
-          <w:szCs w:val="20"/>
-        </w:rPr>
-      </w:pPr>
-      <w:r>
-        <w:rPr>
-          <w:b/>
-          <w:sz w:val="20"/>
-          <w:szCs w:val="20"/>
-        </w:rPr>
-        <w:t>Parágrafo 10º:</w:t>
-      </w:r>
-      <w:r>
-        <w:rPr>
-          <w:sz w:val="20"/>
-          <w:szCs w:val="20"/>
-        </w:rPr>
-        <w:t xml:space="preserve"> O não cancelamento em requerimento pr</w:t>
-      </w:r>
-      <w:r>
-        <w:rPr>
-          <w:sz w:val="20"/>
-          <w:szCs w:val="20"/>
-        </w:rPr>
-        <w:t xml:space="preserve">óprio da Escola significa a manutenção do vínculo contratual, ensejando cobrança das parcelas e eventuais medidas de cobrança administrativa/judicial, no caso de inadimplência. </w:t>
-      </w:r>
-    </w:p>
-    <w:p>
-      <w:pPr>
-        <w:jc w:val="both"/>
-        <w:rPr>
-          <w:sz w:val="20"/>
-          <w:szCs w:val="20"/>
-        </w:rPr>
-      </w:pPr>
-      <w:r>
-        <w:rPr>
-          <w:b/>
-          <w:sz w:val="20"/>
-          <w:szCs w:val="20"/>
-        </w:rPr>
-        <w:t>Parágrafo 11º:</w:t>
-      </w:r>
-      <w:r>
-        <w:rPr>
-          <w:sz w:val="20"/>
-          <w:szCs w:val="20"/>
-        </w:rPr>
-        <w:t xml:space="preserve"> A partir de 7 (sete) dias de atraso na parcela, o cliente deverá estar ciente de que a Escola</w:t>
-      </w:r>
-      <w:r>
-        <w:rPr>
-          <w:sz w:val="20"/>
-          <w:szCs w:val="20"/>
-        </w:rPr>
-        <w:t xml:space="preserve"> emitirá avisos </w:t>
-      </w:r>
-      <w:r>
-        <w:rPr>
-          <w:sz w:val="20"/>
-          <w:szCs w:val="20"/>
-        </w:rPr>
-        <w:t>via e-mail, correios</w:t>
-      </w:r>
-      <w:r>
-        <w:rPr>
-          <w:sz w:val="20"/>
-          <w:szCs w:val="20"/>
-        </w:rPr>
-        <w:t xml:space="preserve"> e/ou </w:t>
-      </w:r>
-      <w:r>
-        <w:rPr>
-          <w:sz w:val="20"/>
-          <w:szCs w:val="20"/>
-        </w:rPr>
-        <w:t>telefone, devido até</w:t>
-      </w:r>
-      <w:r>
-        <w:rPr>
-          <w:sz w:val="20"/>
-          <w:szCs w:val="20"/>
-        </w:rPr>
-        <w:t>,</w:t>
-      </w:r>
-      <w:r>
-        <w:rPr>
-          <w:sz w:val="20"/>
-          <w:szCs w:val="20"/>
-        </w:rPr>
-        <w:t xml:space="preserve"> por muitas vezes, o cliente esquecer de realizar o pagamento da parcela.</w:t>
-      </w:r>
-    </w:p>
-    <w:p>
-      <w:pPr>
-        <w:jc w:val="both"/>
-        <w:rPr>
-          <w:sz w:val="20"/>
-          <w:szCs w:val="20"/>
-        </w:rPr>
-      </w:pPr>
-      <w:r>
-        <w:rPr>
-          <w:b/>
-          <w:sz w:val="20"/>
-          <w:szCs w:val="20"/>
-        </w:rPr>
-        <w:t>Parágrafo 12º:</w:t>
-      </w:r>
-      <w:r>
-        <w:rPr>
-          <w:sz w:val="20"/>
-          <w:szCs w:val="20"/>
-        </w:rPr>
-        <w:t xml:space="preserve"> Após 60 dias de inadimplência do cliente, o contrato será cancelado automaticamente, e ainda, não se concretizando acordo por parte do contratado, serão tomadas medidas judiciais para a devida cobrança das mensalidades em atraso.</w:t>
-      </w:r>
-    </w:p>
-    <w:p>
-      <w:pPr>
-        <w:jc w:val="both"/>
-        <w:rPr>
-          <w:sz w:val="20"/>
-          <w:szCs w:val="20"/>
-        </w:rPr>
-      </w:pPr>
-      <w:r>
-        <w:rPr>
-          <w:b/>
-          <w:sz w:val="20"/>
-          <w:szCs w:val="20"/>
-        </w:rPr>
-        <w:t>Parágrafo 13º:</w:t>
-      </w:r>
-      <w:r>
-        <w:rPr>
-          <w:sz w:val="20"/>
-          <w:szCs w:val="20"/>
-        </w:rPr>
-        <w:t xml:space="preserve"> Não serão aceit</w:t>
-      </w:r>
-      <w:r>
-        <w:rPr>
-          <w:sz w:val="20"/>
-          <w:szCs w:val="20"/>
-        </w:rPr>
-        <w:t>as solicitações de cancelamento</w:t>
-      </w:r>
-      <w:r>
-        <w:rPr>
-          <w:sz w:val="20"/>
-          <w:szCs w:val="20"/>
-        </w:rPr>
-        <w:t xml:space="preserve"> por telefone, carta</w:t>
-      </w:r>
-      <w:r>
-        <w:rPr>
-          <w:sz w:val="20"/>
-          <w:szCs w:val="20"/>
-        </w:rPr>
-        <w:t xml:space="preserve"> ou</w:t>
-      </w:r>
-      <w:r>
-        <w:rPr>
-          <w:sz w:val="20"/>
-          <w:szCs w:val="20"/>
-        </w:rPr>
-        <w:t xml:space="preserve"> e-mail, somente documento próprio da Escola.</w:t>
-      </w:r>
-    </w:p>
-    <w:p>
-      <w:pPr>
-        <w:jc w:val="both"/>
-        <w:rPr>
-          <w:sz w:val="20"/>
-          <w:szCs w:val="20"/>
-        </w:rPr>
-      </w:pPr>
-      <w:r>
-        <w:rPr>
-          <w:b/>
-          <w:sz w:val="20"/>
-          <w:szCs w:val="20"/>
-        </w:rPr>
-        <w:t>Parágrafo 14º:</w:t>
-      </w:r>
-      <w:r>
-        <w:rPr>
-          <w:sz w:val="20"/>
-          <w:szCs w:val="20"/>
-        </w:rPr>
-        <w:t xml:space="preserve"> No cancelamento não se considera a data do vencimento e sim somente o dia 30 de cada mês, independente da data de vencimento referida no carnê, sem proporcionalidades.</w:t>
-      </w:r>
-    </w:p>
-    <w:p>
-      <w:pPr>
-        <w:jc w:val="both"/>
-        <w:rPr>
-          <w:sz w:val="20"/>
-          <w:szCs w:val="20"/>
-        </w:rPr>
-      </w:pPr>
-      <w:r>
-        <w:rPr>
-          <w:b/>
-          <w:sz w:val="20"/>
-          <w:szCs w:val="20"/>
-        </w:rPr>
-        <w:t>Parágrafo 15º:</w:t>
-      </w:r>
-      <w:r>
-        <w:rPr>
-          <w:sz w:val="20"/>
-          <w:szCs w:val="20"/>
-        </w:rPr>
-        <w:t xml:space="preserve"> No cancelamento haverá uma multa </w:t>
-      </w:r>
-      <w:r>
-        <w:rPr>
-          <w:sz w:val="20"/>
-          <w:szCs w:val="20"/>
-        </w:rPr>
-        <w:t>rescisória de 17,70% no cancelamento da matrícula, calculada sobre a última parcela, a ser paga no ato da solicitação. Eventuais parcelas que estejam em aberto/atrasadas deverão ser regularizadas para que o cancelamento da matrícula seja efetivado.</w:t>
-      </w:r>
-    </w:p>
-    <w:p>
-      <w:pPr>
-        <w:jc w:val="both"/>
-        <w:rPr>
-          <w:rFonts w:ascii="Comic Sans MS" w:hAnsi="Comic Sans MS"/>
-          <w:sz w:val="20"/>
-          <w:szCs w:val="20"/>
-        </w:rPr>
-      </w:pPr>
-      <w:r>
-        <w:rPr>
-          <w:rFonts w:ascii="Comic Sans MS" w:hAnsi="Comic Sans MS"/>
-          <w:sz w:val="20"/>
-          <w:szCs w:val="20"/>
-        </w:rPr>
-        <w:t xml:space="preserve">                                                                                                </w:t>
-      </w:r>
-    </w:p>
-    <w:p>
-      <w:pPr>
-        <w:jc w:val="both"/>
-        <w:rPr>
-          <w:sz w:val="20"/>
-          <w:szCs w:val="20"/>
-        </w:rPr>
-      </w:pPr>
-      <w:r>
-        <w:rPr>
-          <w:b/>
-          <w:sz w:val="20"/>
-          <w:szCs w:val="20"/>
-          <w:u w:val="single"/>
-        </w:rPr>
-        <w:t>CLÁUSULA VIGÉSIMA SEXTA:</w:t>
-      </w:r>
-      <w:r>
-        <w:rPr>
-          <w:sz w:val="20"/>
-          <w:szCs w:val="20"/>
-        </w:rPr>
-        <w:t xml:space="preserve"> As partes atribuem ao presente contrato plena eficácia e força executiva extrajudicial, obrigando-se a si, seus herdeiros ou sucessores, ao seu integral cumprimento. </w:t>
-      </w:r>
-    </w:p>
-    <w:p>
-      <w:pPr>
-        <w:jc w:val="both"/>
-        <w:rPr>
-          <w:sz w:val="20"/>
-          <w:szCs w:val="20"/>
-        </w:rPr>
-      </w:pPr>
-    </w:p>
-    <w:p>
-      <w:pPr>
-        <w:jc w:val="both"/>
-        <w:rPr>
-          <w:sz w:val="20"/>
-          <w:szCs w:val="20"/>
-        </w:rPr>
-      </w:pPr>
-      <w:r>
-        <w:rPr>
-          <w:b/>
-          <w:sz w:val="20"/>
-          <w:szCs w:val="20"/>
-          <w:u w:val="single"/>
-        </w:rPr>
-        <w:t>CLÁUSULA VIGÉSIMA SÉTIMA:</w:t>
-      </w:r>
-      <w:r>
-        <w:rPr>
-          <w:sz w:val="20"/>
-          <w:szCs w:val="20"/>
-        </w:rPr>
-        <w:t xml:space="preserve"> Para dirimir questões oriundas do presente contrato, as partes elegem o foro da comarca de Santos, renunciando a qualquer outro, por mais privilegiado que seja. E por estarem justas e contratadas, assinam o presente instrumento em duas vias de igual teor e forma, para que produzam todos os efeitos legais.</w:t>
-      </w:r>
-    </w:p>
-    <w:p>
-      <w:pPr>
-        <w:jc w:val="both"/>
-        <w:rPr>
-          <w:sz w:val="20"/>
-          <w:szCs w:val="20"/>
-        </w:rPr>
-      </w:pPr>
-    </w:p>
-    <w:p>
-      <w:pPr>
-        <w:jc w:val="center"/>
-        <w:rPr>
-          <w:sz w:val="20"/>
-          <w:szCs w:val="20"/>
-        </w:rPr>
-      </w:pPr>
-      <w:r>
-        <w:rPr>
-          <w:sz w:val="20"/>
-          <w:szCs w:val="20"/>
-        </w:rPr>
-        <w:t>Santos,</w:t>
-      </w:r>
-      <w:r>
-        <w:rPr>
-          <w:sz w:val="20"/>
-          <w:szCs w:val="20"/>
-        </w:rPr>
-        <w:t xml:space="preserve"> </w:t>
-      </w:r>
-      <w:bookmarkStart w:id="52" w:name="data_matricula2"/>
-      <w:bookmarkEnd w:id="52"/>
-    </w:p>
-    <w:p>
-      <w:pPr>
-        <w:jc w:val="both"/>
-        <w:rPr>
-          <w:sz w:val="20"/>
-          <w:szCs w:val="20"/>
-        </w:rPr>
-      </w:pPr>
-    </w:p>
-    <w:p>
-      <w:pPr>
-        <w:jc w:val="center"/>
-        <w:rPr>
-          <w:sz w:val="20"/>
-          <w:szCs w:val="20"/>
-        </w:rPr>
-      </w:pPr>
-      <w:r>
-        <w:rPr>
-          <w:sz w:val="20"/>
-          <w:szCs w:val="20"/>
-        </w:rPr>
-        <w:t>___________________________</w:t>
-      </w:r>
-    </w:p>
-    <w:p>
-      <w:pPr>
-        <w:jc w:val="center"/>
-        <w:rPr>
-          <w:sz w:val="20"/>
-          <w:szCs w:val="20"/>
-        </w:rPr>
-      </w:pPr>
-      <w:r>
-        <w:rPr>
-          <w:sz w:val="20"/>
-          <w:szCs w:val="20"/>
-        </w:rPr>
-        <w:t>CONTRATANTE</w:t>
-      </w:r>
-    </w:p>
-    <w:p>
-      <w:pPr>
-        <w:jc w:val="center"/>
-        <w:rPr>
-          <w:sz w:val="20"/>
-          <w:szCs w:val="20"/>
-        </w:rPr>
-      </w:pPr>
-    </w:p>
-    <w:p>
-      <w:pPr>
-        <w:jc w:val="center"/>
-        <w:rPr>
-          <w:sz w:val="20"/>
-          <w:szCs w:val="20"/>
-        </w:rPr>
-      </w:pPr>
-      <w:r>
-        <w:rPr>
-          <w:sz w:val="20"/>
-          <w:szCs w:val="20"/>
-        </w:rPr>
-        <w:t>___________________________</w:t>
-      </w:r>
-    </w:p>
-    <w:p>
-      <w:pPr>
-        <w:jc w:val="center"/>
-        <w:rPr>
-          <w:sz w:val="20"/>
-          <w:szCs w:val="20"/>
-        </w:rPr>
-      </w:pPr>
-      <w:r>
-        <w:rPr>
-          <w:sz w:val="20"/>
-          <w:szCs w:val="20"/>
-        </w:rPr>
-        <w:t>ESCOLA</w:t>
-      </w:r>
     </w:p>
     <w:p>
       <w:pPr>
@@ -6716,8 +6528,6 @@
         </w:rPr>
         <w:t>2- ______________________________</w:t>
       </w:r>
-      <w:bookmarkStart w:id="53" w:name="_GoBack"/>
-      <w:bookmarkEnd w:id="53"/>
     </w:p>
     <w:sectPr>
       <w:headerReference w:type="default" r:id="rId8"/>
@@ -6885,7 +6695,7 @@
                               <w:sz w:val="26"/>
                               <w:szCs w:val="26"/>
                             </w:rPr>
-                            <w:t>2</w:t>
+                            <w:t>1</w:t>
                           </w:r>
                           <w:r>
                             <w:rPr>
@@ -6965,7 +6775,7 @@
                         <w:sz w:val="26"/>
                         <w:szCs w:val="26"/>
                       </w:rPr>
-                      <w:t>2</w:t>
+                      <w:t>1</w:t>
                     </w:r>
                     <w:r>
                       <w:rPr>
@@ -7184,33 +6994,11 @@
         <w:sz w:val="20"/>
       </w:rPr>
     </w:pPr>
-    <w:proofErr w:type="spellStart"/>
     <w:r>
       <w:rPr>
         <w:sz w:val="20"/>
       </w:rPr>
-      <w:t>Av</w:t>
-    </w:r>
-    <w:proofErr w:type="spellEnd"/>
-    <w:r>
-      <w:rPr>
-        <w:sz w:val="20"/>
-      </w:rPr>
-      <w:t xml:space="preserve">: Pedro Lessa nº 2460/altos – </w:t>
-    </w:r>
-    <w:proofErr w:type="spellStart"/>
-    <w:r>
-      <w:rPr>
-        <w:sz w:val="20"/>
-      </w:rPr>
-      <w:t>tel</w:t>
-    </w:r>
-    <w:proofErr w:type="spellEnd"/>
-    <w:r>
-      <w:rPr>
-        <w:sz w:val="20"/>
-      </w:rPr>
-      <w:t>: 3238-0938 CEP: 11025-002 – Santos – SP</w:t>
+      <w:t>Av: Pedro Lessa nº 2460/altos – tel: 3238-0938 CEP: 11025-002 – Santos – SP</w:t>
     </w:r>
   </w:p>
   <w:p>
@@ -7293,23 +7081,7 @@
         <w:sz w:val="20"/>
         <w:szCs w:val="20"/>
       </w:rPr>
-      <w:t xml:space="preserve">Kelly </w:t>
-    </w:r>
-    <w:proofErr w:type="spellStart"/>
-    <w:r>
-      <w:rPr>
-        <w:sz w:val="20"/>
-        <w:szCs w:val="20"/>
-      </w:rPr>
-      <w:t>Nunez</w:t>
-    </w:r>
-    <w:proofErr w:type="spellEnd"/>
-    <w:r>
-      <w:rPr>
-        <w:sz w:val="20"/>
-        <w:szCs w:val="20"/>
-      </w:rPr>
-      <w:t xml:space="preserve"> Paulo dos Santos</w:t>
+      <w:t>Kelly Nunez Paulo dos Santos</w:t>
     </w:r>
     <w:r>
       <w:rPr>
@@ -8960,7 +8732,7 @@
 </file>
 
 <file path=customXml/itemProps1.xml><?xml version="1.0" encoding="utf-8"?>
-<ds:datastoreItem xmlns:ds="http://schemas.openxmlformats.org/officeDocument/2006/customXml" ds:itemID="{7E3847FD-3356-4F59-8D3C-739F2775E23D}">
+<ds:datastoreItem xmlns:ds="http://schemas.openxmlformats.org/officeDocument/2006/customXml" ds:itemID="{9527DB9A-823C-48E0-85A6-60EE2C4A2F50}">
   <ds:schemaRefs>
     <ds:schemaRef ds:uri="http://schemas.openxmlformats.org/officeDocument/2006/bibliography"/>
   </ds:schemaRefs>

</xml_diff>